<commit_message>
day 4 examples and activity
</commit_message>
<xml_diff>
--- a/Java Notes.docx
+++ b/Java Notes.docx
@@ -7857,6 +7857,7 @@
       <w:r>
         <w:rPr>
           <w:rFonts w:ascii="Franklin Gothic Book" w:hAnsi="Franklin Gothic Book"/>
+          <w:noProof/>
           <w:sz w:val="24"/>
           <w:szCs w:val="24"/>
         </w:rPr>
@@ -7925,6 +7926,7 @@
       <w:r>
         <w:rPr>
           <w:rFonts w:ascii="Franklin Gothic Book" w:hAnsi="Franklin Gothic Book"/>
+          <w:noProof/>
           <w:sz w:val="24"/>
           <w:szCs w:val="24"/>
         </w:rPr>
@@ -8547,6 +8549,7 @@
       <w:r>
         <w:rPr>
           <w:rFonts w:ascii="Franklin Gothic Book" w:hAnsi="Franklin Gothic Book"/>
+          <w:noProof/>
           <w:sz w:val="24"/>
           <w:szCs w:val="24"/>
         </w:rPr>
@@ -8590,6 +8593,7 @@
       <w:r>
         <w:rPr>
           <w:rFonts w:ascii="Franklin Gothic Book" w:hAnsi="Franklin Gothic Book"/>
+          <w:noProof/>
           <w:sz w:val="24"/>
           <w:szCs w:val="24"/>
         </w:rPr>
@@ -10216,6 +10220,7 @@
       <w:r>
         <w:rPr>
           <w:rFonts w:ascii="Franklin Gothic Book" w:hAnsi="Franklin Gothic Book"/>
+          <w:noProof/>
           <w:sz w:val="24"/>
           <w:szCs w:val="24"/>
         </w:rPr>
@@ -10444,6 +10449,7 @@
       <w:r>
         <w:rPr>
           <w:rFonts w:ascii="Franklin Gothic Book" w:hAnsi="Franklin Gothic Book"/>
+          <w:noProof/>
           <w:sz w:val="24"/>
           <w:szCs w:val="24"/>
         </w:rPr>
@@ -12256,6 +12262,7 @@
       <w:r>
         <w:rPr>
           <w:rFonts w:ascii="Franklin Gothic Book" w:hAnsi="Franklin Gothic Book"/>
+          <w:noProof/>
           <w:sz w:val="24"/>
           <w:szCs w:val="24"/>
         </w:rPr>
@@ -12401,7 +12408,7 @@
           <w:szCs w:val="24"/>
         </w:rPr>
       </w:pPr>
-      <w:hyperlink r:id="rId113" w:history="1">
+      <w:hyperlink r:id="rId113" w:anchor=":~:text=Garbage%20collection%20in%20Java%20is,be%20executed%20by%20a%20JVM" w:history="1">
         <w:r>
           <w:rPr>
             <w:rStyle w:val="Hyperlink"/>
@@ -12694,6 +12701,7 @@
       <w:r>
         <w:rPr>
           <w:rFonts w:ascii="Franklin Gothic Book" w:hAnsi="Franklin Gothic Book"/>
+          <w:noProof/>
           <w:sz w:val="24"/>
           <w:szCs w:val="24"/>
         </w:rPr>
@@ -12743,6 +12751,2802 @@
         </w:rPr>
       </w:pPr>
     </w:p>
+    <w:p>
+      <w:pPr>
+        <w:rPr>
+          <w:rFonts w:ascii="Franklin Gothic Book" w:hAnsi="Franklin Gothic Book"/>
+          <w:sz w:val="24"/>
+          <w:szCs w:val="24"/>
+        </w:rPr>
+      </w:pPr>
+      <w:r>
+        <w:rPr>
+          <w:rFonts w:ascii="Franklin Gothic Book" w:hAnsi="Franklin Gothic Book"/>
+          <w:sz w:val="24"/>
+          <w:szCs w:val="24"/>
+          <w:highlight w:val="yellow"/>
+        </w:rPr>
+        <w:t>Collection Framework</w:t>
+      </w:r>
+      <w:r>
+        <w:rPr>
+          <w:rFonts w:ascii="Franklin Gothic Book" w:hAnsi="Franklin Gothic Book"/>
+          <w:sz w:val="24"/>
+          <w:szCs w:val="24"/>
+        </w:rPr>
+        <w:t xml:space="preserve"> – Datastructure to maintain the data</w:t>
+      </w:r>
+    </w:p>
+    <w:p>
+      <w:pPr>
+        <w:rPr>
+          <w:rFonts w:ascii="Franklin Gothic Book" w:hAnsi="Franklin Gothic Book"/>
+          <w:sz w:val="24"/>
+          <w:szCs w:val="24"/>
+        </w:rPr>
+      </w:pPr>
+      <w:r>
+        <w:rPr>
+          <w:rFonts w:ascii="Franklin Gothic Book" w:hAnsi="Franklin Gothic Book"/>
+          <w:sz w:val="24"/>
+          <w:szCs w:val="24"/>
+        </w:rPr>
+        <w:t>Collection is an interface that provides methods like</w:t>
+      </w:r>
+    </w:p>
+    <w:p>
+      <w:pPr>
+        <w:pStyle w:val="ListParagraph"/>
+        <w:numPr>
+          <w:ilvl w:val="0"/>
+          <w:numId w:val="1"/>
+        </w:numPr>
+        <w:rPr>
+          <w:rFonts w:ascii="Franklin Gothic Book" w:hAnsi="Franklin Gothic Book"/>
+          <w:sz w:val="24"/>
+          <w:szCs w:val="24"/>
+        </w:rPr>
+      </w:pPr>
+      <w:proofErr w:type="gramStart"/>
+      <w:r>
+        <w:rPr>
+          <w:rFonts w:ascii="Franklin Gothic Book" w:hAnsi="Franklin Gothic Book"/>
+          <w:sz w:val="24"/>
+          <w:szCs w:val="24"/>
+        </w:rPr>
+        <w:t>add(</w:t>
+      </w:r>
+      <w:proofErr w:type="gramEnd"/>
+      <w:r>
+        <w:rPr>
+          <w:rFonts w:ascii="Franklin Gothic Book" w:hAnsi="Franklin Gothic Book"/>
+          <w:sz w:val="24"/>
+          <w:szCs w:val="24"/>
+        </w:rPr>
+        <w:t>Object)</w:t>
+      </w:r>
+    </w:p>
+    <w:p>
+      <w:pPr>
+        <w:pStyle w:val="ListParagraph"/>
+        <w:numPr>
+          <w:ilvl w:val="0"/>
+          <w:numId w:val="1"/>
+        </w:numPr>
+        <w:rPr>
+          <w:rFonts w:ascii="Franklin Gothic Book" w:hAnsi="Franklin Gothic Book"/>
+          <w:sz w:val="24"/>
+          <w:szCs w:val="24"/>
+        </w:rPr>
+      </w:pPr>
+      <w:proofErr w:type="gramStart"/>
+      <w:r>
+        <w:rPr>
+          <w:rFonts w:ascii="Franklin Gothic Book" w:hAnsi="Franklin Gothic Book"/>
+          <w:sz w:val="24"/>
+          <w:szCs w:val="24"/>
+        </w:rPr>
+        <w:t>remove(</w:t>
+      </w:r>
+      <w:proofErr w:type="gramEnd"/>
+      <w:r>
+        <w:rPr>
+          <w:rFonts w:ascii="Franklin Gothic Book" w:hAnsi="Franklin Gothic Book"/>
+          <w:sz w:val="24"/>
+          <w:szCs w:val="24"/>
+        </w:rPr>
+        <w:t>Object)</w:t>
+      </w:r>
+    </w:p>
+    <w:p>
+      <w:pPr>
+        <w:pStyle w:val="ListParagraph"/>
+        <w:numPr>
+          <w:ilvl w:val="0"/>
+          <w:numId w:val="1"/>
+        </w:numPr>
+        <w:rPr>
+          <w:rFonts w:ascii="Franklin Gothic Book" w:hAnsi="Franklin Gothic Book"/>
+          <w:sz w:val="24"/>
+          <w:szCs w:val="24"/>
+        </w:rPr>
+      </w:pPr>
+      <w:proofErr w:type="gramStart"/>
+      <w:r>
+        <w:rPr>
+          <w:rFonts w:ascii="Franklin Gothic Book" w:hAnsi="Franklin Gothic Book"/>
+          <w:sz w:val="24"/>
+          <w:szCs w:val="24"/>
+        </w:rPr>
+        <w:t>clear(</w:t>
+      </w:r>
+      <w:proofErr w:type="gramEnd"/>
+      <w:r>
+        <w:rPr>
+          <w:rFonts w:ascii="Franklin Gothic Book" w:hAnsi="Franklin Gothic Book"/>
+          <w:sz w:val="24"/>
+          <w:szCs w:val="24"/>
+        </w:rPr>
+        <w:t>)</w:t>
+      </w:r>
+    </w:p>
+    <w:p>
+      <w:pPr>
+        <w:pStyle w:val="ListParagraph"/>
+        <w:numPr>
+          <w:ilvl w:val="0"/>
+          <w:numId w:val="1"/>
+        </w:numPr>
+        <w:rPr>
+          <w:rFonts w:ascii="Franklin Gothic Book" w:hAnsi="Franklin Gothic Book"/>
+          <w:sz w:val="24"/>
+          <w:szCs w:val="24"/>
+        </w:rPr>
+      </w:pPr>
+      <w:proofErr w:type="gramStart"/>
+      <w:r>
+        <w:rPr>
+          <w:rFonts w:ascii="Franklin Gothic Book" w:hAnsi="Franklin Gothic Book"/>
+          <w:sz w:val="24"/>
+          <w:szCs w:val="24"/>
+        </w:rPr>
+        <w:t>iterator(</w:t>
+      </w:r>
+      <w:proofErr w:type="gramEnd"/>
+      <w:r>
+        <w:rPr>
+          <w:rFonts w:ascii="Franklin Gothic Book" w:hAnsi="Franklin Gothic Book"/>
+          <w:sz w:val="24"/>
+          <w:szCs w:val="24"/>
+        </w:rPr>
+        <w:t>)</w:t>
+      </w:r>
+    </w:p>
+    <w:p>
+      <w:pPr>
+        <w:pStyle w:val="ListParagraph"/>
+        <w:numPr>
+          <w:ilvl w:val="0"/>
+          <w:numId w:val="1"/>
+        </w:numPr>
+        <w:rPr>
+          <w:rFonts w:ascii="Franklin Gothic Book" w:hAnsi="Franklin Gothic Book"/>
+          <w:sz w:val="24"/>
+          <w:szCs w:val="24"/>
+        </w:rPr>
+      </w:pPr>
+      <w:proofErr w:type="gramStart"/>
+      <w:r>
+        <w:rPr>
+          <w:rFonts w:ascii="Franklin Gothic Book" w:hAnsi="Franklin Gothic Book"/>
+          <w:sz w:val="24"/>
+          <w:szCs w:val="24"/>
+        </w:rPr>
+        <w:t>size(</w:t>
+      </w:r>
+      <w:proofErr w:type="gramEnd"/>
+      <w:r>
+        <w:rPr>
+          <w:rFonts w:ascii="Franklin Gothic Book" w:hAnsi="Franklin Gothic Book"/>
+          <w:sz w:val="24"/>
+          <w:szCs w:val="24"/>
+        </w:rPr>
+        <w:t>)</w:t>
+      </w:r>
+    </w:p>
+    <w:p>
+      <w:pPr>
+        <w:rPr>
+          <w:rFonts w:ascii="Franklin Gothic Book" w:hAnsi="Franklin Gothic Book"/>
+          <w:sz w:val="24"/>
+          <w:szCs w:val="24"/>
+        </w:rPr>
+      </w:pPr>
+      <w:r>
+        <w:rPr>
+          <w:rFonts w:ascii="Franklin Gothic Book" w:hAnsi="Franklin Gothic Book"/>
+          <w:sz w:val="24"/>
+          <w:szCs w:val="24"/>
+        </w:rPr>
+        <w:lastRenderedPageBreak/>
+        <w:drawing>
+          <wp:inline distT="0" distB="0" distL="0" distR="0" wp14:anchorId="45B541B3" wp14:editId="5E501747">
+            <wp:extent cx="5943600" cy="3124835"/>
+            <wp:effectExtent l="0" t="0" r="0" b="0"/>
+            <wp:docPr id="2017193939" name="Picture 1"/>
+            <wp:cNvGraphicFramePr>
+              <a:graphicFrameLocks xmlns:a="http://schemas.openxmlformats.org/drawingml/2006/main" noChangeAspect="1"/>
+            </wp:cNvGraphicFramePr>
+            <a:graphic xmlns:a="http://schemas.openxmlformats.org/drawingml/2006/main">
+              <a:graphicData uri="http://schemas.openxmlformats.org/drawingml/2006/picture">
+                <pic:pic xmlns:pic="http://schemas.openxmlformats.org/drawingml/2006/picture">
+                  <pic:nvPicPr>
+                    <pic:cNvPr id="2017193939" name=""/>
+                    <pic:cNvPicPr/>
+                  </pic:nvPicPr>
+                  <pic:blipFill>
+                    <a:blip r:embed="rId115"/>
+                    <a:stretch>
+                      <a:fillRect/>
+                    </a:stretch>
+                  </pic:blipFill>
+                  <pic:spPr>
+                    <a:xfrm>
+                      <a:off x="0" y="0"/>
+                      <a:ext cx="5943600" cy="3124835"/>
+                    </a:xfrm>
+                    <a:prstGeom prst="rect">
+                      <a:avLst/>
+                    </a:prstGeom>
+                  </pic:spPr>
+                </pic:pic>
+              </a:graphicData>
+            </a:graphic>
+          </wp:inline>
+        </w:drawing>
+      </w:r>
+    </w:p>
+    <w:p>
+      <w:pPr>
+        <w:rPr>
+          <w:rFonts w:ascii="Franklin Gothic Book" w:hAnsi="Franklin Gothic Book"/>
+          <w:sz w:val="24"/>
+          <w:szCs w:val="24"/>
+        </w:rPr>
+      </w:pPr>
+      <w:r>
+        <w:rPr>
+          <w:rFonts w:ascii="Franklin Gothic Book" w:hAnsi="Franklin Gothic Book"/>
+          <w:sz w:val="24"/>
+          <w:szCs w:val="24"/>
+        </w:rPr>
+        <w:t>All these interfaces are implemented in java already</w:t>
+      </w:r>
+    </w:p>
+    <w:p>
+      <w:pPr>
+        <w:rPr>
+          <w:rFonts w:ascii="Franklin Gothic Book" w:hAnsi="Franklin Gothic Book"/>
+          <w:sz w:val="24"/>
+          <w:szCs w:val="24"/>
+        </w:rPr>
+      </w:pPr>
+      <w:r>
+        <w:rPr>
+          <w:rFonts w:ascii="Franklin Gothic Book" w:hAnsi="Franklin Gothic Book"/>
+          <w:sz w:val="24"/>
+          <w:szCs w:val="24"/>
+        </w:rPr>
+        <w:drawing>
+          <wp:inline distT="0" distB="0" distL="0" distR="0" wp14:anchorId="54551360" wp14:editId="43637F43">
+            <wp:extent cx="5943600" cy="3653790"/>
+            <wp:effectExtent l="0" t="0" r="0" b="3810"/>
+            <wp:docPr id="575419003" name="Picture 1"/>
+            <wp:cNvGraphicFramePr>
+              <a:graphicFrameLocks xmlns:a="http://schemas.openxmlformats.org/drawingml/2006/main" noChangeAspect="1"/>
+            </wp:cNvGraphicFramePr>
+            <a:graphic xmlns:a="http://schemas.openxmlformats.org/drawingml/2006/main">
+              <a:graphicData uri="http://schemas.openxmlformats.org/drawingml/2006/picture">
+                <pic:pic xmlns:pic="http://schemas.openxmlformats.org/drawingml/2006/picture">
+                  <pic:nvPicPr>
+                    <pic:cNvPr id="575419003" name=""/>
+                    <pic:cNvPicPr/>
+                  </pic:nvPicPr>
+                  <pic:blipFill>
+                    <a:blip r:embed="rId116"/>
+                    <a:stretch>
+                      <a:fillRect/>
+                    </a:stretch>
+                  </pic:blipFill>
+                  <pic:spPr>
+                    <a:xfrm>
+                      <a:off x="0" y="0"/>
+                      <a:ext cx="5943600" cy="3653790"/>
+                    </a:xfrm>
+                    <a:prstGeom prst="rect">
+                      <a:avLst/>
+                    </a:prstGeom>
+                  </pic:spPr>
+                </pic:pic>
+              </a:graphicData>
+            </a:graphic>
+          </wp:inline>
+        </w:drawing>
+      </w:r>
+    </w:p>
+    <w:p>
+      <w:pPr>
+        <w:rPr>
+          <w:rFonts w:ascii="Franklin Gothic Book" w:hAnsi="Franklin Gothic Book"/>
+          <w:sz w:val="24"/>
+          <w:szCs w:val="24"/>
+        </w:rPr>
+      </w:pPr>
+      <w:r>
+        <w:rPr>
+          <w:rFonts w:ascii="Franklin Gothic Book" w:hAnsi="Franklin Gothic Book"/>
+          <w:sz w:val="24"/>
+          <w:szCs w:val="24"/>
+          <w:highlight w:val="yellow"/>
+        </w:rPr>
+        <w:t>Set has 3 implementations,</w:t>
+      </w:r>
+      <w:r>
+        <w:rPr>
+          <w:rFonts w:ascii="Franklin Gothic Book" w:hAnsi="Franklin Gothic Book"/>
+          <w:sz w:val="24"/>
+          <w:szCs w:val="24"/>
+        </w:rPr>
+        <w:t xml:space="preserve"> all of them allow no duplicates</w:t>
+      </w:r>
+    </w:p>
+    <w:p>
+      <w:pPr>
+        <w:pStyle w:val="ListParagraph"/>
+        <w:numPr>
+          <w:ilvl w:val="0"/>
+          <w:numId w:val="25"/>
+        </w:numPr>
+        <w:rPr>
+          <w:rFonts w:ascii="Franklin Gothic Book" w:hAnsi="Franklin Gothic Book"/>
+          <w:sz w:val="24"/>
+          <w:szCs w:val="24"/>
+        </w:rPr>
+      </w:pPr>
+      <w:r>
+        <w:rPr>
+          <w:rFonts w:ascii="Franklin Gothic Book" w:hAnsi="Franklin Gothic Book"/>
+          <w:sz w:val="24"/>
+          <w:szCs w:val="24"/>
+          <w:highlight w:val="yellow"/>
+        </w:rPr>
+        <w:t>HashSet:</w:t>
+      </w:r>
+      <w:r>
+        <w:rPr>
+          <w:rFonts w:ascii="Franklin Gothic Book" w:hAnsi="Franklin Gothic Book"/>
+          <w:sz w:val="24"/>
+          <w:szCs w:val="24"/>
+        </w:rPr>
+        <w:t xml:space="preserve"> Random order, but its retrieval is faster because it uses hash algorithm</w:t>
+      </w:r>
+    </w:p>
+    <w:p>
+      <w:pPr>
+        <w:pStyle w:val="ListParagraph"/>
+        <w:numPr>
+          <w:ilvl w:val="0"/>
+          <w:numId w:val="25"/>
+        </w:numPr>
+        <w:rPr>
+          <w:rFonts w:ascii="Franklin Gothic Book" w:hAnsi="Franklin Gothic Book"/>
+          <w:sz w:val="24"/>
+          <w:szCs w:val="24"/>
+        </w:rPr>
+      </w:pPr>
+      <w:r>
+        <w:rPr>
+          <w:rFonts w:ascii="Franklin Gothic Book" w:hAnsi="Franklin Gothic Book"/>
+          <w:sz w:val="24"/>
+          <w:szCs w:val="24"/>
+          <w:highlight w:val="yellow"/>
+        </w:rPr>
+        <w:t>LinkedHashSet:</w:t>
+      </w:r>
+      <w:r>
+        <w:rPr>
+          <w:rFonts w:ascii="Franklin Gothic Book" w:hAnsi="Franklin Gothic Book"/>
+          <w:sz w:val="24"/>
+          <w:szCs w:val="24"/>
+        </w:rPr>
+        <w:t xml:space="preserve"> Maintains the data in insertion order</w:t>
+      </w:r>
+    </w:p>
+    <w:p>
+      <w:pPr>
+        <w:pStyle w:val="ListParagraph"/>
+        <w:numPr>
+          <w:ilvl w:val="0"/>
+          <w:numId w:val="25"/>
+        </w:numPr>
+        <w:rPr>
+          <w:rFonts w:ascii="Franklin Gothic Book" w:hAnsi="Franklin Gothic Book"/>
+          <w:sz w:val="24"/>
+          <w:szCs w:val="24"/>
+        </w:rPr>
+      </w:pPr>
+      <w:r>
+        <w:rPr>
+          <w:rFonts w:ascii="Franklin Gothic Book" w:hAnsi="Franklin Gothic Book"/>
+          <w:sz w:val="24"/>
+          <w:szCs w:val="24"/>
+          <w:highlight w:val="yellow"/>
+        </w:rPr>
+        <w:t>TreeSet:</w:t>
+      </w:r>
+      <w:r>
+        <w:rPr>
+          <w:rFonts w:ascii="Franklin Gothic Book" w:hAnsi="Franklin Gothic Book"/>
+          <w:sz w:val="24"/>
+          <w:szCs w:val="24"/>
+        </w:rPr>
+        <w:t xml:space="preserve"> Maintains the data in sorted order</w:t>
+      </w:r>
+    </w:p>
+    <w:p>
+      <w:pPr>
+        <w:rPr>
+          <w:rFonts w:ascii="Franklin Gothic Book" w:hAnsi="Franklin Gothic Book"/>
+          <w:sz w:val="24"/>
+          <w:szCs w:val="24"/>
+        </w:rPr>
+      </w:pPr>
+      <w:r>
+        <w:rPr>
+          <w:rFonts w:ascii="Franklin Gothic Book" w:hAnsi="Franklin Gothic Book"/>
+          <w:sz w:val="24"/>
+          <w:szCs w:val="24"/>
+          <w:highlight w:val="yellow"/>
+        </w:rPr>
+        <w:lastRenderedPageBreak/>
+        <w:t xml:space="preserve">List has 2 </w:t>
+      </w:r>
+      <w:proofErr w:type="gramStart"/>
+      <w:r>
+        <w:rPr>
+          <w:rFonts w:ascii="Franklin Gothic Book" w:hAnsi="Franklin Gothic Book"/>
+          <w:sz w:val="24"/>
+          <w:szCs w:val="24"/>
+          <w:highlight w:val="yellow"/>
+        </w:rPr>
+        <w:t>implementation</w:t>
+      </w:r>
+      <w:proofErr w:type="gramEnd"/>
+      <w:r>
+        <w:rPr>
+          <w:rFonts w:ascii="Franklin Gothic Book" w:hAnsi="Franklin Gothic Book"/>
+          <w:sz w:val="24"/>
+          <w:szCs w:val="24"/>
+          <w:highlight w:val="yellow"/>
+        </w:rPr>
+        <w:t>,</w:t>
+      </w:r>
+      <w:r>
+        <w:rPr>
+          <w:rFonts w:ascii="Franklin Gothic Book" w:hAnsi="Franklin Gothic Book"/>
+          <w:sz w:val="24"/>
+          <w:szCs w:val="24"/>
+        </w:rPr>
+        <w:t xml:space="preserve"> it is index based &amp; also support duplicates</w:t>
+      </w:r>
+    </w:p>
+    <w:p>
+      <w:pPr>
+        <w:pStyle w:val="ListParagraph"/>
+        <w:numPr>
+          <w:ilvl w:val="0"/>
+          <w:numId w:val="26"/>
+        </w:numPr>
+        <w:rPr>
+          <w:rFonts w:ascii="Franklin Gothic Book" w:hAnsi="Franklin Gothic Book"/>
+          <w:sz w:val="24"/>
+          <w:szCs w:val="24"/>
+        </w:rPr>
+      </w:pPr>
+      <w:r>
+        <w:rPr>
+          <w:rFonts w:ascii="Franklin Gothic Book" w:hAnsi="Franklin Gothic Book"/>
+          <w:sz w:val="24"/>
+          <w:szCs w:val="24"/>
+          <w:highlight w:val="yellow"/>
+        </w:rPr>
+        <w:t>ArrayList:</w:t>
+      </w:r>
+      <w:r>
+        <w:rPr>
+          <w:rFonts w:ascii="Franklin Gothic Book" w:hAnsi="Franklin Gothic Book"/>
+          <w:sz w:val="24"/>
+          <w:szCs w:val="24"/>
+        </w:rPr>
+        <w:t xml:space="preserve"> It maintains the elements in contiguous memory address</w:t>
+      </w:r>
+    </w:p>
+    <w:p>
+      <w:pPr>
+        <w:pStyle w:val="ListParagraph"/>
+        <w:numPr>
+          <w:ilvl w:val="0"/>
+          <w:numId w:val="26"/>
+        </w:numPr>
+        <w:rPr>
+          <w:rFonts w:ascii="Franklin Gothic Book" w:hAnsi="Franklin Gothic Book"/>
+          <w:sz w:val="24"/>
+          <w:szCs w:val="24"/>
+        </w:rPr>
+      </w:pPr>
+      <w:r>
+        <w:rPr>
+          <w:rFonts w:ascii="Franklin Gothic Book" w:hAnsi="Franklin Gothic Book"/>
+          <w:sz w:val="24"/>
+          <w:szCs w:val="24"/>
+          <w:highlight w:val="yellow"/>
+        </w:rPr>
+        <w:t>LinkedList:</w:t>
+      </w:r>
+      <w:r>
+        <w:rPr>
+          <w:rFonts w:ascii="Franklin Gothic Book" w:hAnsi="Franklin Gothic Book"/>
+          <w:sz w:val="24"/>
+          <w:szCs w:val="24"/>
+        </w:rPr>
+        <w:t xml:space="preserve"> It maintains the elements in non-contiguous memory address</w:t>
+      </w:r>
+    </w:p>
+    <w:p>
+      <w:pPr>
+        <w:rPr>
+          <w:rFonts w:ascii="Franklin Gothic Book" w:hAnsi="Franklin Gothic Book"/>
+          <w:sz w:val="24"/>
+          <w:szCs w:val="24"/>
+        </w:rPr>
+      </w:pPr>
+      <w:r>
+        <w:rPr>
+          <w:rFonts w:ascii="Franklin Gothic Book" w:hAnsi="Franklin Gothic Book"/>
+          <w:noProof/>
+          <w:sz w:val="24"/>
+          <w:szCs w:val="24"/>
+        </w:rPr>
+        <mc:AlternateContent>
+          <mc:Choice Requires="wpi">
+            <w:drawing>
+              <wp:anchor distT="0" distB="0" distL="114300" distR="114300" simplePos="0" relativeHeight="251911168" behindDoc="0" locked="0" layoutInCell="1" allowOverlap="1" wp14:anchorId="394C595D" wp14:editId="3F1D6B3B">
+                <wp:simplePos x="0" y="0"/>
+                <wp:positionH relativeFrom="column">
+                  <wp:posOffset>2706370</wp:posOffset>
+                </wp:positionH>
+                <wp:positionV relativeFrom="paragraph">
+                  <wp:posOffset>63500</wp:posOffset>
+                </wp:positionV>
+                <wp:extent cx="555080" cy="238760"/>
+                <wp:effectExtent l="38100" t="38100" r="54610" b="46990"/>
+                <wp:wrapNone/>
+                <wp:docPr id="1021745953" name="Ink 14"/>
+                <wp:cNvGraphicFramePr/>
+                <a:graphic xmlns:a="http://schemas.openxmlformats.org/drawingml/2006/main">
+                  <a:graphicData uri="http://schemas.microsoft.com/office/word/2010/wordprocessingInk">
+                    <w14:contentPart bwMode="auto" r:id="rId117">
+                      <w14:nvContentPartPr>
+                        <w14:cNvContentPartPr/>
+                      </w14:nvContentPartPr>
+                      <w14:xfrm>
+                        <a:off x="0" y="0"/>
+                        <a:ext cx="555080" cy="238760"/>
+                      </w14:xfrm>
+                    </w14:contentPart>
+                  </a:graphicData>
+                </a:graphic>
+              </wp:anchor>
+            </w:drawing>
+          </mc:Choice>
+          <mc:Fallback>
+            <w:pict>
+              <v:shapetype w14:anchorId="4F5F96A3" id="_x0000_t75" coordsize="21600,21600" o:spt="75" o:preferrelative="t" path="m@4@5l@4@11@9@11@9@5xe" filled="f" stroked="f">
+                <v:stroke joinstyle="miter"/>
+                <v:formulas>
+                  <v:f eqn="if lineDrawn pixelLineWidth 0"/>
+                  <v:f eqn="sum @0 1 0"/>
+                  <v:f eqn="sum 0 0 @1"/>
+                  <v:f eqn="prod @2 1 2"/>
+                  <v:f eqn="prod @3 21600 pixelWidth"/>
+                  <v:f eqn="prod @3 21600 pixelHeight"/>
+                  <v:f eqn="sum @0 0 1"/>
+                  <v:f eqn="prod @6 1 2"/>
+                  <v:f eqn="prod @7 21600 pixelWidth"/>
+                  <v:f eqn="sum @8 21600 0"/>
+                  <v:f eqn="prod @7 21600 pixelHeight"/>
+                  <v:f eqn="sum @10 21600 0"/>
+                </v:formulas>
+                <v:path o:extrusionok="f" gradientshapeok="t" o:connecttype="rect"/>
+                <o:lock v:ext="edit" aspectratio="t"/>
+              </v:shapetype>
+              <v:shape id="Ink 14" o:spid="_x0000_s1026" type="#_x0000_t75" style="position:absolute;margin-left:212.4pt;margin-top:4.3pt;width:45.1pt;height:20.2pt;z-index:251911168;visibility:visible;mso-wrap-style:square;mso-wrap-distance-left:9pt;mso-wrap-distance-top:0;mso-wrap-distance-right:9pt;mso-wrap-distance-bottom:0;mso-position-horizontal:absolute;mso-position-horizontal-relative:text;mso-position-vertical:absolute;mso-position-vertical-relative:text" o:gfxdata="UEsDBBQABgAIAAAAIQCbMyc3DAEAAC0CAAATAAAAW0NvbnRlbnRfVHlwZXNdLnhtbISRsU7DMBRF&#10;dyT+wfKKEqcdEEJJOpAyAkLlAyz7JbHqPFt+JrR/j5O2C1AyeLD97rlHdrk5DJaNEMg4rPgqLzgD&#10;VE4b7Cr+sXvOHjijKFFL6xAqfgTim/r2ptwdPRBLaaSK9zH6RyFI9TBIyp0HTDetC4OMaRs64aXa&#10;yw7EuijuhXIYAWMWJwavywZa+Wkj2x7S8ckkgCXOnk6DU1fFpffWKBmTqRhR/2jJzg15Ss4z1BtP&#10;d0mDiz8bppvrBefca3qaYDSwNxniixyShtCBBKxd41T+P2OSHChzbWsU5E2g7Zy6OF1jG9yLtFYL&#10;9DQy2CWWdl8YYFxA/RJtUuwdxgtdzJ9dfwMAAP//AwBQSwMEFAAGAAgAAAAhADj9If/WAAAAlAEA&#10;AAsAAABfcmVscy8ucmVsc6SQwWrDMAyG74O9g9F9cZrDGKNOL6PQa+kewNiKYxpbRjLZ+vYzg8Ey&#10;ettRv9D3iX9/+EyLWpElUjaw63pQmB35mIOB98vx6QWUVJu9XSijgRsKHMbHh/0ZF1vbkcyxiGqU&#10;LAbmWsur1uJmTFY6KpjbZiJOtraRgy7WXW1APfT9s+bfDBg3THXyBvjkB1CXW2nmP+wUHZPQVDtH&#10;SdM0RXePqj195DOujWI5YDXgWb5DxrVrz4G+79390xvYljm6I9uEb+S2fhyoZT96vely/AIAAP//&#10;AwBQSwMEFAAGAAgAAAAhAOBtRHh4AQAACQMAAA4AAABkcnMvZTJvRG9jLnhtbJxSyW7CMBC9V+o/&#10;WL6XJJQ1IuFQVIlDl0P7Aa5jE6uxJxobAn/fSYACrapKXCLPPOX5LZ7Nt7ZiG4XegMt40os5U05C&#10;Ydwq4+9vj3cTznwQrhAVOJXxnfJ8nt/ezJo6VX0ooSoUMiJxPm3qjJch1GkUeVkqK3wPauUI1IBW&#10;BBpxFRUoGmK3VdSP41HUABY1glTe03axB3ne8WutZHjR2qvAqoxPRoMhZ6E9JGPOMOPTeEqbD9pM&#10;xyMe5TORrlDUpZEHSeIKRVYYRwK+qRYiCLZG84vKGongQYeeBBuB1kaqzg85S+Ifzpbus3WVDOQa&#10;UwkuKBdeBYZjdh1wzRW2ogSaJyioHbEOwA+MFM//ZexFL0CuLenZN4KqEoGegy9N7Snm1BQZx2WR&#10;nPS7zcPJwSuefD1fAtRIdLD81y9bjbYNm5Swbcbp/e3ab9el2gYmaTkcDuMJIZKg/v1kPOrwI/Oe&#10;4TidRUuXX5R4PrfCzl5w/gUAAP//AwBQSwMEFAAGAAgAAAAhABePf9fhBQAAYhAAABAAAABkcnMv&#10;aW5rL2luazEueG1stFfLbuM2FN0X6D8Q6qIb0RZfohRMMqsOUKBFi84UaJceR0mMie3AViaZv+85&#10;l9TDeRRdpEhiU/dx7rkPksq794/bW/W1Oxw3+915YRZVobrden+52V2fF39++qCbQh371e5ydbvf&#10;defFt+5YvL/4/rt3m92X7e0ZPhUQdkeutrfnxU3f350tlw8PD4sHt9gfrpe2qtzy592XX38pLrLX&#10;ZXe12W16hDwOovV+13ePPcHONpfnxbp/rEZ7YH/c3x/W3aim5LCeLPrDat192B+2q35EvFntdt2t&#10;2q224P1Xofpvd1hsEOe6OxRqu0HC2i6Mj775qYVg9XhezJ7vQfEIJtti+TLm3/8D5ofnmKTlbKxj&#10;oTKly+4rOS2l5mev5/77YX/XHfpNN5U5FSUrvql1epb6pEIduuP+9p69KdTX1e09SmaqCmORY5vl&#10;CwV5jofavCke6vIq3pzcaWlyevM65KKNIzW0tt9sOwz69m6csf4IYIo/9gfZDrayXldOW/OpCmcm&#10;nhm38D7OWpGneMD8fLg/3ox4nw/TvIpmrFrK7GFz2d+MRa8WVRiLPi/5S6433eb6pv8335y2OI+T&#10;88I+lGFSOY8/uqvz4gfZiko8k0AScbWqa2WibcsfK/zExrdloU2ha/w20ZXaaxOUqWxplY34bUKp&#10;W+Wcdtb70itrtTe2dKpSFR7bgC+rG699sFWpjQ5eW+frk0EfavtfiUoHf7u6OnY9tpEPC2uKC+sa&#10;5U2tYjR1og9NBH0Xi9jgVGgaU7qgg9Gu8aVRTpu6wncF7qVGPtoFLpCjrWCrHVZ1dO3bcTVNXS+a&#10;triIzipjHCoZMtk6hqosXIHDWYdYN2WljK4tymsUit7UXLCo+FOGn5qfkJVYjZJslEzlAVY6iG3U&#10;QEnuaAR+kDw9aSYPhB98XhOdhqfHSxIhJCGoFVSKUlSyJisySBnkoIkH05k8hIfmPIFooM7FWHqU&#10;DnPkMGhAiYHIQkU+89pSImvEQywuJV2nIlSm1a32OVJKg+OQgufyJHtJYdLQdyh8TkHSmQiIQ8o8&#10;pUn7TGCKxMKM5YEdZ5GFmXvP1tBOSYx5AUPykklOgMJJkHIhmJJVqCF2ZFB1CjQ6wEiCkkB2IDPs&#10;8xYKWyvrlXEeez9oV2vThnnXhhTgInGf5UlIaHCuoFelbtAubXCSpGSHpCQwq5TTkYJmwFkIIoAk&#10;qU62Sf/EI2ciuZ1MWlawPkPwWZGn4g81SRJCsCipjzJ1PDMqhdE76cuARe5wERQ4Yg0JMVJcirKf&#10;WFExs6Kjjhz70uBQ1dO+FbtkTTSpxGxqKGN7ZuGTZIJnQqRFecqKDAgkTIhAjehfpJ0ccSiVPNZx&#10;sDIvF5StMWUSZwaX4yRGEnnAJ3dqERhHMTerrlWjIw5lEoEcZ6TYkC+eR3tnNaoCMwsp75Ng3+6M&#10;xj0SFzYUF3hFwtGLW87Vpkk3Sh1qhxvFtkWIuBG9CyVeHzxuFFwcRntVY5tYhX1i0XGrWzm1cbHk&#10;CwbPFON8x05EPlXT0s/p0Fbx7VJwlY+L0CAF1+JyxpCipnKjG9O0uNIr3DG4141vHAqLDKq8IWUE&#10;x+6Po8Cmvv7AgZJxfmpFhWyA3MXBKM0E+j+6JQkHMDd/IJJNJQK6DrVH5ZSz2B++xvzjLZo7aYb0&#10;fC1xnkWbbekUTcaRVLPpRO/UVKKdiOgABukzscmi9DAoiCgKvKIgs3G4n0eEZBz3AYrfdOdtjinD&#10;tHHKRkzqnLJCBLuy1g3UJ5WhKf4ERfy4zYamDIpnmcx7M+C1RMKLn5xLoENn6TThZtSnjtIIMUej&#10;2dFFKsQTERMyZVTorbyBKRPoI8dDQkt8xMmUuKJYKJwHcq/gLAIUBDTCJ624FhNBTrG4HBnxgfGF&#10;tzycejLpJxKBSkRSutkNGOT9MvqkSUkOxSSTUwmemMeTaiUJI5BtTpNG0yxKnuKYzfDmiDPVNdJl&#10;0WJyEjg7xbImGtphdoQhXop0E8LTV/Tpn6yLfwAAAP//AwBQSwMEFAAGAAgAAAAhALjEu9vbAAAA&#10;CAEAAA8AAABkcnMvZG93bnJldi54bWxMjzFPwzAQhXck/oN1SGzUSdVWJcSpgIqNAQoD4zU+4tD4&#10;HMVuk/57jomOp3f63vfKzeQ7daIhtoEN5LMMFHEdbMuNgc+Pl7s1qJiQLXaBycCZImyq66sSCxtG&#10;fqfTLjVKIBwLNOBS6gutY+3IY5yFnliy7zB4THIOjbYDjgL3nZ5n2Up7bFkaHPb07Kg+7I7ewLrl&#10;r6dx+3YO7tX98LY/5FhnxtzeTI8PoBJN6f8Z/vRFHSpx2ocj26g6A4v5QtSTwFagJF/mS9m2l+A+&#10;A12V+nJA9QsAAP//AwBQSwMEFAAGAAgAAAAhAHkYvJ2/AAAAIQEAABkAAABkcnMvX3JlbHMvZTJv&#10;RG9jLnhtbC5yZWxzhM+xasQwDAbgvdB3MNobJR3KUeJkOQ6ylhRuNY6SmMSysZzSe/t67MHBDRqE&#10;0PdLbf/rd/VDSVxgDU1VgyK2YXK8aPgeL28nUJINT2YPTBpuJNB3ry/tF+0mlyVZXRRVFBYNa87x&#10;E1HsSt5IFSJxmcwheZNLmxaMxm5mIXyv6w9M/w3o7kw1TBrSMDWgxlssyc/tMM/O0jnYwxPnBxFo&#10;D8nBX/1eUJMWyhocb1iqqcqhgF2Ld491fwAAAP//AwBQSwECLQAUAAYACAAAACEAmzMnNwwBAAAt&#10;AgAAEwAAAAAAAAAAAAAAAAAAAAAAW0NvbnRlbnRfVHlwZXNdLnhtbFBLAQItABQABgAIAAAAIQA4&#10;/SH/1gAAAJQBAAALAAAAAAAAAAAAAAAAAD0BAABfcmVscy8ucmVsc1BLAQItABQABgAIAAAAIQDg&#10;bUR4eAEAAAkDAAAOAAAAAAAAAAAAAAAAADwCAABkcnMvZTJvRG9jLnhtbFBLAQItABQABgAIAAAA&#10;IQAXj3/X4QUAAGIQAAAQAAAAAAAAAAAAAAAAAOADAABkcnMvaW5rL2luazEueG1sUEsBAi0AFAAG&#10;AAgAAAAhALjEu9vbAAAACAEAAA8AAAAAAAAAAAAAAAAA7wkAAGRycy9kb3ducmV2LnhtbFBLAQIt&#10;ABQABgAIAAAAIQB5GLydvwAAACEBAAAZAAAAAAAAAAAAAAAAAPcKAABkcnMvX3JlbHMvZTJvRG9j&#10;LnhtbC5yZWxzUEsFBgAAAAAGAAYAeAEAAO0LAAAAAA==&#10;">
+                <v:imagedata r:id="rId118" o:title=""/>
+              </v:shape>
+            </w:pict>
+          </mc:Fallback>
+        </mc:AlternateContent>
+      </w:r>
+      <w:r>
+        <w:rPr>
+          <w:rFonts w:ascii="Franklin Gothic Book" w:hAnsi="Franklin Gothic Book"/>
+          <w:noProof/>
+          <w:sz w:val="24"/>
+          <w:szCs w:val="24"/>
+        </w:rPr>
+        <mc:AlternateContent>
+          <mc:Choice Requires="wpi">
+            <w:drawing>
+              <wp:anchor distT="0" distB="0" distL="114300" distR="114300" simplePos="0" relativeHeight="251906048" behindDoc="0" locked="0" layoutInCell="1" allowOverlap="1" wp14:anchorId="221234C8" wp14:editId="050F4C2D">
+                <wp:simplePos x="0" y="0"/>
+                <wp:positionH relativeFrom="column">
+                  <wp:posOffset>2389505</wp:posOffset>
+                </wp:positionH>
+                <wp:positionV relativeFrom="paragraph">
+                  <wp:posOffset>113030</wp:posOffset>
+                </wp:positionV>
+                <wp:extent cx="167405" cy="225930"/>
+                <wp:effectExtent l="38100" t="38100" r="23495" b="41275"/>
+                <wp:wrapNone/>
+                <wp:docPr id="910152070" name="Ink 9"/>
+                <wp:cNvGraphicFramePr/>
+                <a:graphic xmlns:a="http://schemas.openxmlformats.org/drawingml/2006/main">
+                  <a:graphicData uri="http://schemas.microsoft.com/office/word/2010/wordprocessingInk">
+                    <w14:contentPart bwMode="auto" r:id="rId119">
+                      <w14:nvContentPartPr>
+                        <w14:cNvContentPartPr/>
+                      </w14:nvContentPartPr>
+                      <w14:xfrm>
+                        <a:off x="0" y="0"/>
+                        <a:ext cx="167405" cy="225930"/>
+                      </w14:xfrm>
+                    </w14:contentPart>
+                  </a:graphicData>
+                </a:graphic>
+              </wp:anchor>
+            </w:drawing>
+          </mc:Choice>
+          <mc:Fallback>
+            <w:pict>
+              <v:shape w14:anchorId="3BECC33F" id="Ink 9" o:spid="_x0000_s1026" type="#_x0000_t75" style="position:absolute;margin-left:187.45pt;margin-top:8.2pt;width:14.6pt;height:19.25pt;z-index:251906048;visibility:visible;mso-wrap-style:square;mso-wrap-distance-left:9pt;mso-wrap-distance-top:0;mso-wrap-distance-right:9pt;mso-wrap-distance-bottom:0;mso-position-horizontal:absolute;mso-position-horizontal-relative:text;mso-position-vertical:absolute;mso-position-vertical-relative:text" o:gfxdata="UEsDBBQABgAIAAAAIQCbMyc3DAEAAC0CAAATAAAAW0NvbnRlbnRfVHlwZXNdLnhtbISRsU7DMBRF&#10;dyT+wfKKEqcdEEJJOpAyAkLlAyz7JbHqPFt+JrR/j5O2C1AyeLD97rlHdrk5DJaNEMg4rPgqLzgD&#10;VE4b7Cr+sXvOHjijKFFL6xAqfgTim/r2ptwdPRBLaaSK9zH6RyFI9TBIyp0HTDetC4OMaRs64aXa&#10;yw7EuijuhXIYAWMWJwavywZa+Wkj2x7S8ckkgCXOnk6DU1fFpffWKBmTqRhR/2jJzg15Ss4z1BtP&#10;d0mDiz8bppvrBefca3qaYDSwNxniixyShtCBBKxd41T+P2OSHChzbWsU5E2g7Zy6OF1jG9yLtFYL&#10;9DQy2CWWdl8YYFxA/RJtUuwdxgtdzJ9dfwMAAP//AwBQSwMEFAAGAAgAAAAhADj9If/WAAAAlAEA&#10;AAsAAABfcmVscy8ucmVsc6SQwWrDMAyG74O9g9F9cZrDGKNOL6PQa+kewNiKYxpbRjLZ+vYzg8Ey&#10;ettRv9D3iX9/+EyLWpElUjaw63pQmB35mIOB98vx6QWUVJu9XSijgRsKHMbHh/0ZF1vbkcyxiGqU&#10;LAbmWsur1uJmTFY6KpjbZiJOtraRgy7WXW1APfT9s+bfDBg3THXyBvjkB1CXW2nmP+wUHZPQVDtH&#10;SdM0RXePqj195DOujWI5YDXgWb5DxrVrz4G+79390xvYljm6I9uEb+S2fhyoZT96vely/AIAAP//&#10;AwBQSwMEFAAGAAgAAAAhAEtpMNt5AQAACQMAAA4AAABkcnMvZTJvRG9jLnhtbJxSy07DMBC8I/EP&#10;1t5pkhJKGzXlQIXEgccBPsA4dmMRe6O1S8rfs0lbWkAIiUvk3VHG8/D8auMa8aYpWPQlZKMUhPYK&#10;K+tXJTw/3ZxNQYQofSUb9LqEdx3ganF6Mu/aQo+xxqbSJJjEh6JrS6hjbIskCarWToYRttozaJCc&#10;jDzSKqlIdszummScppOkQ6paQqVD4O1yC8Ji4DdGq/hgTNBRNCXM0pTlxRKmk/McBPWbPAPxwod8&#10;NoNkMZfFimRbW7WTJP+hyEnrWcAn1VJGKdZkf1A5qwgDmjhS6BI0xio9+GFnWfrN2a1/7V1luVpT&#10;odBH7eOjpLjPbgD+c4VrOIHuDituR64jwo6R4/m7jK3oJaq1Yz3bRkg3MvJzCLVtA8dc2KoEuq2y&#10;g37/dn1w8EgHX/dfAW4k2Vn+7ZeNIdeHzUrEpgQu+L3/Dl3qTRSKl9nkMk8vQCiGxuOL2fmA75m3&#10;DPvpKFq+/EuJx3Mv7OgFLz4AAAD//wMAUEsDBBQABgAIAAAAIQA75MnEKwMAAEsIAAAQAAAAZHJz&#10;L2luay9pbmsxLnhtbLRVS28aMRC+V+p/sNxDL2vwa18o0FMjVWrVqkml9kjAwCrsLto1Ifn3HY+9&#10;DxpS5dCKZbE/z3wz841trj48lnvyYJq2qKs5FRNOialW9bqotnP64/aaZZS0dlmtl/u6MnP6ZFr6&#10;YfH2zVVR3Zf7GbwJMFStG5X7Od1Ze5hNp6fTaXJSk7rZTiXnavqpuv/ymS6C19psiqqwELLtoFVd&#10;WfNoHdmsWM/pyj7y3h64b+pjszL9skOa1WBhm+XKXNdNubQ9425ZVWZPqmUJef+kxD4dYFBAnK1p&#10;KCkLKJjJidCpzj7mACwf53Q0P0KKLWRS0ullzl//gfP6OadLS8k0SSkJKa3Ng8tpiprPXq79W1Mf&#10;TGMLM8jsRQkLT2Tl56iPF6oxbb0/ut5Q8rDcH0EywTlsixBbTC8I8pwPtPmnfKDLi3zj5M6lCeWN&#10;dQii9Vuqa60tSgMbvTz0e8y2QOzgG9vgcZBcasYVk+KWxzORzoScqEyPWhF2ccd51xzbXc931wz7&#10;FVd61Xxlp2Jtd73ofMLjXvSx5Jdcd6bY7uzffEPZ6NzvnAvnEDcTCXV8N5s5fYdHkaCnB7AQSVRK&#10;dJ7I6D2HTywSHlEmKNPw5ImKBFFMZCrihDMRMUFgACB8IgAAgjkgwxuRM9whzhK+YBkonENn6klh&#10;YWDtIUfuF1w0x4LxkMVNHASJeGL346J0EZ1D79+l2xnxCCojgmchPWeKxj6xgTjHvJiAdZbkoVRv&#10;HHyG6n2yrkqMDFRAOV4OSFh1Acc2ikhAmAZ3her0GnkOcHOEnrwPjjGexRsVP1I9wYgJSVA2EI9J&#10;Lzv21ymJXXbVBwIMg8kghn1zS074MDnzBT7IPxI5g3OmM0/jZEMPDOBL9hL6tjgYIgcIGwHkfQhO&#10;YshbsowpbJcrwuXV7SYvi4e8Uq95Y2WuY2B83iTkDlniWAqWEB1j1F4ZlcElAjkqeMF9EqcaWpcR&#10;mTKR6PTsYu/uktceTLyxvm42rbHwt6HFROV0oRNNVC5JlqbhvGodu/OaKJplcGB5kkRxzOARuYyY&#10;ImEALWGZAkQzCQqm+o/chtt08RsAAP//AwBQSwMEFAAGAAgAAAAhANfsJnLcAAAACQEAAA8AAABk&#10;cnMvZG93bnJldi54bWxMj8FOwzAQRO9I/IO1SNyoXTABQpyqKkKIYwvi7MYmDtjrELtJyteznOC4&#10;eqOZt9VqDp6NdkhdRAXLhQBmsYmmw1bB68vjxS2wlDUa7SNaBUebYFWfnlS6NHHCrR13uWVUgqnU&#10;ClzOfcl5apwNOi1ib5HYexyCznQOLTeDnqg8eH4pRMGD7pAWnO7txtnmc3cICvDbvX0VH3J62Ign&#10;M3rRPbfro1LnZ/P6Hli2c/4Lw68+qUNNTvt4QJOYV3B1I+8oSqCQwCgghVwC2yu4JsDriv//oP4B&#10;AAD//wMAUEsDBBQABgAIAAAAIQB5GLydvwAAACEBAAAZAAAAZHJzL19yZWxzL2Uyb0RvYy54bWwu&#10;cmVsc4TPsWrEMAwG4L3QdzDaGyUdylHiZDkOspYUbjWOkpjEsrGc0nv7euzBwQ0ahND3S23/63f1&#10;Q0lcYA1NVYMitmFyvGj4Hi9vJ1CSDU9mD0wabiTQd68v7RftJpclWV0UVRQWDWvO8RNR7EreSBUi&#10;cZnMIXmTS5sWjMZuZiF8r+sPTP8N6O5MNUwa0jA1oMZbLMnP7TDPztI52MMT5wcRaA/JwV/9XlCT&#10;FsoaHG9YqqnKoYBdi3ePdX8AAAD//wMAUEsBAi0AFAAGAAgAAAAhAJszJzcMAQAALQIAABMAAAAA&#10;AAAAAAAAAAAAAAAAAFtDb250ZW50X1R5cGVzXS54bWxQSwECLQAUAAYACAAAACEAOP0h/9YAAACU&#10;AQAACwAAAAAAAAAAAAAAAAA9AQAAX3JlbHMvLnJlbHNQSwECLQAUAAYACAAAACEAS2kw23kBAAAJ&#10;AwAADgAAAAAAAAAAAAAAAAA8AgAAZHJzL2Uyb0RvYy54bWxQSwECLQAUAAYACAAAACEAO+TJxCsD&#10;AABLCAAAEAAAAAAAAAAAAAAAAADhAwAAZHJzL2luay9pbmsxLnhtbFBLAQItABQABgAIAAAAIQDX&#10;7CZy3AAAAAkBAAAPAAAAAAAAAAAAAAAAADoHAABkcnMvZG93bnJldi54bWxQSwECLQAUAAYACAAA&#10;ACEAeRi8nb8AAAAhAQAAGQAAAAAAAAAAAAAAAABDCAAAZHJzL19yZWxzL2Uyb0RvYy54bWwucmVs&#10;c1BLBQYAAAAABgAGAHgBAAA5CQAAAAA=&#10;">
+                <v:imagedata r:id="rId120" o:title=""/>
+              </v:shape>
+            </w:pict>
+          </mc:Fallback>
+        </mc:AlternateContent>
+      </w:r>
+      <w:r>
+        <w:rPr>
+          <w:rFonts w:ascii="Franklin Gothic Book" w:hAnsi="Franklin Gothic Book"/>
+          <w:noProof/>
+          <w:sz w:val="24"/>
+          <w:szCs w:val="24"/>
+        </w:rPr>
+        <mc:AlternateContent>
+          <mc:Choice Requires="wpi">
+            <w:drawing>
+              <wp:anchor distT="0" distB="0" distL="114300" distR="114300" simplePos="0" relativeHeight="251899904" behindDoc="0" locked="0" layoutInCell="1" allowOverlap="1" wp14:anchorId="184240A4" wp14:editId="5DB698BA">
+                <wp:simplePos x="0" y="0"/>
+                <wp:positionH relativeFrom="column">
+                  <wp:posOffset>2054860</wp:posOffset>
+                </wp:positionH>
+                <wp:positionV relativeFrom="paragraph">
+                  <wp:posOffset>99060</wp:posOffset>
+                </wp:positionV>
+                <wp:extent cx="164200" cy="215640"/>
+                <wp:effectExtent l="57150" t="38100" r="45720" b="51435"/>
+                <wp:wrapNone/>
+                <wp:docPr id="1096770636" name="Ink 3"/>
+                <wp:cNvGraphicFramePr/>
+                <a:graphic xmlns:a="http://schemas.openxmlformats.org/drawingml/2006/main">
+                  <a:graphicData uri="http://schemas.microsoft.com/office/word/2010/wordprocessingInk">
+                    <w14:contentPart bwMode="auto" r:id="rId121">
+                      <w14:nvContentPartPr>
+                        <w14:cNvContentPartPr/>
+                      </w14:nvContentPartPr>
+                      <w14:xfrm>
+                        <a:off x="0" y="0"/>
+                        <a:ext cx="164200" cy="215640"/>
+                      </w14:xfrm>
+                    </w14:contentPart>
+                  </a:graphicData>
+                </a:graphic>
+              </wp:anchor>
+            </w:drawing>
+          </mc:Choice>
+          <mc:Fallback>
+            <w:pict>
+              <v:shape w14:anchorId="6CCAE734" id="Ink 3" o:spid="_x0000_s1026" type="#_x0000_t75" style="position:absolute;margin-left:161.1pt;margin-top:7.1pt;width:14.35pt;height:18.4pt;z-index:251899904;visibility:visible;mso-wrap-style:square;mso-wrap-distance-left:9pt;mso-wrap-distance-top:0;mso-wrap-distance-right:9pt;mso-wrap-distance-bottom:0;mso-position-horizontal:absolute;mso-position-horizontal-relative:text;mso-position-vertical:absolute;mso-position-vertical-relative:text" o:gfxdata="UEsDBBQABgAIAAAAIQCbMyc3DAEAAC0CAAATAAAAW0NvbnRlbnRfVHlwZXNdLnhtbISRsU7DMBRF&#10;dyT+wfKKEqcdEEJJOpAyAkLlAyz7JbHqPFt+JrR/j5O2C1AyeLD97rlHdrk5DJaNEMg4rPgqLzgD&#10;VE4b7Cr+sXvOHjijKFFL6xAqfgTim/r2ptwdPRBLaaSK9zH6RyFI9TBIyp0HTDetC4OMaRs64aXa&#10;yw7EuijuhXIYAWMWJwavywZa+Wkj2x7S8ckkgCXOnk6DU1fFpffWKBmTqRhR/2jJzg15Ss4z1BtP&#10;d0mDiz8bppvrBefca3qaYDSwNxniixyShtCBBKxd41T+P2OSHChzbWsU5E2g7Zy6OF1jG9yLtFYL&#10;9DQy2CWWdl8YYFxA/RJtUuwdxgtdzJ9dfwMAAP//AwBQSwMEFAAGAAgAAAAhADj9If/WAAAAlAEA&#10;AAsAAABfcmVscy8ucmVsc6SQwWrDMAyG74O9g9F9cZrDGKNOL6PQa+kewNiKYxpbRjLZ+vYzg8Ey&#10;ettRv9D3iX9/+EyLWpElUjaw63pQmB35mIOB98vx6QWUVJu9XSijgRsKHMbHh/0ZF1vbkcyxiGqU&#10;LAbmWsur1uJmTFY6KpjbZiJOtraRgy7WXW1APfT9s+bfDBg3THXyBvjkB1CXW2nmP+wUHZPQVDtH&#10;SdM0RXePqj195DOujWI5YDXgWb5DxrVrz4G+79390xvYljm6I9uEb+S2fhyoZT96vely/AIAAP//&#10;AwBQSwMEFAAGAAgAAAAhANxArxB4AQAACQMAAA4AAABkcnMvZTJvRG9jLnhtbJxSy07DMBC8I/EP&#10;1t5pklIiiJpyoELqgccBPsA4dmMRe6O125S/Z5O2tAUhJC6Rd0cZz8PT241rxFpTsOhLyEYpCO0V&#10;VtYvS3h9ub+4BhGi9JVs0OsSPnSA29n52bRrCz3GGptKk2ASH4quLaGOsS2SJKhaOxlG2GrPoEFy&#10;MvJIy6Qi2TG7a5JxmuZJh1S1hEqHwNv5FoTZwG+MVvHJmKCjaEq4zvMMRCzhJk1ZJ/Hh8mYM4q3f&#10;ZFeQzKayWJJsa6t2kuQ/FDlpPQv4oprLKMWK7A8qZxVhQBNHCl2CxlilBz/sLEu/OVv4995VNlEr&#10;KhT6qH18lhT32Q3Af65wDSfQPWDF7chVRNgxcjx/l7EVPUe1cqxn2wjpRkZ+DqG2beCYC1uVQIsq&#10;O+j367uDg2c6+Ho8BbiRZGf5t182hlwfNisRmxK414/+O3SpN1EoXmb5hN8KCMXQOLvKJwO+Z94y&#10;7KejaPnykxKP517Y0QuefQIAAP//AwBQSwMEFAAGAAgAAAAhAF/CD0duAwAADgkAABAAAABkcnMv&#10;aW5rL2luazEueG1stFXfb9MwEH5H4n+wzAMvcesfcRJXdHtiEhIIxIYEj6X11mhNMiXuuv333DmO&#10;k64F8QCaZtnnu+++++6cvrt8qnbk0bZd2dRLKmacEluvm01Z3y3pt5srVlDSuVW9We2a2i7ps+3o&#10;5cXrV+/K+r7aLWAlgFB3uKt2S7p17mExnx8Oh9lBzZr2bi45V/MP9f2nj/QiRG3sbVmXDlJ2g2nd&#10;1M4+OQRblJslXbsnHv0B+7rZt2sbr9HSrkcP167W9qppq5WLiNtVXdsdqVcV8P5OiXt+gE0Jee5s&#10;S0lVQsFMzkSap8V7A4bV05JOznug2AGTis7PY/74D5hXp5hIS8k8yykJlDb2ETnNveaL39f+pW0e&#10;bOtKO8rcixIunsm6P3t9eqFa2zW7PfaGksfVbg+SCc5hLEJuMT8jyCkeaPNP8UCX3+JNyR1LE8qb&#10;6hBEiyM1tNaVlYVBrx7ijLkOgNF87Vr/HCSXKeOKSXHD9ULkC25meconrQhTPGD+bPfdNuL9bMd5&#10;9TdRtb6yQ7lx2yg6n3EdRZ9Kfi50a8u7rftTbCjbB8fJOfMO/TCRUMdXe7ukb/xTJD6yN/hChCqI&#10;4IooXWTJWw5/2pg8oSyDR5VSpqSQCcsISCZVxhNBBBMJE4QTnsA/rGAiYJKK5HClJCuYMlnC0Qlc&#10;+nV074NgBWfc9+sUjAO+D+6zwBYxhkO4OYE9ly6mGIJ7JO+KS4SNpDxltAfiIRtajgKODnA7iAIC&#10;EOWdmWTC1zYlEfYBTCRQpzehgoARrzE73gIG5sViC8AViYYlI0KahKWGiZwZnQhOlPfLWcaEx/bR&#10;I6tRPQ91VJskxvMFNMmUih3GtL63sfKeILJBUqgAqhQ4+1o80MQEES+czlj6UTrxjDMwZuiDkRgk&#10;RQKoL2bA4BOTl/OILR7QOdxA7CAuRGP8tLQeEpFHN3gORGgieZooCNBM8hwgMph86EMAxlnyAmHz&#10;hvC+kwo6BXepZKC2ztME+wUvh+ujX4Hhw/O3r9h/3j7f3nbWLanm6Uxn9EKkghh4k5Kr/mEXhvOE&#10;CllQlhvK/JFlOckMk0UB7DkBOkKCQgVJWSq1+ZestGeVak1UBipyHb43IuVSwQfHKFrkFIbQKJ0U&#10;kmnJcqAuoClMFRo6rZkwCp4JcMv4S27jD8LFLwAAAP//AwBQSwMEFAAGAAgAAAAhAGMDal/eAAAA&#10;CQEAAA8AAABkcnMvZG93bnJldi54bWxMj01PwzAMhu9I/IfISFwQS9ZtCErTCSE2cd2HOHtNaKo1&#10;TtWka+HXY05wsqz30evHxXryrbjYPjaBNMxnCoSlKpiGag3Hw+b+EURMSAbbQFbDl42wLq+vCsxN&#10;GGlnL/tUCy6hmKMGl1KXSxkrZz3GWegscfYZeo+J176WpseRy30rM6UepMeG+ILDzr46W533g9fw&#10;cXT19u6wHL637bvB86Yad29R69ub6eUZRLJT+oPhV5/VoWSnUxjIRNFqWGRZxigHS54MLFbqCcRJ&#10;w2quQJaF/P9B+QMAAP//AwBQSwMEFAAGAAgAAAAhAHkYvJ2/AAAAIQEAABkAAABkcnMvX3JlbHMv&#10;ZTJvRG9jLnhtbC5yZWxzhM+xasQwDAbgvdB3MNobJR3KUeJkOQ6ylhRuNY6SmMSysZzSe/t67MHB&#10;DRqE0PdLbf/rd/VDSVxgDU1VgyK2YXK8aPgeL28nUJINT2YPTBpuJNB3ry/tF+0mlyVZXRRVFBYN&#10;a87xE1HsSt5IFSJxmcwheZNLmxaMxm5mIXyv6w9M/w3o7kw1TBrSMDWgxlssyc/tMM/O0jnYwxPn&#10;BxFoD8nBX/1eUJMWyhocb1iqqcqhgF2Ld491fwAAAP//AwBQSwECLQAUAAYACAAAACEAmzMnNwwB&#10;AAAtAgAAEwAAAAAAAAAAAAAAAAAAAAAAW0NvbnRlbnRfVHlwZXNdLnhtbFBLAQItABQABgAIAAAA&#10;IQA4/SH/1gAAAJQBAAALAAAAAAAAAAAAAAAAAD0BAABfcmVscy8ucmVsc1BLAQItABQABgAIAAAA&#10;IQDcQK8QeAEAAAkDAAAOAAAAAAAAAAAAAAAAADwCAABkcnMvZTJvRG9jLnhtbFBLAQItABQABgAI&#10;AAAAIQBfwg9HbgMAAA4JAAAQAAAAAAAAAAAAAAAAAOADAABkcnMvaW5rL2luazEueG1sUEsBAi0A&#10;FAAGAAgAAAAhAGMDal/eAAAACQEAAA8AAAAAAAAAAAAAAAAAfAcAAGRycy9kb3ducmV2LnhtbFBL&#10;AQItABQABgAIAAAAIQB5GLydvwAAACEBAAAZAAAAAAAAAAAAAAAAAIcIAABkcnMvX3JlbHMvZTJv&#10;RG9jLnhtbC5yZWxzUEsFBgAAAAAGAAYAeAEAAH0JAAAAAA==&#10;">
+                <v:imagedata r:id="rId122" o:title=""/>
+              </v:shape>
+            </w:pict>
+          </mc:Fallback>
+        </mc:AlternateContent>
+      </w:r>
+    </w:p>
+    <w:p>
+      <w:pPr>
+        <w:rPr>
+          <w:rFonts w:ascii="Franklin Gothic Book" w:hAnsi="Franklin Gothic Book"/>
+          <w:sz w:val="24"/>
+          <w:szCs w:val="24"/>
+        </w:rPr>
+      </w:pPr>
+      <w:r>
+        <w:rPr>
+          <w:rFonts w:ascii="Franklin Gothic Book" w:hAnsi="Franklin Gothic Book"/>
+          <w:noProof/>
+          <w:sz w:val="24"/>
+          <w:szCs w:val="24"/>
+        </w:rPr>
+        <mc:AlternateContent>
+          <mc:Choice Requires="wpi">
+            <w:drawing>
+              <wp:anchor distT="0" distB="0" distL="114300" distR="114300" simplePos="0" relativeHeight="252090368" behindDoc="0" locked="0" layoutInCell="1" allowOverlap="1" wp14:anchorId="415A473A" wp14:editId="567F8792">
+                <wp:simplePos x="0" y="0"/>
+                <wp:positionH relativeFrom="column">
+                  <wp:posOffset>3627120</wp:posOffset>
+                </wp:positionH>
+                <wp:positionV relativeFrom="paragraph">
+                  <wp:posOffset>110490</wp:posOffset>
+                </wp:positionV>
+                <wp:extent cx="81280" cy="59440"/>
+                <wp:effectExtent l="38100" t="38100" r="52070" b="55245"/>
+                <wp:wrapNone/>
+                <wp:docPr id="139942529" name="Ink 189"/>
+                <wp:cNvGraphicFramePr/>
+                <a:graphic xmlns:a="http://schemas.openxmlformats.org/drawingml/2006/main">
+                  <a:graphicData uri="http://schemas.microsoft.com/office/word/2010/wordprocessingInk">
+                    <w14:contentPart bwMode="auto" r:id="rId123">
+                      <w14:nvContentPartPr>
+                        <w14:cNvContentPartPr/>
+                      </w14:nvContentPartPr>
+                      <w14:xfrm>
+                        <a:off x="0" y="0"/>
+                        <a:ext cx="81280" cy="59440"/>
+                      </w14:xfrm>
+                    </w14:contentPart>
+                  </a:graphicData>
+                </a:graphic>
+              </wp:anchor>
+            </w:drawing>
+          </mc:Choice>
+          <mc:Fallback>
+            <w:pict>
+              <v:shape w14:anchorId="284D00B5" id="Ink 189" o:spid="_x0000_s1026" type="#_x0000_t75" style="position:absolute;margin-left:284.9pt;margin-top:8pt;width:7.8pt;height:6.1pt;z-index:252090368;visibility:visible;mso-wrap-style:square;mso-wrap-distance-left:9pt;mso-wrap-distance-top:0;mso-wrap-distance-right:9pt;mso-wrap-distance-bottom:0;mso-position-horizontal:absolute;mso-position-horizontal-relative:text;mso-position-vertical:absolute;mso-position-vertical-relative:text" o:gfxdata="UEsDBBQABgAIAAAAIQCbMyc3DAEAAC0CAAATAAAAW0NvbnRlbnRfVHlwZXNdLnhtbISRsU7DMBRF&#10;dyT+wfKKEqcdEEJJOpAyAkLlAyz7JbHqPFt+JrR/j5O2C1AyeLD97rlHdrk5DJaNEMg4rPgqLzgD&#10;VE4b7Cr+sXvOHjijKFFL6xAqfgTim/r2ptwdPRBLaaSK9zH6RyFI9TBIyp0HTDetC4OMaRs64aXa&#10;yw7EuijuhXIYAWMWJwavywZa+Wkj2x7S8ckkgCXOnk6DU1fFpffWKBmTqRhR/2jJzg15Ss4z1BtP&#10;d0mDiz8bppvrBefca3qaYDSwNxniixyShtCBBKxd41T+P2OSHChzbWsU5E2g7Zy6OF1jG9yLtFYL&#10;9DQy2CWWdl8YYFxA/RJtUuwdxgtdzJ9dfwMAAP//AwBQSwMEFAAGAAgAAAAhADj9If/WAAAAlAEA&#10;AAsAAABfcmVscy8ucmVsc6SQwWrDMAyG74O9g9F9cZrDGKNOL6PQa+kewNiKYxpbRjLZ+vYzg8Ey&#10;ettRv9D3iX9/+EyLWpElUjaw63pQmB35mIOB98vx6QWUVJu9XSijgRsKHMbHh/0ZF1vbkcyxiGqU&#10;LAbmWsur1uJmTFY6KpjbZiJOtraRgy7WXW1APfT9s+bfDBg3THXyBvjkB1CXW2nmP+wUHZPQVDtH&#10;SdM0RXePqj195DOujWI5YDXgWb5DxrVrz4G+79390xvYljm6I9uEb+S2fhyoZT96vely/AIAAP//&#10;AwBQSwMEFAAGAAgAAAAhAEMDnqd3AQAABwMAAA4AAABkcnMvZTJvRG9jLnhtbJxSy07DMBC8I/EP&#10;1t5pktKiNmrKgQqpBx4H+ADj2I1F7I3WLmn/nk3a0haEkLhY2h3teGZ2Z7cbV4sPTcGiLyAbpCC0&#10;V1havyrg9eX+agIiROlLWaPXBWx1gNv55cWsbXI9xArrUpNgEh/ytimgirHJkySoSjsZBthoz6BB&#10;cjJySaukJNkyu6uTYZreJC1S2RAqHQJ3FzsQ5j2/MVrFJ2OCjqIuYDKeXoOIBUx5EARxZzoegnjr&#10;OtcZJPOZzFckm8qqvST5D0VOWs8CvqgWMkqxJvuDyllFGNDEgUKXoDFW6d4PO8vSb86W/r1zlY3U&#10;mnKFPmofnyXFQ3Y98J8vXM0JtA9Y8nbkOiLsGTmev5exE71AtXasZ7cR0rWMfA6hsk3gmHNbFkDL&#10;Mjvq9x93RwfPdPT1eA7wRpK95d9GNoZcFzYrEZsC+P623dvvUm+iUNycZMMJA4qR8XQ06tED727+&#10;UJ0Ey1+frfC07mSd3O/8EwAA//8DAFBLAwQUAAYACAAAACEA+i4zwlsCAACgBQAAEAAAAGRycy9p&#10;bmsvaW5rMS54bWy0VFFvmzAQfp+0/2B5D3vBYBsbh6ikT6s0adOmtZO2R0qcBBVMZJwm/fc7G0LS&#10;NZ32sAnJ4PPd5/u+u+Pq+tA26FHbvu5MgVlMMdKm6pa1WRf4+90NmWHUu9Isy6YzusBPusfXi7dv&#10;rmrz0DZzWBEgmN5/tU2BN85t50my3+/jfRp3dp1wStPko3n4/AkvxqilXtWmdnBlfzRVnXH64DzY&#10;vF4WuHIHOvkD9m23s5Wejr3FVicPZ8tK33S2Ld2EuCmN0Q0yZQt5/8DIPW3ho4Z71tpi1NZAmPCY&#10;CSVmH3IwlIcCn+13kGIPmbQ4uYz58z9g3rzE9GmlXGUKozGlpX70OSVB8/nr3L/abqutq/VJ5kGU&#10;8eAJVcM+6DMIZXXfNTtfG4wey2YHkjFKoS3Gu1lyQZCXeKDNP8UDXV7FO0/uuTQjvXMdRtGmljqW&#10;1tWthkZvt1OPuR6AvfnW2TAOnHJBaEo4u6NyzuVcpDHn+Vkpxi4+Yt7bXb+Z8O7tqV/DyaTawGxf&#10;L91mEp3GVE6in0t+KXSj6/XG/Sl2pB2Cp865MIehmdDI45teFfhdGEUUIgdDIMK5QkwhyWfRewoP&#10;lzyPMMkwYQoTJSIiEKeEi1RGFFHC/Ir8yhCNCONIjW+JslkErowTISNFOEl5BE7gTPyLwmaICTDD&#10;iQejHswDgxv4KpR7XwgHqDx9Nh7HivwtvVD3L6tVrx0MnxCxFHiR5YgJxPKZHCnPRKCssErhT5JJ&#10;FWUZkTLkDzTyLDD3bASokYkoG6yMCMK5iBjJCMs5+y3VU4sufgEAAP//AwBQSwMEFAAGAAgAAAAh&#10;ADCgmtjeAAAACQEAAA8AAABkcnMvZG93bnJldi54bWxMj0FPg0AUhO8m/ofNa+LNLkUhFFmaRqMX&#10;T9Y2XrfsK5Cybwm7UPTX+zzV42QmM98Um9l2YsLBt44UrJYRCKTKmZZqBfvP1/sMhA+ajO4coYJv&#10;9LApb28KnRt3oQ+cdqEWXEI+1wqaEPpcSl81aLVfuh6JvZMbrA4sh1qaQV+43HYyjqJUWt0SLzS6&#10;x+cGq/NutArW/fhDL2/jezed9w9fYTuZw+Gk1N1i3j6BCDiHaxj+8BkdSmY6upGMF52CJF0zemAj&#10;5U8cSLLkEcRRQZzFIMtC/n9Q/gIAAP//AwBQSwMEFAAGAAgAAAAhAHkYvJ2/AAAAIQEAABkAAABk&#10;cnMvX3JlbHMvZTJvRG9jLnhtbC5yZWxzhM+xasQwDAbgvdB3MNobJR3KUeJkOQ6ylhRuNY6SmMSy&#10;sZzSe/t67MHBDRqE0PdLbf/rd/VDSVxgDU1VgyK2YXK8aPgeL28nUJINT2YPTBpuJNB3ry/tF+0m&#10;lyVZXRRVFBYNa87xE1HsSt5IFSJxmcwheZNLmxaMxm5mIXyv6w9M/w3o7kw1TBrSMDWgxlssyc/t&#10;MM/O0jnYwxPnBxFoD8nBX/1eUJMWyhocb1iqqcqhgF2Ld491fwAAAP//AwBQSwECLQAUAAYACAAA&#10;ACEAmzMnNwwBAAAtAgAAEwAAAAAAAAAAAAAAAAAAAAAAW0NvbnRlbnRfVHlwZXNdLnhtbFBLAQIt&#10;ABQABgAIAAAAIQA4/SH/1gAAAJQBAAALAAAAAAAAAAAAAAAAAD0BAABfcmVscy8ucmVsc1BLAQIt&#10;ABQABgAIAAAAIQBDA56ndwEAAAcDAAAOAAAAAAAAAAAAAAAAADwCAABkcnMvZTJvRG9jLnhtbFBL&#10;AQItABQABgAIAAAAIQD6LjPCWwIAAKAFAAAQAAAAAAAAAAAAAAAAAN8DAABkcnMvaW5rL2luazEu&#10;eG1sUEsBAi0AFAAGAAgAAAAhADCgmtjeAAAACQEAAA8AAAAAAAAAAAAAAAAAaAYAAGRycy9kb3du&#10;cmV2LnhtbFBLAQItABQABgAIAAAAIQB5GLydvwAAACEBAAAZAAAAAAAAAAAAAAAAAHMHAABkcnMv&#10;X3JlbHMvZTJvRG9jLnhtbC5yZWxzUEsFBgAAAAAGAAYAeAEAAGkIAAAAAA==&#10;">
+                <v:imagedata r:id="rId124" o:title=""/>
+              </v:shape>
+            </w:pict>
+          </mc:Fallback>
+        </mc:AlternateContent>
+      </w:r>
+      <w:r>
+        <w:rPr>
+          <w:rFonts w:ascii="Franklin Gothic Book" w:hAnsi="Franklin Gothic Book"/>
+          <w:noProof/>
+          <w:sz w:val="24"/>
+          <w:szCs w:val="24"/>
+        </w:rPr>
+        <mc:AlternateContent>
+          <mc:Choice Requires="wpi">
+            <w:drawing>
+              <wp:anchor distT="0" distB="0" distL="114300" distR="114300" simplePos="0" relativeHeight="252086272" behindDoc="0" locked="0" layoutInCell="1" allowOverlap="1" wp14:anchorId="744F5C2A" wp14:editId="336D5B1E">
+                <wp:simplePos x="0" y="0"/>
+                <wp:positionH relativeFrom="column">
+                  <wp:posOffset>3654425</wp:posOffset>
+                </wp:positionH>
+                <wp:positionV relativeFrom="paragraph">
+                  <wp:posOffset>-67310</wp:posOffset>
+                </wp:positionV>
+                <wp:extent cx="229930" cy="157480"/>
+                <wp:effectExtent l="38100" t="38100" r="55880" b="52070"/>
+                <wp:wrapNone/>
+                <wp:docPr id="681994911" name="Ink 185"/>
+                <wp:cNvGraphicFramePr/>
+                <a:graphic xmlns:a="http://schemas.openxmlformats.org/drawingml/2006/main">
+                  <a:graphicData uri="http://schemas.microsoft.com/office/word/2010/wordprocessingInk">
+                    <w14:contentPart bwMode="auto" r:id="rId125">
+                      <w14:nvContentPartPr>
+                        <w14:cNvContentPartPr/>
+                      </w14:nvContentPartPr>
+                      <w14:xfrm>
+                        <a:off x="0" y="0"/>
+                        <a:ext cx="229930" cy="157480"/>
+                      </w14:xfrm>
+                    </w14:contentPart>
+                  </a:graphicData>
+                </a:graphic>
+              </wp:anchor>
+            </w:drawing>
+          </mc:Choice>
+          <mc:Fallback>
+            <w:pict>
+              <v:shape w14:anchorId="18E0B7FD" id="Ink 185" o:spid="_x0000_s1026" type="#_x0000_t75" style="position:absolute;margin-left:287.05pt;margin-top:-6pt;width:19.5pt;height:13.8pt;z-index:252086272;visibility:visible;mso-wrap-style:square;mso-wrap-distance-left:9pt;mso-wrap-distance-top:0;mso-wrap-distance-right:9pt;mso-wrap-distance-bottom:0;mso-position-horizontal:absolute;mso-position-horizontal-relative:text;mso-position-vertical:absolute;mso-position-vertical-relative:text" o:gfxdata="UEsDBBQABgAIAAAAIQCbMyc3DAEAAC0CAAATAAAAW0NvbnRlbnRfVHlwZXNdLnhtbISRsU7DMBRF&#10;dyT+wfKKEqcdEEJJOpAyAkLlAyz7JbHqPFt+JrR/j5O2C1AyeLD97rlHdrk5DJaNEMg4rPgqLzgD&#10;VE4b7Cr+sXvOHjijKFFL6xAqfgTim/r2ptwdPRBLaaSK9zH6RyFI9TBIyp0HTDetC4OMaRs64aXa&#10;yw7EuijuhXIYAWMWJwavywZa+Wkj2x7S8ckkgCXOnk6DU1fFpffWKBmTqRhR/2jJzg15Ss4z1BtP&#10;d0mDiz8bppvrBefca3qaYDSwNxniixyShtCBBKxd41T+P2OSHChzbWsU5E2g7Zy6OF1jG9yLtFYL&#10;9DQy2CWWdl8YYFxA/RJtUuwdxgtdzJ9dfwMAAP//AwBQSwMEFAAGAAgAAAAhADj9If/WAAAAlAEA&#10;AAsAAABfcmVscy8ucmVsc6SQwWrDMAyG74O9g9F9cZrDGKNOL6PQa+kewNiKYxpbRjLZ+vYzg8Ey&#10;ettRv9D3iX9/+EyLWpElUjaw63pQmB35mIOB98vx6QWUVJu9XSijgRsKHMbHh/0ZF1vbkcyxiGqU&#10;LAbmWsur1uJmTFY6KpjbZiJOtraRgy7WXW1APfT9s+bfDBg3THXyBvjkB1CXW2nmP+wUHZPQVDtH&#10;SdM0RXePqj195DOujWI5YDXgWb5DxrVrz4G+79390xvYljm6I9uEb+S2fhyoZT96vely/AIAAP//&#10;AwBQSwMEFAAGAAgAAAAhAL6lnJt3AQAACQMAAA4AAABkcnMvZTJvRG9jLnhtbJxSQW7CMBC8V+of&#10;LN9LEgqURAQORZU4tOXQPsB1bGI19kZrQ+D33QQo0KqqxCXa3VHGMzs7mW1txTYKvQGX86QXc6ac&#10;hMK4Vc7f357uxpz5IFwhKnAq5zvl+Wx6ezNp6kz1oYSqUMiIxPmsqXNehlBnUeRlqazwPaiVI1AD&#10;WhGoxVVUoGiI3VZRP45HUQNY1AhSeU/T+R7k045fayXDq9ZeBVblfJymI85CWwxIFlIxaicfVAzT&#10;mEfTichWKOrSyIMkcYUiK4wjAd9UcxEEW6P5RWWNRPCgQ0+CjUBrI1Xnh5wl8Q9nC/fZukoGco2Z&#10;BBeUC0uB4bi7DrjmCVvRBppnKCgdsQ7AD4y0nv/D2Iueg1xb0rNPBFUlAp2DL03tac2ZKXKOiyI5&#10;6Xebx5ODJZ58vVwClEh0sPzXL1uNtl02KWHbnNP97dpvl6XaBiZp2O+n6T0hkqBk+DAYd/iRec9w&#10;7M5WS49fhHjet8LOLnj6BQAA//8DAFBLAwQUAAYACAAAACEAqydMD9QCAABlBwAAEAAAAGRycy9p&#10;bmsvaW5rMS54bWy0lF1v2yAUhu8n7T8gdrEbYwPGX1GdXq3SpE2b1k7aLl2HJFb9EdmkSf/9DhgT&#10;p02rXWyK5OAD5+E9LwdfXR+bGj3Kfqi6NsfMpxjJtuxWVbvJ8c+7G5JiNKiiXRV118ocP8kBXy/f&#10;v7uq2oemXsATAaEd9Kipc7xVarcIgsPh4B9Cv+s3Aac0DD63D1+/4KXNWsl11VYKthymUNm1Sh6V&#10;hi2qVY5LdaRuPbBvu31fSjetI315WqH6opQ3Xd8UyhG3RdvKGrVFA7p/YaSedjCoYJ+N7DFqKiiY&#10;cJ+JRKSfMggUxxzP3vcgcQAlDQ4uM3//B+bNS6aWFfIkTjCyklbyUWsKjOeL12v/3nc72atKnmwe&#10;TbETT6gc340/o1G9HLp6r88Go8ei3oNljFJoC7s3Cy4Y8pIH3vxTHvjyKm8u7twaW97cB2uaa6np&#10;aFXVSGj0Zud6TA0A1uFb1ZvrwCkXhIaEszsaLXi0YMLncTg7CtvFE/O+3w9bx7vvT/1qZpxrY2WH&#10;aqW2znTq08iZPrf8UupWVputeivXlm2SXedcuIemmZCt44dc5/iDuYrIZI4BUwiLkQgzxHjKvI8U&#10;flHIMg8uFCYJJiKj3COcgFk09jhKkIg9hiiiHmEEBvAC/x4E0PjUkfPpcW0MqwRFGeExAEMgsjgz&#10;EJjQKWwiUk2eiGYPHYAQh4eAdSwiCQljwBGWoDiFQEKiRBO4gAWUEyCHWljoQEYU7AMczXRqQetM&#10;gHl5VswswyqDmo0+U+tsep5thMM2b8GnSi0Plp5tbXYDzmm7USykGQGaPU94GzfOWtxohE2eSXW4&#10;E9rM6jRXiVUxN3Eu9YxtbNcIyIYzz0goOD/74k2X7G871lzlb+v1IBV8T4XwM4aXERw/RSJKUtvE&#10;jHMPpxzHApo4zRKPpJxA4+gRg2IEgY6HfklRSkKueyKGCsOUps/Enb4zyz8AAAD//wMAUEsDBBQA&#10;BgAIAAAAIQApgDga4AAAAAoBAAAPAAAAZHJzL2Rvd25yZXYueG1sTI/BbsIwDIbvk/YOkSftBmlh&#10;dFNpitCkbadNGuzAMW1MW5E4VROg8PTzTuNo+9Pv7y9Wo7PihEPoPClIpwkIpNqbjhoFP9u3yQuI&#10;EDUZbT2hggsGWJX3d4XOjT/TN542sREcQiHXCtoY+1zKULfodJj6Holvez84HXkcGmkGfeZwZ+Us&#10;STLpdEf8odU9vrZYHzZHp6DfXd+z7Xpu/dfuw42Xz/pa7YNSjw/jegki4hj/YfjTZ3Uo2anyRzJB&#10;WAWL56eUUQWTdMalmMjSOW8qRhcZyLKQtxXKXwAAAP//AwBQSwMEFAAGAAgAAAAhAHkYvJ2/AAAA&#10;IQEAABkAAABkcnMvX3JlbHMvZTJvRG9jLnhtbC5yZWxzhM+xasQwDAbgvdB3MNobJR3KUeJkOQ6y&#10;lhRuNY6SmMSysZzSe/t67MHBDRqE0PdLbf/rd/VDSVxgDU1VgyK2YXK8aPgeL28nUJINT2YPTBpu&#10;JNB3ry/tF+0mlyVZXRRVFBYNa87xE1HsSt5IFSJxmcwheZNLmxaMxm5mIXyv6w9M/w3o7kw1TBrS&#10;MDWgxlssyc/tMM/O0jnYwxPnBxFoD8nBX/1eUJMWyhocb1iqqcqhgF2Ld491fwAAAP//AwBQSwEC&#10;LQAUAAYACAAAACEAmzMnNwwBAAAtAgAAEwAAAAAAAAAAAAAAAAAAAAAAW0NvbnRlbnRfVHlwZXNd&#10;LnhtbFBLAQItABQABgAIAAAAIQA4/SH/1gAAAJQBAAALAAAAAAAAAAAAAAAAAD0BAABfcmVscy8u&#10;cmVsc1BLAQItABQABgAIAAAAIQC+pZybdwEAAAkDAAAOAAAAAAAAAAAAAAAAADwCAABkcnMvZTJv&#10;RG9jLnhtbFBLAQItABQABgAIAAAAIQCrJ0wP1AIAAGUHAAAQAAAAAAAAAAAAAAAAAN8DAABkcnMv&#10;aW5rL2luazEueG1sUEsBAi0AFAAGAAgAAAAhACmAOBrgAAAACgEAAA8AAAAAAAAAAAAAAAAA4QYA&#10;AGRycy9kb3ducmV2LnhtbFBLAQItABQABgAIAAAAIQB5GLydvwAAACEBAAAZAAAAAAAAAAAAAAAA&#10;AO4HAABkcnMvX3JlbHMvZTJvRG9jLnhtbC5yZWxzUEsFBgAAAAAGAAYAeAEAAOQIAAAAAA==&#10;">
+                <v:imagedata r:id="rId126" o:title=""/>
+              </v:shape>
+            </w:pict>
+          </mc:Fallback>
+        </mc:AlternateContent>
+      </w:r>
+      <w:r>
+        <w:rPr>
+          <w:rFonts w:ascii="Franklin Gothic Book" w:hAnsi="Franklin Gothic Book"/>
+          <w:noProof/>
+          <w:sz w:val="24"/>
+          <w:szCs w:val="24"/>
+        </w:rPr>
+        <mc:AlternateContent>
+          <mc:Choice Requires="wpi">
+            <w:drawing>
+              <wp:anchor distT="0" distB="0" distL="114300" distR="114300" simplePos="0" relativeHeight="252067840" behindDoc="0" locked="0" layoutInCell="1" allowOverlap="1" wp14:anchorId="53F2C791" wp14:editId="30F9BC23">
+                <wp:simplePos x="0" y="0"/>
+                <wp:positionH relativeFrom="column">
+                  <wp:posOffset>4589145</wp:posOffset>
+                </wp:positionH>
+                <wp:positionV relativeFrom="paragraph">
+                  <wp:posOffset>184150</wp:posOffset>
+                </wp:positionV>
+                <wp:extent cx="60960" cy="70560"/>
+                <wp:effectExtent l="38100" t="38100" r="53340" b="43815"/>
+                <wp:wrapNone/>
+                <wp:docPr id="631163303" name="Ink 167"/>
+                <wp:cNvGraphicFramePr/>
+                <a:graphic xmlns:a="http://schemas.openxmlformats.org/drawingml/2006/main">
+                  <a:graphicData uri="http://schemas.microsoft.com/office/word/2010/wordprocessingInk">
+                    <w14:contentPart bwMode="auto" r:id="rId127">
+                      <w14:nvContentPartPr>
+                        <w14:cNvContentPartPr/>
+                      </w14:nvContentPartPr>
+                      <w14:xfrm>
+                        <a:off x="0" y="0"/>
+                        <a:ext cx="60960" cy="70560"/>
+                      </w14:xfrm>
+                    </w14:contentPart>
+                  </a:graphicData>
+                </a:graphic>
+              </wp:anchor>
+            </w:drawing>
+          </mc:Choice>
+          <mc:Fallback>
+            <w:pict>
+              <v:shape w14:anchorId="090EF6E0" id="Ink 167" o:spid="_x0000_s1026" type="#_x0000_t75" style="position:absolute;margin-left:360.65pt;margin-top:13.8pt;width:6.2pt;height:6.95pt;z-index:252067840;visibility:visible;mso-wrap-style:square;mso-wrap-distance-left:9pt;mso-wrap-distance-top:0;mso-wrap-distance-right:9pt;mso-wrap-distance-bottom:0;mso-position-horizontal:absolute;mso-position-horizontal-relative:text;mso-position-vertical:absolute;mso-position-vertical-relative:text" o:gfxdata="UEsDBBQABgAIAAAAIQCbMyc3DAEAAC0CAAATAAAAW0NvbnRlbnRfVHlwZXNdLnhtbISRsU7DMBRF&#10;dyT+wfKKEqcdEEJJOpAyAkLlAyz7JbHqPFt+JrR/j5O2C1AyeLD97rlHdrk5DJaNEMg4rPgqLzgD&#10;VE4b7Cr+sXvOHjijKFFL6xAqfgTim/r2ptwdPRBLaaSK9zH6RyFI9TBIyp0HTDetC4OMaRs64aXa&#10;yw7EuijuhXIYAWMWJwavywZa+Wkj2x7S8ckkgCXOnk6DU1fFpffWKBmTqRhR/2jJzg15Ss4z1BtP&#10;d0mDiz8bppvrBefca3qaYDSwNxniixyShtCBBKxd41T+P2OSHChzbWsU5E2g7Zy6OF1jG9yLtFYL&#10;9DQy2CWWdl8YYFxA/RJtUuwdxgtdzJ9dfwMAAP//AwBQSwMEFAAGAAgAAAAhADj9If/WAAAAlAEA&#10;AAsAAABfcmVscy8ucmVsc6SQwWrDMAyG74O9g9F9cZrDGKNOL6PQa+kewNiKYxpbRjLZ+vYzg8Ey&#10;ettRv9D3iX9/+EyLWpElUjaw63pQmB35mIOB98vx6QWUVJu9XSijgRsKHMbHh/0ZF1vbkcyxiGqU&#10;LAbmWsur1uJmTFY6KpjbZiJOtraRgy7WXW1APfT9s+bfDBg3THXyBvjkB1CXW2nmP+wUHZPQVDtH&#10;SdM0RXePqj195DOujWI5YDXgWb5DxrVrz4G+79390xvYljm6I9uEb+S2fhyoZT96vely/AIAAP//&#10;AwBQSwMEFAAGAAgAAAAhAGXjnQt2AQAABwMAAA4AAABkcnMvZTJvRG9jLnhtbJxSXU/CMBR9N/E/&#10;NH2XDQIDFjYeJCY8qDzoD6hdyxrX3uW2MPj33g0Q0BgTXpq2Jz33fHQ239mKbRV6Ay7j/V7MmXIS&#10;CuPWGX9/e3qYcOaDcIWowKmM75Xn8/z+btbUqRpACVWhkBGJ82lTZ7wMoU6jyMtSWeF7UCtHoAa0&#10;ItAR11GBoiF2W0WDOE6iBrCoEaTynm4XB5DnHb/WSoZXrb0KrMr4JIkTzkK7GZJOpM00GXH2kfFp&#10;PB7xKJ+JdI2iLo08ShI3KLLCOBLwTbUQQbANml9U1kgEDzr0JNgItDZSdX7IWT/+4WzpPltX/aHc&#10;YCrBBeXCSmA4ZdcBt4ywFSXQPENB7YhNAH5kpHj+L+MgegFyY0nPoRFUlQj0HXxpak8xp6bIOC6L&#10;/lm/2z6eHazw7OvlGqBGoqPlv57sNNo2bFLCdhmnXvft2nWpdoFJukziaUKAJGQcj2h7wXt4f5py&#10;ESyNvqrw8tzKuvi/+RcAAAD//wMAUEsDBBQABgAIAAAAIQBdNUkznAIAAJ0GAAAQAAAAZHJzL2lu&#10;ay9pbmsxLnhtbLRUy27bMBC8F+g/EOyhF1HiS5JlRM6pAQq0aNCkQHtUZNoWoodB0bHz911StKzE&#10;TtFDCxEUtcud3RkudXV9aGr0pHRfdW2OWUgxUm3ZLat2neMf9zdkhlFvinZZ1F2rcvyseny9eP/u&#10;qmofm3oOMwKEtrerps7xxpjtPIr2+324F2Gn1xGnVESf28evX/DCRy3VqmorAyn7o6nsWqMOxoLN&#10;q2WOS3Og437Avut2ulSj21p0edphdFGqm043hRkRN0Xbqhq1RQN1/8TIPG9hUUGetdIYNRUQJjxk&#10;MpWzTxkYikOOJ987KLGHShocXcb89R8wb84xbVmCp0mKkS9pqZ5sTZHTfP4291vdbZU2lTrJPIji&#10;Hc+oHL6dPoNQWvVdvbNng9FTUe9AMkYptIXPzaILgpzjgTb/FA90eRNvWtxLaTy9qQ5etLGljkdr&#10;qkZBozfbscdMD8DWfGe0uw6cckmoIJzd03jOxVzQMJ4lk6PwXXzEfNC7fjPiPehTvzrPqNrAbF8t&#10;zWYUnYY0HkWfSn4pdKOq9cb8KdbTdsFj51y4h66ZkOfxXa1y/MFdReQiB4MjIiSSGWKMBx8pPDEV&#10;PMAkdkPKOAkI44QxNEsCxpEdNIiRJImkAUUMUdiAKLyGGVawfjGDn9mtxM5n3ollQCCw0UEMsw04&#10;OoY8Ds9OAHjmceXYyAGFIW7XKeIUiURCrTPCORFcBsAJRmoJOlxgaSt06L5O6wk4Qxm8iJCEpYTP&#10;OCS1drvzxNRbPMfLTF9HeaYe7ijECcInmKRxFviGxAIOhYg05S9+H8eO/dvjd/fi22rVKwM/p4yH&#10;CcMLliTAkAkZDz2RiJRBT2QZZkxgkgiaBklKUgpNEBBOJOFJRl/Vcbqfi98AAAD//wMAUEsDBBQA&#10;BgAIAAAAIQA9JQ1u3QAAAAkBAAAPAAAAZHJzL2Rvd25yZXYueG1sTI/LTsMwEEX3SPyDNUjsqJO4&#10;NG3IpKoqYJ+GDTsnHpIIP6LYbdO/x6xgObpH954p94vR7EKzH51FSFcJMLKdU6PtET6at6ctMB+k&#10;VVI7Swg38rCv7u9KWSh3tTVdTqFnscT6QiIMIUwF574byEi/chPZmH252cgQz7nnapbXWG40z5Jk&#10;w40cbVwY5ETHgbrv09kgvN/E67FN6vRATU3N+nMntFaIjw/L4QVYoCX8wfCrH9Whik6tO1vlmUbI&#10;s1REFCHLN8AikAuRA2sR1ukz8Krk/z+ofgAAAP//AwBQSwMEFAAGAAgAAAAhAHkYvJ2/AAAAIQEA&#10;ABkAAABkcnMvX3JlbHMvZTJvRG9jLnhtbC5yZWxzhM+xasQwDAbgvdB3MNobJR3KUeJkOQ6ylhRu&#10;NY6SmMSysZzSe/t67MHBDRqE0PdLbf/rd/VDSVxgDU1VgyK2YXK8aPgeL28nUJINT2YPTBpuJNB3&#10;ry/tF+0mlyVZXRRVFBYNa87xE1HsSt5IFSJxmcwheZNLmxaMxm5mIXyv6w9M/w3o7kw1TBrSMDWg&#10;xlssyc/tMM/O0jnYwxPnBxFoD8nBX/1eUJMWyhocb1iqqcqhgF2Ld491fwAAAP//AwBQSwECLQAU&#10;AAYACAAAACEAmzMnNwwBAAAtAgAAEwAAAAAAAAAAAAAAAAAAAAAAW0NvbnRlbnRfVHlwZXNdLnht&#10;bFBLAQItABQABgAIAAAAIQA4/SH/1gAAAJQBAAALAAAAAAAAAAAAAAAAAD0BAABfcmVscy8ucmVs&#10;c1BLAQItABQABgAIAAAAIQBl450LdgEAAAcDAAAOAAAAAAAAAAAAAAAAADwCAABkcnMvZTJvRG9j&#10;LnhtbFBLAQItABQABgAIAAAAIQBdNUkznAIAAJ0GAAAQAAAAAAAAAAAAAAAAAN4DAABkcnMvaW5r&#10;L2luazEueG1sUEsBAi0AFAAGAAgAAAAhAD0lDW7dAAAACQEAAA8AAAAAAAAAAAAAAAAAqAYAAGRy&#10;cy9kb3ducmV2LnhtbFBLAQItABQABgAIAAAAIQB5GLydvwAAACEBAAAZAAAAAAAAAAAAAAAAALIH&#10;AABkcnMvX3JlbHMvZTJvRG9jLnhtbC5yZWxzUEsFBgAAAAAGAAYAeAEAAKgIAAAAAA==&#10;">
+                <v:imagedata r:id="rId128" o:title=""/>
+              </v:shape>
+            </w:pict>
+          </mc:Fallback>
+        </mc:AlternateContent>
+      </w:r>
+      <w:r>
+        <w:rPr>
+          <w:rFonts w:ascii="Franklin Gothic Book" w:hAnsi="Franklin Gothic Book"/>
+          <w:noProof/>
+          <w:sz w:val="24"/>
+          <w:szCs w:val="24"/>
+        </w:rPr>
+        <mc:AlternateContent>
+          <mc:Choice Requires="wpi">
+            <w:drawing>
+              <wp:anchor distT="0" distB="0" distL="114300" distR="114300" simplePos="0" relativeHeight="251996160" behindDoc="0" locked="0" layoutInCell="1" allowOverlap="1" wp14:anchorId="0D3E68FE" wp14:editId="4E54D952">
+                <wp:simplePos x="0" y="0"/>
+                <wp:positionH relativeFrom="column">
+                  <wp:posOffset>3341370</wp:posOffset>
+                </wp:positionH>
+                <wp:positionV relativeFrom="paragraph">
+                  <wp:posOffset>88900</wp:posOffset>
+                </wp:positionV>
+                <wp:extent cx="214460" cy="149860"/>
+                <wp:effectExtent l="38100" t="38100" r="0" b="40640"/>
+                <wp:wrapNone/>
+                <wp:docPr id="1299348289" name="Ink 97"/>
+                <wp:cNvGraphicFramePr/>
+                <a:graphic xmlns:a="http://schemas.openxmlformats.org/drawingml/2006/main">
+                  <a:graphicData uri="http://schemas.microsoft.com/office/word/2010/wordprocessingInk">
+                    <w14:contentPart bwMode="auto" r:id="rId129">
+                      <w14:nvContentPartPr>
+                        <w14:cNvContentPartPr/>
+                      </w14:nvContentPartPr>
+                      <w14:xfrm>
+                        <a:off x="0" y="0"/>
+                        <a:ext cx="214460" cy="149860"/>
+                      </w14:xfrm>
+                    </w14:contentPart>
+                  </a:graphicData>
+                </a:graphic>
+              </wp:anchor>
+            </w:drawing>
+          </mc:Choice>
+          <mc:Fallback>
+            <w:pict>
+              <v:shape w14:anchorId="68C6086F" id="Ink 97" o:spid="_x0000_s1026" type="#_x0000_t75" style="position:absolute;margin-left:262.6pt;margin-top:6.5pt;width:17.9pt;height:12.75pt;z-index:251996160;visibility:visible;mso-wrap-style:square;mso-wrap-distance-left:9pt;mso-wrap-distance-top:0;mso-wrap-distance-right:9pt;mso-wrap-distance-bottom:0;mso-position-horizontal:absolute;mso-position-horizontal-relative:text;mso-position-vertical:absolute;mso-position-vertical-relative:text" o:gfxdata="UEsDBBQABgAIAAAAIQCbMyc3DAEAAC0CAAATAAAAW0NvbnRlbnRfVHlwZXNdLnhtbISRsU7DMBRF&#10;dyT+wfKKEqcdEEJJOpAyAkLlAyz7JbHqPFt+JrR/j5O2C1AyeLD97rlHdrk5DJaNEMg4rPgqLzgD&#10;VE4b7Cr+sXvOHjijKFFL6xAqfgTim/r2ptwdPRBLaaSK9zH6RyFI9TBIyp0HTDetC4OMaRs64aXa&#10;yw7EuijuhXIYAWMWJwavywZa+Wkj2x7S8ckkgCXOnk6DU1fFpffWKBmTqRhR/2jJzg15Ss4z1BtP&#10;d0mDiz8bppvrBefca3qaYDSwNxniixyShtCBBKxd41T+P2OSHChzbWsU5E2g7Zy6OF1jG9yLtFYL&#10;9DQy2CWWdl8YYFxA/RJtUuwdxgtdzJ9dfwMAAP//AwBQSwMEFAAGAAgAAAAhADj9If/WAAAAlAEA&#10;AAsAAABfcmVscy8ucmVsc6SQwWrDMAyG74O9g9F9cZrDGKNOL6PQa+kewNiKYxpbRjLZ+vYzg8Ey&#10;ettRv9D3iX9/+EyLWpElUjaw63pQmB35mIOB98vx6QWUVJu9XSijgRsKHMbHh/0ZF1vbkcyxiGqU&#10;LAbmWsur1uJmTFY6KpjbZiJOtraRgy7WXW1APfT9s+bfDBg3THXyBvjkB1CXW2nmP+wUHZPQVDtH&#10;SdM0RXePqj195DOujWI5YDXgWb5DxrVrz4G+79390xvYljm6I9uEb+S2fhyoZT96vely/AIAAP//&#10;AwBQSwMEFAAGAAgAAAAhAMst3b12AQAACQMAAA4AAABkcnMvZTJvRG9jLnhtbJxSXU/CMBR9N/E/&#10;NH2XbWQiLAweJCY8qDzoD6hdyxrX3uW2MPj33g2QoTEmvCy3Pdm556PT+c5WbKvQG3A5TwYxZ8pJ&#10;KIxb5/z97eluzJkPwhWiAqdyvleez2e3N9OmztQQSqgKhYxInM+aOudlCHUWRV6Wygo/gFo5AjWg&#10;FYGOuI4KFA2x2yoaxvEoagCLGkEq7+l2cQD5rOPXWsnwqrVXgVU5HyXJA2ehHeIJZ0jD/XjI2UcH&#10;xTyaTUW2RlGXRh4liSsUWWEcCfimWogg2AbNLyprJIIHHQYSbARaG6k6P+QsiX84W7rP1lWSyg1m&#10;ElxQLqwEhlN2HXDNCltRAs0zFNSO2ATgR0aK5/8yDqIXIDeW9BwaQVWJQM/Bl6b2FHNmipzjskjO&#10;+t328exghWdfL5cANRIdLf/1y06jbcMmJWyXc3p/+/bbdal2gUm6HCZpOiJEEpSkkzHNPeYDw2lP&#10;L1paflFi/9wK673g2RcAAAD//wMAUEsDBBQABgAIAAAAIQAPA6Tg4AIAAP0GAAAQAAAAZHJzL2lu&#10;ay9pbmsxLnhtbLSTXWvbMBSG7wf7D0K92E2U6MO2nNCkVy0MNjbWDrZL11ESU38EW2naf79XkuOk&#10;awpjbATH1tE5r855ztHl1VNVkkfTdkVTz6kYc0pMnTfLol7P6fe7G5ZS0tmsXmZlU5s5fTYdvVq8&#10;f3dZ1A9VOcM/gULdua+qnNONtdvZZLLf78d7NW7a9URyriYf64fPn+iij1qaVVEXFkd2B1Pe1NY8&#10;WSc2K5ZzmtsnPvhD+7bZtbkZtp2lzY8ets1yc9O0VWYHxU1W16YkdVYh7x+U2OctPgqcszYtJVWB&#10;gpkci0hH6fUUhuxpTk/WO6TYIZOKTs5r/vwPmjevNV1aSupEU9KntDSPLqeJZz57u/avbbM1rS3M&#10;EXOA0m88kzysPZ8AqjVdU+5cbyh5zModkAnOMRb92WJyBshrPbD5p3rg8qbeaXIv0fTlnXLooQ0j&#10;dWitLSqDQa+2w4zZDsLOfGtbfx0klxHjiklxx+OZFDMlx1EsTlrRT/FB877ddZtB7749zqvfGaiF&#10;yvbF0m4G6HzMVTxQP2V+LnZjivXG/mVw3pQNLkTf7YtrLaSMTqryBw7jduby+gkkffHfzGpOL/z9&#10;JT4yGHz1SUKUIFKn8egDxy8WQo8oU7iHeFQq0pEgIiYy5XrEBNGKKS3ViCksOF7Ev6QiqcJaTplQ&#10;CYuEGnHsCARzmDmRgolRzJQiSh6MQQFe8MA2HOCLGGcPJvxrv4E2T1mUQJVJGGGTcI+wilxANCUy&#10;YULyeCSxI6VUL+7iof1/isUP2ZfVqjMWNz0RYzR+oWJOkL9Mo2lglUQxWHHKIspinroyNUv01BWA&#10;jISaOmRMpkxoUEXiSJ37qkFduzpiFiegHMy+/p4CiBxYODB4htgAFlqDq9N0qJ2nwwXXgNB9hiYc&#10;fb2ljw6qIa/QLk/bhx1Sdf0JPYEGugFx6U7Suq8lVHQ80B0Ft2MqGBkEqQgxDC3Sv7XmeP8XvwAA&#10;AP//AwBQSwMEFAAGAAgAAAAhADL+xEXcAAAACQEAAA8AAABkcnMvZG93bnJldi54bWxMj81OwzAQ&#10;hO9IvIO1SNyo01QuJcSpAAkkjqSIsxu7SYS9jvzTJm/PcoLbjubT7Ey9n51lZxPi6FHCelUAM9h5&#10;PWIv4fPwercDFpNCraxHI2ExEfbN9VWtKu0v+GHObeoZhWCslIQhpaniPHaDcSqu/GSQvJMPTiWS&#10;oec6qAuFO8vLothyp0akD4OazMtguu82OwkZT1nYfrn3X6F8eH5/W6Yht1Le3sxPj8CSmdMfDL/1&#10;qTo01OnoM+rIrARRipJQMja0iQCxXdNxlLDZCeBNzf8vaH4AAAD//wMAUEsDBBQABgAIAAAAIQB5&#10;GLydvwAAACEBAAAZAAAAZHJzL19yZWxzL2Uyb0RvYy54bWwucmVsc4TPsWrEMAwG4L3QdzDaGyUd&#10;ylHiZDkOspYUbjWOkpjEsrGc0nv7euzBwQ0ahND3S23/63f1Q0lcYA1NVYMitmFyvGj4Hi9vJ1CS&#10;DU9mD0wabiTQd68v7RftJpclWV0UVRQWDWvO8RNR7EreSBUicZnMIXmTS5sWjMZuZiF8r+sPTP8N&#10;6O5MNUwa0jA1oMZbLMnP7TDPztI52MMT5wcRaA/JwV/9XlCTFsoaHG9YqqnKoYBdi3ePdX8AAAD/&#10;/wMAUEsBAi0AFAAGAAgAAAAhAJszJzcMAQAALQIAABMAAAAAAAAAAAAAAAAAAAAAAFtDb250ZW50&#10;X1R5cGVzXS54bWxQSwECLQAUAAYACAAAACEAOP0h/9YAAACUAQAACwAAAAAAAAAAAAAAAAA9AQAA&#10;X3JlbHMvLnJlbHNQSwECLQAUAAYACAAAACEAyy3dvXYBAAAJAwAADgAAAAAAAAAAAAAAAAA8AgAA&#10;ZHJzL2Uyb0RvYy54bWxQSwECLQAUAAYACAAAACEADwOk4OACAAD9BgAAEAAAAAAAAAAAAAAAAADe&#10;AwAAZHJzL2luay9pbmsxLnhtbFBLAQItABQABgAIAAAAIQAy/sRF3AAAAAkBAAAPAAAAAAAAAAAA&#10;AAAAAOwGAABkcnMvZG93bnJldi54bWxQSwECLQAUAAYACAAAACEAeRi8nb8AAAAhAQAAGQAAAAAA&#10;AAAAAAAAAAD1BwAAZHJzL19yZWxzL2Uyb0RvYy54bWwucmVsc1BLBQYAAAAABgAGAHgBAADrCAAA&#10;AAA=&#10;">
+                <v:imagedata r:id="rId130" o:title=""/>
+              </v:shape>
+            </w:pict>
+          </mc:Fallback>
+        </mc:AlternateContent>
+      </w:r>
+      <w:r>
+        <w:rPr>
+          <w:rFonts w:ascii="Franklin Gothic Book" w:hAnsi="Franklin Gothic Book"/>
+          <w:noProof/>
+          <w:sz w:val="24"/>
+          <w:szCs w:val="24"/>
+        </w:rPr>
+        <mc:AlternateContent>
+          <mc:Choice Requires="wpi">
+            <w:drawing>
+              <wp:anchor distT="0" distB="0" distL="114300" distR="114300" simplePos="0" relativeHeight="251990016" behindDoc="0" locked="0" layoutInCell="1" allowOverlap="1" wp14:anchorId="0C179F5C" wp14:editId="79A5E3A3">
+                <wp:simplePos x="0" y="0"/>
+                <wp:positionH relativeFrom="column">
+                  <wp:posOffset>1575435</wp:posOffset>
+                </wp:positionH>
+                <wp:positionV relativeFrom="paragraph">
+                  <wp:posOffset>216535</wp:posOffset>
+                </wp:positionV>
+                <wp:extent cx="186160" cy="120650"/>
+                <wp:effectExtent l="38100" t="38100" r="4445" b="50800"/>
+                <wp:wrapNone/>
+                <wp:docPr id="849532215" name="Ink 91"/>
+                <wp:cNvGraphicFramePr/>
+                <a:graphic xmlns:a="http://schemas.openxmlformats.org/drawingml/2006/main">
+                  <a:graphicData uri="http://schemas.microsoft.com/office/word/2010/wordprocessingInk">
+                    <w14:contentPart bwMode="auto" r:id="rId131">
+                      <w14:nvContentPartPr>
+                        <w14:cNvContentPartPr/>
+                      </w14:nvContentPartPr>
+                      <w14:xfrm>
+                        <a:off x="0" y="0"/>
+                        <a:ext cx="186160" cy="120650"/>
+                      </w14:xfrm>
+                    </w14:contentPart>
+                  </a:graphicData>
+                </a:graphic>
+              </wp:anchor>
+            </w:drawing>
+          </mc:Choice>
+          <mc:Fallback>
+            <w:pict>
+              <v:shape w14:anchorId="14DA3CE7" id="Ink 91" o:spid="_x0000_s1026" type="#_x0000_t75" style="position:absolute;margin-left:123.55pt;margin-top:16.55pt;width:15.6pt;height:10.45pt;z-index:251990016;visibility:visible;mso-wrap-style:square;mso-wrap-distance-left:9pt;mso-wrap-distance-top:0;mso-wrap-distance-right:9pt;mso-wrap-distance-bottom:0;mso-position-horizontal:absolute;mso-position-horizontal-relative:text;mso-position-vertical:absolute;mso-position-vertical-relative:text" o:gfxdata="UEsDBBQABgAIAAAAIQCbMyc3DAEAAC0CAAATAAAAW0NvbnRlbnRfVHlwZXNdLnhtbISRsU7DMBRF&#10;dyT+wfKKEqcdEEJJOpAyAkLlAyz7JbHqPFt+JrR/j5O2C1AyeLD97rlHdrk5DJaNEMg4rPgqLzgD&#10;VE4b7Cr+sXvOHjijKFFL6xAqfgTim/r2ptwdPRBLaaSK9zH6RyFI9TBIyp0HTDetC4OMaRs64aXa&#10;yw7EuijuhXIYAWMWJwavywZa+Wkj2x7S8ckkgCXOnk6DU1fFpffWKBmTqRhR/2jJzg15Ss4z1BtP&#10;d0mDiz8bppvrBefca3qaYDSwNxniixyShtCBBKxd41T+P2OSHChzbWsU5E2g7Zy6OF1jG9yLtFYL&#10;9DQy2CWWdl8YYFxA/RJtUuwdxgtdzJ9dfwMAAP//AwBQSwMEFAAGAAgAAAAhADj9If/WAAAAlAEA&#10;AAsAAABfcmVscy8ucmVsc6SQwWrDMAyG74O9g9F9cZrDGKNOL6PQa+kewNiKYxpbRjLZ+vYzg8Ey&#10;ettRv9D3iX9/+EyLWpElUjaw63pQmB35mIOB98vx6QWUVJu9XSijgRsKHMbHh/0ZF1vbkcyxiGqU&#10;LAbmWsur1uJmTFY6KpjbZiJOtraRgy7WXW1APfT9s+bfDBg3THXyBvjkB1CXW2nmP+wUHZPQVDtH&#10;SdM0RXePqj195DOujWI5YDXgWb5DxrVrz4G+79390xvYljm6I9uEb+S2fhyoZT96vely/AIAAP//&#10;AwBQSwMEFAAGAAgAAAAhAFNiNy11AQAACQMAAA4AAABkcnMvZTJvRG9jLnhtbJxSXU/CMBR9N/E/&#10;NH2XrQtOszB4kJjwoPKgP6B2LWtce5fb4uDfezdAQGNMeFl678lOz0cns41r2KfGYMGXXIxSzrRX&#10;UFm/Kvnb6+PNPWchSl/JBrwu+VYHPpteX026ttAZ1NBUGhmR+FB0bcnrGNsiSYKqtZNhBK32BBpA&#10;JyONuEoqlB2xuybJ0jRPOsCqRVA6BNrOdyCfDvzGaBVfjAk6sqbkucgEZ7E/pGPOkA5ZdsfZ+7C5&#10;5cl0IosVyra2ai9JXqDISetJwDfVXEbJ1mh/UTmrEAKYOFLgEjDGKj34IWci/eFs4T96V2Ks1lgo&#10;8FH7uJQYD9kNwCVXuIYS6J6gonbkOgLfM1I8/5exEz0HtXakZ9cI6kZGeg6htm2gmAtblRwXlTjq&#10;958PRwdLPPp6PgeokWRv+a9fNgZdHzYpYZuS0/vb9t+hS72JTNFS3OciJ0QRJLI0vx3wA/OO4TCd&#10;REuXn5V4OvfCTl7w9AsAAP//AwBQSwMEFAAGAAgAAAAhAFpMwOrVAwAAaQoAABAAAABkcnMvaW5r&#10;L2luazEueG1stFZNb9tGEL0X6H9YbA69aCXuB7+EyDnFQIEWLZoUaI6KRFtERNIgKcv+930zu6RI&#10;Ww6KooVhandm9s2bN7OU3n94qo7isWi7sqk3Ui8jKYp61+zL+n4j//x8qzIpun5b77fHpi428rno&#10;5IebH394X9bfquMaTwGEuqNVddzIQ98/rFer8/m8PNtl096vTBTZ1c/1t19/kTfh1L64K+uyR8pu&#10;MO2aui+eegJbl/uN3PVP0RgP7E/Nqd0Vo5ss7e4S0bfbXXHbtNW2HxEP27oujqLeVuD9lxT98wMW&#10;JfLcF60UVYmClVlql7rsYw7D9mkjJ/sTKHZgUsnVdcwv/wPm7WtMomVNmqRSBEr74pE4rVjz9du1&#10;/942D0Xbl8VFZi9KcDyLnd+zPl6otuia44l6I8Xj9niCZDqKMBYht15dEeQ1HrT5T/Ggy5t4U3Jz&#10;aUJ5Ux2CaONIDa3ty6rAoFcP44z1HYDJ/Klv+TqYyDgVWWX05yhe63xt8qXOzaQVYYoHzK/tqTuM&#10;eF/by7yyZ1TNV3Yu9/1hFD1aRjYeVZ9qfu3soSjvD/2/PLxrjg0uROj2u4+pNsZNquKE47hdubw8&#10;gSIU/0dxt5Hv+P4KPukNXH1shY4SYU2kFz9F+EtyaxZSpbiIUiVx4hZaaGW1XST4dG6htNIiWkSC&#10;n9O1iNjOz7fsHIOTSgMIGw2gybEZ6PfsIIVkcy4eiDNfcVM2OsEfvgZsCGXuCdzIR6WPJQ0nZ3Sn&#10;FKdrOqacsKlIdLxANtRrhYOE2FinHORWRuU5QhKYMjJhIbTGNBsT5DVIxgrhuDY4yBXEIjbCwD5w&#10;nIlJoXyMCF/bUO8IduaHCbHUVMbl9Sxo6mBRZsl5g3g6N11P+FNSaM1eeowpXqee8SdOoBxQX7Oc&#10;E6MaOAbx1FmDevCvWFukJLOXlECZEpngAQ6LwgedSNmfKLSPcvPkoB2BCCy+pZZdDn1DA1ODpiub&#10;o5129l0wvH7+6bXkl9xvd3dd0eObxiXLRMsb7YTBBFhnEn9VbZ7GC6mdxE8CZVOHGq1WsVU5scXs&#10;xZnC23AcB55CXzM9h0ZTdUGMwTQNIndoa7g+PGCs5SAMgfmwAMYfFxvHWaVTVjgSNhN5BmGZRbjE&#10;Khc6BWoOziqLHQ+j19s3clh7ctQuHicigg4TtFMmVkkaGoY44s1tpbEL7AmMHLBQwy8e2OCBaaz+&#10;ZdTUQUPh0XmOOFOQgTMFsTmIkxORkbDPTRgv6HgTBg2AMRouqJcO7wyFNwMXqpzJ5tfBw/MT9WdU&#10;lFM6UpmJkxdjePmuvfkbAAD//wMAUEsDBBQABgAIAAAAIQDwc0pn3gAAAAkBAAAPAAAAZHJzL2Rv&#10;d25yZXYueG1sTI/LTsMwEEX3SPyDNUjsqFOnpFUap4p4iB0qAfZu7MZR43EUu23y9wwrWI1Gc3Xm&#10;3GI3uZ5dzBg6jxKWiwSYwcbrDlsJX5+vDxtgISrUqvdoJMwmwK68vSlUrv0VP8ylji0jCIZcSbAx&#10;DjnnobHGqbDwg0G6Hf3oVKR1bLke1ZXgruciSTLuVIf0warBPFnTnOqzI0pWvdm9rbP59CLes7nC&#10;72eBUt7fTdUWWDRT/AvDrz6pQ0lOB39GHVgvQazWS4pKSFOaFBDrTQrsIOFxlQAvC/6/QfkDAAD/&#10;/wMAUEsDBBQABgAIAAAAIQB5GLydvwAAACEBAAAZAAAAZHJzL19yZWxzL2Uyb0RvYy54bWwucmVs&#10;c4TPsWrEMAwG4L3QdzDaGyUdylHiZDkOspYUbjWOkpjEsrGc0nv7euzBwQ0ahND3S23/63f1Q0lc&#10;YA1NVYMitmFyvGj4Hi9vJ1CSDU9mD0wabiTQd68v7RftJpclWV0UVRQWDWvO8RNR7EreSBUicZnM&#10;IXmTS5sWjMZuZiF8r+sPTP8N6O5MNUwa0jA1oMZbLMnP7TDPztI52MMT5wcRaA/JwV/9XlCTFsoa&#10;HG9YqqnKoYBdi3ePdX8AAAD//wMAUEsBAi0AFAAGAAgAAAAhAJszJzcMAQAALQIAABMAAAAAAAAA&#10;AAAAAAAAAAAAAFtDb250ZW50X1R5cGVzXS54bWxQSwECLQAUAAYACAAAACEAOP0h/9YAAACUAQAA&#10;CwAAAAAAAAAAAAAAAAA9AQAAX3JlbHMvLnJlbHNQSwECLQAUAAYACAAAACEAU2I3LXUBAAAJAwAA&#10;DgAAAAAAAAAAAAAAAAA8AgAAZHJzL2Uyb0RvYy54bWxQSwECLQAUAAYACAAAACEAWkzA6tUDAABp&#10;CgAAEAAAAAAAAAAAAAAAAADdAwAAZHJzL2luay9pbmsxLnhtbFBLAQItABQABgAIAAAAIQDwc0pn&#10;3gAAAAkBAAAPAAAAAAAAAAAAAAAAAOAHAABkcnMvZG93bnJldi54bWxQSwECLQAUAAYACAAAACEA&#10;eRi8nb8AAAAhAQAAGQAAAAAAAAAAAAAAAADrCAAAZHJzL19yZWxzL2Uyb0RvYy54bWwucmVsc1BL&#10;BQYAAAAABgAGAHgBAADhCQAAAAA=&#10;">
+                <v:imagedata r:id="rId132" o:title=""/>
+              </v:shape>
+            </w:pict>
+          </mc:Fallback>
+        </mc:AlternateContent>
+      </w:r>
+    </w:p>
+    <w:p>
+      <w:pPr>
+        <w:rPr>
+          <w:rFonts w:ascii="Franklin Gothic Book" w:hAnsi="Franklin Gothic Book"/>
+          <w:sz w:val="24"/>
+          <w:szCs w:val="24"/>
+        </w:rPr>
+      </w:pPr>
+      <w:r>
+        <w:rPr>
+          <w:rFonts w:ascii="Franklin Gothic Book" w:hAnsi="Franklin Gothic Book"/>
+          <w:noProof/>
+          <w:sz w:val="24"/>
+          <w:szCs w:val="24"/>
+        </w:rPr>
+        <mc:AlternateContent>
+          <mc:Choice Requires="wpi">
+            <w:drawing>
+              <wp:anchor distT="0" distB="0" distL="114300" distR="114300" simplePos="0" relativeHeight="252087296" behindDoc="0" locked="0" layoutInCell="1" allowOverlap="1" wp14:anchorId="6EFE6C9B" wp14:editId="058BBF74">
+                <wp:simplePos x="0" y="0"/>
+                <wp:positionH relativeFrom="column">
+                  <wp:posOffset>3427129</wp:posOffset>
+                </wp:positionH>
+                <wp:positionV relativeFrom="paragraph">
+                  <wp:posOffset>43303</wp:posOffset>
+                </wp:positionV>
+                <wp:extent cx="4680" cy="3960"/>
+                <wp:effectExtent l="38100" t="38100" r="52705" b="53340"/>
+                <wp:wrapNone/>
+                <wp:docPr id="105910785" name="Ink 186"/>
+                <wp:cNvGraphicFramePr/>
+                <a:graphic xmlns:a="http://schemas.openxmlformats.org/drawingml/2006/main">
+                  <a:graphicData uri="http://schemas.microsoft.com/office/word/2010/wordprocessingInk">
+                    <w14:contentPart bwMode="auto" r:id="rId133">
+                      <w14:nvContentPartPr>
+                        <w14:cNvContentPartPr/>
+                      </w14:nvContentPartPr>
+                      <w14:xfrm>
+                        <a:off x="0" y="0"/>
+                        <a:ext cx="4680" cy="3960"/>
+                      </w14:xfrm>
+                    </w14:contentPart>
+                  </a:graphicData>
+                </a:graphic>
+              </wp:anchor>
+            </w:drawing>
+          </mc:Choice>
+          <mc:Fallback>
+            <w:pict>
+              <v:shape w14:anchorId="638093CD" id="Ink 186" o:spid="_x0000_s1026" type="#_x0000_t75" style="position:absolute;margin-left:269.15pt;margin-top:2.7pt;width:1.75pt;height:1.7pt;z-index:252087296;visibility:visible;mso-wrap-style:square;mso-wrap-distance-left:9pt;mso-wrap-distance-top:0;mso-wrap-distance-right:9pt;mso-wrap-distance-bottom:0;mso-position-horizontal:absolute;mso-position-horizontal-relative:text;mso-position-vertical:absolute;mso-position-vertical-relative:text" o:gfxdata="UEsDBBQABgAIAAAAIQCbMyc3DAEAAC0CAAATAAAAW0NvbnRlbnRfVHlwZXNdLnhtbISRsU7DMBRF&#10;dyT+wfKKEqcdEEJJOpAyAkLlAyz7JbHqPFt+JrR/j5O2C1AyeLD97rlHdrk5DJaNEMg4rPgqLzgD&#10;VE4b7Cr+sXvOHjijKFFL6xAqfgTim/r2ptwdPRBLaaSK9zH6RyFI9TBIyp0HTDetC4OMaRs64aXa&#10;yw7EuijuhXIYAWMWJwavywZa+Wkj2x7S8ckkgCXOnk6DU1fFpffWKBmTqRhR/2jJzg15Ss4z1BtP&#10;d0mDiz8bppvrBefca3qaYDSwNxniixyShtCBBKxd41T+P2OSHChzbWsU5E2g7Zy6OF1jG9yLtFYL&#10;9DQy2CWWdl8YYFxA/RJtUuwdxgtdzJ9dfwMAAP//AwBQSwMEFAAGAAgAAAAhADj9If/WAAAAlAEA&#10;AAsAAABfcmVscy8ucmVsc6SQwWrDMAyG74O9g9F9cZrDGKNOL6PQa+kewNiKYxpbRjLZ+vYzg8Ey&#10;ettRv9D3iX9/+EyLWpElUjaw63pQmB35mIOB98vx6QWUVJu9XSijgRsKHMbHh/0ZF1vbkcyxiGqU&#10;LAbmWsur1uJmTFY6KpjbZiJOtraRgy7WXW1APfT9s+bfDBg3THXyBvjkB1CXW2nmP+wUHZPQVDtH&#10;SdM0RXePqj195DOujWI5YDXgWb5DxrVrz4G+79390xvYljm6I9uEb+S2fhyoZT96vely/AIAAP//&#10;AwBQSwMEFAAGAAgAAAAhAJAogKV1AQAABQMAAA4AAABkcnMvZTJvRG9jLnhtbJxSXU/CMBR9N/E/&#10;NH2XbQg4FgYPEhMeVB70B9SuZY1r73LbMfj3XgYIaIwJL017T3p6PjqZbWzF1gq9AZfzpBdzppyE&#10;wrhVzt/fnu5SznwQrhAVOJXzrfJ8Nr29mbR1pvpQQlUoZETifNbWOS9DqLMo8rJUVvge1MoRqAGt&#10;CHTEVVSgaIndVlE/jkdRC1jUCFJ5T9P5HuTTjl9rJcOr1l4FVuV8HMckL+Q8HQ1og7RJH4acfRCU&#10;DGMeTSciW6GoSyMPksQViqwwjgR8U81FEKxB84vKGongQYeeBBuB1kaqzg85S+Ifzhbuc+cqGcgG&#10;MwkuKBeWAsMxuw645glbUQLtMxTUjmgC8AMjxfN/GXvRc5CNJT37RlBVItB38KWpPcWcmSLnuCiS&#10;k363fjw5WOLJ18slQI1EB8t/XdlotLuwSQnb5Jx63e7Wrku1CUzScDBKaS4JuB+POuzIur99PJ3F&#10;Sg9fFHh+3ok6+73TLwAAAP//AwBQSwMEFAAGAAgAAAAhADRSiGjXAQAAgAQAABAAAABkcnMvaW5r&#10;L2luazEueG1stJNNb6MwEIbvK+1/sLyHXgLYQEKCSnpqpJV2pVU/pPZIwQ1WwY5sE5J/vwM4DlXT&#10;nnaFQHjseT3z+PX1zaGp0Z4pzaXIMPUJRkwUsuRim+HHh423xEibXJR5LQXL8JFpfLP+/u2ai7em&#10;TuGLQEHo/q+pM1wZs0uDoOs6v4t8qbZBSEgU/BRvv3/htc0q2SsX3MCW+hQqpDDsYHqxlJcZLsyB&#10;uPWgfS9bVTA33UdUcV5hVF6wjVRNbpxilQvBaiTyBup+wsgcd/DDYZ8tUxg1HBr2Qp/GSby8XUEg&#10;P2R4Mm6hRA2VNDi4rPn8HzQ3HzX7sqIwWSQY2ZJKtu9rCgbm6ee9/1Fyx5Th7Ix5hGInjqgYxwOf&#10;EZRiWtZtfzYY7fO6BWSUELCF3ZsGF4B81AM2/1QPuHyqNy3uPRrb3pSDheYsdTpawxsGRm92zmNG&#10;g3AfvjdquA4hCWOPRF5IH8g8DedpFPqLOJkchXXxSfNFtbpyei/q7NdhxlEbO+t4aSoHnfhk7qBP&#10;kV9KrRjfVuarXNv2kOycc+EeDmZCto879prhH8NVREPmGBgaoRGiFCUhmV0ReKJoFc+wRym8BHvR&#10;gi5nK0QJjGL6zqludziC9V8AAAD//wMAUEsDBBQABgAIAAAAIQBSYc/G4AAAAAcBAAAPAAAAZHJz&#10;L2Rvd25yZXYueG1sTI9PS8NAEMXvgt9hGcGb3dSmNsRsihisIgo2/gFv2+w0CWZnQ3bbxG/veNLb&#10;G97jvd9k68l24oiDbx0pmM8iEEiVMy3VCt5e7y4SED5oMrpzhAq+0cM6Pz3JdGrcSFs8lqEWXEI+&#10;1QqaEPpUSl81aLWfuR6Jvb0brA58DrU0gx653HbyMoqupNUt8UKje7xtsPoqD1bB5unzwa/un8tu&#10;E4+P++K9+PAvhVLnZ9PNNYiAU/gLwy8+o0POTDt3IONFp2C5SBYcZRGDYH8Zz/mVnYIkAZln8j9/&#10;/gMAAP//AwBQSwMEFAAGAAgAAAAhAHkYvJ2/AAAAIQEAABkAAABkcnMvX3JlbHMvZTJvRG9jLnht&#10;bC5yZWxzhM+xasQwDAbgvdB3MNobJR3KUeJkOQ6ylhRuNY6SmMSysZzSe/t67MHBDRqE0PdLbf/r&#10;d/VDSVxgDU1VgyK2YXK8aPgeL28nUJINT2YPTBpuJNB3ry/tF+0mlyVZXRRVFBYNa87xE1HsSt5I&#10;FSJxmcwheZNLmxaMxm5mIXyv6w9M/w3o7kw1TBrSMDWgxlssyc/tMM/O0jnYwxPnBxFoD8nBX/1e&#10;UJMWyhocb1iqqcqhgF2Ld491fwAAAP//AwBQSwECLQAUAAYACAAAACEAmzMnNwwBAAAtAgAAEwAA&#10;AAAAAAAAAAAAAAAAAAAAW0NvbnRlbnRfVHlwZXNdLnhtbFBLAQItABQABgAIAAAAIQA4/SH/1gAA&#10;AJQBAAALAAAAAAAAAAAAAAAAAD0BAABfcmVscy8ucmVsc1BLAQItABQABgAIAAAAIQCQKICldQEA&#10;AAUDAAAOAAAAAAAAAAAAAAAAADwCAABkcnMvZTJvRG9jLnhtbFBLAQItABQABgAIAAAAIQA0Uoho&#10;1wEAAIAEAAAQAAAAAAAAAAAAAAAAAN0DAABkcnMvaW5rL2luazEueG1sUEsBAi0AFAAGAAgAAAAh&#10;AFJhz8bgAAAABwEAAA8AAAAAAAAAAAAAAAAA4gUAAGRycy9kb3ducmV2LnhtbFBLAQItABQABgAI&#10;AAAAIQB5GLydvwAAACEBAAAZAAAAAAAAAAAAAAAAAO8GAABkcnMvX3JlbHMvZTJvRG9jLnhtbC5y&#10;ZWxzUEsFBgAAAAAGAAYAeAEAAOUHAAAAAA==&#10;">
+                <v:imagedata r:id="rId134" o:title=""/>
+              </v:shape>
+            </w:pict>
+          </mc:Fallback>
+        </mc:AlternateContent>
+      </w:r>
+      <w:r>
+        <w:rPr>
+          <w:rFonts w:ascii="Franklin Gothic Book" w:hAnsi="Franklin Gothic Book"/>
+          <w:noProof/>
+          <w:sz w:val="24"/>
+          <w:szCs w:val="24"/>
+        </w:rPr>
+        <mc:AlternateContent>
+          <mc:Choice Requires="wpi">
+            <w:drawing>
+              <wp:anchor distT="0" distB="0" distL="114300" distR="114300" simplePos="0" relativeHeight="252078080" behindDoc="0" locked="0" layoutInCell="1" allowOverlap="1" wp14:anchorId="3EE208D1" wp14:editId="525C6152">
+                <wp:simplePos x="0" y="0"/>
+                <wp:positionH relativeFrom="column">
+                  <wp:posOffset>5223889</wp:posOffset>
+                </wp:positionH>
+                <wp:positionV relativeFrom="paragraph">
+                  <wp:posOffset>74623</wp:posOffset>
+                </wp:positionV>
+                <wp:extent cx="2160" cy="360"/>
+                <wp:effectExtent l="57150" t="38100" r="55245" b="57150"/>
+                <wp:wrapNone/>
+                <wp:docPr id="1477950387" name="Ink 177"/>
+                <wp:cNvGraphicFramePr/>
+                <a:graphic xmlns:a="http://schemas.openxmlformats.org/drawingml/2006/main">
+                  <a:graphicData uri="http://schemas.microsoft.com/office/word/2010/wordprocessingInk">
+                    <w14:contentPart bwMode="auto" r:id="rId135">
+                      <w14:nvContentPartPr>
+                        <w14:cNvContentPartPr/>
+                      </w14:nvContentPartPr>
+                      <w14:xfrm>
+                        <a:off x="0" y="0"/>
+                        <a:ext cx="2160" cy="360"/>
+                      </w14:xfrm>
+                    </w14:contentPart>
+                  </a:graphicData>
+                </a:graphic>
+              </wp:anchor>
+            </w:drawing>
+          </mc:Choice>
+          <mc:Fallback>
+            <w:pict>
+              <v:shape w14:anchorId="61F80A9B" id="Ink 177" o:spid="_x0000_s1026" type="#_x0000_t75" style="position:absolute;margin-left:410.65pt;margin-top:5.2pt;width:1.55pt;height:1.45pt;z-index:252078080;visibility:visible;mso-wrap-style:square;mso-wrap-distance-left:9pt;mso-wrap-distance-top:0;mso-wrap-distance-right:9pt;mso-wrap-distance-bottom:0;mso-position-horizontal:absolute;mso-position-horizontal-relative:text;mso-position-vertical:absolute;mso-position-vertical-relative:text" o:gfxdata="UEsDBBQABgAIAAAAIQCbMyc3DAEAAC0CAAATAAAAW0NvbnRlbnRfVHlwZXNdLnhtbISRsU7DMBRF&#10;dyT+wfKKEqcdEEJJOpAyAkLlAyz7JbHqPFt+JrR/j5O2C1AyeLD97rlHdrk5DJaNEMg4rPgqLzgD&#10;VE4b7Cr+sXvOHjijKFFL6xAqfgTim/r2ptwdPRBLaaSK9zH6RyFI9TBIyp0HTDetC4OMaRs64aXa&#10;yw7EuijuhXIYAWMWJwavywZa+Wkj2x7S8ckkgCXOnk6DU1fFpffWKBmTqRhR/2jJzg15Ss4z1BtP&#10;d0mDiz8bppvrBefca3qaYDSwNxniixyShtCBBKxd41T+P2OSHChzbWsU5E2g7Zy6OF1jG9yLtFYL&#10;9DQy2CWWdl8YYFxA/RJtUuwdxgtdzJ9dfwMAAP//AwBQSwMEFAAGAAgAAAAhADj9If/WAAAAlAEA&#10;AAsAAABfcmVscy8ucmVsc6SQwWrDMAyG74O9g9F9cZrDGKNOL6PQa+kewNiKYxpbRjLZ+vYzg8Ey&#10;ettRv9D3iX9/+EyLWpElUjaw63pQmB35mIOB98vx6QWUVJu9XSijgRsKHMbHh/0ZF1vbkcyxiGqU&#10;LAbmWsur1uJmTFY6KpjbZiJOtraRgy7WXW1APfT9s+bfDBg3THXyBvjkB1CXW2nmP+wUHZPQVDtH&#10;SdM0RXePqj195DOujWI5YDXgWb5DxrVrz4G+79390xvYljm6I9uEb+S2fhyoZT96vely/AIAAP//&#10;AwBQSwMEFAAGAAgAAAAhADvFJaZwAQAABAMAAA4AAABkcnMvZTJvRG9jLnhtbJxSzU4CMRC+m/gO&#10;Te+yPwLBDbscJCYcVA76ALXbso3bzmZa2OXtHRYQ0BgTLs10Jv3m++l01tmabRR6Ay7nySDmTDkJ&#10;pXGrnL+/Pd1NOPNBuFLU4FTOt8rzWXF7M22bTKVQQV0qZATifNY2Oa9CaLIo8rJSVvgBNMrRUANa&#10;EeiKq6hE0RK6raM0jsdRC1g2CFJ5T935fsiLHl9rJcOr1l4FVud8Mh4SvZDzhzimAqlIRyPOPg6d&#10;qJiKbIWiqYw8UBJXMLLCOCLwDTUXQbA1ml9Q1kgEDzoMJNgItDZS9XpIWRL/ULZwnztVyVCuMZPg&#10;gnJhKTAcvesH16ywNTnQPkNJ6Yh1AH5AJHv+D2NPeg5ybYnPPhFUtQj0HXxlGk82Z6bMOS7K5MTf&#10;bR5PCpZ40vVyOaBEooPkv550Gu3ObGLCupxTrtvd2WepusAkNdNkTH1Jg3sqzkD3j48rzlylvRf5&#10;nd93nM4+b/EFAAD//wMAUEsDBBQABgAIAAAAIQDg2cdnzwEAAHIEAAAQAAAAZHJzL2luay9pbmsx&#10;LnhtbLSTTW+cMBCG75XyH6zpYS8BzMd+FIXNKStVaqUqSaX2SMBZrGCzss2y++87gNdLlE1PyQWZ&#10;seedmcevb24PoiZ7pjRvZAahT4EwWTQll9sMfj9uvBUQbXJZ5nUjWQZHpuF2ffXlhssXUaf4Jagg&#10;db8SdQaVMbs0CLqu87vYb9Q2iCiNg+/y5ecPWNuskj1zyQ2W1KdQ0UjDDqYXS3mZQWEO1J1H7Yem&#10;VQVz231EFecTRuUF2zRK5MYpVrmUrCYyF9j3HyDmuMMFxzpbpoAIjgN7kR8my2R19w0D+SGDyX+L&#10;LWrsREBwWfPvJ2hu3mr2bcXRcrEEYlsq2b7vKRiYp+/P/ks1O6YMZ2fMIxS7cSTF+D/wGUEpppu6&#10;7e8GyD6vW0QWUoq2sLXD4AKQt3rI5kP1kMu7etPmXqOx4005WGjOUqerNVwwNLrYOY8ZjcJ9+MGo&#10;4TlENEo8GntR+EjnaRSnSejPw2hyFdbFJ80n1erK6T2ps1+HHUdtnKzjpakcdOrTuYM+RX4ptWJ8&#10;W5n/5dqxh2TnnAvvcDATsXPcs+cMvg5PkQyZY2AYJCKUhHEyv5554YzOVjRZXMMCKHirOE5eedPV&#10;Q+jrfwAAAP//AwBQSwMEFAAGAAgAAAAhAA1EXmPhAAAACQEAAA8AAABkcnMvZG93bnJldi54bWxM&#10;j0FLxDAQhe+C/yGM4M1Nty1aatNFLK4iK7hdFbxlm2xbTCalyW7rv3c86W1m3uPN94rVbA076dH3&#10;DgUsFxEwjY1TPbYC3nYPVxkwHyQqaRxqAd/aw6o8PytkrtyEW32qQ8soBH0uBXQhDDnnvum0lX7h&#10;Bo2kHdxoZaB1bLka5UTh1vA4iq65lT3Sh04O+r7TzVd9tALWm88nf/P4Upt1Oj0fqvfqw79WQlxe&#10;zHe3wIKew58ZfvEJHUpi2rsjKs+MgCxeJmQlIUqBkSGLUxr2dEgS4GXB/zcofwAAAP//AwBQSwME&#10;FAAGAAgAAAAhAHkYvJ2/AAAAIQEAABkAAABkcnMvX3JlbHMvZTJvRG9jLnhtbC5yZWxzhM+xasQw&#10;DAbgvdB3MNobJR3KUeJkOQ6ylhRuNY6SmMSysZzSe/t67MHBDRqE0PdLbf/rd/VDSVxgDU1VgyK2&#10;YXK8aPgeL28nUJINT2YPTBpuJNB3ry/tF+0mlyVZXRRVFBYNa87xE1HsSt5IFSJxmcwheZNLmxaM&#10;xm5mIXyv6w9M/w3o7kw1TBrSMDWgxlssyc/tMM/O0jnYwxPnBxFoD8nBX/1eUJMWyhocb1iqqcqh&#10;gF2Ld491fwAAAP//AwBQSwECLQAUAAYACAAAACEAmzMnNwwBAAAtAgAAEwAAAAAAAAAAAAAAAAAA&#10;AAAAW0NvbnRlbnRfVHlwZXNdLnhtbFBLAQItABQABgAIAAAAIQA4/SH/1gAAAJQBAAALAAAAAAAA&#10;AAAAAAAAAD0BAABfcmVscy8ucmVsc1BLAQItABQABgAIAAAAIQA7xSWmcAEAAAQDAAAOAAAAAAAA&#10;AAAAAAAAADwCAABkcnMvZTJvRG9jLnhtbFBLAQItABQABgAIAAAAIQDg2cdnzwEAAHIEAAAQAAAA&#10;AAAAAAAAAAAAANgDAABkcnMvaW5rL2luazEueG1sUEsBAi0AFAAGAAgAAAAhAA1EXmPhAAAACQEA&#10;AA8AAAAAAAAAAAAAAAAA1QUAAGRycy9kb3ducmV2LnhtbFBLAQItABQABgAIAAAAIQB5GLydvwAA&#10;ACEBAAAZAAAAAAAAAAAAAAAAAOMGAABkcnMvX3JlbHMvZTJvRG9jLnhtbC5yZWxzUEsFBgAAAAAG&#10;AAYAeAEAANkHAAAAAA==&#10;">
+                <v:imagedata r:id="rId134" o:title=""/>
+              </v:shape>
+            </w:pict>
+          </mc:Fallback>
+        </mc:AlternateContent>
+      </w:r>
+      <w:r>
+        <w:rPr>
+          <w:rFonts w:ascii="Franklin Gothic Book" w:hAnsi="Franklin Gothic Book"/>
+          <w:noProof/>
+          <w:sz w:val="24"/>
+          <w:szCs w:val="24"/>
+        </w:rPr>
+        <mc:AlternateContent>
+          <mc:Choice Requires="wpi">
+            <w:drawing>
+              <wp:anchor distT="0" distB="0" distL="114300" distR="114300" simplePos="0" relativeHeight="252051456" behindDoc="0" locked="0" layoutInCell="1" allowOverlap="1" wp14:anchorId="39D63F46" wp14:editId="52AB82D0">
+                <wp:simplePos x="0" y="0"/>
+                <wp:positionH relativeFrom="column">
+                  <wp:posOffset>3763010</wp:posOffset>
+                </wp:positionH>
+                <wp:positionV relativeFrom="paragraph">
+                  <wp:posOffset>-66675</wp:posOffset>
+                </wp:positionV>
+                <wp:extent cx="1547355" cy="641350"/>
+                <wp:effectExtent l="38100" t="38100" r="34290" b="44450"/>
+                <wp:wrapNone/>
+                <wp:docPr id="585398211" name="Ink 151"/>
+                <wp:cNvGraphicFramePr/>
+                <a:graphic xmlns:a="http://schemas.openxmlformats.org/drawingml/2006/main">
+                  <a:graphicData uri="http://schemas.microsoft.com/office/word/2010/wordprocessingInk">
+                    <w14:contentPart bwMode="auto" r:id="rId136">
+                      <w14:nvContentPartPr>
+                        <w14:cNvContentPartPr/>
+                      </w14:nvContentPartPr>
+                      <w14:xfrm>
+                        <a:off x="0" y="0"/>
+                        <a:ext cx="1547355" cy="641350"/>
+                      </w14:xfrm>
+                    </w14:contentPart>
+                  </a:graphicData>
+                </a:graphic>
+              </wp:anchor>
+            </w:drawing>
+          </mc:Choice>
+          <mc:Fallback>
+            <w:pict>
+              <v:shape w14:anchorId="327577CD" id="Ink 151" o:spid="_x0000_s1026" type="#_x0000_t75" style="position:absolute;margin-left:295.8pt;margin-top:-5.75pt;width:122.85pt;height:51.45pt;z-index:252051456;visibility:visible;mso-wrap-style:square;mso-wrap-distance-left:9pt;mso-wrap-distance-top:0;mso-wrap-distance-right:9pt;mso-wrap-distance-bottom:0;mso-position-horizontal:absolute;mso-position-horizontal-relative:text;mso-position-vertical:absolute;mso-position-vertical-relative:text" o:gfxdata="UEsDBBQABgAIAAAAIQCbMyc3DAEAAC0CAAATAAAAW0NvbnRlbnRfVHlwZXNdLnhtbISRsU7DMBRF&#10;dyT+wfKKEqcdEEJJOpAyAkLlAyz7JbHqPFt+JrR/j5O2C1AyeLD97rlHdrk5DJaNEMg4rPgqLzgD&#10;VE4b7Cr+sXvOHjijKFFL6xAqfgTim/r2ptwdPRBLaaSK9zH6RyFI9TBIyp0HTDetC4OMaRs64aXa&#10;yw7EuijuhXIYAWMWJwavywZa+Wkj2x7S8ckkgCXOnk6DU1fFpffWKBmTqRhR/2jJzg15Ss4z1BtP&#10;d0mDiz8bppvrBefca3qaYDSwNxniixyShtCBBKxd41T+P2OSHChzbWsU5E2g7Zy6OF1jG9yLtFYL&#10;9DQy2CWWdl8YYFxA/RJtUuwdxgtdzJ9dfwMAAP//AwBQSwMEFAAGAAgAAAAhADj9If/WAAAAlAEA&#10;AAsAAABfcmVscy8ucmVsc6SQwWrDMAyG74O9g9F9cZrDGKNOL6PQa+kewNiKYxpbRjLZ+vYzg8Ey&#10;ettRv9D3iX9/+EyLWpElUjaw63pQmB35mIOB98vx6QWUVJu9XSijgRsKHMbHh/0ZF1vbkcyxiGqU&#10;LAbmWsur1uJmTFY6KpjbZiJOtraRgy7WXW1APfT9s+bfDBg3THXyBvjkB1CXW2nmP+wUHZPQVDtH&#10;SdM0RXePqj195DOujWI5YDXgWb5DxrVrz4G+79390xvYljm6I9uEb+S2fhyoZT96vely/AIAAP//&#10;AwBQSwMEFAAGAAgAAAAhAFAHQnp4AQAACgMAAA4AAABkcnMvZTJvRG9jLnhtbJxSyW7CMBC9V+o/&#10;WL6XYJa0jQgciipx6HJoP8B1bGI19kRjQ+DvOwlQoFVViYvlmbGf3+LJbOMqttYYLPici16fM+0V&#10;FNYvc/7+9nhzx1mI0heyAq9zvtWBz6bXV5OmzvQASqgKjYxAfMiaOudljHWWJEGV2snQg1p7GhpA&#10;JyOVuEwKlA2huyoZ9Ptp0gAWNYLSIVB3vhvyaYdvjFbxxZigI6tynooB0YvtRhAtpE0qUs4+us49&#10;T6YTmS1R1qVVe0ryAkZOWk8EvqHmMkq2QvsLylmFEMDEngKXgDFW6U4PKRP9H8oW/rNVJUZqhZkC&#10;H7WPrxLjwbtucMkTriIHmicoKB25isD3iGTP/2HsSM9BrRzx2SWCupKRvkMobR3I5swWOcdFIY78&#10;/frhqOAVj7qezweUSLKX/NeVjUHXmk1M2CbnFPC2Xbss9SYyRU0xHt0Ox2POFM3SkRiOuwMH6B3E&#10;oTrxll4/S/G0bpmdfOHpFwAAAP//AwBQSwMEFAAGAAgAAAAhABGJEFrnFgAABkcAABAAAABkcnMv&#10;aW5rL2luazEueG1szJzbjhzJcYbvDfgdCq0L33QNKzPrSIjUlRYwYMOCJQP2JUXOLgciZxbD2dPb&#10;+/sjMrOyeobatdEGrOV0V2VkRPxxyHO2fv+Hnz9/6n68ffxy93D/5hRuhlN3e//+4cPd/XdvTv/x&#10;l2/69dR9eXp3/+Hdp4f72zenX26/nP7w9h//4fd393/7/Ok1nx0S7r/o6fOnN6ePT0/fv3716qef&#10;frr5Kd08PH73Kg5DevXP93/71385vc1cH26/vbu/e0Lll1L0/uH+6fbnJwl7fffhzen9089DrY/s&#10;Pz/88Pj+tpJV8vh+r/H0+O797TcPj5/fPVWJH9/d399+6u7ffQb3f566p1++5+EOPd/dPp66z3cY&#10;3MebMC7j+seNgnc/vzk17z8A8QtIPp9evSzzv/4PZH7zXKZgpbjMy6nLkD7c/ihMr8znr79u+58e&#10;H76/fXy6u93d7E7JhF+69/5u/nFHPd5+efj0g2Jz6n589+kHXBaGgbTIusOrFxzyXB6+uao8/PJV&#10;eS24o2uyea0fstNqSpXQPt19viXRP39fc+zpC4JV/OenR2sOcYhjP6Q+hr8M0+sYX8fpJs2hCUXO&#10;4iLzr48/fPlY5f31cc9Xo1SvuWU/3X14+lidPtwMaapeb33+Eu/H27vvPj79L5nfP3x6oEHkaP/u&#10;j0uIcWysMoU13V5ovJaBXTb+32+/fXP6nbXfzji9wKzfpqGb5qmbhm04/9PAfyls4XzqQzwt46lf&#10;xuU8dWGe+jikcF77sG592OZ07kM/hj6OaTqkffH0b0Vg8fy3b7/9cvv05jQOy810ejtvABrHLoW0&#10;OKhxTROg1lMPpjEs27mPUx9GIn9OqQtrP8ftPHT8lz/7YC9B3xT5528mZ0nPmH9F6vCMYRcUhKLX&#10;p1A4Onz4MryvCfL6MF3a85ukFqWNm36F71c5GlEx9jO5RGRIqT6m87SRKoHsiXE491MkTgEDQlx4&#10;I7r9tI4ihG7rwlXzKAxrUCJJ5zQhPY6bJ9IUpu18GnIejRNoQbIsXYrrcg5TP83k17Sctz7xFrDn&#10;6CI32MLmUdBjDajiFmgaFmknHEJpfDkb7bk6mIdzqVrkmSQKa7a0muw5J1DOh0b6gZAE6Lx2EV8X&#10;JVZEyJSSfZCN63mMferH9Rz4QukwEEUzZybfIr4idh3+WtX6xy52y3nER4Lez3g59at564DbMt6U&#10;oMNMef5iYHLzaJ6V7dWbR9fmWnKOsNdaoSffzlNP7xHGSHJ1abQoTv0ydIl+A9MMAN9xltO7MMV+&#10;jFSOc79uFCVkjDMmpnS9vi2skRFESZm2blrWbllHz8mwpWg5meh20yLU/bjR+80TQQNcWsKYzZSx&#10;tT/DCfU5l8shE5HB0RYQa3ph7hc8sl7PmLRM4WZNp7cxRfpqNbFxDLmvnob1fMKW7dSnbVPadGOf&#10;ICvZsUSxE3CDrxcw11A/N08mqapsMivthZQj1pBIXAIcFUeEZpprsEZgXEWEOl6vporHFxcgICbG&#10;6YKTZbrrKd6LepqH3lLsUjcmEqcfe6LmVV2gm3lQmwnFpB3cCypcnxMAYqgM4i69SX4jt45w7bvC&#10;i5HHBUq6+xgorcJiB985XMUO84KTdwYFgx7lHDtSMFpMlZ/G3Xx6rCmlKokjspKVTmbYzil0iae0&#10;0qUM/cwIvygC1eQaTnJcjEbQh14owg7v1HbTcgSFjgHJhNEn1JZTRRcbKTiIfvZSQiqduXLxs4r4&#10;+9XPjDhz6w1kzphfZJKDzZZVNzDMYnZxr3VnCjD8Mh0p/izYTNeskdBpTx19iGTLTdkN4nHPGQHO&#10;neBOaO1ykKppurIomXrAoPIsNTviIHX3TZGHREV153NuPs1KdeiHEtdvWAXPeM3uFpd5IlMlp3qF&#10;56Vf4EJuH2Z6W1dNPkGyF2Www1RR1CyG+hpZmG/Sj+FVMikOYbxejzrOYb4ZFnrURVOmVTMSehKb&#10;krMeHjUln089/5gpjQBkkGbYmHAS83Jgq8/3QGSD8KdFQn7NZmGO24h9lDH86XumF+PfxuAYEoOk&#10;RsVZwyN2MlWzKRx88RwXBsqVFil5FhwLhV5g8SJ7KeGUOhSKXmJYOc2lUCsnMuRlj4Yzvlj0AqOK&#10;lApuqDRKjMV8z07HoEruppoRKrHgS0TD9bVy5Le88JhTM7Nc4eIchIqrTp52Gx3GocjNjkSTf7g5&#10;UkCmMTUjvnxlnCZRrkVYVq+MNU8blvZl7yjdu4JfDG0rB0olTX03EzyiD+ye2bGmROhSnykETN1J&#10;R7RPoV/XM5kjvtCtyhvqkERrv5WZIEKyQnMLGOm91DiZktCMNG4bcEuU4qsWfmulcBcxYjDA7nAJ&#10;4Um64FalvaS42BgoFjl7QAweIBGRkUxGXJknMnVxWZAoVhpTOwFebY3ZLjMzRjDeabADq4eBDhjr&#10;ZsYu2m7H+MU0ssHjqOQks0OwLGP1dXgROrfTkRZGLxdOcVil/FI4JKqC3oUU6S1L5d95dt80UlZE&#10;ElB1mT1TrYgqZjwdey9dZLUnMBTgBZUT/qh8YfpKvqxzGaXMVOpAktvotqgyjnRm8xX3D2bmpdaJ&#10;pnleSGP+hpC3EJaJEDEjtaXfvMaRUKd+ttmFoXOvXrrYjLJcaunFxSUQ1FLRnnzmejPXq/JpdeSr&#10;Y6z2mjzt2tpQQJDfHABu9lq7qEv6Vyp7wF2woFGtFu2Kvch1jUtPE10ZI0dNs6NGS+bc7L1gLhKM&#10;X1H37jN7QPgkpRJoE4LEONpbc4Aur9jnb3iWPPnM5MlFjb2miSKzRxRVlodMul78WQW8uBhUN8+S&#10;KGucz17U2q1IQ6I7yj5zp9jKynTVhsdik20TxVzDl0D4C/KZSKgDUUNhwRCmc1pYKPVLTQwTZQol&#10;Cm5XzpehQ1dTVOle99c+Jbui2YUz684Elv8eLq/lul1q5fuKEK+FVRK10s13GkgSbOROdmUJuuTK&#10;4027oJ68s2u0uFAkvU1dMfKXCebWvahEuETVguIOc+ESdYhTTQbv84rsIkh6yvMuNKdYC/9rQs2g&#10;kpqtpGeEAkAEWWdJ6WKtrmeCAIpc2fWCA8xF5kL3YKZrg2vR4lT7c+QZAUkdGwK+rLKJIDsj+t4G&#10;jcnbesV9gmVYlpstnN6mTXts6FlLfxzTqi1dTWonvrZJKz4bUm16KUCeTw6uT4wslK0dvQk7O77S&#10;FE2O8tqWPuys0O9TyEBF84pWF48UaXJLdpf7sWix8kyl7NgM3L8ocMerLn9VqqVDYZHAEiQXrkgq&#10;Tw/SxW0x2sMq6USzinVupuSURAxnE/wow6rCgLnoZMuKUTWyZ8S8zBodPlvIlDzwZhisBeUvJMHA&#10;jqDI2kPRZqj3NPmLNYAw+gSSEHFKICBscbBJOrCMUvdFt3VhL2B2P7WOUKQ8c7ONBvyQzC1jU1mc&#10;ck7jZ/NUiUZR6WFChxMUB2eUV3coZhZ1jCxEz02gZJeBP3hhe5CdjdwZoAK3WRIYLL24ErZEbY5E&#10;wjKL1Azadh1G3Ci3bzTCRW5lx6wbNbmSM4RkR70nhmFUhazLwqEoOPpMEfy98zA5XiT2pnLRoDJV&#10;wCZb5oGcJmM7dRKUufa0scLJcZON7K1aby4xJWV4tjd20PVA98/p0MqUS2sYjo/C9ZbKyxaXm0Sn&#10;otXqNmDiyMaRrZTnxDLVVsnqVsbZJ3nrwNrVdqYUodoT5C7TfZsJO1kFbVREUdEem8zfuLvSLdmM&#10;4AEwYSiuWkouVg4J5s8+W+6sUNo9vQClXDBJfBjB+CRKqVgSVxTm6SxT0kUjEMWrSaOgSKSL3/FS&#10;pH7ARV5wUAuyDJSLsnoTQjBUpKhzNie60GY1bp59CmdW7FJUVUVG8GfJr9yZrsrmKdNvciXdiip7&#10;NsioBrKErrWUThUGtq5Zj5DOrGY5/ACxQR58w73wSemuw+QC1LAJTtaB9AbCkaECNEHJFpSR8Tbx&#10;v+s1jZXd0puwMd7Gbls5/EgpH+vOQ2IPiS15BltOHxJLOto+ez4Z9CFOZoYnhSU5UwhZo+kB43A8&#10;j5z0KDEY0zXubKlIUZB4xjcvlhSXeE7l0LpnClv2tPx9UetFigotyxq9uxaPUbFQEjM2Y1O5dOSO&#10;XP0zhkAy8E1+WaS9tvNbvJXWSoELXE1lsBV61ey5kz3UIK0lRXkBIhEVadWX2Hng5IUFrlJ25dgh&#10;sThDHu6Q78wpRbw8nP2003kqtXZwquUEybaIa8nfnD4ZGsSp2m7crvKCLmHP6roV2dFun9VqXHcp&#10;XarYirJ4aYOKI5clXrHdLNwcWWg3HPiGbpnYLB/IcxtTpo2ZETchtlNg88DeZsadjsEFr3NEwUSI&#10;lhaZmoJaCQS4M6fbvDBnUhmnb3xyltFzj8MzbgpMDdgxYyK1LdczZBumSSffzOZYsbMbtXCXyu2I&#10;aeboO9A7kDDcs9Ir9zvosJkIEmrgE2oN7MrraWE6oBX7ujGG6yGF4YpbNQCdDeiysT7RQL7MjnMN&#10;66CFATc9Ap3VOnBOqnPotUs8cfrcsS9uA5s6Hu1EuVdZ5CgKZBJmMP+lb1IgbEfSasj/xHe7orfn&#10;eb0ZVzbtOedkVk1m1vXNPNs9mmU+4ex5nJczWcP9B67OMO2m3ydfQr/NmoIJJykt+JqT65WRQfmj&#10;7Rbt+9LAx1VtABsIxBUPHti1ZI0GTIyYlm7WCUAgNTz3FzZBTxyUky9RA4eOcxe2OxkJ5GPavRpA&#10;z/GdTGGAIBhafFiBwkP3wRrsmikuwKsBphNcuokRqKT4uoX5fBJakmcNFAOEvLGmxujOYoWWSL5v&#10;5AWsMPtKUt8kCvdW7GYTKyhvCmqg20wHRkOfaE7XSx3d6Eo39ChvlfxAxWMLDvMDH25AqQmYHWPk&#10;OgqBl51cR6FxsqLQziuHzuTHyG0H7kLFwBM2aWnG9hyD2YDrlWoTV1nm5YpZH9I4xZtI2q8bOcw0&#10;mzMCDmx9Bh6Z9pEt42nWTGMOK42XXpN/5YIW7ZPUxmg+8+CZF5xOwUIoskAV1GZtXlZGEgqVdnng&#10;tcllHXSyuCO9qKu1YHbVGoh41AjVVuJZY5Yq+cqPHPYi6+C9m3/+WUTAVsXVZxF54dNgmDhjoMHk&#10;SmUWJW0VWH4RmpdQZrGI3q1rnQNBWk0giiTEgVzKraiKRGfhkp+xMAC4VeYYKlu158433BnqZS1Y&#10;5FL3pV5UWd8SpheBdcm8qFsMg+V7EVQQeG2YLHLVdPPuLsCl8Sk1rWQRlH/ihuDSBYNHXpxcOazI&#10;UBa19kItk0s94B/oLjj7z0z26KlPjIF7lnTqGs8G1mU6v6WFXnEJENK2Ljc0vrchjPTU48xSgAM7&#10;a53Lwo1K5jLWsSzWH9I66SgY7dmO1sEc59sXrvmKnw4ecg9YSBQGOe3CK42LMNnDpGrOKQ+5I7NX&#10;92jkuuZuY6QulVyI83kwaomoFgRK7FkiDs9NUrCFOHPcqusqOm21431LkAosK/P08sQpnzOjC7Bn&#10;Jkg2ShSsFPIIo3nE4RhPhSYCL9WJABboSj84xK1BopSxByVGzck0aBlW5zwKE+lFFEZwJ7qNFKiu&#10;tPCZyQ5FBtUSqyOrVNIY5bwNdMlRt8aXf/IkzJRkl1RtBb7L4FOVPBOsKAOrwoVY5GeIvcSSTsJV&#10;a68r5YZZ3FWu03nfJVYWlZW6hV6l+FY0dUuvaOaYhdlhPBtG30MxwOaBAsLgHfLYFSKx5IyJN0s0&#10;jGsBQeusB+Y5fmBHxahkYCrMlHfumhNnCj1UoNoFo0kEY33+LKMdw/+TShYuTx85V07/O8iOZu3R&#10;+Dtm7ZWOzPJD8c9lHV0GYibJxJKQcLdSEy2mQZrG04/Udgmb5Ra1SjrpEfzY4G4WRXp3ulVGeSUo&#10;hpbTsrvwOYcRjKwPCfHpBEvlsoNlBGt8sJdaVjdTYMuChSHDsiKrBVmOyF4vqIprDgIrOEXI8Ti3&#10;atWig1qvdSiSJizRdEX751VOFlCNcBcxwzfRLJe4MdhU3933UjuTAtdTPf1MvsEoITQhNWrmanei&#10;7n46WrqFMV1xo5sfQsXZdro1bWB05riARXheJ/P7I7/KznJnZoavEDGxsPFbq0icoUN77v2aKyML&#10;IoUXKzWnFmTGPXys9YNytvQb1WCWs9yFhsL0QIklofv13d0V5jcJVPj3FLKEcWFOyImUM0FVOYjk&#10;U5dm07pdc3HFXY/IL4F0P1lXS6OWKBO3UWwStAYWefoNQOKPNZfWJVx9t0XhrN8isAkSOCJlm0Gj&#10;lx0iaBlobYAmTiS0QmdNLpsxR5s6dnbKwogHHY4NV9ycYoU1xJslYs3EvbDAepAtKvYqzZqUFq5b&#10;czGQJW8aFk48cHwaLBpERtld2uplAKxVZxsuahJJK6ltQnaaHJdWuQhjla/w88JnZZMc6pIsFGW6&#10;jp8tCbfejpF2HgGsTVjCzL9VfiFLjlJ5J1iJTHUGM36nFggu2yoJl8XObapsplOaHW02uSVXtoqi&#10;IlaaiyxbS8oXbS7iSJUEs0TqjmwXfqhonKNhzMqL1w99WqlssABFK/eLOxInGVmp+gNO1XGpdrB0&#10;WtSoB5cwWvWsN3/lCJTQqhqSrNMgwrbaz/5z+GaqaTUWRdPMFo5WPHIbPqNIVQmCmKFn7S1U6jSM&#10;DW6pEjgTjLE9V/S8MtIzIkMnRCqSmEaxFJp/RLAXc51YjOCxywSXKG6xqFBuln4VHVkysJ0gueqT&#10;JZaOZYjX3LeZluT7NnHm9yX0I3xwSpQ3brhXzFbfyTaHR46IbGsV9CuzGzmjpqgbZr4uVjaOd18U&#10;BgXEPSEJehELRso5bVVKzbd4qnjtQrghMHdWgQfp+wtP2enSoXL+JPa5DgciTcLmqFru/LyjFX7P&#10;gayiGAOBkozZLXtW1/bjVMv22s0B2Rl7dliOCG9JMROp/g6se0MRXfL3WvYCuJdrVSmiC2rl9OdM&#10;lz+k61DLioxD+89zzy0UHcFoJBQJY3eXFFajZD1w2fmHXTuqTGKtWqWPv71IW8l6M09N8Zob3vPG&#10;YQ/3jt4yJdCEip+uTbrk6PuXK78lsl+a6pCEe6Kc3ugKNAM+RnC3yA5wfNkPQJs1YLN2wdlg1rxA&#10;E1EmCxTR3WrSoL0ztnAHtn2YGFxzfrhMia0eDFlmtumGhV87Jm4c+1bPQLulNY+nkZnBMmiHg1Br&#10;v0JXtm0CY6dXWsyCXlvcOuvR/CVM6ZqzMe5fpJuJre60ciYdBh1LDaH8XEy3Mzgj0cXcWXdQuB8D&#10;TJtmNUnRJOyedaU9lJKcP5hpbaM0sJxlNdGfJVvL3z7zwzXLyLZpH7K0rcxz2wHw+izVRdc9Ln1x&#10;45IFJFNMHL/xez+lP3Q1Jmcs/ZV0qNykRzLPehHOA0rredEu89ehMXo1l58bpuiINvMuCA7fsGTX&#10;q6R40kE2BIEssHlqwFXCHqxiYenBEtchev3ukTv1xN6eXHajAZDqEFyRXooO840o3mFQzovWKnaA&#10;zW043bPlhyyAcv6dkQKKVL5/lZfsFPe9cTq/1puw0AOyRmA5RMPjFFXLAUu73BeaC1yUPj1WKG49&#10;nqPDcK8oyHAckA0sKOqYWawEhMCUYAp4lnMsyhblumimIMMwFtFVVD6rwq8UId2ECGp2WKvQs6e6&#10;uIptVfAsD8gCiRA0mhefChwbW9JQXZRfnF/gdhdWAa00E91W2zXvGS4p/MkQE+KIVLPUoQ8XIDsk&#10;rBkjpG4aXNTOMqolKsoUp+vFLCmwjed/Us1xsImT7Tbgkml6rGvISls9u2VUE2rHsfPsAkDmoCgq&#10;zvASCZH3UclfJSvv4dDoFji5EL+cmTF5bb1kgoXS57Klkg5cEc3vyzR54GTw4jR1/z8CefvfAAAA&#10;//8DAFBLAwQUAAYACAAAACEA8C0FEuAAAAAKAQAADwAAAGRycy9kb3ducmV2LnhtbEyPsU7DMBBA&#10;dyT+wTokttY2IW0a4lQUxMBSlRaE2NzYJBHxOYrdJvw9xwTj6Z7evSvWk+vY2Q6h9ahAzgUwi5U3&#10;LdYKXg9PswxYiBqN7jxaBd82wLq8vCh0bvyIL/a8jzUjCYZcK2hi7HPOQ9VYp8Pc9xZp9+kHpyON&#10;Q83NoEeSu47fCLHgTrdIFxrd24fGVl/7k1Ow0un2/VHs3sRmk43PuwT7jz5R6vpqur8DFu0U/2D4&#10;zad0KKnp6E9oAusUpCu5IFTBTMoUGBFZskyAHUkvb4GXBf//QvkDAAD//wMAUEsDBBQABgAIAAAA&#10;IQB5GLydvwAAACEBAAAZAAAAZHJzL19yZWxzL2Uyb0RvYy54bWwucmVsc4TPsWrEMAwG4L3QdzDa&#10;GyUdylHiZDkOspYUbjWOkpjEsrGc0nv7euzBwQ0ahND3S23/63f1Q0lcYA1NVYMitmFyvGj4Hi9v&#10;J1CSDU9mD0wabiTQd68v7RftJpclWV0UVRQWDWvO8RNR7EreSBUicZnMIXmTS5sWjMZuZiF8r+sP&#10;TP8N6O5MNUwa0jA1oMZbLMnP7TDPztI52MMT5wcRaA/JwV/9XlCTFsoaHG9YqqnKoYBdi3ePdX8A&#10;AAD//wMAUEsBAi0AFAAGAAgAAAAhAJszJzcMAQAALQIAABMAAAAAAAAAAAAAAAAAAAAAAFtDb250&#10;ZW50X1R5cGVzXS54bWxQSwECLQAUAAYACAAAACEAOP0h/9YAAACUAQAACwAAAAAAAAAAAAAAAAA9&#10;AQAAX3JlbHMvLnJlbHNQSwECLQAUAAYACAAAACEAUAdCengBAAAKAwAADgAAAAAAAAAAAAAAAAA8&#10;AgAAZHJzL2Uyb0RvYy54bWxQSwECLQAUAAYACAAAACEAEYkQWucWAAAGRwAAEAAAAAAAAAAAAAAA&#10;AADgAwAAZHJzL2luay9pbmsxLnhtbFBLAQItABQABgAIAAAAIQDwLQUS4AAAAAoBAAAPAAAAAAAA&#10;AAAAAAAAAPUaAABkcnMvZG93bnJldi54bWxQSwECLQAUAAYACAAAACEAeRi8nb8AAAAhAQAAGQAA&#10;AAAAAAAAAAAAAAACHAAAZHJzL19yZWxzL2Uyb0RvYy54bWwucmVsc1BLBQYAAAAABgAGAHgBAAD4&#10;HAAAAAA=&#10;">
+                <v:imagedata r:id="rId137" o:title=""/>
+              </v:shape>
+            </w:pict>
+          </mc:Fallback>
+        </mc:AlternateContent>
+      </w:r>
+      <w:r>
+        <w:rPr>
+          <w:rFonts w:ascii="Franklin Gothic Book" w:hAnsi="Franklin Gothic Book"/>
+          <w:noProof/>
+          <w:sz w:val="24"/>
+          <w:szCs w:val="24"/>
+        </w:rPr>
+        <mc:AlternateContent>
+          <mc:Choice Requires="wpi">
+            <w:drawing>
+              <wp:anchor distT="0" distB="0" distL="114300" distR="114300" simplePos="0" relativeHeight="252011520" behindDoc="0" locked="0" layoutInCell="1" allowOverlap="1" wp14:anchorId="23198C84" wp14:editId="381C8DBE">
+                <wp:simplePos x="0" y="0"/>
+                <wp:positionH relativeFrom="column">
+                  <wp:posOffset>3329305</wp:posOffset>
+                </wp:positionH>
+                <wp:positionV relativeFrom="paragraph">
+                  <wp:posOffset>-36830</wp:posOffset>
+                </wp:positionV>
+                <wp:extent cx="410080" cy="479300"/>
+                <wp:effectExtent l="38100" t="38100" r="47625" b="35560"/>
+                <wp:wrapNone/>
+                <wp:docPr id="193121687" name="Ink 112"/>
+                <wp:cNvGraphicFramePr/>
+                <a:graphic xmlns:a="http://schemas.openxmlformats.org/drawingml/2006/main">
+                  <a:graphicData uri="http://schemas.microsoft.com/office/word/2010/wordprocessingInk">
+                    <w14:contentPart bwMode="auto" r:id="rId138">
+                      <w14:nvContentPartPr>
+                        <w14:cNvContentPartPr/>
+                      </w14:nvContentPartPr>
+                      <w14:xfrm>
+                        <a:off x="0" y="0"/>
+                        <a:ext cx="410080" cy="479300"/>
+                      </w14:xfrm>
+                    </w14:contentPart>
+                  </a:graphicData>
+                </a:graphic>
+              </wp:anchor>
+            </w:drawing>
+          </mc:Choice>
+          <mc:Fallback>
+            <w:pict>
+              <v:shape w14:anchorId="06CA707B" id="Ink 112" o:spid="_x0000_s1026" type="#_x0000_t75" style="position:absolute;margin-left:261.65pt;margin-top:-3.4pt;width:33.3pt;height:38.75pt;z-index:252011520;visibility:visible;mso-wrap-style:square;mso-wrap-distance-left:9pt;mso-wrap-distance-top:0;mso-wrap-distance-right:9pt;mso-wrap-distance-bottom:0;mso-position-horizontal:absolute;mso-position-horizontal-relative:text;mso-position-vertical:absolute;mso-position-vertical-relative:text" o:gfxdata="UEsDBBQABgAIAAAAIQCbMyc3DAEAAC0CAAATAAAAW0NvbnRlbnRfVHlwZXNdLnhtbISRsU7DMBRF&#10;dyT+wfKKEqcdEEJJOpAyAkLlAyz7JbHqPFt+JrR/j5O2C1AyeLD97rlHdrk5DJaNEMg4rPgqLzgD&#10;VE4b7Cr+sXvOHjijKFFL6xAqfgTim/r2ptwdPRBLaaSK9zH6RyFI9TBIyp0HTDetC4OMaRs64aXa&#10;yw7EuijuhXIYAWMWJwavywZa+Wkj2x7S8ckkgCXOnk6DU1fFpffWKBmTqRhR/2jJzg15Ss4z1BtP&#10;d0mDiz8bppvrBefca3qaYDSwNxniixyShtCBBKxd41T+P2OSHChzbWsU5E2g7Zy6OF1jG9yLtFYL&#10;9DQy2CWWdl8YYFxA/RJtUuwdxgtdzJ9dfwMAAP//AwBQSwMEFAAGAAgAAAAhADj9If/WAAAAlAEA&#10;AAsAAABfcmVscy8ucmVsc6SQwWrDMAyG74O9g9F9cZrDGKNOL6PQa+kewNiKYxpbRjLZ+vYzg8Ey&#10;ettRv9D3iX9/+EyLWpElUjaw63pQmB35mIOB98vx6QWUVJu9XSijgRsKHMbHh/0ZF1vbkcyxiGqU&#10;LAbmWsur1uJmTFY6KpjbZiJOtraRgy7WXW1APfT9s+bfDBg3THXyBvjkB1CXW2nmP+wUHZPQVDtH&#10;SdM0RXePqj195DOujWI5YDXgWb5DxrVrz4G+79390xvYljm6I9uEb+S2fhyoZT96vely/AIAAP//&#10;AwBQSwMEFAAGAAgAAAAhAK4ddUN2AQAACQMAAA4AAABkcnMvZTJvRG9jLnhtbJxSyW7CMBC9V+o/&#10;WL6XLFBKIxIORZU4dDm0H+A6NrEae6KxIfD3nQQo0KqqxCWa8VOe3+LpbGNrtlboDbicJ4OYM+Uk&#10;lMYtc/7+9ngz4cwH4UpRg1M53yrPZ8X11bRtMpVCBXWpkBGJ81nb5LwKocmiyMtKWeEH0ChHoAa0&#10;ItCKy6hE0RK7raM0jsdRC1g2CFJ5T6fzHciLnl9rJcOL1l4FVud8nKQJZ6EfUs6QhnF6y9lHNwxT&#10;HhVTkS1RNJWRe0niAkVWGEcCvqnmIgi2QvOLyhqJ4EGHgQQbgdZGqt4POUviH84W7rNzlYzkCjMJ&#10;LigXXgWGQ3Y9cMkVtqYE2icoqR2xCsD3jBTP/2XsRM9Brizp2TWCqhaBnoOvTOMp5syUOcdFmRz1&#10;u/XD0cErHn09nwPUSLS3/NcvG422C5uUsE3O6f1tu2/fpdoEJulwlMTxhBBJ0Ojufhj3+IF5x3DY&#10;TqKly89KPN07YScvuPgCAAD//wMAUEsDBBQABgAIAAAAIQB7op6nHAUAAIYNAAAQAAAAZHJzL2lu&#10;ay9pbmsxLnhtbLRWTY/bNhC9F+h/IJRDL6LNb5FGvDllgQItGjQpkB4dW7sWYssLWfv17/uGpGTt&#10;ehcpii2C0NLMcPjmvRlq33942O/YXd0dm0O7LORMFKxu14dN014vi7++XHJfsGO/ajer3aGtl8Vj&#10;fSw+XPz80/um/b7fLbAyZGiP9LTfLYtt398s5vP7+/vZvZ4duuu5EkLPf22///5bcZF3beqrpm16&#10;HHkcTOtD29cPPSVbNJtlse4fxBiP3J8Pt926Ht1k6daniL5brevLQ7df9WPG7apt6x1rV3vg/lqw&#10;/vEGDw3Oua67gu0bFMzVTJrK+I8BhtXDspi83wLiEUj2xfzlnH//Dzkvz3MSLK0qVxUsQ9rUd4Rp&#10;HjlfvF77p+5wU3d9U59oTqRkxyNbp/fITyKqq4+H3S1pU7C71e4WlEkh0Bb5bDl/gZDzfODmTfOB&#10;l1fzTcE9pSaXN+Uhkza21CBt3+xrNPr+Zuyx/ojEZP7cd3EclFCGC82V/CLsQsmFEbNQ2YkUuYuH&#10;nN+62+N2zPetO/Vr9Iyspcrum02/HUkXM6HtyPqU85f2buvmetv/x83rw+6Agchqv/tYSaXMpKp4&#10;4NhuLwxv7ECWi/+zvloW7+L8srgzGWL1SjNpK6aM1uUvAv+M0rLEFOqCS1Fw70WpJXNcK+9KLplg&#10;opQMvyWezlZ4Sim45LIMXDNnS6mwV/PKlcrBpOHhRipWISYY5EaYCiU8zHKrqpIrxQwPZJPOMKsQ&#10;J5FVaa49M8I9mbJB2H9bcGyfP66ujnWPGdZi5kJxUYEAK5kSshpIsL4sgipcgcKDBxTJVcW1BRC0&#10;G5eA55kAIlM6vIfIjQEfiCT49O5Am1TYrDzz3Dv7dsgl8OpZAHZbOVYZwbSTPoG3SmooKANUlPjV&#10;DtwLVAe0gA11IJIYJIQeL1ggLcVkgRFDwkO5pD/Mz01wkLLUGQimuPhCYZPzyD7upGNPUTE/mhEm&#10;A6KZogawqIsrY5ErBlP6uIWAwTQ5MmKlIHjwn/yjCWFkmlQUgyhXAgFvjInMxJNSCjxSUDqcXkbw&#10;zwDlPTFjykXRA8sTLx5VxGbQcgOfJ6RwUfAIjCsWiHfNDVcJSGaZAmNeLg1Dq8FpEQK28njmPClb&#10;zhmrSaWlNZ+cM3iukOMMNeqIVA8bselEScSKvE+DEm8Z4Wlf7IYkWtpH61ls7LZp1NmBBDt1Y5Qt&#10;ZaF1UvSP/Dk4NkWWdeycALodEhg0opRgJDM9kRbXkaywT9P9hEdcHaAfotIlQVuxM/BQVW849EZ4&#10;OTMY+gDNjUdn4FqNt7a1OmDmDUZe0dhLDE+eeaU9FAXKqGtaUbuRuJOAMzimcRtT2wiI77gXvtSo&#10;SPKABrVoDcuIi6AYToVcTnENetwo3NivMXk8aKpI5A56RalfE4kUfSLfoAXMTx2DYMkxrDRUOAil&#10;mApyKXxqANUzLRyjb5tAwRw3JImmnIU8p9lPk0o3AE3UWMTkOdlVYgxUUi1UFoKxjhVnMOQZhmjk&#10;ZqjnrNtpAKYlxt10NpKQB9TjeAKXck2DbXxREJJOxGUxrHny8NGCyVj6FgExPuR0m3hkQ3dC0oAP&#10;P2VGLzPqcuoSj5/olQpGj4hnJ8fDCN+IbBCBypg+UySiEny8JJRxzbUMFkoVicRKSNOP5BVeAAp/&#10;GzjKTExjvihCARhaE582wy3+npC6MrA6Zg2+usZQElQtBXNoaCodvS2DC6VByfhme/l8NE9/iF78&#10;AwAA//8DAFBLAwQUAAYACAAAACEAv0LXoN8AAAAJAQAADwAAAGRycy9kb3ducmV2LnhtbEyPy07D&#10;MBBF90j8gzVI7FqHVH2FTCpUqRQkNi1l78YmDo3HUeyk4e8ZVrAczdG95+ab0TViMF2oPSE8TBMQ&#10;hkqva6oQTu+7yQpEiIq0ajwZhG8TYFPc3uQq0/5KBzMcYyU4hEKmEGyMbSZlKK1xKkx9a4h/n75z&#10;KvLZVVJ36srhrpFpkiykUzVxg1Wt2VpTXo69Q3i+DB9uv/069WO6swf36of92wvi/d349AgimjH+&#10;wfCrz+pQsNPZ96SDaBDm6WzGKMJkwRMYmK/WaxBnhGWyBFnk8v+C4gcAAP//AwBQSwMEFAAGAAgA&#10;AAAhAHkYvJ2/AAAAIQEAABkAAABkcnMvX3JlbHMvZTJvRG9jLnhtbC5yZWxzhM+xasQwDAbgvdB3&#10;MNobJR3KUeJkOQ6ylhRuNY6SmMSysZzSe/t67MHBDRqE0PdLbf/rd/VDSVxgDU1VgyK2YXK8aPge&#10;L28nUJINT2YPTBpuJNB3ry/tF+0mlyVZXRRVFBYNa87xE1HsSt5IFSJxmcwheZNLmxaMxm5mIXyv&#10;6w9M/w3o7kw1TBrSMDWgxlssyc/tMM/O0jnYwxPnBxFoD8nBX/1eUJMWyhocb1iqqcqhgF2Ld491&#10;fwAAAP//AwBQSwECLQAUAAYACAAAACEAmzMnNwwBAAAtAgAAEwAAAAAAAAAAAAAAAAAAAAAAW0Nv&#10;bnRlbnRfVHlwZXNdLnhtbFBLAQItABQABgAIAAAAIQA4/SH/1gAAAJQBAAALAAAAAAAAAAAAAAAA&#10;AD0BAABfcmVscy8ucmVsc1BLAQItABQABgAIAAAAIQCuHXVDdgEAAAkDAAAOAAAAAAAAAAAAAAAA&#10;ADwCAABkcnMvZTJvRG9jLnhtbFBLAQItABQABgAIAAAAIQB7op6nHAUAAIYNAAAQAAAAAAAAAAAA&#10;AAAAAN4DAABkcnMvaW5rL2luazEueG1sUEsBAi0AFAAGAAgAAAAhAL9C16DfAAAACQEAAA8AAAAA&#10;AAAAAAAAAAAAKAkAAGRycy9kb3ducmV2LnhtbFBLAQItABQABgAIAAAAIQB5GLydvwAAACEBAAAZ&#10;AAAAAAAAAAAAAAAAADQKAABkcnMvX3JlbHMvZTJvRG9jLnhtbC5yZWxzUEsFBgAAAAAGAAYAeAEA&#10;ACoLAAAAAA==&#10;">
+                <v:imagedata r:id="rId139" o:title=""/>
+              </v:shape>
+            </w:pict>
+          </mc:Fallback>
+        </mc:AlternateContent>
+      </w:r>
+    </w:p>
+    <w:p>
+      <w:pPr>
+        <w:rPr>
+          <w:rFonts w:ascii="Franklin Gothic Book" w:hAnsi="Franklin Gothic Book"/>
+          <w:sz w:val="24"/>
+          <w:szCs w:val="24"/>
+        </w:rPr>
+      </w:pPr>
+      <w:r>
+        <w:rPr>
+          <w:rFonts w:ascii="Franklin Gothic Book" w:hAnsi="Franklin Gothic Book"/>
+          <w:noProof/>
+          <w:sz w:val="24"/>
+          <w:szCs w:val="24"/>
+        </w:rPr>
+        <mc:AlternateContent>
+          <mc:Choice Requires="wpi">
+            <w:drawing>
+              <wp:anchor distT="0" distB="0" distL="114300" distR="114300" simplePos="0" relativeHeight="252081152" behindDoc="0" locked="0" layoutInCell="1" allowOverlap="1" wp14:anchorId="0745CC1A" wp14:editId="11CF9AB5">
+                <wp:simplePos x="0" y="0"/>
+                <wp:positionH relativeFrom="column">
+                  <wp:posOffset>3648710</wp:posOffset>
+                </wp:positionH>
+                <wp:positionV relativeFrom="paragraph">
+                  <wp:posOffset>-581025</wp:posOffset>
+                </wp:positionV>
+                <wp:extent cx="1370665" cy="1358590"/>
+                <wp:effectExtent l="38100" t="38100" r="20320" b="51435"/>
+                <wp:wrapNone/>
+                <wp:docPr id="1700692199" name="Ink 180"/>
+                <wp:cNvGraphicFramePr/>
+                <a:graphic xmlns:a="http://schemas.openxmlformats.org/drawingml/2006/main">
+                  <a:graphicData uri="http://schemas.microsoft.com/office/word/2010/wordprocessingInk">
+                    <w14:contentPart bwMode="auto" r:id="rId140">
+                      <w14:nvContentPartPr>
+                        <w14:cNvContentPartPr/>
+                      </w14:nvContentPartPr>
+                      <w14:xfrm>
+                        <a:off x="0" y="0"/>
+                        <a:ext cx="1370665" cy="1358590"/>
+                      </w14:xfrm>
+                    </w14:contentPart>
+                  </a:graphicData>
+                </a:graphic>
+              </wp:anchor>
+            </w:drawing>
+          </mc:Choice>
+          <mc:Fallback>
+            <w:pict>
+              <v:shape w14:anchorId="68692FBD" id="Ink 180" o:spid="_x0000_s1026" type="#_x0000_t75" style="position:absolute;margin-left:286.6pt;margin-top:-46.45pt;width:109.35pt;height:108.4pt;z-index:252081152;visibility:visible;mso-wrap-style:square;mso-wrap-distance-left:9pt;mso-wrap-distance-top:0;mso-wrap-distance-right:9pt;mso-wrap-distance-bottom:0;mso-position-horizontal:absolute;mso-position-horizontal-relative:text;mso-position-vertical:absolute;mso-position-vertical-relative:text" o:gfxdata="UEsDBBQABgAIAAAAIQCbMyc3DAEAAC0CAAATAAAAW0NvbnRlbnRfVHlwZXNdLnhtbISRsU7DMBRF&#10;dyT+wfKKEqcdEEJJOpAyAkLlAyz7JbHqPFt+JrR/j5O2C1AyeLD97rlHdrk5DJaNEMg4rPgqLzgD&#10;VE4b7Cr+sXvOHjijKFFL6xAqfgTim/r2ptwdPRBLaaSK9zH6RyFI9TBIyp0HTDetC4OMaRs64aXa&#10;yw7EuijuhXIYAWMWJwavywZa+Wkj2x7S8ckkgCXOnk6DU1fFpffWKBmTqRhR/2jJzg15Ss4z1BtP&#10;d0mDiz8bppvrBefca3qaYDSwNxniixyShtCBBKxd41T+P2OSHChzbWsU5E2g7Zy6OF1jG9yLtFYL&#10;9DQy2CWWdl8YYFxA/RJtUuwdxgtdzJ9dfwMAAP//AwBQSwMEFAAGAAgAAAAhADj9If/WAAAAlAEA&#10;AAsAAABfcmVscy8ucmVsc6SQwWrDMAyG74O9g9F9cZrDGKNOL6PQa+kewNiKYxpbRjLZ+vYzg8Ey&#10;ettRv9D3iX9/+EyLWpElUjaw63pQmB35mIOB98vx6QWUVJu9XSijgRsKHMbHh/0ZF1vbkcyxiGqU&#10;LAbmWsur1uJmTFY6KpjbZiJOtraRgy7WXW1APfT9s+bfDBg3THXyBvjkB1CXW2nmP+wUHZPQVDtH&#10;SdM0RXePqj195DOujWI5YDXgWb5DxrVrz4G+79390xvYljm6I9uEb+S2fhyoZT96vely/AIAAP//&#10;AwBQSwMEFAAGAAgAAAAhABnMVmF8AQAACwMAAA4AAABkcnMvZTJvRG9jLnhtbJxSy07rMBDdX4l/&#10;sGZPkzRtbxs1ZUGFxIJ7WcAHGMduLGJPNHZJ+XsmaUsLCCGxiTw+zvF5eHm1c4140RQs+hKyUQpC&#10;e4WV9ZsSHh9uLucgQpS+kg16XcKrDnC1uviz7NpCj7HGptIkmMSHomtLqGNsiyQJqtZOhhG22jNo&#10;kJyMPNImqUh2zO6aZJyms6RDqlpCpUPg3fUehNXAb4xW8b8xQUfRlDCfTXIQcViwTiphkecLEE/9&#10;YjyBZLWUxYZkW1t1kCR/ochJ61nAO9VaRim2ZL9QOasIA5o4UugSNMYqPfhhZ1n6ydmtf+5dZRO1&#10;pUKhj9rHe0nxmN0A/OYK13AC3R1W3I7cRoQDI8fzcxl70WtUW8d69o2QbmTk5xBq2waOubBVCXRb&#10;ZSf9/uX65OCeTr7+fQS4keRg+btfdoZcHzYrEbsSuNfX/jt0qXdRKN7M8r/pbDYFoRjL8ul8uhhO&#10;HLn3HMfpLFy+/kON53Mv7ewNr94AAAD//wMAUEsDBBQABgAIAAAAIQDhiy7PEBEAAA05AAAQAAAA&#10;ZHJzL2luay9pbmsxLnhtbOyby44cyXWG9wb0DonSQpvKYkZEXgmRWmkAAzZsWDJgLSmyZtgQu3vQ&#10;XRzOvL2//5yIyMzuokaA2l4RRGdlnjjXP07cg7//w8+3n5qfzg+PN/d3bw7h1B2a8937+w83dz+8&#10;Ofz3n79r50PzeHl39+Hdp/u785vDL+fHwx/e/uZffn9z97fbT695Nmi4e9Tb7ac3h4+Xy4+vX736&#10;8uXL6Us63T/88Cp2XXr1r3d/+/d/O7zNUh/O39/c3Vww+VhI7+/vLuefL1L2+ubDm8P7y89d5Uf3&#10;n+4/P7w/12JRHt6vHJeHd+/P390/3L67VI0f393dnT81d+9u8ft/Ds3llx95ucHOD+eHQ3N7Q8Bt&#10;PIV+6uc/LhDe/fzmsPn+jIuPeHJ7eHVd51/+D3R+91yn3EpxGqdDk136cP5JPr0yzF9/Pfb/fLj/&#10;8fxwuTmvMDsoueCX5r1/Gz4O1MP58f7TZ9XNofnp3afPQBa6jrTItsOrK4A81wc2L6oPXL6qb+vc&#10;Hpoc3haHDFpNqVK1l5vbM4l++2PNscsjikX+0+XBmkPsYt92qY3hz93wOqbXaTwNy7SpipzFRedf&#10;Hz4/fqz6/vqw5quVVNQ8si83Hy4fK+jdqRsq6FvIr4l+PN/88PHy92Rz2CZcM+dKO7RkanIc/3X+&#10;/s3ht9YUG5N0ggWShm5qQpi6JsZuOf6u498QU388tNOhO7T9FKdjm8a2b+IwHvvY9O00TMfQdE13&#10;5K8Nejbh2IYG4jG0/MskFRQmisXF04phPvJ2pdhIpkMaTVPRgYIqJlk0uVYVwHTF9E7RxrG/x48M&#10;ZmSgure1rPdFcT5nogiHdzavhoNqfJGGGg+2tsB4sfQVN55rfSoguFfAxC9ANip2AjimEOGSBZPb&#10;OnCluKIhuSdqcyzYMyWrI09tfEWvyRUlGYpfUWIioYlNGEskjoBgVXCZQWrMY5Kz4L513zyW6aKl&#10;4CEt4FMDEr2CRoMRaMjRWAKtIkbJSwYJPSt3/ZB7plJPZ91RslcYlIYqNjUj72MztrEbcuKlRIOF&#10;2vZdm/BinHbjSOm6/tF+wDrI//j++8fzhVFqGk/9cnibhoG+IXaEGNLkfcM4z+ob5onhpD+09jnM&#10;7bC0Y39s5za2YRnSy/nShrjM8TT3h7eB0bNJeiwhujdT7Ee8CQdc6VM3g1tsYmhjv8zHGVfaNKcM&#10;tapKtaIn2NZc99ry6mhTE4T70IapHVSvmVtIi1GNpSTEviYRk+KNEatDSxFsPdNUXTEJqZbynG1m&#10;1QqyWvPDPS1qayO5mmrGtZZIf3bd4rhiHVK1uGsKBpcBYCEme85Dy1DQLyRgT7WHcQT8PjRz02fE&#10;S+SKoPQu2XcPc2gHCoC8Y5SZ5xfNmbCMJ3L0bejDQAPthiaSHTa69dPYKWemQzvw0+F47KlUZfuT&#10;atqgvljUIbR9G8IxJX4icXWdRsdEVxAAIQTagKM4ML+AcmynhP0mLjk1KvrKllxJXsf7EtoRDJ41&#10;ucRza2mJSKLYJKra6aj0SbVRQ7KComJrVw+bepUoCqxNZOaSghJRwd7XsZ1dZ1K7R8Q5TM/2Q05l&#10;rVIxtbjPr3Cc6VrSMTYC6hiogoFW19HmLHJUYsBDdkoJgz5GRUJ/bFOJSDzKcJOypyOY9TjFnlv9&#10;RSeVj0rqdGqm6ZhcFxOdyYJU7WKNeidj09ymaXiKFsUynkOtNSv9Bh1Gc2CKTmhnZr5ylFBFz7Ug&#10;epvUH0GK6tBesIOnAuY0nOZZDaQbm7CQpfTzuY9PKSy0kKRelaADeDDIaOxxNPFTXu9ic2itwCLc&#10;pJ3GSeIXAoszxLmhdmKJXHCjsFSMhc5DJHsKGUEqxWs2r2i5eDbrLm6fDF/IYZOeigZLlxUjbZZx&#10;IhJbE1Pbj0P3gt1PpDfsTtN4eDt3tP4wq6cMuftJuKDuJxzCyLq1Vwsm+wabQPSxHRMDjzWpGqwH&#10;41hYlCBp6VMCz8Bs4dmS7J3HWu5QGikc+8YaJbVMT053tjLu01GNsSSunNkktmYiOX89r2EtFGxZ&#10;m68VanJqKkWJ54a5t7WR6zBblZIrpeYHnLnUhm55xsSFDDOnnqQOfpo/plcu7FprZfak25XLvEdV&#10;MteZrtGzWpniz3FbLXloDnTOayf5E5KlLH0jo6o6MoElXQWBXQj+4UgYlruq+ApdsZhaQScL8jHX&#10;hApULoNWQE+EFzZWN5pP8S9DWxwuyWUiWV5oyYowlR6+0EL3qfQ2e1mRs9SUllWR3IPVNyPlYCVO&#10;JavbZhRk/hnGl2zB3RymU9IEIjB3SN3AEB6nlNfH7BbkGYTmnVPSvJO42rFbYSmTc/mLnwwtTN2p&#10;UENWheqWVK0iaTEBSiOrGSMymWDJPa/ahCiQwFoArXVgCeZqHTQBDafXoczzJ5LVgJBFVU0T0SWW&#10;6c9NyF7NBjf+XGKlrHEtdHrZZ8/gScGpfFCJJn8MBzNrNy9uGYc6emiwbFlRhCHh+ExZtNGW+eY+&#10;EAuqeqc4U2PjNSL0oQaBNW0Fv0JQcBRCa/D2njU6chkhYSMjpunqR1EoAWNe9VaSV598dLPirIp5&#10;4x1owDkwaRyZTR8ZNDRGyaxmSiz+tMgdR61uzGKulK0Ww87UuMqd35CqoBdvn3iqPGTl1I5HAchM&#10;npqgOvquWQRBHCdmW5oClDAsKyxYC5zHNvKNuVLibFStkp0OempR+qJrxYm2eGLc7Udm9INN2ubB&#10;Gy3j7kCjnQ9tmA99ZD27NOwDTlo11ppbEXQSweLqNlX4XmG0gJyHTgLOxEqdAZ3hnB6PdQW/UesL&#10;TybhcGStECkl/yPzDmbPDFIaeaduGl6wBwtTmqbTyAxv1OrGd/licCyYgtgqPnTxsNCFLdMyHidC&#10;ZoeBTT51qEmtDb+Zm+M8dHq/l3SvHyKr+nR4G2d1BNp/nEpV9SO1Qz1FzY/YhxzpCSgftJhXgzDY&#10;Pdv0qmZjAAvfTXsQ2qIrr62J7WtTxd4oWCdZ9xsXthdatvYWLTFkVBWjNS68WYvpUvXJ1s5wKVGz&#10;Ku/FvdpmvDNxcWmUmtKkshzNXxkh7PFbdk1L6aIhFPP7bk1cWeWu2yv6JZfRKST4oWT1HhAk2c94&#10;8evFJSAxkeYAhnvDYL04qU76aFnKdEVgBc2+XnI4DolmckqR4Xhm6cDgzC6Dp/I40860VtFinnEZ&#10;l+j96STZvaHriqCpFNYCv0fGgyTiDIVDqRWKpwKrBC2sNSW3KpjWIUIp4kwGmGFY4FGJNPqzAIoi&#10;78E1mrUsdmHZSjz72Il75aykXC27dCjeZYsoXPWT1WxaKHQgKzMuNWmLWRKMvEw/bCFP397SE1EM&#10;g21azFLFwkADgo3LkfE5AUzXsOWojQ7GpUkrB3UcDNywWQa7EyBM0Z6CWKY4/vig+mG9zcYRY55L&#10;esRIr6FIjSWiaF5SeKVT7/uc9dIqJmmH0w17MUu/TPeFbckBiQll84APLOgVWsBhvphlNKPNRvjo&#10;mYKKfWTKRgIew2gjOWMm3SmvdGGg5q748/oHZRub9oFi7y8sdnMge2OuQdiX75jXD2OuiBsWrtkK&#10;eGzVXNG8IW1BFBn7Tsq+GCsPadwW/Pp7Af/XOTcwyUypJ34nOwcw20+hKw3Fa17PanDnrCLKgX0t&#10;ihxeSUPYbF1EKrBL3wyaraKy5GNVVjTDJ+Asp+Tqk0Tn00MKzB56ecM0gYFP1WmDVE1LVwFeu3ZT&#10;8JO57Edu8V7N8kcRGkr2seXSe4Vqyyqr7rLsWQmcUsW+nWmkk6GLVb8wa0kzDstLTheeHQKM3w4B&#10;PMdq/ef68J+rH1aH1GNJMeUUjLk+VcqH5xdVu+aXKxOpNg71cd3x2yHAt0MAdSbfDgFyw7C+vbZI&#10;dZNqUaUtqeF587KS6yOQ+lk6WFOi9sis4v/jEMAWYd8OAbZ3sf6pM/R2DsMpBVYsy6R1wMwKhFW3&#10;L1p6HTUeOLYObB/2ttRWhed8UUerRHISxJJVeq3Z4bmVSbC6vDHX7PGphLLOunbTbymYs2tT7nML&#10;prfakKNFs4LrmIIworMEUKbKgHtWphgbik1LRTdOshZOmTWKHk+EnSI/XUK8uZVAsnEJUi7fMfOh&#10;RoHkRsb0F2UyLL1oFslbZmX2QKpmtU/3VawS8VDsXeE+E8/qjdfUF41bcdk3vRNP+SBszNLmKYo5&#10;4l1EKTZHNr2GAVk9QQY5k7Qf93FPKm7Jls6AwYGtjbAwN2PhzuSMzR+uMLH6q36Zd1u5TY1CVrHb&#10;KIEIfr1nrPfFq4S4DJgaqFmqEaz1YsZXwRzhWl5FqiuS8A+47MOz6DmQT8tXSeRL/cl2CXJvzFy2&#10;hBOPQtbhMwhwX2BpQdYO4SFJHFseca34LYV3eS1/TaHrQ6Ay1ZwVws5bimmTwjw05Z5CBtUtrYIC&#10;RSF6M9h8yEqOwBmk/wqbFJQSMUjm13LV1DiznvyZiP08UWblOwd3zP9gibG5GWqBk/uUtNBmU5mF&#10;E1s+SfsU9LvZFecEAXNO4Iriz+LuV0uLVA0M2aoh14KDlM1YQFsmV40e2Xc8KmvV5JTr+iqTfHmu&#10;A4oK4FLxk7BMYJWrqoq9aworU/FZ8nsszZypdavWlsS0Z0VTZlJb6XSsxeUq9ox0POsem+osBUTS&#10;YJGIDlnHOgRF1TKqvtyycp7mU9QZ3zKy7dezxzws5WLZ7JeEdAV2mtmOdlTlYgXG3yHJS8VsKKzR&#10;4rGCsAI98kduKKqiQjKArn44pA7gxjAzCrtQ5MbMMhac2X2xRmvF2TEV18xSArl5I5Xq81BEqrY8&#10;RRA28ZIotdgldCuY5jbiJ+dX3I0a2HDUrTB2PbUjoIqjWVLMVHZsBh25cJtRNyG0q6GNx2JTsZhP&#10;xUEHllmwNjNNfLPRuIvfPwhLlfXVEoW2GhCzRSuU+ECOcn/XKx8orAX+XtXLlkswsIpLJWX/R8K4&#10;DNl9McdKLZleUUSoXB6rQ06h5LRJyY81nIk6L9zI+DuXHOn5+Bx0cJjm8HLtI0yRW3Saw46cTLPU&#10;HTkUHH0KO0Q2g7kDyiyWayyUKbt0H61Ny8guKH5acAqCKQj+WaSlbihVBNAM7QwHaBlFD0iuhOda&#10;rB11w3xpe231S6kgdqLx7d+LETzIWooLMrLxQcWmrzgk1aa8VBMM7l6ummJc5RuSzqGlbOD0gRsB&#10;7JBxHsFpkg68aRvmfbZrOb55N3vsoqFwpNFwNesFN9HisHSn0WqTvf0QOSJNXLezO5FppnHS1y1U&#10;5cJxGzcyacMveSdznCMXKnSCM04AkXTrjBPKvB7S1TPdNouc44Rhmo8D8TOo93Rz2lZkZ10nf2Th&#10;woEcXtMuDCymX8p9NtmbmSvIuk+ozEkRcdFpGTqb4Jqgp9HaTK2aYfHk4anqtUTKKpg669q1zrI4&#10;1lUVR1j8qBBbvWpJBx8cBdhM2hzKJ4nq1UwdEshlM9wwRIV0Bu2aotP3dIMuQpitQNw+QhKd6Te/&#10;XEVJWE9be2YSP7KhExqLWgcUJNqQdK0ML6epHbkKrfOd58JR1zHkVAJoOmcyNXNlX/eWnhBVCyKt&#10;P/IcGhdmdLJEJgEUZ6hqIYn/pPVy3dPEYeApklJp4KLmuND7LHQK+b+wTFEJrfs582xn2LpPwdBR&#10;+3Q1PmFMW7VaUsW471BEz9ArGjjW2tCHBS0ar0LYaZ4/O4VZlZhQaIC4clEcZ0n1WijKEmSz7QJG&#10;MfrGKMdySHAMJdauXMdCN+LcaLD2wNEnEjpTq9FZpLLgduw564YH3uuiAo0tc0uVqA7AxqFaULxT&#10;UM/eEZAVuahXDLicuyJ1lHiB4aYPnHUQn3xYGAUUD4WpYx9ifJJH6/8He/u/AAAA//8DAFBLAwQU&#10;AAYACAAAACEABZHy7uMAAAALAQAADwAAAGRycy9kb3ducmV2LnhtbEyPwUrDQBCG74LvsIzgRdpN&#10;E7UmZlNEKCgFpdWDvW2SaRLdnQ3ZbRrf3vGktxnm45/vz1eTNWLEwXeOFCzmEQikytUdNQre39az&#10;OxA+aKq1cYQKvtHDqjg/y3VWuxNtcdyFRnAI+UwraEPoMyl91aLVfu56JL4d3GB14HVoZD3oE4db&#10;I+MoupVWd8QfWt3jY4vV1+5oFZTNZt9/rK/N9jl5wv3L1Wg+D69KXV5MD/cgAk7hD4ZffVaHgp1K&#10;d6TaC6PgZpnEjCqYpXEKgolluuChZDROUpBFLv93KH4AAAD//wMAUEsDBBQABgAIAAAAIQB5GLyd&#10;vwAAACEBAAAZAAAAZHJzL19yZWxzL2Uyb0RvYy54bWwucmVsc4TPsWrEMAwG4L3QdzDaGyUdylHi&#10;ZDkOspYUbjWOkpjEsrGc0nv7euzBwQ0ahND3S23/63f1Q0lcYA1NVYMitmFyvGj4Hi9vJ1CSDU9m&#10;D0wabiTQd68v7RftJpclWV0UVRQWDWvO8RNR7EreSBUicZnMIXmTS5sWjMZuZiF8r+sPTP8N6O5M&#10;NUwa0jA1oMZbLMnP7TDPztI52MMT5wcRaA/JwV/9XlCTFsoaHG9YqqnKoYBdi3ePdX8AAAD//wMA&#10;UEsBAi0AFAAGAAgAAAAhAJszJzcMAQAALQIAABMAAAAAAAAAAAAAAAAAAAAAAFtDb250ZW50X1R5&#10;cGVzXS54bWxQSwECLQAUAAYACAAAACEAOP0h/9YAAACUAQAACwAAAAAAAAAAAAAAAAA9AQAAX3Jl&#10;bHMvLnJlbHNQSwECLQAUAAYACAAAACEAGcxWYXwBAAALAwAADgAAAAAAAAAAAAAAAAA8AgAAZHJz&#10;L2Uyb0RvYy54bWxQSwECLQAUAAYACAAAACEA4YsuzxARAAANOQAAEAAAAAAAAAAAAAAAAADkAwAA&#10;ZHJzL2luay9pbmsxLnhtbFBLAQItABQABgAIAAAAIQAFkfLu4wAAAAsBAAAPAAAAAAAAAAAAAAAA&#10;ACIVAABkcnMvZG93bnJldi54bWxQSwECLQAUAAYACAAAACEAeRi8nb8AAAAhAQAAGQAAAAAAAAAA&#10;AAAAAAAyFgAAZHJzL19yZWxzL2Uyb0RvYy54bWwucmVsc1BLBQYAAAAABgAGAHgBAAAoFwAAAAA=&#10;">
+                <v:imagedata r:id="rId141" o:title=""/>
+              </v:shape>
+            </w:pict>
+          </mc:Fallback>
+        </mc:AlternateContent>
+      </w:r>
+      <w:r>
+        <w:rPr>
+          <w:rFonts w:ascii="Franklin Gothic Book" w:hAnsi="Franklin Gothic Book"/>
+          <w:noProof/>
+          <w:sz w:val="24"/>
+          <w:szCs w:val="24"/>
+        </w:rPr>
+        <mc:AlternateContent>
+          <mc:Choice Requires="wpi">
+            <w:drawing>
+              <wp:anchor distT="0" distB="0" distL="114300" distR="114300" simplePos="0" relativeHeight="252019712" behindDoc="0" locked="0" layoutInCell="1" allowOverlap="1" wp14:anchorId="44D59E42" wp14:editId="216C4449">
+                <wp:simplePos x="0" y="0"/>
+                <wp:positionH relativeFrom="column">
+                  <wp:posOffset>3186430</wp:posOffset>
+                </wp:positionH>
+                <wp:positionV relativeFrom="paragraph">
+                  <wp:posOffset>-12065</wp:posOffset>
+                </wp:positionV>
+                <wp:extent cx="219550" cy="99695"/>
+                <wp:effectExtent l="38100" t="38100" r="47625" b="52705"/>
+                <wp:wrapNone/>
+                <wp:docPr id="2049543244" name="Ink 120"/>
+                <wp:cNvGraphicFramePr/>
+                <a:graphic xmlns:a="http://schemas.openxmlformats.org/drawingml/2006/main">
+                  <a:graphicData uri="http://schemas.microsoft.com/office/word/2010/wordprocessingInk">
+                    <w14:contentPart bwMode="auto" r:id="rId142">
+                      <w14:nvContentPartPr>
+                        <w14:cNvContentPartPr/>
+                      </w14:nvContentPartPr>
+                      <w14:xfrm>
+                        <a:off x="0" y="0"/>
+                        <a:ext cx="219550" cy="99695"/>
+                      </w14:xfrm>
+                    </w14:contentPart>
+                  </a:graphicData>
+                </a:graphic>
+              </wp:anchor>
+            </w:drawing>
+          </mc:Choice>
+          <mc:Fallback>
+            <w:pict>
+              <v:shape w14:anchorId="466ECB55" id="Ink 120" o:spid="_x0000_s1026" type="#_x0000_t75" style="position:absolute;margin-left:250.4pt;margin-top:-1.45pt;width:18.3pt;height:8.8pt;z-index:252019712;visibility:visible;mso-wrap-style:square;mso-wrap-distance-left:9pt;mso-wrap-distance-top:0;mso-wrap-distance-right:9pt;mso-wrap-distance-bottom:0;mso-position-horizontal:absolute;mso-position-horizontal-relative:text;mso-position-vertical:absolute;mso-position-vertical-relative:text" o:gfxdata="UEsDBBQABgAIAAAAIQCbMyc3DAEAAC0CAAATAAAAW0NvbnRlbnRfVHlwZXNdLnhtbISRsU7DMBRF&#10;dyT+wfKKEqcdEEJJOpAyAkLlAyz7JbHqPFt+JrR/j5O2C1AyeLD97rlHdrk5DJaNEMg4rPgqLzgD&#10;VE4b7Cr+sXvOHjijKFFL6xAqfgTim/r2ptwdPRBLaaSK9zH6RyFI9TBIyp0HTDetC4OMaRs64aXa&#10;yw7EuijuhXIYAWMWJwavywZa+Wkj2x7S8ckkgCXOnk6DU1fFpffWKBmTqRhR/2jJzg15Ss4z1BtP&#10;d0mDiz8bppvrBefca3qaYDSwNxniixyShtCBBKxd41T+P2OSHChzbWsU5E2g7Zy6OF1jG9yLtFYL&#10;9DQy2CWWdl8YYFxA/RJtUuwdxgtdzJ9dfwMAAP//AwBQSwMEFAAGAAgAAAAhADj9If/WAAAAlAEA&#10;AAsAAABfcmVscy8ucmVsc6SQwWrDMAyG74O9g9F9cZrDGKNOL6PQa+kewNiKYxpbRjLZ+vYzg8Ey&#10;ettRv9D3iX9/+EyLWpElUjaw63pQmB35mIOB98vx6QWUVJu9XSijgRsKHMbHh/0ZF1vbkcyxiGqU&#10;LAbmWsur1uJmTFY6KpjbZiJOtraRgy7WXW1APfT9s+bfDBg3THXyBvjkB1CXW2nmP+wUHZPQVDtH&#10;SdM0RXePqj195DOujWI5YDXgWb5DxrVrz4G+79390xvYljm6I9uEb+S2fhyoZT96vely/AIAAP//&#10;AwBQSwMEFAAGAAgAAAAhAIWICYF4AQAACAMAAA4AAABkcnMvZTJvRG9jLnhtbJxSy27CMBC8V+o/&#10;WL6XJJTQJiJwKKrEoY9D+wGuYxOrsTdaGwJ/302AAq2qSlwi7048npndyWxja7ZW6A24gieDmDPl&#10;JJTGLQv+/vZ4c8+ZD8KVoganCr5Vns+m11eTtsnVECqoS4WMSJzP26bgVQhNHkVeVsoKP4BGOQI1&#10;oBWBSlxGJYqW2G0dDeN4HLWAZYMglffUne9APu35tVYyvGjtVWB1wcdJknEW6BDfpZwhHdLslrOP&#10;vjPi0XQi8iWKpjJyL0lcoMgK40jAN9VcBMFWaH5RWSMRPOgwkGAj0NpI1fshZ0n8w9nCfXaukpFc&#10;YS7BBeXCq8BwyK4HLnnC1pRA+wQlTUesAvA9I8Xz/zB2oucgV5b07CaCqhaB1sFXpvEUc27KguOi&#10;TI763frh6OAVj76ezwGaSLS3/NeVjUbbhU1K2KbgtH/b7tvPUm0Ck9QcJlmaEiIJyrJxlnbwgXhH&#10;cKhOkqVfzmZ4WnfXTxZ4+gUAAP//AwBQSwMEFAAGAAgAAAAhAL6+4sggAwAAqwcAABAAAABkcnMv&#10;aW5rL2luazEueG1stFRNaxsxEL0X+h+EcuhlZetrv0zsnBootLQ0KbRHx5btJd5dsyvHyb/vk1a7&#10;dhIHSmkxyNLM6M2bN6O9vHost+TBNG1RV1MqRpwSUy3qZVGtp/TH7TXLKGntvFrOt3VlpvTJtPRq&#10;9v7dZVHdl9sJVgKEqnW7cjulG2t3k/H4cDiMDmpUN+ux5FyNP1X3Xz7TWbi1NKuiKixStr1pUVfW&#10;PFoHNimWU7qwj3yIB/ZNvW8WZnA7S7M4RthmvjDXdVPO7YC4mVeV2ZJqXoL3T0rs0w6bAnnWpqGk&#10;LFAwkyOhU519zGGYP07pyXkPii2YlHR8HvPXf8C8fo3paCmZJiklgdLSPDhOY6/55O3avzX1zjS2&#10;MEeZO1GC44ksurPXpxOqMW293bveUPIw3+4hmeAcYxFyi/EZQV7jQZt/igdd3sQ7JfdcmlDeqQ5B&#10;tGGk+tbaojQY9HI3zJhtAezMN7bxz0FyqRlXTIpbHk+knIh8lMb6pBVhinvMu2bfbga8u+Y4r94z&#10;qNZVdiiWdjOIzkdcxYPqp5qfu7sxxXpj//Lyot7WeBCh2xcfUyHlaVU+4TBuZx6vn0ASiv9uVlN6&#10;4d8v8Tc7g69epkQoRWSWiegDx09mWkc0oUwJCo+OWEJUyrSQImKCCCYiTvDDwR1x8CbsuXcgSpMc&#10;UYoJzrSK4PDR/k9i9Th8wOn8MDsADwNYB+wS+JRwyICf+iDAe787kB5JDJlCrLvuwJ8R5jCFTJ5B&#10;yNQhvcDr6hxWFw9oB+oQfP2OgMuDYuFIJNGYxTxicQ4VhMgiAcYQQiSwYSeFjp99JfrB/NOG+fH/&#10;ulq1xk5pzNUoy+hMJ0SKGG3SSdfEGF/QiEpOWUpZLFNwFik6CkppJGJH0lUgk4TECdMcjEVGlGuX&#10;E8/V2KvvmtdJ4Nrp60ZlTGFKfGjXNK8xdHAyIAa3geGWIJqXK/dQGZMSR8UypnOXWLCcaAmtMgK1&#10;EgWGKZEJOLqtl49niPOYQhIFIXGEwhlLcQ320OQjga5RXW+6fU8GsT3lYApkpSfLJMk9daw5S1Uq&#10;XrTr+LWa/QYAAP//AwBQSwMEFAAGAAgAAAAhAO1fSMjgAAAACQEAAA8AAABkcnMvZG93bnJldi54&#10;bWxMj8FOwzAQRO9I/IO1SNxau6GlEOJUCMQBiQsBhLg58TaJGq+j2G1Cv77LqRxX8zTzNttMrhMH&#10;HELrScNirkAgVd62VGv4/HiZ3YEI0ZA1nSfU8IsBNvnlRWZS60d6x0MRa8ElFFKjoYmxT6UMVYPO&#10;hLnvkTjb+sGZyOdQSzuYkctdJxOlbqUzLfFCY3p8arDaFXunoUhcHWm3fSvG737x+vVzHJ/Lo9bX&#10;V9PjA4iIUzzD8KfP6pCzU+n3ZIPoNKyUYvWoYZbcg2BgdbNegiiZXK5B5pn8/0F+AgAA//8DAFBL&#10;AwQUAAYACAAAACEAeRi8nb8AAAAhAQAAGQAAAGRycy9fcmVscy9lMm9Eb2MueG1sLnJlbHOEz7Fq&#10;xDAMBuC90Hcw2hslHcpR4mQ5DrKWFG41jpKYxLKxnNJ7+3rswcENGoTQ90tt/+t39UNJXGANTVWD&#10;IrZhcrxo+B4vbydQkg1PZg9MGm4k0HevL+0X7SaXJVldFFUUFg1rzvETUexK3kgVInGZzCF5k0ub&#10;FozGbmYhfK/rD0z/DejuTDVMGtIwNaDGWyzJz+0wz87SOdjDE+cHEWgPycFf/V5QkxbKGhxvWKqp&#10;yqGAXYt3j3V/AAAA//8DAFBLAQItABQABgAIAAAAIQCbMyc3DAEAAC0CAAATAAAAAAAAAAAAAAAA&#10;AAAAAABbQ29udGVudF9UeXBlc10ueG1sUEsBAi0AFAAGAAgAAAAhADj9If/WAAAAlAEAAAsAAAAA&#10;AAAAAAAAAAAAPQEAAF9yZWxzLy5yZWxzUEsBAi0AFAAGAAgAAAAhAIWICYF4AQAACAMAAA4AAAAA&#10;AAAAAAAAAAAAPAIAAGRycy9lMm9Eb2MueG1sUEsBAi0AFAAGAAgAAAAhAL6+4sggAwAAqwcAABAA&#10;AAAAAAAAAAAAAAAA4AMAAGRycy9pbmsvaW5rMS54bWxQSwECLQAUAAYACAAAACEA7V9IyOAAAAAJ&#10;AQAADwAAAAAAAAAAAAAAAAAuBwAAZHJzL2Rvd25yZXYueG1sUEsBAi0AFAAGAAgAAAAhAHkYvJ2/&#10;AAAAIQEAABkAAAAAAAAAAAAAAAAAOwgAAGRycy9fcmVscy9lMm9Eb2MueG1sLnJlbHNQSwUGAAAA&#10;AAYABgB4AQAAMQkAAAAA&#10;">
+                <v:imagedata r:id="rId143" o:title=""/>
+              </v:shape>
+            </w:pict>
+          </mc:Fallback>
+        </mc:AlternateContent>
+      </w:r>
+      <w:r>
+        <w:rPr>
+          <w:rFonts w:ascii="Franklin Gothic Book" w:hAnsi="Franklin Gothic Book"/>
+          <w:noProof/>
+          <w:sz w:val="24"/>
+          <w:szCs w:val="24"/>
+        </w:rPr>
+        <mc:AlternateContent>
+          <mc:Choice Requires="wpi">
+            <w:drawing>
+              <wp:anchor distT="0" distB="0" distL="114300" distR="114300" simplePos="0" relativeHeight="252016640" behindDoc="0" locked="0" layoutInCell="1" allowOverlap="1" wp14:anchorId="14556BD4" wp14:editId="5C64632E">
+                <wp:simplePos x="0" y="0"/>
+                <wp:positionH relativeFrom="column">
+                  <wp:posOffset>3514090</wp:posOffset>
+                </wp:positionH>
+                <wp:positionV relativeFrom="paragraph">
+                  <wp:posOffset>209550</wp:posOffset>
+                </wp:positionV>
+                <wp:extent cx="218095" cy="111760"/>
+                <wp:effectExtent l="38100" t="38100" r="29845" b="40640"/>
+                <wp:wrapNone/>
+                <wp:docPr id="1996207024" name="Ink 117"/>
+                <wp:cNvGraphicFramePr/>
+                <a:graphic xmlns:a="http://schemas.openxmlformats.org/drawingml/2006/main">
+                  <a:graphicData uri="http://schemas.microsoft.com/office/word/2010/wordprocessingInk">
+                    <w14:contentPart bwMode="auto" r:id="rId144">
+                      <w14:nvContentPartPr>
+                        <w14:cNvContentPartPr/>
+                      </w14:nvContentPartPr>
+                      <w14:xfrm>
+                        <a:off x="0" y="0"/>
+                        <a:ext cx="218095" cy="111760"/>
+                      </w14:xfrm>
+                    </w14:contentPart>
+                  </a:graphicData>
+                </a:graphic>
+              </wp:anchor>
+            </w:drawing>
+          </mc:Choice>
+          <mc:Fallback>
+            <w:pict>
+              <v:shape w14:anchorId="108D6319" id="Ink 117" o:spid="_x0000_s1026" type="#_x0000_t75" style="position:absolute;margin-left:276.2pt;margin-top:16pt;width:18.15pt;height:9.75pt;z-index:252016640;visibility:visible;mso-wrap-style:square;mso-wrap-distance-left:9pt;mso-wrap-distance-top:0;mso-wrap-distance-right:9pt;mso-wrap-distance-bottom:0;mso-position-horizontal:absolute;mso-position-horizontal-relative:text;mso-position-vertical:absolute;mso-position-vertical-relative:text" o:gfxdata="UEsDBBQABgAIAAAAIQCbMyc3DAEAAC0CAAATAAAAW0NvbnRlbnRfVHlwZXNdLnhtbISRsU7DMBRF&#10;dyT+wfKKEqcdEEJJOpAyAkLlAyz7JbHqPFt+JrR/j5O2C1AyeLD97rlHdrk5DJaNEMg4rPgqLzgD&#10;VE4b7Cr+sXvOHjijKFFL6xAqfgTim/r2ptwdPRBLaaSK9zH6RyFI9TBIyp0HTDetC4OMaRs64aXa&#10;yw7EuijuhXIYAWMWJwavywZa+Wkj2x7S8ckkgCXOnk6DU1fFpffWKBmTqRhR/2jJzg15Ss4z1BtP&#10;d0mDiz8bppvrBefca3qaYDSwNxniixyShtCBBKxd41T+P2OSHChzbWsU5E2g7Zy6OF1jG9yLtFYL&#10;9DQy2CWWdl8YYFxA/RJtUuwdxgtdzJ9dfwMAAP//AwBQSwMEFAAGAAgAAAAhADj9If/WAAAAlAEA&#10;AAsAAABfcmVscy8ucmVsc6SQwWrDMAyG74O9g9F9cZrDGKNOL6PQa+kewNiKYxpbRjLZ+vYzg8Ey&#10;ettRv9D3iX9/+EyLWpElUjaw63pQmB35mIOB98vx6QWUVJu9XSijgRsKHMbHh/0ZF1vbkcyxiGqU&#10;LAbmWsur1uJmTFY6KpjbZiJOtraRgy7WXW1APfT9s+bfDBg3THXyBvjkB1CXW2nmP+wUHZPQVDtH&#10;SdM0RXePqj195DOujWI5YDXgWb5DxrVrz4G+79390xvYljm6I9uEb+S2fhyoZT96vely/AIAAP//&#10;AwBQSwMEFAAGAAgAAAAhAHngp850AQAACQMAAA4AAABkcnMvZTJvRG9jLnhtbJxSXU/CMBR9N/E/&#10;NH2XrQQRFgYPEhMeVB70B9SuZY1r73JbGPx77wYIaIwJL0vvPdnp+ehktnUV22gMFnzORS/lTHsF&#10;hfWrnL+/Pd2NOAtR+kJW4HXOdzrw2fT2ZtLUme5DCVWhkRGJD1lT57yMsc6SJKhSOxl6UGtPoAF0&#10;MtKIq6RA2RC7q5J+mg6TBrCoEZQOgbbzPcinHb8xWsVXY4KOrMr5UAhSE9tDOuYM6TBIafNx2CTT&#10;icxWKOvSqoMkeYUiJ60nAd9UcxklW6P9ReWsQghgYk+BS8AYq3Tnh5yJ9Iezhf9sXYmBWmOmwEft&#10;41JiPGbXAddc4SpKoHmGgtqR6wj8wEjx/F/GXvQc1NqRnn0jqCsZ6TmE0taBYs5skXNcFOKk328e&#10;Tw6WePL1cglQI8nB8l+/bA26NmxSwrY5p/e3a79dl3obmaJlX4zS8T1niiAhxMOww4/Me4bjdBYt&#10;XX5R4vncCjt7wdMvAAAA//8DAFBLAwQUAAYACAAAACEAaiDdq2gFAADNDwAAEAAAAGRycy9pbmsv&#10;aW5rMS54bWy0V01v20YQvRfof1gwh15EaT9IijIi5xQDBVo0aFKgPSoybQuRKIOiY+ff973ZXXJp&#10;K0VRuLBNcWdn3rx5M0vKb989Hfbqa9Oddsd2nZm5zlTTbo/Xu/Z2nf3x6SqvM3XqN+31Zn9sm3X2&#10;rTll7y5//OHtrv1y2F/gqoDQnnh32K+zu76/v1gsHh8f549ufuxuF1Zrt/i5/fLrL9lliLpubnbt&#10;rkfKUzRtj23fPPUEu9hdr7Nt/6QHf2B/PD5022bYpqXbjh59t9k2V8fusOkHxLtN2zZ71W4O4P1n&#10;pvpv97jZIc9t02XqsEPBuZ2bYlnU71cwbJ7WWbJ+AMUTmByyxXnMv/4HzKuXmKTl7LJaZipQum6+&#10;ktNCNL/4fu0fuuN90/W7ZpTZixI2vqmtX4s+XqiuOR33D+xNpr5u9g+QzGiNsQi5zeKMIC/xoM2r&#10;4kGX7+Kl5KbShPJSHYJow0jF1va7Q4NBP9wPM9afAEzzx76T42C1LXLtcms+6fLC2gtdzvXKJK0I&#10;UxwxP3cPp7sB73M3zqvsDKr5yh531/3dILqea1cOqqean4u9a3a3d/1/DN4e90cciNDtN++Xxtoi&#10;qUoSDuN25vDKBKpQ/O/NzTp7I+dXSaQ3SPXGKqMqp5eznzR+zMroWZa7zLqsXplZbpTRde60mWll&#10;88KYYlbkxui8XOnJuEeF/21m6eNvNzenpsdhqvS8stmlcU4ZU6uyXJpAqHJ2lunMuCw3pdUzZM6X&#10;FYjxB0uFn5mRa7gHZy3Ez25o1EsUuco9cJSZFWqZo15cbI4iiciaiZ46B4uCTez0eQ6IPe7C7n0i&#10;y9QTMUw3SZMUkabxPsQkF59tyuufuUiU8A01CY6gSf5EPqGNFJ5Y3Jh4cQE3k2NwZi53qrDR25OO&#10;3vyMbYCkjqtCGQi8pLqT6oe8gAj3XjTPhPmEe0yeLphV9j0iswKD0g9YgsKe+FbDn0nEiZcAT7Yh&#10;MJqG9D5JjjqYBbXkGEvfi9AY4Hihx6rJGaAr2TElHMslWQW/lOE4IixmJBhVmFrSGkmIpdAzMhAL&#10;7T6zp0E2gxDoXp2b2i1f7wxXKzPH8/HSFZWqnSoLnE55ptja1HimmCKr8HYvCxzeAlRqBQlLPLvx&#10;WxdDz0RgXFAQJWURyUgk/RmF9HM66VXUDTBsWGiORHuTj2YapMC2eHEpk+bFHGX0LRM2MgFjbhEZ&#10;wZ5xwMM2TFZx5tkbf0SYg25SkvQrFpaE06lSOCccRqtWeNwCpooxDCfHCgcJn5BTfg2GkbmnM5AK&#10;F2dAoiMJ5Ep0iIKzQlJNQ4guJmwEDjEhBcQfsVIKSY4QABdftRTnj52YeGFR0u6QfVTYd+RMd32P&#10;/VUKGcqJRTFxbK715eCphYmrkqkS3iFUYKgrGLHSEkHMXIGVq0z1eqfFaKvndYHjsjKqxFvPLcMr&#10;uF4VOC44LTl+66oqZwXeeHiArsCnxusRt/WUv5SWKnbuXsQXvePuaKFQ7EDYDhsiCiVkT0KDBtHF&#10;EuO8tvARL14nIfRNdsKCkFZZPB5x/HM8BaCyw53xNod5smyWG06NkCDyzCkrxPAC4lISJCMbskkB&#10;fj5pwd8zCwDHaD++XgkmwQ4Xca5ZK038JNRZwEkKsoKnXBM43g7BBYD8oEm6keBzBtgmVNoMmARL&#10;CpeFgE2KwgK5mFAAmCzuh0KwRFF4s0lp8WQE4FgnnYAwYOBbmIQZ5UCCZ0twx1TMCJuPJzp82G15&#10;cTIzwwduWIRMjIuayXZkgE/fZsbRSRgmIBIo4QOux2LkS3QMXNjOCxk6rnykHwR8341ZWJvULiH4&#10;+uu3rFVlvtLm2VNh/H/m8m8AAAD//wMAUEsDBBQABgAIAAAAIQC7/wJU3gAAAAkBAAAPAAAAZHJz&#10;L2Rvd25yZXYueG1sTI/BTsMwDIbvSLxDZCRuLF1Zt6g0nQAJiRtiMCFuaWPaisYpTdZ1b485jZst&#10;f/r9/cV2dr2YcAydJw3LRQICqfa2o0bD+9vTjQIRoiFrek+o4YQBtuXlRWFy64/0itMuNoJDKORG&#10;QxvjkEsZ6hadCQs/IPHty4/ORF7HRtrRHDnc9TJNkrV0piP+0JoBH1usv3cHp4HU/oN+3El6tfGf&#10;00O12r+sn7W+vprv70BEnOMZhj99VoeSnSp/IBtEryHL0hWjGm5T7sRAptQGRMXDMgNZFvJ/g/IX&#10;AAD//wMAUEsDBBQABgAIAAAAIQB5GLydvwAAACEBAAAZAAAAZHJzL19yZWxzL2Uyb0RvYy54bWwu&#10;cmVsc4TPsWrEMAwG4L3QdzDaGyUdylHiZDkOspYUbjWOkpjEsrGc0nv7euzBwQ0ahND3S23/63f1&#10;Q0lcYA1NVYMitmFyvGj4Hi9vJ1CSDU9mD0wabiTQd68v7RftJpclWV0UVRQWDWvO8RNR7EreSBUi&#10;cZnMIXmTS5sWjMZuZiF8r+sPTP8N6O5MNUwa0jA1oMZbLMnP7TDPztI52MMT5wcRaA/JwV/9XlCT&#10;FsoaHG9YqqnKoYBdi3ePdX8AAAD//wMAUEsBAi0AFAAGAAgAAAAhAJszJzcMAQAALQIAABMAAAAA&#10;AAAAAAAAAAAAAAAAAFtDb250ZW50X1R5cGVzXS54bWxQSwECLQAUAAYACAAAACEAOP0h/9YAAACU&#10;AQAACwAAAAAAAAAAAAAAAAA9AQAAX3JlbHMvLnJlbHNQSwECLQAUAAYACAAAACEAeeCnznQBAAAJ&#10;AwAADgAAAAAAAAAAAAAAAAA8AgAAZHJzL2Uyb0RvYy54bWxQSwECLQAUAAYACAAAACEAaiDdq2gF&#10;AADNDwAAEAAAAAAAAAAAAAAAAADcAwAAZHJzL2luay9pbmsxLnhtbFBLAQItABQABgAIAAAAIQC7&#10;/wJU3gAAAAkBAAAPAAAAAAAAAAAAAAAAAHIJAABkcnMvZG93bnJldi54bWxQSwECLQAUAAYACAAA&#10;ACEAeRi8nb8AAAAhAQAAGQAAAAAAAAAAAAAAAAB9CgAAZHJzL19yZWxzL2Uyb0RvYy54bWwucmVs&#10;c1BLBQYAAAAABgAGAHgBAABzCwAAAAA=&#10;">
+                <v:imagedata r:id="rId145" o:title=""/>
+              </v:shape>
+            </w:pict>
+          </mc:Fallback>
+        </mc:AlternateContent>
+      </w:r>
+      <w:r>
+        <w:rPr>
+          <w:rFonts w:ascii="Franklin Gothic Book" w:hAnsi="Franklin Gothic Book"/>
+          <w:noProof/>
+          <w:sz w:val="24"/>
+          <w:szCs w:val="24"/>
+        </w:rPr>
+        <mc:AlternateContent>
+          <mc:Choice Requires="wpi">
+            <w:drawing>
+              <wp:anchor distT="0" distB="0" distL="114300" distR="114300" simplePos="0" relativeHeight="252008448" behindDoc="0" locked="0" layoutInCell="1" allowOverlap="1" wp14:anchorId="71CA7B73" wp14:editId="0178793A">
+                <wp:simplePos x="0" y="0"/>
+                <wp:positionH relativeFrom="column">
+                  <wp:posOffset>2843530</wp:posOffset>
+                </wp:positionH>
+                <wp:positionV relativeFrom="paragraph">
+                  <wp:posOffset>-55880</wp:posOffset>
+                </wp:positionV>
+                <wp:extent cx="346565" cy="395660"/>
+                <wp:effectExtent l="38100" t="38100" r="34925" b="42545"/>
+                <wp:wrapNone/>
+                <wp:docPr id="1780257855" name="Ink 109"/>
+                <wp:cNvGraphicFramePr/>
+                <a:graphic xmlns:a="http://schemas.openxmlformats.org/drawingml/2006/main">
+                  <a:graphicData uri="http://schemas.microsoft.com/office/word/2010/wordprocessingInk">
+                    <w14:contentPart bwMode="auto" r:id="rId146">
+                      <w14:nvContentPartPr>
+                        <w14:cNvContentPartPr/>
+                      </w14:nvContentPartPr>
+                      <w14:xfrm>
+                        <a:off x="0" y="0"/>
+                        <a:ext cx="346565" cy="395660"/>
+                      </w14:xfrm>
+                    </w14:contentPart>
+                  </a:graphicData>
+                </a:graphic>
+              </wp:anchor>
+            </w:drawing>
+          </mc:Choice>
+          <mc:Fallback>
+            <w:pict>
+              <v:shape w14:anchorId="0CD47CC7" id="Ink 109" o:spid="_x0000_s1026" type="#_x0000_t75" style="position:absolute;margin-left:223.4pt;margin-top:-4.9pt;width:28.3pt;height:32.1pt;z-index:252008448;visibility:visible;mso-wrap-style:square;mso-wrap-distance-left:9pt;mso-wrap-distance-top:0;mso-wrap-distance-right:9pt;mso-wrap-distance-bottom:0;mso-position-horizontal:absolute;mso-position-horizontal-relative:text;mso-position-vertical:absolute;mso-position-vertical-relative:text" o:gfxdata="UEsDBBQABgAIAAAAIQCbMyc3DAEAAC0CAAATAAAAW0NvbnRlbnRfVHlwZXNdLnhtbISRsU7DMBRF&#10;dyT+wfKKEqcdEEJJOpAyAkLlAyz7JbHqPFt+JrR/j5O2C1AyeLD97rlHdrk5DJaNEMg4rPgqLzgD&#10;VE4b7Cr+sXvOHjijKFFL6xAqfgTim/r2ptwdPRBLaaSK9zH6RyFI9TBIyp0HTDetC4OMaRs64aXa&#10;yw7EuijuhXIYAWMWJwavywZa+Wkj2x7S8ckkgCXOnk6DU1fFpffWKBmTqRhR/2jJzg15Ss4z1BtP&#10;d0mDiz8bppvrBefca3qaYDSwNxniixyShtCBBKxd41T+P2OSHChzbWsU5E2g7Zy6OF1jG9yLtFYL&#10;9DQy2CWWdl8YYFxA/RJtUuwdxgtdzJ9dfwMAAP//AwBQSwMEFAAGAAgAAAAhADj9If/WAAAAlAEA&#10;AAsAAABfcmVscy8ucmVsc6SQwWrDMAyG74O9g9F9cZrDGKNOL6PQa+kewNiKYxpbRjLZ+vYzg8Ey&#10;ettRv9D3iX9/+EyLWpElUjaw63pQmB35mIOB98vx6QWUVJu9XSijgRsKHMbHh/0ZF1vbkcyxiGqU&#10;LAbmWsur1uJmTFY6KpjbZiJOtraRgy7WXW1APfT9s+bfDBg3THXyBvjkB1CXW2nmP+wUHZPQVDtH&#10;SdM0RXePqj195DOujWI5YDXgWb5DxrVrz4G+79390xvYljm6I9uEb+S2fhyoZT96vely/AIAAP//&#10;AwBQSwMEFAAGAAgAAAAhAC0cBDN2AQAACQMAAA4AAABkcnMvZTJvRG9jLnhtbJxSyW7CMBC9V+o/&#10;WL6XJCxRiUg4FFXi0OXQfoDr2MRq7InGhsDfdxKgQKuqEpfIMxM/v2Vm862t2UahN+ByngxizpST&#10;UBq3yvn72+PdPWc+CFeKGpzK+U55Pi9ub2Ztk6khVFCXChmBOJ+1Tc6rEJosiryslBV+AI1yNNSA&#10;VgQqcRWVKFpCt3U0jOM0agHLBkEq76m72A950eNrrWR40dqrwOqcp0lCbEJ/mHCGdEhj6nx0nXTK&#10;o2ImshWKpjLyQElcwcgK44jAN9RCBMHWaH5BWSMRPOgwkGAj0NpI1eshZUn8Q9nSfXaqkrFcYybB&#10;BeXCq8Bw9K4fXPOErcmB9glKSkesA/ADItnzfxh70guQa0t89omgqkWgdfCVaTzZnJky57gskxN/&#10;t3k4KXjFk67nywElEh0k/3Vlq9F2ZhMTts057d+u+/ZZqm1gkpqjcTpJKXFJo9F0Qql38yPyHuFY&#10;nVlLv1yEeF531882uPgCAAD//wMAUEsDBBQABgAIAAAAIQBnbk4jwAgAAHAaAAAQAAAAZHJzL2lu&#10;ay9pbmsxLnhtbLRY224jxxF9D5B/aIwf8jJDTd/mIljykxcIkCBG7ADJoyxxV4QlckFSq92/zzlV&#10;3T0zJBUHgQJBw+muqlOnLn0hv//h6/OT+bLeHza77U1lV21l1tv73cNm++mm+scvH5qhMofj3fbh&#10;7mm3Xd9U39aH6ofbP/7h+832t+enazwNELYHvj0/3VSPx+Pn66ur19fX1atf7fafrlzb+qs/b3/7&#10;61+q22T1sP642W6OcHnIU/e77XH99Uiw683DTXV//NoWfWD/vHvZ36+LmDP7+0njuL+7X3/Y7Z/v&#10;jgXx8W67XT+Z7d0zeP+zMsdvn/GygZ9P631lnjcIuHErG/ow/Dhi4u7rTTUbv4DiAUyeq6vLmP/6&#10;P2B+OMckLe/6rq9MovSw/kJOV5Lz67dj/2m/+7zeHzfrKc2alCT4Zu51LPnRRO3Xh93TC2tTmS93&#10;Ty9ImW1btEXyba8uJOQcD7l5Vzzk5U28ObllalJ48zykpJWWyqU9bp7XaPTnz6XHjgcAc/rn416W&#10;g2tdaFrfOPtLG6+dvQ5uFXw/K0Xq4oz56/7l8Fjwft1P/SqSkjWN7HXzcHwsSW9XrY8l6/OcX7J9&#10;XG8+PR7/R+P73dMOCyJV+7sfe+tcmEUlDku7XVi80oEmBf/39ceb6jtZv0YsdUKi991oXBhNDLat&#10;/9Tiz/V9W1eNb6uuamw7jLUbmq6xXfB1a6xpa/zj2diGg2nKYsq0jS1yVU5aagJLymFaQ7OYn75D&#10;KjrZkzhUJRiL84REf3NrgkLOJ0EovggSqNQ4YUAD/JenBgYkerowUFhaiAvancWixlFQnTOd6Tzy&#10;43zTNzEOKQVCNsea8mmNIyxH9QA7Jjo2AyqRZ+FWZsWn+pn7F9CcAcJICmiiMc7kxD6JW4pIE1XW&#10;pyotdCexqBYDKNEVLbyiz+U5hJnWYgrFEr4iLwOPlIBqQEu4KXXUSRVGc5qIkWuRKB9jmZYSLdgD&#10;/z9mAvWhM4fP0I9+saPnTeS/XVyyVf3t48fD+ojzorPYmqpb36PCIZo+Oq8LLsbe1lUMVRMt/ruu&#10;Z6OY4BEWwvYIe0DxmVjrRiS1cZD74f249c6t4lDdWoveCuhWF5RaH/oOe4H1FZh1to2gM5CHHWo/&#10;kEfra4cmbYIfauzFvokj0q9Jlkx2UMMYtFvj0Mroir4zmHI21DYgmM7YbqgRvHEYjdTAtmNGY2OL&#10;edhxgw+ww0vEZyDQEO37JQC0xlVrq9vYw+tgXBxTcXxwzMBYeWyJdkSPsUHHsY6IbkCjyVpJTSWd&#10;L33JB9dEEeRWXTQjF5HsT5IfWYmUlzWYm1Vado57LlAiM/TiUCjQOC1LQWdFVFk54Em6QkGfug85&#10;g/J0LLLAWGcCkOrOeNt4NDBS0XRoA5wNyAcyx6UfUC70qW9G1BBKzMIsTBnIMldPRC5yvOEdFqcp&#10;mRjmyDJPTVgCFGsNRhkLHoUS3+SbnLgTLLlNRBIrL1gR0aI7HbqU3cguxqjxoxkQODpX92cs2MjM&#10;YJfCMzQ0wKgERGdtHdH74I5+BmYwHosKXEhPxMoIRMpMogKBxCC285wt5DLQvX6ZKFqTiQTEV9ZK&#10;prhOgUxISQg2WtTbYSnImaUdqTpYjU2nh9KIqmO3QOUdtgTsBjZicQKCIOUpUQlt+tP5RHFeAAig&#10;VATEmFGkIbkzBCFKrBNlDnWPFIm4JIxGNQM76X+Wh2jcxDrurgwUL9it1IniCiMEjI6uPW5DoMvu&#10;t1rvNrzjbuzj2K96HBXYXM3Ytib2XT4q0GB11eIPTWd7yaeUFFTBcHqmVkkFn+azTkrPme00L/lk&#10;2mfIkzTj/K50VrIzZ2r8FujF+anoF8UlB29JMS8QpduXgbxldpHp73KRvsLx3WE/ZK2mTpq3vi4s&#10;ZQ4NuIrYanQJYvPo+/e8hIx9WPU9biHYqEbsZdNBF2J0NY/5iIOux4HMDsddVY5dHMCYQdv7JsSy&#10;NKEBtspZo2O10xSrzcWalTifxDnW2dQEIhapDrPWg3U2Y4qm3OcBKlqaPusmf7gvQAsupPqiRX/S&#10;j4nhki09zXkAG1NijRs9Vv3JNbUgwwqVS27UJ6ZANmeCcgWaE5D3mUD5F34iZsQABpAQF0AIoCoz&#10;yYeK8yAZlrzkmBh9qqJsqjjRam6DuFupF63mGTJ50T0BYaJaC5dqAoHkQNyofDmViGkqcNSQjYvN&#10;aIKT08TpDlxYonpkJpnEx3KQg4GLkl3RBtULNgQtCVAbYYuTHhKPMxmXTM+Tu8Wh71vv3u+eGcLo&#10;V13EPXPozYDzP1ifvnaHiEtl1YRqxMP3scbiw76BmEECN/IUNAgLfz6ZbCYOpy+Z406Ms3mhpxpq&#10;U95LF8F8gsnJWmRuNoC5lJwZS4ZaBmSNXGZPgJIXPorFZTHtZi7oAVNgIt1DLxwIVpJkYFFLAypo&#10;D8k3DJcwl1FTlyTyElhKCZHzIzqFep4nmeQ0Q5BSQl10VHF0BqJOJcypVRc1SCFl3LJ3zFM988s1&#10;mJOcmSYn6GKQ4y8PbGXRUr4zc2V6+mScUzK0kBI660HybKBUFs0AIfNuUGovUzmQcx+AQsey0Dhc&#10;cCHuyHJ2VYYDepP9tsbXYdv0uGqy0/HlF/czi+s1jq+e3xBlA8GtrIfPxncG99LBRZAkHm9rdNPh&#10;6yOSMcjScj2+yA7y/U1CkyQCUDY1aIM33mFHRExLyFNnMJNkJ3IVqwVwxJpIWLW0dvhNolPEkoWZ&#10;p+KDqcq4s3IRV+2AUdAxI74X0lkrEIjMkyOGB0qYwl2EAtztG/6cl7ELM51J2DTIPlPwnEnY8qH0&#10;IVRVYqtvPOFUBsvgkxjbGpPD3VZ4Joaa1ZLDEuXJDHFlSmlhdIEolKQa/KQPlsOaHnac4YAwJ/Hk&#10;4BKkyCetzEcRZ2UiksBTV/JO4AlEHSYtdr4qN6OwkFDYrLTEgGDMmoIVN0KccRMttwOgOKCJxMLw&#10;cJASDF8z8f0cvzyFkyNs+sn99t8AAAD//wMAUEsDBBQABgAIAAAAIQDCB1q33gAAAAkBAAAPAAAA&#10;ZHJzL2Rvd25yZXYueG1sTI/NTsNADITvSLzDykhcULuhLBWEbKoIUURvUHiAbdYkUfcnirdJ+vaY&#10;E5zskUczn4vN7J0YcaAuBg23ywwEhjraLjQavj63iwcQlEywxsWAGs5IsCkvLwqT2ziFDxz3qREc&#10;Eig3GtqU+lxKqlv0hpaxx8C37zh4k1gOjbSDmTjcO7nKsrX0pgvc0Joen1usj/uT13B0q/6tIrqR&#10;7+ep2r3McvtKo9bXV3P1BCLhnP7M8IvP6FAy0yGegiXhNCi1ZvSkYfHIkw332Z0CceBFKZBlIf9/&#10;UP4AAAD//wMAUEsDBBQABgAIAAAAIQB5GLydvwAAACEBAAAZAAAAZHJzL19yZWxzL2Uyb0RvYy54&#10;bWwucmVsc4TPsWrEMAwG4L3QdzDaGyUdylHiZDkOspYUbjWOkpjEsrGc0nv7euzBwQ0ahND3S23/&#10;63f1Q0lcYA1NVYMitmFyvGj4Hi9vJ1CSDU9mD0wabiTQd68v7RftJpclWV0UVRQWDWvO8RNR7Ere&#10;SBUicZnMIXmTS5sWjMZuZiF8r+sPTP8N6O5MNUwa0jA1oMZbLMnP7TDPztI52MMT5wcRaA/JwV/9&#10;XlCTFsoaHG9YqqnKoYBdi3ePdX8AAAD//wMAUEsBAi0AFAAGAAgAAAAhAJszJzcMAQAALQIAABMA&#10;AAAAAAAAAAAAAAAAAAAAAFtDb250ZW50X1R5cGVzXS54bWxQSwECLQAUAAYACAAAACEAOP0h/9YA&#10;AACUAQAACwAAAAAAAAAAAAAAAAA9AQAAX3JlbHMvLnJlbHNQSwECLQAUAAYACAAAACEALRwEM3YB&#10;AAAJAwAADgAAAAAAAAAAAAAAAAA8AgAAZHJzL2Uyb0RvYy54bWxQSwECLQAUAAYACAAAACEAZ25O&#10;I8AIAABwGgAAEAAAAAAAAAAAAAAAAADeAwAAZHJzL2luay9pbmsxLnhtbFBLAQItABQABgAIAAAA&#10;IQDCB1q33gAAAAkBAAAPAAAAAAAAAAAAAAAAAMwMAABkcnMvZG93bnJldi54bWxQSwECLQAUAAYA&#10;CAAAACEAeRi8nb8AAAAhAQAAGQAAAAAAAAAAAAAAAADXDQAAZHJzL19yZWxzL2Uyb0RvYy54bWwu&#10;cmVsc1BLBQYAAAAABgAGAHgBAADNDgAAAAA=&#10;">
+                <v:imagedata r:id="rId147" o:title=""/>
+              </v:shape>
+            </w:pict>
+          </mc:Fallback>
+        </mc:AlternateContent>
+      </w:r>
+      <w:r>
+        <w:rPr>
+          <w:rFonts w:ascii="Franklin Gothic Book" w:hAnsi="Franklin Gothic Book"/>
+          <w:noProof/>
+          <w:sz w:val="24"/>
+          <w:szCs w:val="24"/>
+        </w:rPr>
+        <mc:AlternateContent>
+          <mc:Choice Requires="wpi">
+            <w:drawing>
+              <wp:anchor distT="0" distB="0" distL="114300" distR="114300" simplePos="0" relativeHeight="251965440" behindDoc="0" locked="0" layoutInCell="1" allowOverlap="1" wp14:anchorId="2EBAA87B" wp14:editId="508D40B2">
+                <wp:simplePos x="0" y="0"/>
+                <wp:positionH relativeFrom="column">
+                  <wp:posOffset>946150</wp:posOffset>
+                </wp:positionH>
+                <wp:positionV relativeFrom="paragraph">
+                  <wp:posOffset>106045</wp:posOffset>
+                </wp:positionV>
+                <wp:extent cx="352510" cy="315360"/>
+                <wp:effectExtent l="38100" t="38100" r="9525" b="46990"/>
+                <wp:wrapNone/>
+                <wp:docPr id="198705540" name="Ink 67"/>
+                <wp:cNvGraphicFramePr/>
+                <a:graphic xmlns:a="http://schemas.openxmlformats.org/drawingml/2006/main">
+                  <a:graphicData uri="http://schemas.microsoft.com/office/word/2010/wordprocessingInk">
+                    <w14:contentPart bwMode="auto" r:id="rId148">
+                      <w14:nvContentPartPr>
+                        <w14:cNvContentPartPr/>
+                      </w14:nvContentPartPr>
+                      <w14:xfrm>
+                        <a:off x="0" y="0"/>
+                        <a:ext cx="352510" cy="315360"/>
+                      </w14:xfrm>
+                    </w14:contentPart>
+                  </a:graphicData>
+                </a:graphic>
+              </wp:anchor>
+            </w:drawing>
+          </mc:Choice>
+          <mc:Fallback>
+            <w:pict>
+              <v:shape w14:anchorId="358764B6" id="Ink 67" o:spid="_x0000_s1026" type="#_x0000_t75" style="position:absolute;margin-left:74pt;margin-top:7.85pt;width:28.7pt;height:25.85pt;z-index:251965440;visibility:visible;mso-wrap-style:square;mso-wrap-distance-left:9pt;mso-wrap-distance-top:0;mso-wrap-distance-right:9pt;mso-wrap-distance-bottom:0;mso-position-horizontal:absolute;mso-position-horizontal-relative:text;mso-position-vertical:absolute;mso-position-vertical-relative:text" o:gfxdata="UEsDBBQABgAIAAAAIQCbMyc3DAEAAC0CAAATAAAAW0NvbnRlbnRfVHlwZXNdLnhtbISRsU7DMBRF&#10;dyT+wfKKEqcdEEJJOpAyAkLlAyz7JbHqPFt+JrR/j5O2C1AyeLD97rlHdrk5DJaNEMg4rPgqLzgD&#10;VE4b7Cr+sXvOHjijKFFL6xAqfgTim/r2ptwdPRBLaaSK9zH6RyFI9TBIyp0HTDetC4OMaRs64aXa&#10;yw7EuijuhXIYAWMWJwavywZa+Wkj2x7S8ckkgCXOnk6DU1fFpffWKBmTqRhR/2jJzg15Ss4z1BtP&#10;d0mDiz8bppvrBefca3qaYDSwNxniixyShtCBBKxd41T+P2OSHChzbWsU5E2g7Zy6OF1jG9yLtFYL&#10;9DQy2CWWdl8YYFxA/RJtUuwdxgtdzJ9dfwMAAP//AwBQSwMEFAAGAAgAAAAhADj9If/WAAAAlAEA&#10;AAsAAABfcmVscy8ucmVsc6SQwWrDMAyG74O9g9F9cZrDGKNOL6PQa+kewNiKYxpbRjLZ+vYzg8Ey&#10;ettRv9D3iX9/+EyLWpElUjaw63pQmB35mIOB98vx6QWUVJu9XSijgRsKHMbHh/0ZF1vbkcyxiGqU&#10;LAbmWsur1uJmTFY6KpjbZiJOtraRgy7WXW1APfT9s+bfDBg3THXyBvjkB1CXW2nmP+wUHZPQVDtH&#10;SdM0RXePqj195DOujWI5YDXgWb5DxrVrz4G+79390xvYljm6I9uEb+S2fhyoZT96vely/AIAAP//&#10;AwBQSwMEFAAGAAgAAAAhAFME/CF1AQAACQMAAA4AAABkcnMvZTJvRG9jLnhtbJxSyW7CMBC9V+o/&#10;WL6XbIVWEQmHokocuhzaD3Adm1iNPdHYEPj7TgIUaFVV4hLN+CnPb/F0trENWyv0BlzBk1HMmXIS&#10;KuOWBX9/e7y558wH4SrRgFMF3yrPZ+X11bRrc5VCDU2lkBGJ83nXFrwOoc2jyMtaWeFH0CpHoAa0&#10;ItCKy6hC0RG7baI0jidRB1i1CFJ5T6fzHcjLgV9rJcOL1l4F1hR8kqR3nIVhIJ1IQ5pknH3QME5j&#10;HpVTkS9RtLWRe0niAkVWGEcCvqnmIgi2QvOLyhqJ4EGHkQQbgdZGqsEPOUviH84W7rN3ldzKFeYS&#10;XFAuvAoMh+wG4JIrbEMJdE9QUTtiFYDvGSme/8vYiZ6DXFnSs2sEVSMCPQdfm9ZTzLmpCo6LKjnq&#10;d+uHo4NXPPp6PgeokWhv+a9fNhptHzYpYZuCU6/b/jt0qTaBSTrMxuk4IUQSlCXjbDLgB+Ydw2E7&#10;iZYuPyvxdO+Fnbzg8gsAAP//AwBQSwMEFAAGAAgAAAAhAMpupZGKBQAAuw8AABAAAABkcnMvaW5r&#10;L2luazEueG1stFfbbttGEH0v0H9YMA994Up7482InKcEKNCiQZMC7aMi07YQiTIo+vb3PTOzS5GW&#10;UxRFCtvk7lzOzJwZcum37572O/XQ9sftoVtldmEy1Xabw9W2u1llf3z+oOtMHYd1d7XeHbp2lT23&#10;x+zd5Y8/vN12X/e7C1wVELojrfa7VXY7DHcXy+Xj4+Pi0S8O/c3SGeOXP3dff/0lu4xeV+31ttsO&#10;CHlMos2hG9qngcAutlerbDM8mdEe2J8O9/2mHdUk6Tcni6Ffb9oPh36/HkbE23XXtTvVrffI+89M&#10;Dc93WGwR56btM7XfomDtFjZUoX7fQLB+WmWT/T1SPCKTfbZ8HfOv/wHzwzkmpeVdVVaZiildtQ+U&#10;05I5v/h27R/7w13bD9v2RLOQEhXPaiN75keI6tvjYXdPvcnUw3p3D8qsMRiLGNsuXyHkHA/cfFc8&#10;8PJNvGlyc2pieVMeImnjSKXWDtt9i0Hf340zNhwBTOJPQ8+PgzMuaOO1s59NcWHrC18vfOUmrYhT&#10;nDC/9PfH2xHvS3+aV9aMrEllj9ur4XYk3SyML0bWp5y/5nvbbm9uh//ovDnsDnggYrffvK+sc2FS&#10;FQccx+2Vh5cnUMXif2+vV9kbfn4Ve4qAq7e+UqHyyhZlk/9k8BMK2+R4DE1mMu2DD7mtlFG2Klzu&#10;Cw2yQ+NzC5HJtdUeNyxxDY0mS75b3YQAtbHKQVyHJteNgrVpitlTkhrzbxPm9v92fX1sh1VWFs0C&#10;D+Gl9U75IijnKi9FFKEu8sxn2uIPjypSLaDWtil9TBe5owhs6EpL2rAobiDSVjR0iyqrLJWMuiuN&#10;aCgOmmDyQjfaNTmZWQKFK0FblnAYlkBG3I1roS6GcoRt8wDy8Qs7yE85RbDoyjmTPkUUzORB0UmC&#10;PWUrNwr2DwogwYMKINjoyPVAxBrCiRrBQsZQFCXI8L7MdfC6QtfzRnkQ06Dr4urRfMofA4AJspX3&#10;328KPAZ2gSmoSpoAq0pnbRzl2vqcxthmOlSFdGRkA5mjGmoSiWJpsuHaRUQFjEWTEW3Y+FVNZE3M&#10;phviK3GXYKZ6QZ5oZPSmLaQ80NNzmJNi9CfRiwlHIZiu0sWSpS5pI6w5EHvVCiQiVacdellQ0vih&#10;yKMN9IzPN4drmqpplWKECcFvroFmdMV2YwFiHa9cmHRjzm9UUMRzB6li1j6hKDExgRWFhEhrQp2F&#10;mymmZYILrhkeGs/5hBMomDC6p4EnzFkHxw3VkOia8JhEFJ/WRHY0ZeIp7WQzKZdgWU9Q59EZJSIC&#10;mdOOgzEBowYBXTt+N3JgDgbHxDkteUOI+JNYIooKUnMqpCXE6E4gyT2mOnGnAyUCu5qODOEyRWPf&#10;uRfhCXZCnbgkf1LNwaIG54Co8EZC6KI03+9NFFzA97rHqyjgVK2VNUUpb6Ky9DUOVVvR26gwjl/y&#10;OJywgBm+X+RUSo2ngqnKmCqTAQFIlcEgLeunDTipIYV2fiXKpT0zVJxjICTXeIODjxoheRgm4cVc&#10;wLDmIaJQkoLIQaqnUxG+eHkUOd4zBGpVQx8ENQr12lflzEfqwTUOFCVMXtYohyMC3jgqnA7kBav4&#10;5oM11idJmmJCSzaynnGU5kW8gwLpCBBwZjMAhWUVLoyfZlIwRyOJHollh7geq+CqOZVJQmRJWTtd&#10;SGHK6ZroYSlfqeMUhhKInSP9i8jRBeJRkURsC6a5Mo8AOI1TTWSTwlFlcK40Dm0mWQXWiji5NLqg&#10;L5FKVRV9ieDtTUbUINqkfgAH8knGdBSMZrbGpyK2Dh9nQZeByhIPmVQyJXfIAMvJ8Abycw5OQQSF&#10;UnlBFAQCIqyd9EA/y7QBQ8QCPkkL+UpBNoRA6VNmctU4vGiEdVEpX+Mjwrz8cDn993L5NwAAAP//&#10;AwBQSwMEFAAGAAgAAAAhABkiagLeAAAACQEAAA8AAABkcnMvZG93bnJldi54bWxMj8FOwzAQRO9I&#10;/IO1SNyo3SpNQxqnAiQOuSDRVpzdeEmixnZku6nh61lOcNvRjmbeVLtkRjajD4OzEpYLAQxt6/Rg&#10;OwnHw+tDASxEZbUanUUJXxhgV9/eVKrU7mrfcd7HjlGIDaWS0Mc4lZyHtkejwsJNaOn36bxRkaTv&#10;uPbqSuFm5Cshcm7UYKmhVxO+9Nie9xcjIR3d8qNpivlRNPF7yJ/f0sGjlPd36WkLLGKKf2b4xSd0&#10;qInp5C5WBzaSzgraEulYb4CRYSXWGbCThHyTAa8r/n9B/QMAAP//AwBQSwMEFAAGAAgAAAAhAHkY&#10;vJ2/AAAAIQEAABkAAABkcnMvX3JlbHMvZTJvRG9jLnhtbC5yZWxzhM+xasQwDAbgvdB3MNobJR3K&#10;UeJkOQ6ylhRuNY6SmMSysZzSe/t67MHBDRqE0PdLbf/rd/VDSVxgDU1VgyK2YXK8aPgeL28nUJIN&#10;T2YPTBpuJNB3ry/tF+0mlyVZXRRVFBYNa87xE1HsSt5IFSJxmcwheZNLmxaMxm5mIXyv6w9M/w3o&#10;7kw1TBrSMDWgxlssyc/tMM/O0jnYwxPnBxFoD8nBX/1eUJMWyhocb1iqqcqhgF2Ld491fwAAAP//&#10;AwBQSwECLQAUAAYACAAAACEAmzMnNwwBAAAtAgAAEwAAAAAAAAAAAAAAAAAAAAAAW0NvbnRlbnRf&#10;VHlwZXNdLnhtbFBLAQItABQABgAIAAAAIQA4/SH/1gAAAJQBAAALAAAAAAAAAAAAAAAAAD0BAABf&#10;cmVscy8ucmVsc1BLAQItABQABgAIAAAAIQBTBPwhdQEAAAkDAAAOAAAAAAAAAAAAAAAAADwCAABk&#10;cnMvZTJvRG9jLnhtbFBLAQItABQABgAIAAAAIQDKbqWRigUAALsPAAAQAAAAAAAAAAAAAAAAAN0D&#10;AABkcnMvaW5rL2luazEueG1sUEsBAi0AFAAGAAgAAAAhABkiagLeAAAACQEAAA8AAAAAAAAAAAAA&#10;AAAAlQkAAGRycy9kb3ducmV2LnhtbFBLAQItABQABgAIAAAAIQB5GLydvwAAACEBAAAZAAAAAAAA&#10;AAAAAAAAAKAKAABkcnMvX3JlbHMvZTJvRG9jLnhtbC5yZWxzUEsFBgAAAAAGAAYAeAEAAJYLAAAA&#10;AA==&#10;">
+                <v:imagedata r:id="rId149" o:title=""/>
+              </v:shape>
+            </w:pict>
+          </mc:Fallback>
+        </mc:AlternateContent>
+      </w:r>
+      <w:r>
+        <w:rPr>
+          <w:rFonts w:ascii="Franklin Gothic Book" w:hAnsi="Franklin Gothic Book"/>
+          <w:noProof/>
+          <w:sz w:val="24"/>
+          <w:szCs w:val="24"/>
+        </w:rPr>
+        <mc:AlternateContent>
+          <mc:Choice Requires="wpi">
+            <w:drawing>
+              <wp:anchor distT="0" distB="0" distL="114300" distR="114300" simplePos="0" relativeHeight="251959296" behindDoc="0" locked="0" layoutInCell="1" allowOverlap="1" wp14:anchorId="2D3CC249" wp14:editId="0934ADC7">
+                <wp:simplePos x="0" y="0"/>
+                <wp:positionH relativeFrom="column">
+                  <wp:posOffset>271780</wp:posOffset>
+                </wp:positionH>
+                <wp:positionV relativeFrom="paragraph">
+                  <wp:posOffset>-386715</wp:posOffset>
+                </wp:positionV>
+                <wp:extent cx="668020" cy="1296600"/>
+                <wp:effectExtent l="38100" t="38100" r="17780" b="56515"/>
+                <wp:wrapNone/>
+                <wp:docPr id="610441707" name="Ink 61"/>
+                <wp:cNvGraphicFramePr/>
+                <a:graphic xmlns:a="http://schemas.openxmlformats.org/drawingml/2006/main">
+                  <a:graphicData uri="http://schemas.microsoft.com/office/word/2010/wordprocessingInk">
+                    <w14:contentPart bwMode="auto" r:id="rId150">
+                      <w14:nvContentPartPr>
+                        <w14:cNvContentPartPr/>
+                      </w14:nvContentPartPr>
+                      <w14:xfrm>
+                        <a:off x="0" y="0"/>
+                        <a:ext cx="668020" cy="1296600"/>
+                      </w14:xfrm>
+                    </w14:contentPart>
+                  </a:graphicData>
+                </a:graphic>
+              </wp:anchor>
+            </w:drawing>
+          </mc:Choice>
+          <mc:Fallback>
+            <w:pict>
+              <v:shape w14:anchorId="1013AA64" id="Ink 61" o:spid="_x0000_s1026" type="#_x0000_t75" style="position:absolute;margin-left:20.7pt;margin-top:-31.15pt;width:54pt;height:103.55pt;z-index:251959296;visibility:visible;mso-wrap-style:square;mso-wrap-distance-left:9pt;mso-wrap-distance-top:0;mso-wrap-distance-right:9pt;mso-wrap-distance-bottom:0;mso-position-horizontal:absolute;mso-position-horizontal-relative:text;mso-position-vertical:absolute;mso-position-vertical-relative:text" o:gfxdata="UEsDBBQABgAIAAAAIQCbMyc3DAEAAC0CAAATAAAAW0NvbnRlbnRfVHlwZXNdLnhtbISRsU7DMBRF&#10;dyT+wfKKEqcdEEJJOpAyAkLlAyz7JbHqPFt+JrR/j5O2C1AyeLD97rlHdrk5DJaNEMg4rPgqLzgD&#10;VE4b7Cr+sXvOHjijKFFL6xAqfgTim/r2ptwdPRBLaaSK9zH6RyFI9TBIyp0HTDetC4OMaRs64aXa&#10;yw7EuijuhXIYAWMWJwavywZa+Wkj2x7S8ckkgCXOnk6DU1fFpffWKBmTqRhR/2jJzg15Ss4z1BtP&#10;d0mDiz8bppvrBefca3qaYDSwNxniixyShtCBBKxd41T+P2OSHChzbWsU5E2g7Zy6OF1jG9yLtFYL&#10;9DQy2CWWdl8YYFxA/RJtUuwdxgtdzJ9dfwMAAP//AwBQSwMEFAAGAAgAAAAhADj9If/WAAAAlAEA&#10;AAsAAABfcmVscy8ucmVsc6SQwWrDMAyG74O9g9F9cZrDGKNOL6PQa+kewNiKYxpbRjLZ+vYzg8Ey&#10;ettRv9D3iX9/+EyLWpElUjaw63pQmB35mIOB98vx6QWUVJu9XSijgRsKHMbHh/0ZF1vbkcyxiGqU&#10;LAbmWsur1uJmTFY6KpjbZiJOtraRgy7WXW1APfT9s+bfDBg3THXyBvjkB1CXW2nmP+wUHZPQVDtH&#10;SdM0RXePqj195DOujWI5YDXgWb5DxrVrz4G+79390xvYljm6I9uEb+S2fhyoZT96vely/AIAAP//&#10;AwBQSwMEFAAGAAgAAAAhAPvgpMJ5AQAACgMAAA4AAABkcnMvZTJvRG9jLnhtbJxSy07DMBC8I/EP&#10;1t5pklKiJmrKgQqJA48DfIBx7MYi9kZrl5S/Z5u2tAUhJC6R7XHG89jZ9dq14l1TsOgryEYpCO0V&#10;1tYvK3h5vr2YgghR+lq26HUFHzrA9fz8bNZ3pR5jg22tSTCJD2XfVdDE2JVJElSjnQwj7LRn0CA5&#10;GXlLy6Qm2TO7a5NxmuZJj1R3hEqHwKeLLQjzgd8YreKjMUFH0VYwLYpLEJEX+WUBgobFBMRrBcVV&#10;PoFkPpPlkmTXWLWTJP+hyEnrWcAX1UJGKVZkf1A5qwgDmjhS6BI0xio9+GFnWfrN2Z1/27jKJmpF&#10;pUIftY9PkuI+uwH4zxOu5QT6e6y5HbmKCDtGjufvMraiF6hWjvVsGyHdysjjEBrbBY65tHUFdFdn&#10;B/3+/ebg4IkOvh5OAW4k2Vn+7Ze1IbcJm5WIdQU8fx+b79ClXkeh+DDPp+mYEcVQNi7yPB0u7Km3&#10;FPvdUbb8+kmLx/uNsqMRnn8CAAD//wMAUEsDBBQABgAIAAAAIQA31CU9aRcAABhIAAAQAAAAZHJz&#10;L2luay9pbmsxLnhtbLScy44cR3aG9wb8DonyQpvKYkZG5I0YclYWYMCGDc8YsJccsiU2hmwK3U1R&#10;ent//zkRkVHVTYoGypBYlXni3C9xr/7Tn3/7+KH79eb+4fbT3atDOA2H7ubu7ad3t3c/vzr8119/&#10;7NdD9/D45u7dmw+f7m5eHX6/eTj8+fU//sOfbu/+/vHDSz47ONw96Onjh1eH94+Pv7x88eLLly+n&#10;L/H06f7nF+MwxBf/cvf3f/vXw+tM9e7mp9u720dEPhTQ2093jze/PYrZy9t3rw5vH38bKj68//Lp&#10;8/3bm9osyP3bHePx/s3bmx8/3X9881g5vn9zd3fzobt78xG9//vQPf7+Cw+3yPn55v7QfbzF4H48&#10;hbSk9Z83AG9+e3Vo3j+j4gOafDy8eJ7n//w/8PzxKU+pFcdlXg5dVundza/S6YX5/OXXbf+P+0+/&#10;3Nw/3t7sbnan5Ibfu7f+bv5xR93fPHz68FmxOXS/vvnwGZeFYSAtsuzw4hmHPOWHb67KD798lV+r&#10;3LlrsnmtH7LTakqV0D7efrwh0T/+UnPs8QHGAv/l8d7KYRzG1A+xH8Nfh+llWF7G6TSsUxOKnMWF&#10;59/uPz+8r/z+dr/nq7VUr7llX27fPb6vTh9Ow1Sd3rr8OdL3N7c/v3/8Fm0224hr5jxTh5ZMXbbj&#10;P29+enX4JyvFzigdYIaEcR66MM2hG9Nw/GHgvzSs45GSioc+xMM0pPE4xi6M/TZs6zF0Qx+OQwfV&#10;kSd7Bnbs+QDUNvtzboBip7NnJ6DZmOhbbEHiiWfxzi87dwMJtYrK7F3WaDqkqY/9lI59WrrYpdl0&#10;68Mi5Ywx5MPR2VdyyRJ3Y6x2tUjjZ0CNpZle/hiy+nouptRna5UM5wfc5LkhYiJ5ancVnryI3oyH&#10;t1RsSVyIWkWPyZI+dnGyMGXnmXbOxXVxkdAaFsZPXTClIqRjN8VjHPsEy5ByVKWUuScTmTTz6EoK&#10;wShQVCP/j8co3Gk4znxvbnTVo+ouNlhuipg9IfQLb1FC+3VWwNY+xbQd+4gcwGsMZ/1lKdHvzXfr&#10;CP79p58ebh7pEMOynObp8DoMkfyne+zS6jUQlmlSDYTDQAUM6D6SW/20puXIE+at8TjO+CPGcIxL&#10;n4BMR4oELacwH5fQj8ksSx2VQzJSZ+PQj8N0HANWLd2yLGIbugmfDXh5lbfkpkQIY5+2CFlYCOUY&#10;l+l6dvdhHufltMTD6xElw7Sp+INbvnn1U/zzoV/DOltWT1gQOowkth4ywoau+lTdeN16EHFKjbVj&#10;KeJWXZG0UhcSUp/myIP6nWFRai/4C3/gFvJQ+YOzJpUucBOrp62f12Pq1m6VzLmfiIZpwCNClMOQ&#10;g+MKSR+YIa8WFgrxDBS4FxRPes7wHZ9Wgxut8Vn7RTKCOkNqJdO4DIkyxs4AdtUrZy4yYbVUhcw/&#10;4+qqWg0DoiGzdP6unxvbo0A/Wk8iJURelc0xKcq1cPNGqbjW3rOGM6mXLehSvElljuY2t1Qt8Mwv&#10;qmJZQnKtx6Xbhi7S/QKJBHZK2EZPQS89LCMl0Me5W9f1mgk+rVs4hUBpr7Eb+SeAJ/gUKbXDNhz6&#10;hQy3N1Uj5WkhY+QIrhTqS1OKHLXnK/Y7uGAK8TRTf9O4dtNMfztPrt06zvORTkfVt6zjhlMjPQjF&#10;kmMht2Yv62vt6BkJCsWS+pkuk+TYlJygWT4qk+ozLUfcPdCv7+kDuUeu/TyT4g1KRA+rBJKi5i/B&#10;nD96mbCnaMpCQ9aXc1aKXzBzLJdlvHZcCfGG2iyQK9HSOfM49yMZhS9wLQPJkVyjfxliqRP3DUjD&#10;caSmNXb1yfrnSP+UwKX7pRu+akoG+txxObweunmO3RrH5CGPEyPHIYwb483Ev035N6muEyPfQqls&#10;M6Yyiqg7hLqPINAFrXTk8uGmjnkYJ0opdJjDBA4oNciYc92qCvNsJtBtr0rLFKPbsMwTc8bAXDeQ&#10;uhsDIO5GTysmegrGOcayCUVnlXyY0TON03ZNB6eB4XzZDq+3ZenWgWEER/4QfujHHwKiBsbzcBj5&#10;GKdJdYWH96SiVkjI3Ou22WZFdInaEovMk7vphwUSkn02cCU90CtIEw9JOLchQ6zeaKvSvopZdBRm&#10;22MUo54Rc8m0CEMhPaKRu0Qyi7UuX+NB4l9UDsyd5kHQbIzwG/Mm6+M0tmouELYjk4QQB7qrRXOQ&#10;lHOcKdTUj2ticqvRZJnTNXMoDvN4ogpfb9tGDiV65pLiiZUQKR7VOSeK9IjCPQZE5iDM+6KNeXGk&#10;v6ZAGfbojZmojIt5RZHIXjF38dGAqrN3LPMjXnOnGm72s5zKjJBPegYmj9nr5mn3fQmEg0qDM1Mg&#10;noVn7pIkHEurnZHrblojLzLrZVTdmIptGKIJPxMvFolM1Vk2RBRL80AfwEgzax63afBnzjIQ5yVp&#10;dsesNiqsdNh5JJICVX+epIgESh0hmeJ/gGTN7ulv0rkPxFw5D3e37yuGV1ZirxwXIY9VK6dT67Os&#10;zlWvVfa8o8W++KXG6o81+A4y+fScUQtRGc5acyzXrKcxTtOJedbrbaXet4Wl07LkNVZSETPLOTDo&#10;pVFTlollVFyTzM+hwd8eoKyqOU8fioC+WGLiJcb6mcVqtwbArFlZzilQI2MAFcpAztij8YARdT2u&#10;JCGlaYuLACMMnzQ7pXQ1X1XaTkwb4nbdrmVY6VrCyJSU8YcZmjYnBuZhtucyLUG+mNW5TGlcqCc6&#10;OpaWMnGPWk2IUsKonz3VJKOM99KhEbjxcJBqw31jbHnc2yVpT++cpgLJ92owdwvrIkEzvCKdNxe2&#10;YKlqpJAXRFMWFuULtoUuy7PSMklihD6kknSjr6GHRifxtfbCXfKAAG9YnUsSPkzcMplZKJyH1vds&#10;R9CwdjNDVmQmM/Qs24Uqv/BtfjEZO4gGIIV5Y8AZSC9S2lXIvL4FMlyjMFHQ7xC4ZH2+JdxGDYg7&#10;5j8Sn4U7iRQ509qSQYxd0VJ2ZnvOhjNKJoQgU8udSor9ES3cmQQyQlKGWtKPV52ODlOMp0GLPESo&#10;ohgNtQSyiqJ8N5+RMgelg4ko1C9sB2L4oLUB3mNw2sZrdnfDEHJ3J4USo9w+f0BZVnZ0d2ytTCN7&#10;Y+pwmM7T8dFjbd1Ev0gPpX1p9liU10nbP8ydSWCWKkFdnM+YoGJGTUYywWbPaCBqiS04LLO9OqNg&#10;ErUqGmHR1i6Lgvl6hjKOs5ZZV3meHpRX1gPaOhs12V4WulbWMVoK8MhGhRWn0s7Tqya9Z1zJLtpr&#10;DueyVYoqTyHcM83y8ZLVBfe9ktXwbSbqITRQdMxMlBWGbtVR36pqcGJOyCSVmmAPK4yr1tPazluu&#10;OA8d2ZJLpyj/DiObc+xAajGTxwqGCsYKm4farobtENrSVpliqmrhJR21BiMr2M8nNeDB/hnb4QsD&#10;ID0ZKRh4jIlEpFbA3LqZF0alK6bKuE7hNCW2GtdJC8axWxjhrUQ5kKIoGfLYqGHRaIuySNexDFqe&#10;acI/s74d+lVD4XRNpVh7x9PEUjExE+A5dWkcZ9dqnllns0q0lezMRJ78wLE5F5Sy0klZolzZM7qC&#10;araBY4Rfa3FeajVmxthZsv3OBh91bLloKelYLphI7hSG5JBdLUatzhYk1gWT2CKvRpTxziXqc1ci&#10;55BwW86uY1EoK1zc4h2UcWkUazwFnTWYJyFGFX22cnlpjSMPxZ0s7tlWv8AtXhUX8W3tlgjaXchu&#10;lrDq2OpBA1QYZxKFs1WCZ2O1w88MMe7nOmQZdBKCp75OFYSblSp6CCIBjR6NNTJAFEaXqQuPhq7N&#10;wEzhdF/73PnBtJWtV/VuGM3QxMqVzpsteuZAmk+zP8l6nM3ReMUBkyXgOJxmRnA2qqhD9rRiqnVo&#10;RzCD7YUurDDlEI+ruUWBMZUF90QChEENkkw5J3sKsQg3jMCXA5yRPs8TR+z+CGLEllzfIX/X6P9C&#10;1ibmE43+gBFzCYK6n+O0HlBCoJF5cs96ngyi7WM1kgh2ttiatz9LvBK3QngCwoeB9E2c9me10s6n&#10;UajZVbAG9S2XDHMQWifk58voi7VHs2rTRpDJlprtPMWiappnJpkiF1urs5lnfLOrpL/sErm+szFm&#10;gPO1RBTHYgxIUAHJSEXTalTTO2m+wb4SQ4KwPNn5OnupZmUdXEcXXj4bUd9iUvnykBU+o8Q/bYNe&#10;9hDzou1eIRBjX8FaSHOaKu7CNsONT467vO4ulAsyvTnJGoqL5TEd6zMdRs6kfml34wUHbZqDzraz&#10;xDFDpv/arjnjZ+NgG06JidrKKlHdGZM1tsBserNqS16zCJverOx5MmNkr56thqmbbMdT8zKcaR7x&#10;VHjizMazlj1yn/m/hMR8ZWw8zGr3vLKWHKxSYgoP7Yj07NNzzYU2h5qGJ7i05by4wCrBbTgKN9ug&#10;XUviMLI04oEpp85eWBayO6hcMS8IARJepLjZYvrlQhPIFVchGa4JOMuhWlWGK12tWbpW7v7iYp1V&#10;Nd5kC7WQKXtIZRZ0Ahk/CRWZu7wtxWqG9N+R2mexUApnLzH1ppW3s7garMSSjteX7hNzYk6Ish6V&#10;7sIwY3wu0fwpy0zpSigkKzdJUgj22qOlOEYNxdpK4fo6hYzOSWn8d9uLF88llkygJBNrdrZYtCLh&#10;AED+NVmSaAlAy5Nnw9nVLV7KxDlEEBZ2uR6MN/pfNPBuwXY53ytfXRwuYvWX2ZVUkBb12bwh1xQ/&#10;nLVmDpqoa2+SYw+isXS6dMNegXsUfSs7icRY1gbSlX5FK7qg82wXod0BnWWCwKI0XPH4kgPqZT0F&#10;Ti85XWQdx3Efy2AuhVhPlwbWwaz42dkY00GnlmxtcBMoCUMWW0jNjN3Jcg1WuOY8mUXmKTdZEHOt&#10;Og1vV4NVcMNF2794jZ4Xq5fjrKs43P0qboO9lZckWTBQrPLzYLgGWZ0CMp09b7hQggS2U3TnwqTR&#10;KM0gUVgRtVdHhYur1aHUA50G4UPhqgmiFmflPnLmBs8iGrjji4dkWINzkh4mSQ3CqkoVfkZg8Mxb&#10;Op0bIQhnOmCy9831Gmd6oaqQxIEvtku8A9t6LVULojvD5eZP1wd+2XlSUAyseTbfapsQPvA2/Rwh&#10;v2T/tlWbjRAXVGl0KnKRZWoWkVU7ITtJ/cx6ZYqilzcbkwLSS0V291TddrZFt4pZbZJsWqW1m1m5&#10;K25aMRI45ni97kVJkrVbuuwvMOHFgyxmvEhVAzmWuIBTGzKFcRd4b8jPUijzyGLFGJCh2nPVZ2cO&#10;CCSpCMNvvLS8MonJhVOj6P7s8KwoXzb1JcW4eYokU1WfkojaWbtiVPFsjkvT6vjsldqmiDaoU5Cf&#10;C8fiQIfkT/ZOhK4LfON4zZsUMS1xObHs5biZUzFtE3O2bF0plwI5ZdYRM5unnCbjYpmhmHKszMUP&#10;2Txrd52rh/R0G/cJbaOBQ/LULVu3cX+IJNrQeaAfbCPLqq/sCTHULPMVN+PjNKzhtGpHjRuF7Krr&#10;xhf7/mbTtC5cvsAmxoe06roftz+WNc/69G0poahZLnkiK79qmC3J1Iz1YO/dHM8lC5QRpdlSjVtf&#10;YhXxHFcCWyH+7NxFolQ8y2RTKEtvSyfjVn1LfJRKVRVnJbUYij3pmfKSTFlVxGUTXGGTLpDF2pO7&#10;KKT4lfp0rWErxq6JKMTLQEbeeFBoroW4PMsxV7wJcY6uvDmlyKXBlHNV8t5WmfZ4SFyhglUCJy7A&#10;ivSsTwORbbIHEP88vC2WQK5Q4SEKh5iKVRLqZOlMiCwNTCUxy1rwuAvQiKM2hjHoOECUdJqF5Gbn&#10;0Jijn2osLFGYg2uzMaHBWCOtaTZLGrgejYccpOca/Ux35rldnMW4uKDQFVYwrHzlDgW/iU/WR1rp&#10;BjOf7ORMabriiT/b9CGcEvNEtu65IqLpfb15OUcuw7AcPkSuus2cPchT2qBWcfqOgRnKTGtOdgLu&#10;5yuEKnJVgF6NDvyqF0XjtCzR1u+LztSWjdMJjhpytxV1Ju/ndQNTS0YhhmdMUITavJQ/i293uCC1&#10;Iks0LEA7tQJYsWCSM8niW0Vw0gSSrk6zRapbdBwfMs/mGg2LaG4bqYdjss0FPOKdOVhO8Wzp4BrD&#10;tGlGLs2Sb0hZ/Up90SwtHcQnFFiQ9f5+Csmr6uwMqwpqd+48wR0ZZxS1WRSe6IBGDpZ1GZrEYHRj&#10;7sTGiu7ecyERv4zstrBYGq54eTfOa2LLh7u7HF9xNrfppuYy57O5xP6SUly7PiR52Njt8YM39oVs&#10;wJMnzT7ILp/NMLVaxLLB1gNlgytBCYBR7A6h/fkXicKdonchzafAldCXR0y7dE5O/nO7gjMYu7NJ&#10;9my6BKFE1BEk6yjIfBnMUpSL94oKZJw+8ssKnk2gq3pmVQOvSCWmjSa7VllF111sPWnx0NeM0ioG&#10;dbQ8t/m06WZyMxOzWQC52TgWn1pXVF9kI4tzdU8cguhnBvwMyi736eiQo0xM1sU3nSAeE5bbxGs4&#10;bnRs/E8zvxdhoyumaybhkub1lPTTlYXrv+PK2SpJ6P3Wmkg6plvkH0fxG92EbrAwxuV4aPMRa+hN&#10;WKHr+iDfga2DyI4ciNUfOUHNQxami7pX2ngc5BthYCw5Yf4UF2vPXKy5QPhWa4OzPysk4tc0k3IC&#10;6Y4DqnI+rR8a6X4FtzgW3Z/H09iR6AaZ8A3xireK4xrX4TSp2tmwxJF0KfPKb39sYsuxmF8JZUyj&#10;GxrsJgfa0CVPTMa5Up7LEfXdZJlRDTwD4Qx3qONWLIC5w/gKyAiz11v2IqzV9czLc5lvwqysedrp&#10;ayYA8iRCF0sUsLx8FFCn3i1VWV3AcxpI3WKOIfGhCuMaDLmqn1Sxi6Oem40cpgYwYtVQVDLF4QCP&#10;XRnXzDJKDe5EKIBQuzq4Ym+MNXZZ9EkRw5YBz7Ax7URkarHj1anvU2fHTMC5Qynfg2nGCBE5EqgD&#10;MrpBKyd5oBEl7EtdJUvuM1Jj50hOZxSeHIXVGUjUrR7GPkfPY2xBAoyUavYTJ6m9+A1MOMrKAilC&#10;GlCxKpsv7q6J04migiRWfjbbn2tBkmnnTqAzZe9QCuwucYws1LjpQ2rmF7aSeNM9M25q29ivjdJ4&#10;zd8YxHUb19PKdVbWu6Tpyq/VhqX8cmdaWeXOh0hfwN6rrkSTuvzsAc2ZCCh7NBzlWRpzXpzCz1JY&#10;+PNzHP3CCAzdepj54eP17t/EjW79FFA58SsoBqFE/0Vnaf1X2PTLEy5qsTAP6xLJX+4y6S6QtqN1&#10;ic9CZj5uE4JnT5ezEOTot7FxLI+jx8mckWOW4VbJHtjKldeM5EGGKZTscKgBN7H5gZKllEidwktY&#10;PDvEU0ovIr9AEssnPM5A1WSTXpg8ealoSvLKUubqeMBAfDENafXyZrR1CtPxjNwUtrqRYP6TruYW&#10;N8WQnd75CgAzf/FnQM7fkAUzLqqac10bysymMGvoXVjl0uhiUtyiLLKQSyN+6aEvTYOZPhUzdj5q&#10;q5Y17W6zXJCzzU2TggZSO088m86GxYvUFEjAyriAGl4ilM4lX/So5gKqrFyGsxXBnkdGbBrU1pbq&#10;G5g6mZ5YscFOF96u+evCuC2RSzVcNJ+5qMhfnKDiB35OYxVvvzqj4hO7cevArhg7q9Y5kZ/WN+ED&#10;+3WZdVXZf/DRGpPxmL8TcM2uaYnBFF3UNXFdtkN1frJlf4SAW/I6UrK+iSMnplRcvJTDPUw+JWR3&#10;QSBCsHEv22a4BEARFGKO1WWgPX+Yn4mSMSNHlGiJQClghbJnm+eRR7OJKTEvJV0k7a3SwVKRbGlb&#10;y7PEGI4ALWt7lsrPNRdqkFxVo/Y8VloCPFMJJcwfJskNykiZk8wVPDsNttbg6x01qNcyU0iIYlAW&#10;eqlBbXeGsDbZJRblxR1ivERhqumDFxeuFzmvLSzvHyS4RtdAgngYxKt60p6LQONbXtxCNzeTFGQn&#10;Z0zWASEJyeTBUsFcWnFNO3O/6wLVjtWCTFf9eJ9pIc4b9QcpXFs+XR2pXl+E7+3PWN5YCRMpqJNe&#10;fqXKQezlNv7+p1Fe/y8AAAD//wMAUEsDBBQABgAIAAAAIQAPPECc3gAAAAoBAAAPAAAAZHJzL2Rv&#10;d25yZXYueG1sTI89T8MwEIZ3JP6DdUhsrdM2qkKIU1VIDAgWWhi6ufHViZo7R7GbhH+PM8F2H4/e&#10;e67YTdSKAXvfOFawWiYgkCtnGrYKvo6viwyED5qNbh2jgh/0sCvv7wqdGzfyJw6HYEUMYZ9rBXUI&#10;XS6lr2ok7ZeuQ467i+tJh9j2VppejzGcWrlOkq0k3XC8UOsOX2qsrocbKcjsMXTvH6fGfg/Emz2d&#10;aKQ3pR4fpv0ziIBT+INh1o/qUEans7ux8aJVkK7SSCpYbNcbEDOQPsXJeS7SDGRZyP8vlL8AAAD/&#10;/wMAUEsDBBQABgAIAAAAIQB5GLydvwAAACEBAAAZAAAAZHJzL19yZWxzL2Uyb0RvYy54bWwucmVs&#10;c4TPsWrEMAwG4L3QdzDaGyUdylHiZDkOspYUbjWOkpjEsrGc0nv7euzBwQ0ahND3S23/63f1Q0lc&#10;YA1NVYMitmFyvGj4Hi9vJ1CSDU9mD0wabiTQd68v7RftJpclWV0UVRQWDWvO8RNR7EreSBUicZnM&#10;IXmTS5sWjMZuZiF8r+sPTP8N6O5MNUwa0jA1oMZbLMnP7TDPztI52MMT5wcRaA/JwV/9XlCTFsoa&#10;HG9YqqnKoYBdi3ePdX8AAAD//wMAUEsBAi0AFAAGAAgAAAAhAJszJzcMAQAALQIAABMAAAAAAAAA&#10;AAAAAAAAAAAAAFtDb250ZW50X1R5cGVzXS54bWxQSwECLQAUAAYACAAAACEAOP0h/9YAAACUAQAA&#10;CwAAAAAAAAAAAAAAAAA9AQAAX3JlbHMvLnJlbHNQSwECLQAUAAYACAAAACEA++CkwnkBAAAKAwAA&#10;DgAAAAAAAAAAAAAAAAA8AgAAZHJzL2Uyb0RvYy54bWxQSwECLQAUAAYACAAAACEAN9QlPWkXAAAY&#10;SAAAEAAAAAAAAAAAAAAAAADhAwAAZHJzL2luay9pbmsxLnhtbFBLAQItABQABgAIAAAAIQAPPECc&#10;3gAAAAoBAAAPAAAAAAAAAAAAAAAAAHgbAABkcnMvZG93bnJldi54bWxQSwECLQAUAAYACAAAACEA&#10;eRi8nb8AAAAhAQAAGQAAAAAAAAAAAAAAAACDHAAAZHJzL19yZWxzL2Uyb0RvYy54bWwucmVsc1BL&#10;BQYAAAAABgAGAHgBAAB5HQAAAAA=&#10;">
+                <v:imagedata r:id="rId151" o:title=""/>
+              </v:shape>
+            </w:pict>
+          </mc:Fallback>
+        </mc:AlternateContent>
+      </w:r>
+      <w:r>
+        <w:rPr>
+          <w:rFonts w:ascii="Franklin Gothic Book" w:hAnsi="Franklin Gothic Book"/>
+          <w:noProof/>
+          <w:sz w:val="24"/>
+          <w:szCs w:val="24"/>
+        </w:rPr>
+        <mc:AlternateContent>
+          <mc:Choice Requires="wpi">
+            <w:drawing>
+              <wp:anchor distT="0" distB="0" distL="114300" distR="114300" simplePos="0" relativeHeight="251928576" behindDoc="0" locked="0" layoutInCell="1" allowOverlap="1" wp14:anchorId="47368CA0" wp14:editId="6F196E17">
+                <wp:simplePos x="0" y="0"/>
+                <wp:positionH relativeFrom="column">
+                  <wp:posOffset>355600</wp:posOffset>
+                </wp:positionH>
+                <wp:positionV relativeFrom="paragraph">
+                  <wp:posOffset>54610</wp:posOffset>
+                </wp:positionV>
+                <wp:extent cx="210795" cy="95885"/>
+                <wp:effectExtent l="38100" t="38100" r="56515" b="56515"/>
+                <wp:wrapNone/>
+                <wp:docPr id="1763373647" name="Ink 31"/>
+                <wp:cNvGraphicFramePr/>
+                <a:graphic xmlns:a="http://schemas.openxmlformats.org/drawingml/2006/main">
+                  <a:graphicData uri="http://schemas.microsoft.com/office/word/2010/wordprocessingInk">
+                    <w14:contentPart bwMode="auto" r:id="rId152">
+                      <w14:nvContentPartPr>
+                        <w14:cNvContentPartPr/>
+                      </w14:nvContentPartPr>
+                      <w14:xfrm>
+                        <a:off x="0" y="0"/>
+                        <a:ext cx="210795" cy="95885"/>
+                      </w14:xfrm>
+                    </w14:contentPart>
+                  </a:graphicData>
+                </a:graphic>
+              </wp:anchor>
+            </w:drawing>
+          </mc:Choice>
+          <mc:Fallback>
+            <w:pict>
+              <v:shape w14:anchorId="08B054AD" id="Ink 31" o:spid="_x0000_s1026" type="#_x0000_t75" style="position:absolute;margin-left:27.3pt;margin-top:3.6pt;width:18.05pt;height:8.95pt;z-index:251928576;visibility:visible;mso-wrap-style:square;mso-wrap-distance-left:9pt;mso-wrap-distance-top:0;mso-wrap-distance-right:9pt;mso-wrap-distance-bottom:0;mso-position-horizontal:absolute;mso-position-horizontal-relative:text;mso-position-vertical:absolute;mso-position-vertical-relative:text" o:gfxdata="UEsDBBQABgAIAAAAIQCbMyc3DAEAAC0CAAATAAAAW0NvbnRlbnRfVHlwZXNdLnhtbISRsU7DMBRF&#10;dyT+wfKKEqcdEEJJOpAyAkLlAyz7JbHqPFt+JrR/j5O2C1AyeLD97rlHdrk5DJaNEMg4rPgqLzgD&#10;VE4b7Cr+sXvOHjijKFFL6xAqfgTim/r2ptwdPRBLaaSK9zH6RyFI9TBIyp0HTDetC4OMaRs64aXa&#10;yw7EuijuhXIYAWMWJwavywZa+Wkj2x7S8ckkgCXOnk6DU1fFpffWKBmTqRhR/2jJzg15Ss4z1BtP&#10;d0mDiz8bppvrBefca3qaYDSwNxniixyShtCBBKxd41T+P2OSHChzbWsU5E2g7Zy6OF1jG9yLtFYL&#10;9DQy2CWWdl8YYFxA/RJtUuwdxgtdzJ9dfwMAAP//AwBQSwMEFAAGAAgAAAAhADj9If/WAAAAlAEA&#10;AAsAAABfcmVscy8ucmVsc6SQwWrDMAyG74O9g9F9cZrDGKNOL6PQa+kewNiKYxpbRjLZ+vYzg8Ey&#10;ettRv9D3iX9/+EyLWpElUjaw63pQmB35mIOB98vx6QWUVJu9XSijgRsKHMbHh/0ZF1vbkcyxiGqU&#10;LAbmWsur1uJmTFY6KpjbZiJOtraRgy7WXW1APfT9s+bfDBg3THXyBvjkB1CXW2nmP+wUHZPQVDtH&#10;SdM0RXePqj195DOujWI5YDXgWb5DxrVrz4G+79390xvYljm6I9uEb+S2fhyoZT96vely/AIAAP//&#10;AwBQSwMEFAAGAAgAAAAhAAVu9Tp5AQAACAMAAA4AAABkcnMvZTJvRG9jLnhtbJxSyU7DMBC9I/EP&#10;1txpkkIhiZpyoELiwHKADzCO3VjEnmjskvL3TLrQFoSQuESZefHLWzy9XrlWvGsKFn0F2SgFob3C&#10;2vpFBS/Pt2c5iBClr2WLXlfwoQNcz05Ppn1X6jE22NaaBJP4UPZdBU2MXZkkQTXayTDCTnsGDZKT&#10;kUdaJDXJntldm4zT9DLpkeqOUOkQeDvfgDBb8xujVXw0Jugo2gryojgHEfnlMitAUAXF+II3rwN0&#10;lUMym8pyQbJrrNpKkv9Q5KT1LOCLai6jFEuyP6icVYQBTRwpdAkaY5Ve+2FnWfrN2Z1/G1xlF2pJ&#10;pUIftY9PkuIuuzXwn1+4lhPo77HmduQyImwZOZ6/y9iInqNaOtazaYR0KyNfh9DYLnDMpa0roLs6&#10;2+v37zd7B0+09/VwDHAjydbyb0dWhtwQNisRqwr4/n0Mz3WXehWF4uU4S6+KCQjFUDHJ88kA74g3&#10;BLvpIFn+5KjDw3k4fnCBZ58AAAD//wMAUEsDBBQABgAIAAAAIQDWFpfo6wQAABcOAAAQAAAAZHJz&#10;L2luay9pbmsxLnhtbLRWyW7jRhC9B8g/NDqHXNhSb9yEkecUAwESZJCZAMlRI9OWMBJlUPT293lV&#10;vYjyMsjBgY12s5ZXr15Xk/7w8XG/E/fdcNwe+qU0My1F168PV9v+Zin/+nKpGimO46q/Wu0OfbeU&#10;T91Rfrz48YcP2/7bfrfAKoDQH2m33y3lZhxvF/P5w8PD7MHNDsPN3Grt5r/2337/TV7ErKvuettv&#10;R5Q8JtP60I/d40hgi+3VUq7HR53jgf35cDesu+wmy7A+RYzDat1dHob9asyIm1XfdzvRr/bg/bcU&#10;49MtNlvUuekGKfZbNKzszPjaN7+0MKwel3LyfAeKRzDZy/nrmP/8D5iXLzGJlrN1VUsRKV1198Rp&#10;zpov3u7903C47YZx251kDqJEx5NYh2fWJwg1dMfD7o7ORor71e4OkhmtMRaxtpm/IshLPGjzrnjQ&#10;5U28KblzaWJ7Ux2iaHmk0tGO232HQd/f5hkbjwAm8+dx4OtgtfVKO2XNF10uTL2w7UzXbnIUcYoT&#10;5tfh7rjJeF+H07yyJ6sWOnvYXo2bLLqe6TKLPpX8tdRNt73ZjN/LjW1zcp6cV+4hD5OIffzZXS/l&#10;T3wVBWcGAzditXBaNL4pftb4saasCqk8bpRUprS6UEbjV9TOtoVxCFaVs1VBOcIbXxjVaGXb2hZW&#10;GKELRGOthLX4o4yC1q5u6rMpT8L+V5Z8fH9cXx+7EXfIVzNt5YWpG1GBvXM6cC+9r8HdeFmig6oF&#10;N3BQlQepCbW4Fxr8QJUoT/bEnhzcxVuhISGspYA66LREYQhVvkQzVEaZqEzAhDBGkAN/s4NwyM0W&#10;2AMVDs0ORgrsCIEymCrtDenNgM8bAhY7UkrukVICuTMssDg5mBYXieQm3URAIgTW7JiYaABQKgnA&#10;D0luBOeU0AKhnzJCIypOEQqQsqk5rhWDScApVto/dyuvatjovFSVjokyuSbxDxolGtwSzMAnLgjD&#10;A6JoG2uGXr7bHjPmbMJNJxtqPKed4GCfFKDKJFDSN/JzDIdVmdZVuHxWmbr073fPqtbM2kZeOF+L&#10;shHG+TLcs7r2tpAaN81IVTs8gFKJdwAx9IJfDqQqrGiDpAsnpAsv6I4UOAkLs3WkJQvLMbTEBE6O&#10;fQdVTmvS42RBIRqBrBkikAu4wILWZCIjnyP5nz/QQRKD7DnlEzfK5JTsJxNisJIdLLBO88kfgzHH&#10;4cE1wpqqwGA7q6wtgelwchYW5bxwmHMjPExty9hJu6Dm+SCExpkFlTmLJ8YwEeOkDm2JJJGNgp2Z&#10;yE4pHEWAZw/IgQcm7ogwg59IsIkw3zCRSCd1+IE6eZ7BGiEWRc4y6MtCYyNIKdOAR6Va+46zbrRr&#10;Zq6UF77FpNfCNr6Nw+4bg48Kvii1VFXjTeFEqyomEXgSNeyY84t9EJRUphE5qRMSyASPFSWksPic&#10;ClvSpVC+VrZqKIWmhrRIIxz28QgCIrByEGSmfbako59CJNQYRAkgFhgik04RJkiNVTl0QF97YkCO&#10;1GsEQQw5MlSql9zZEYJYBaoBoJyXYgE18RNu9AR4Ssn+U8Xz6nyZiCheTKx4IMzkEyKVB3JqlIpw&#10;11QeMTkWu2yPA44smJjWJDZHpWxWDpFwkEAxgwWk2EnxmMGhZEYsZXDrnM6xXDCl4+2Jtz5eF0TG&#10;Nq1+9so//Wd88S8AAAD//wMAUEsDBBQABgAIAAAAIQBiHDtT3QAAAAYBAAAPAAAAZHJzL2Rvd25y&#10;ZXYueG1sTI7BTsMwEETvSPyDtUjcqNOoaWnIpqpAiB6QCm0lrm68jQPxOordNPw95gTH0YzevGI1&#10;2lYM1PvGMcJ0koAgrpxuuEY47J/v7kH4oFir1jEhfJOHVXl9Vahcuwu/07ALtYgQ9rlCMCF0uZS+&#10;MmSVn7iOOHYn11sVYuxrqXt1iXDbyjRJ5tKqhuODUR09Gqq+dmeL8PZyGmizzmT68flqhu1hxt3T&#10;BvH2Zlw/gAg0hr8x/OpHdSij09GdWXvRImSzeVwiLFIQsV4mCxBHhDSbgiwL+V+//AEAAP//AwBQ&#10;SwMEFAAGAAgAAAAhAHkYvJ2/AAAAIQEAABkAAABkcnMvX3JlbHMvZTJvRG9jLnhtbC5yZWxzhM+x&#10;asQwDAbgvdB3MNobJR3KUeJkOQ6ylhRuNY6SmMSysZzSe/t67MHBDRqE0PdLbf/rd/VDSVxgDU1V&#10;gyK2YXK8aPgeL28nUJINT2YPTBpuJNB3ry/tF+0mlyVZXRRVFBYNa87xE1HsSt5IFSJxmcwheZNL&#10;mxaMxm5mIXyv6w9M/w3o7kw1TBrSMDWgxlssyc/tMM/O0jnYwxPnBxFoD8nBX/1eUJMWyhocb1iq&#10;qcqhgF2Ld491fwAAAP//AwBQSwECLQAUAAYACAAAACEAmzMnNwwBAAAtAgAAEwAAAAAAAAAAAAAA&#10;AAAAAAAAW0NvbnRlbnRfVHlwZXNdLnhtbFBLAQItABQABgAIAAAAIQA4/SH/1gAAAJQBAAALAAAA&#10;AAAAAAAAAAAAAD0BAABfcmVscy8ucmVsc1BLAQItABQABgAIAAAAIQAFbvU6eQEAAAgDAAAOAAAA&#10;AAAAAAAAAAAAADwCAABkcnMvZTJvRG9jLnhtbFBLAQItABQABgAIAAAAIQDWFpfo6wQAABcOAAAQ&#10;AAAAAAAAAAAAAAAAAOEDAABkcnMvaW5rL2luazEueG1sUEsBAi0AFAAGAAgAAAAhAGIcO1PdAAAA&#10;BgEAAA8AAAAAAAAAAAAAAAAA+ggAAGRycy9kb3ducmV2LnhtbFBLAQItABQABgAIAAAAIQB5GLyd&#10;vwAAACEBAAAZAAAAAAAAAAAAAAAAAAQKAABkcnMvX3JlbHMvZTJvRG9jLnhtbC5yZWxzUEsFBgAA&#10;AAAGAAYAeAEAAPoKAAAAAA==&#10;">
+                <v:imagedata r:id="rId153" o:title=""/>
+              </v:shape>
+            </w:pict>
+          </mc:Fallback>
+        </mc:AlternateContent>
+      </w:r>
+    </w:p>
+    <w:p>
+      <w:pPr>
+        <w:rPr>
+          <w:rFonts w:ascii="Franklin Gothic Book" w:hAnsi="Franklin Gothic Book"/>
+          <w:sz w:val="24"/>
+          <w:szCs w:val="24"/>
+        </w:rPr>
+      </w:pPr>
+      <w:r>
+        <w:rPr>
+          <w:rFonts w:ascii="Franklin Gothic Book" w:hAnsi="Franklin Gothic Book"/>
+          <w:noProof/>
+          <w:sz w:val="24"/>
+          <w:szCs w:val="24"/>
+        </w:rPr>
+        <mc:AlternateContent>
+          <mc:Choice Requires="wpi">
+            <w:drawing>
+              <wp:anchor distT="0" distB="0" distL="114300" distR="114300" simplePos="0" relativeHeight="252083200" behindDoc="0" locked="0" layoutInCell="1" allowOverlap="1" wp14:anchorId="5FB0CC0E" wp14:editId="50CF48FA">
+                <wp:simplePos x="0" y="0"/>
+                <wp:positionH relativeFrom="column">
+                  <wp:posOffset>3602809</wp:posOffset>
+                </wp:positionH>
+                <wp:positionV relativeFrom="paragraph">
+                  <wp:posOffset>85478</wp:posOffset>
+                </wp:positionV>
+                <wp:extent cx="68760" cy="26280"/>
+                <wp:effectExtent l="38100" t="38100" r="45720" b="50165"/>
+                <wp:wrapNone/>
+                <wp:docPr id="592826039" name="Ink 182"/>
+                <wp:cNvGraphicFramePr/>
+                <a:graphic xmlns:a="http://schemas.openxmlformats.org/drawingml/2006/main">
+                  <a:graphicData uri="http://schemas.microsoft.com/office/word/2010/wordprocessingInk">
+                    <w14:contentPart bwMode="auto" r:id="rId154">
+                      <w14:nvContentPartPr>
+                        <w14:cNvContentPartPr/>
+                      </w14:nvContentPartPr>
+                      <w14:xfrm>
+                        <a:off x="0" y="0"/>
+                        <a:ext cx="68760" cy="26280"/>
+                      </w14:xfrm>
+                    </w14:contentPart>
+                  </a:graphicData>
+                </a:graphic>
+              </wp:anchor>
+            </w:drawing>
+          </mc:Choice>
+          <mc:Fallback>
+            <w:pict>
+              <v:shape w14:anchorId="4CFC3140" id="Ink 182" o:spid="_x0000_s1026" type="#_x0000_t75" style="position:absolute;margin-left:283pt;margin-top:6.05pt;width:6.8pt;height:3.45pt;z-index:252083200;visibility:visible;mso-wrap-style:square;mso-wrap-distance-left:9pt;mso-wrap-distance-top:0;mso-wrap-distance-right:9pt;mso-wrap-distance-bottom:0;mso-position-horizontal:absolute;mso-position-horizontal-relative:text;mso-position-vertical:absolute;mso-position-vertical-relative:text" o:gfxdata="UEsDBBQABgAIAAAAIQCbMyc3DAEAAC0CAAATAAAAW0NvbnRlbnRfVHlwZXNdLnhtbISRsU7DMBRF&#10;dyT+wfKKEqcdEEJJOpAyAkLlAyz7JbHqPFt+JrR/j5O2C1AyeLD97rlHdrk5DJaNEMg4rPgqLzgD&#10;VE4b7Cr+sXvOHjijKFFL6xAqfgTim/r2ptwdPRBLaaSK9zH6RyFI9TBIyp0HTDetC4OMaRs64aXa&#10;yw7EuijuhXIYAWMWJwavywZa+Wkj2x7S8ckkgCXOnk6DU1fFpffWKBmTqRhR/2jJzg15Ss4z1BtP&#10;d0mDiz8bppvrBefca3qaYDSwNxniixyShtCBBKxd41T+P2OSHChzbWsU5E2g7Zy6OF1jG9yLtFYL&#10;9DQy2CWWdl8YYFxA/RJtUuwdxgtdzJ9dfwMAAP//AwBQSwMEFAAGAAgAAAAhADj9If/WAAAAlAEA&#10;AAsAAABfcmVscy8ucmVsc6SQwWrDMAyG74O9g9F9cZrDGKNOL6PQa+kewNiKYxpbRjLZ+vYzg8Ey&#10;ettRv9D3iX9/+EyLWpElUjaw63pQmB35mIOB98vx6QWUVJu9XSijgRsKHMbHh/0ZF1vbkcyxiGqU&#10;LAbmWsur1uJmTFY6KpjbZiJOtraRgy7WXW1APfT9s+bfDBg3THXyBvjkB1CXW2nmP+wUHZPQVDtH&#10;SdM0RXePqj195DOujWI5YDXgWb5DxrVrz4G+79390xvYljm6I9uEb+S2fhyoZT96vely/AIAAP//&#10;AwBQSwMEFAAGAAgAAAAhAOVXb9Z1AQAABwMAAA4AAABkcnMvZTJvRG9jLnhtbJxSXU/CMBR9N/E/&#10;NH2XbQTnXBg8SEx4UHnQH1C7ljWuvcttYePfezdQQGNMeGnanvTc89HpvLM12yr0BlzBk1HMmXIS&#10;SuPWBX97fbzJOPNBuFLU4FTBd8rz+ez6ato2uRpDBXWpkBGJ83nbFLwKocmjyMtKWeFH0ChHoAa0&#10;ItAR11GJoiV2W0fjOE6jFrBsEKTynm4Xe5DPBn6tlQwvWnsVWF3wLJ2QvFDw+zimDdImyWjzTlCW&#10;3fJoNhX5GkVTGXmQJC5QZIVxJOCbaiGCYBs0v6iskQgedBhJsBFobaQa/JCzJP7hbOk+elfJRG4w&#10;l+CCcmElMHxlNwCXjLA1JdA+QUntiE0AfmCkeP4vYy96AXJjSc++EVS1CPQdfGUaTzHnpiw4Lsvk&#10;qN9tH44OVnj09XwOUCPRwfJfTzqNtg+blLCu4FTnrl+HLlUXmKTLNLtLCZCEjNMxVX7Cu3//NeUk&#10;WBp9VuHpuZd18n9nnwAAAP//AwBQSwMEFAAGAAgAAAAhAKnMm5vTAQAAewQAABAAAABkcnMvaW5r&#10;L2luazEueG1stJNBb5swFMfvk/YdLO+wSwBj0kBQSU+LNGmTpraTtiMFN1gFO7JNSL79HsZxqJru&#10;tAmBzLPf3+/9/Pft3bFr0YEpzaUocBwSjJioZM3FrsA/H7dBhpE2pajLVgpW4BPT+G7z8cMtFy9d&#10;m8MXgYLQ46hrC9wYs8+jaBiGcEhCqXYRJSSJvoqX79/wxmXV7JkLbmBLfQ5VUhh2NKNYzusCV+ZI&#10;/HrQfpC9qpifHiOquqwwqqzYVqquNF6xKYVgLRJlB3X/wsic9jDgsM+OKYw6Dg0HNIyX6TL7soZA&#10;eSzw7L+HEjVU0uHouubv/6C5fas5lpXQdJVi5Eqq2WGsKbLM8/d7/6HkninD2QXzBMVNnFA1/Vs+&#10;EyjFtGz78WwwOpRtD8hiQsAWbu84ugLkrR6w+ad6wOVdvXlxr9G49uYcHDRvqfPRGt4xMHq39x4z&#10;GoTH8INR9jpQQpcBSQIaP5KbnC5zQsJ1msyOwrn4rPmket14vSd18aud8dSmzgZem8ZDJyG58dDn&#10;yK+lNozvGvO3XNe2TfbOuXIPrZmQ6+OePRf4k72KyGZOAdtIjFKKMrDG4jMZnwXOKA4SeNPVekFX&#10;QRbEJEtfmdRvDPQ3fwAAAP//AwBQSwMEFAAGAAgAAAAhALkOFv/fAAAACQEAAA8AAABkcnMvZG93&#10;bnJldi54bWxMj8FOwzAQRO9I/Qdrkbgg6rRS0zSNUxUEl55oi3p24iWJGq+j2EkDX89yguPOjGbf&#10;ZLvJtmLE3jeOFCzmEQik0pmGKgUf57enBIQPmoxuHaGCL/Swy2d3mU6Nu9ERx1OoBJeQT7WCOoQu&#10;ldKXNVrt565DYu/T9VYHPvtKml7fuNy2chlFsbS6If5Q6w5faiyvp8EqOBSv4/sl6a6HMfHDY/X9&#10;bJtkUurhftpvQQScwl8YfvEZHXJmKtxAxotWwSqOeUtgY7kAwYHVehODKFjYRCDzTP5fkP8AAAD/&#10;/wMAUEsDBBQABgAIAAAAIQB5GLydvwAAACEBAAAZAAAAZHJzL19yZWxzL2Uyb0RvYy54bWwucmVs&#10;c4TPsWrEMAwG4L3QdzDaGyUdylHiZDkOspYUbjWOkpjEsrGc0nv7euzBwQ0ahND3S23/63f1Q0lc&#10;YA1NVYMitmFyvGj4Hi9vJ1CSDU9mD0wabiTQd68v7RftJpclWV0UVRQWDWvO8RNR7EreSBUicZnM&#10;IXmTS5sWjMZuZiF8r+sPTP8N6O5MNUwa0jA1oMZbLMnP7TDPztI52MMT5wcRaA/JwV/9XlCTFsoa&#10;HG9YqqnKoYBdi3ePdX8AAAD//wMAUEsBAi0AFAAGAAgAAAAhAJszJzcMAQAALQIAABMAAAAAAAAA&#10;AAAAAAAAAAAAAFtDb250ZW50X1R5cGVzXS54bWxQSwECLQAUAAYACAAAACEAOP0h/9YAAACUAQAA&#10;CwAAAAAAAAAAAAAAAAA9AQAAX3JlbHMvLnJlbHNQSwECLQAUAAYACAAAACEA5Vdv1nUBAAAHAwAA&#10;DgAAAAAAAAAAAAAAAAA8AgAAZHJzL2Uyb0RvYy54bWxQSwECLQAUAAYACAAAACEAqcybm9MBAAB7&#10;BAAAEAAAAAAAAAAAAAAAAADdAwAAZHJzL2luay9pbmsxLnhtbFBLAQItABQABgAIAAAAIQC5Dhb/&#10;3wAAAAkBAAAPAAAAAAAAAAAAAAAAAN4FAABkcnMvZG93bnJldi54bWxQSwECLQAUAAYACAAAACEA&#10;eRi8nb8AAAAhAQAAGQAAAAAAAAAAAAAAAADqBgAAZHJzL19yZWxzL2Uyb0RvYy54bWwucmVsc1BL&#10;BQYAAAAABgAGAHgBAADgBwAAAAA=&#10;">
+                <v:imagedata r:id="rId155" o:title=""/>
+              </v:shape>
+            </w:pict>
+          </mc:Fallback>
+        </mc:AlternateContent>
+      </w:r>
+      <w:r>
+        <w:rPr>
+          <w:rFonts w:ascii="Franklin Gothic Book" w:hAnsi="Franklin Gothic Book"/>
+          <w:noProof/>
+          <w:sz w:val="24"/>
+          <w:szCs w:val="24"/>
+        </w:rPr>
+        <mc:AlternateContent>
+          <mc:Choice Requires="wpi">
+            <w:drawing>
+              <wp:anchor distT="0" distB="0" distL="114300" distR="114300" simplePos="0" relativeHeight="252082176" behindDoc="0" locked="0" layoutInCell="1" allowOverlap="1" wp14:anchorId="7D062929" wp14:editId="43947206">
+                <wp:simplePos x="0" y="0"/>
+                <wp:positionH relativeFrom="column">
+                  <wp:posOffset>3001969</wp:posOffset>
+                </wp:positionH>
+                <wp:positionV relativeFrom="paragraph">
+                  <wp:posOffset>74678</wp:posOffset>
+                </wp:positionV>
+                <wp:extent cx="57240" cy="15480"/>
+                <wp:effectExtent l="38100" t="38100" r="57150" b="41910"/>
+                <wp:wrapNone/>
+                <wp:docPr id="1438442813" name="Ink 181"/>
+                <wp:cNvGraphicFramePr/>
+                <a:graphic xmlns:a="http://schemas.openxmlformats.org/drawingml/2006/main">
+                  <a:graphicData uri="http://schemas.microsoft.com/office/word/2010/wordprocessingInk">
+                    <w14:contentPart bwMode="auto" r:id="rId156">
+                      <w14:nvContentPartPr>
+                        <w14:cNvContentPartPr/>
+                      </w14:nvContentPartPr>
+                      <w14:xfrm>
+                        <a:off x="0" y="0"/>
+                        <a:ext cx="57240" cy="15480"/>
+                      </w14:xfrm>
+                    </w14:contentPart>
+                  </a:graphicData>
+                </a:graphic>
+              </wp:anchor>
+            </w:drawing>
+          </mc:Choice>
+          <mc:Fallback>
+            <w:pict>
+              <v:shape w14:anchorId="059127FC" id="Ink 181" o:spid="_x0000_s1026" type="#_x0000_t75" style="position:absolute;margin-left:235.7pt;margin-top:5.2pt;width:5.9pt;height:2.6pt;z-index:252082176;visibility:visible;mso-wrap-style:square;mso-wrap-distance-left:9pt;mso-wrap-distance-top:0;mso-wrap-distance-right:9pt;mso-wrap-distance-bottom:0;mso-position-horizontal:absolute;mso-position-horizontal-relative:text;mso-position-vertical:absolute;mso-position-vertical-relative:text" o:gfxdata="UEsDBBQABgAIAAAAIQCbMyc3DAEAAC0CAAATAAAAW0NvbnRlbnRfVHlwZXNdLnhtbISRsU7DMBRF&#10;dyT+wfKKEqcdEEJJOpAyAkLlAyz7JbHqPFt+JrR/j5O2C1AyeLD97rlHdrk5DJaNEMg4rPgqLzgD&#10;VE4b7Cr+sXvOHjijKFFL6xAqfgTim/r2ptwdPRBLaaSK9zH6RyFI9TBIyp0HTDetC4OMaRs64aXa&#10;yw7EuijuhXIYAWMWJwavywZa+Wkj2x7S8ckkgCXOnk6DU1fFpffWKBmTqRhR/2jJzg15Ss4z1BtP&#10;d0mDiz8bppvrBefca3qaYDSwNxniixyShtCBBKxd41T+P2OSHChzbWsU5E2g7Zy6OF1jG9yLtFYL&#10;9DQy2CWWdl8YYFxA/RJtUuwdxgtdzJ9dfwMAAP//AwBQSwMEFAAGAAgAAAAhADj9If/WAAAAlAEA&#10;AAsAAABfcmVscy8ucmVsc6SQwWrDMAyG74O9g9F9cZrDGKNOL6PQa+kewNiKYxpbRjLZ+vYzg8Ey&#10;ettRv9D3iX9/+EyLWpElUjaw63pQmB35mIOB98vx6QWUVJu9XSijgRsKHMbHh/0ZF1vbkcyxiGqU&#10;LAbmWsur1uJmTFY6KpjbZiJOtraRgy7WXW1APfT9s+bfDBg3THXyBvjkB1CXW2nmP+wUHZPQVDtH&#10;SdM0RXePqj195DOujWI5YDXgWb5DxrVrz4G+79390xvYljm6I9uEb+S2fhyoZT96vely/AIAAP//&#10;AwBQSwMEFAAGAAgAAAAhAHwvOAlzAQAABwMAAA4AAABkcnMvZTJvRG9jLnhtbJxSy27CMBC8V+o/&#10;WL6XJAgoRCQciipx6OPQfoDr2MRq7I3WDoG/7yZAgVZVJS6Wd0eendnxfLG1Fdso9AZcxpNBzJly&#10;Egrj1hl/f3u8m3Lmg3CFqMCpjO+U54v89mbe1qkaQglVoZARifNpW2e8DKFOo8jLUlnhB1ArR6AG&#10;tCJQieuoQNESu62iYRxPohawqBGk8p66yz3I855fayXDi9ZeBVZlfDoZkbxwvGDGZ/GMOh90GRIU&#10;5XORrlHUpZEHSeIKRVYYRwK+qZYiCNag+UVljUTwoMNAgo1AayNV74ecJfEPZyv32blKRrLBVIIL&#10;yoVXgeG4ux64ZoStaAPtExSUjmgC8AMjref/MPailyAbS3r2iaCqRKDv4EtTe84wNUXGcVUkJ/1u&#10;83By8IonX8+XACUSHSz/9WSr0XbLJiVsm3GKc9edfZZqG5ik5vi+i5dJQpLxaNqjR979+2N1tlga&#10;fRHhed3JOvu/+RcAAAD//wMAUEsDBBQABgAIAAAAIQDamZ4A2wEAAIcEAAAQAAAAZHJzL2luay9p&#10;bmsxLnhtbLRTwY6bMBC9V+o/WO6hlwDGJiGLluypkSq1UrW7ldojC95gLTaRbULy9x0McVhttqdW&#10;SMgee57fvHlze3eUDTpwbUSrchyHBCOuyrYSapfjn4/bYI2RsYWqiqZVPMcnbvDd5uOHW6FeZJPB&#10;HwGCMsNKNjmurd1nUdT3fdizsNW7iBLCoq/q5fs3vJmyKv4slLDwpDmHylZZfrQDWCaqHJf2SPx9&#10;wH5oO11yfzxEdHm5YXVR8m2rZWE9Yl0oxRukCgm8f2FkT3tYCHhnxzVGUkDBAQ3jJE3WX24gUBxz&#10;PNt3QNEAE4mj65i//wPm9i3mQIvRdJViNFGq+GHgFDnNs/dr/6HbPddW8IvMoyjTwQmV497pMwql&#10;uWmbbugNRoei6UCymBCwxfR2HF0R5C0eaPNP8UCXd/Hm5F5LM5U312ESzVvq3ForJAejy733mDUA&#10;PIQfrHbjQAlNAsICGj+SZUaTjJCQ3dBZKyYXnzGfdGdqj/ekL351J161sbJeVLb2opOQLL3oc8mv&#10;pdZc7Gr7t9ypbJfsnXNlDp2Z0FTHPX/O8Sc3ishljgFXSIwShpKUrRefCXw0XbIFXq1xEK9gqoZd&#10;QCmiiCwChihEV8krw3oS0InNHwAAAP//AwBQSwMEFAAGAAgAAAAhAPJlQR7fAAAACQEAAA8AAABk&#10;cnMvZG93bnJldi54bWxMj81OwzAQhO9IvIO1SFwq6rSkPwpxKkShJzi09MLNjZfEIl5HttOGt2c5&#10;wWm1O6PZb8rN6DpxxhCtJwWzaQYCqfbGUqPg+P5ytwYRkyajO0+o4BsjbKrrq1IXxl9oj+dDagSH&#10;UCy0gjalvpAy1i06Hae+R2Lt0wenE6+hkSboC4e7Ts6zbCmdtsQfWt3jU4v112FwCrYfb0f7ulst&#10;ti7Y52EScTfZo1K3N+PjA4iEY/ozwy8+o0PFTCc/kImiU5CvZjlbWch4siFf389BnPiwWIKsSvm/&#10;QfUDAAD//wMAUEsDBBQABgAIAAAAIQB5GLydvwAAACEBAAAZAAAAZHJzL19yZWxzL2Uyb0RvYy54&#10;bWwucmVsc4TPsWrEMAwG4L3QdzDaGyUdylHiZDkOspYUbjWOkpjEsrGc0nv7euzBwQ0ahND3S23/&#10;63f1Q0lcYA1NVYMitmFyvGj4Hi9vJ1CSDU9mD0wabiTQd68v7RftJpclWV0UVRQWDWvO8RNR7Ere&#10;SBUicZnMIXmTS5sWjMZuZiF8r+sPTP8N6O5MNUwa0jA1oMZbLMnP7TDPztI52MMT5wcRaA/JwV/9&#10;XlCTFsoaHG9YqqnKoYBdi3ePdX8AAAD//wMAUEsBAi0AFAAGAAgAAAAhAJszJzcMAQAALQIAABMA&#10;AAAAAAAAAAAAAAAAAAAAAFtDb250ZW50X1R5cGVzXS54bWxQSwECLQAUAAYACAAAACEAOP0h/9YA&#10;AACUAQAACwAAAAAAAAAAAAAAAAA9AQAAX3JlbHMvLnJlbHNQSwECLQAUAAYACAAAACEAfC84CXMB&#10;AAAHAwAADgAAAAAAAAAAAAAAAAA8AgAAZHJzL2Uyb0RvYy54bWxQSwECLQAUAAYACAAAACEA2pme&#10;ANsBAACHBAAAEAAAAAAAAAAAAAAAAADbAwAAZHJzL2luay9pbmsxLnhtbFBLAQItABQABgAIAAAA&#10;IQDyZUEe3wAAAAkBAAAPAAAAAAAAAAAAAAAAAOQFAABkcnMvZG93bnJldi54bWxQSwECLQAUAAYA&#10;CAAAACEAeRi8nb8AAAAhAQAAGQAAAAAAAAAAAAAAAADwBgAAZHJzL19yZWxzL2Uyb0RvYy54bWwu&#10;cmVsc1BLBQYAAAAABgAGAHgBAADmBwAAAAA=&#10;">
+                <v:imagedata r:id="rId157" o:title=""/>
+              </v:shape>
+            </w:pict>
+          </mc:Fallback>
+        </mc:AlternateContent>
+      </w:r>
+      <w:r>
+        <w:rPr>
+          <w:rFonts w:ascii="Franklin Gothic Book" w:hAnsi="Franklin Gothic Book"/>
+          <w:noProof/>
+          <w:sz w:val="24"/>
+          <w:szCs w:val="24"/>
+        </w:rPr>
+        <mc:AlternateContent>
+          <mc:Choice Requires="wpi">
+            <w:drawing>
+              <wp:anchor distT="0" distB="0" distL="114300" distR="114300" simplePos="0" relativeHeight="251993088" behindDoc="0" locked="0" layoutInCell="1" allowOverlap="1" wp14:anchorId="2E6F12A7" wp14:editId="1264C39F">
+                <wp:simplePos x="0" y="0"/>
+                <wp:positionH relativeFrom="column">
+                  <wp:posOffset>1429385</wp:posOffset>
+                </wp:positionH>
+                <wp:positionV relativeFrom="paragraph">
+                  <wp:posOffset>-438150</wp:posOffset>
+                </wp:positionV>
+                <wp:extent cx="101550" cy="1243890"/>
+                <wp:effectExtent l="38100" t="38100" r="51435" b="52070"/>
+                <wp:wrapNone/>
+                <wp:docPr id="1383883250" name="Ink 94"/>
+                <wp:cNvGraphicFramePr/>
+                <a:graphic xmlns:a="http://schemas.openxmlformats.org/drawingml/2006/main">
+                  <a:graphicData uri="http://schemas.microsoft.com/office/word/2010/wordprocessingInk">
+                    <w14:contentPart bwMode="auto" r:id="rId158">
+                      <w14:nvContentPartPr>
+                        <w14:cNvContentPartPr/>
+                      </w14:nvContentPartPr>
+                      <w14:xfrm>
+                        <a:off x="0" y="0"/>
+                        <a:ext cx="101550" cy="1243890"/>
+                      </w14:xfrm>
+                    </w14:contentPart>
+                  </a:graphicData>
+                </a:graphic>
+              </wp:anchor>
+            </w:drawing>
+          </mc:Choice>
+          <mc:Fallback>
+            <w:pict>
+              <v:shape w14:anchorId="2C5936B3" id="Ink 94" o:spid="_x0000_s1026" type="#_x0000_t75" style="position:absolute;margin-left:112.05pt;margin-top:-35pt;width:9pt;height:98.95pt;z-index:251993088;visibility:visible;mso-wrap-style:square;mso-wrap-distance-left:9pt;mso-wrap-distance-top:0;mso-wrap-distance-right:9pt;mso-wrap-distance-bottom:0;mso-position-horizontal:absolute;mso-position-horizontal-relative:text;mso-position-vertical:absolute;mso-position-vertical-relative:text" o:gfxdata="UEsDBBQABgAIAAAAIQCbMyc3DAEAAC0CAAATAAAAW0NvbnRlbnRfVHlwZXNdLnhtbISRsU7DMBRF&#10;dyT+wfKKEqcdEEJJOpAyAkLlAyz7JbHqPFt+JrR/j5O2C1AyeLD97rlHdrk5DJaNEMg4rPgqLzgD&#10;VE4b7Cr+sXvOHjijKFFL6xAqfgTim/r2ptwdPRBLaaSK9zH6RyFI9TBIyp0HTDetC4OMaRs64aXa&#10;yw7EuijuhXIYAWMWJwavywZa+Wkj2x7S8ckkgCXOnk6DU1fFpffWKBmTqRhR/2jJzg15Ss4z1BtP&#10;d0mDiz8bppvrBefca3qaYDSwNxniixyShtCBBKxd41T+P2OSHChzbWsU5E2g7Zy6OF1jG9yLtFYL&#10;9DQy2CWWdl8YYFxA/RJtUuwdxgtdzJ9dfwMAAP//AwBQSwMEFAAGAAgAAAAhADj9If/WAAAAlAEA&#10;AAsAAABfcmVscy8ucmVsc6SQwWrDMAyG74O9g9F9cZrDGKNOL6PQa+kewNiKYxpbRjLZ+vYzg8Ey&#10;ettRv9D3iX9/+EyLWpElUjaw63pQmB35mIOB98vx6QWUVJu9XSijgRsKHMbHh/0ZF1vbkcyxiGqU&#10;LAbmWsur1uJmTFY6KpjbZiJOtraRgy7WXW1APfT9s+bfDBg3THXyBvjkB1CXW2nmP+wUHZPQVDtH&#10;SdM0RXePqj195DOujWI5YDXgWb5DxrVrz4G+79390xvYljm6I9uEb+S2fhyoZT96vely/AIAAP//&#10;AwBQSwMEFAAGAAgAAAAhAGT5BkN3AQAACgMAAA4AAABkcnMvZTJvRG9jLnhtbJxSy07DMBC8I/EP&#10;lu80cYC2RE05UCH1APQAH2Acu7GIvdHaacrfs01aWkAIiUu09jjjeXh2u3U122gMFnzBxSjlTHsF&#10;pfXrgr88319MOQtR+lLW4HXB33Xgt/Pzs1nX5DqDCupSIyMSH/KuKXgVY5MnSVCVdjKMoNGeQAPo&#10;ZKQlrpMSZUfsrk6yNB0nHWDZICgdAu0uBpDPe35jtIpPxgQdWV3wscgyzmI/kE6kYZJOOHulYTwV&#10;PJnPZL5G2VRW7SXJfyhy0noS8Em1kFGyFu0PKmcVQgATRwpcAsZYpXs/5Eyk35wt/dvOlbhSLeYK&#10;fNQ+riTGQ3Y98J8rXE0JdA9QUjuyjcD3jBTP32UMohegWkd6hkZQ1zLScwiVbQLFnNuy4LgsxVG/&#10;39wdHazw6OvxK0CNJHvLv/2yNeh2YZMSti049fq++/Zd6m1kijZFKq6vCVEEiezqcnrTHzhQDxSH&#10;1Um2dPuXFk/XO2UnT3j+AQAA//8DAFBLAwQUAAYACAAAACEADPNpKHIDAABkCQAAEAAAAGRycy9p&#10;bmsvaW5rMS54bWy0VU1v00AQvSPxH1bLgYs32U+vHZH21EpIIBAFCY4h2TQWsV3Zm6b998x+eOOk&#10;KSAEiuIkb2bezLyd2by5fKi36N50fdU2c8wmFCPTLNtV1dzO8ZfP16TAqLeLZrXYto2Z40fT48uL&#10;ly/eVM2PejuDJwKGpnff6u0cb6y9m02n+/1+sheTtrudckrF9G3z4/07fBGjVmZdNZWFlP0ALdvG&#10;mgfryGbVao6X9oEmf+C+aXfd0iSzQ7rlwcN2i6W5brt6YRPjZtE0ZouaRQ11f8XIPt7Blwry3JoO&#10;o7qChgmfMKllcVUCsHiY49HvHZTYQyU1np7n/PYfOK+fcrqyBNe5xiiWtDL3rqap13z2fO8fu/bO&#10;dLYyB5mDKNHwiJbht9cnCNWZvt3u3NlgdL/Y7kAyRimMRczNpmcEecoH2vxTPtDlWb5xccfSxPbG&#10;OkTR0kgNR2ur2sCg13dpxmwPxA6+sZ1fB065JFQQzj5TNWPlTBaTgqvRUcQpHji/d7t+k/i+d4d5&#10;9ZakWuhsX63sJolOJ1SopPpY83OxG1PdbuxfBi/bbQsLEU/71ZVmnMtRVz5hGrczy+snEMXmP5n1&#10;HL/y+4t8ZAB89wpRxKRk2WsKL64FzzBhmDGcc0YzIpDQpKRcZwUSDDFFMw4RjCEwsoLArpJcZ0wj&#10;zkpSlgASjbTMVI6kEESKHEg04aVCouAZ4QUpCXMoE0RQiQqI5kgpBnZAwS45eOQKSAkccHR2dWbw&#10;hryU+CeCT4/A8wg58vQ+R4hjiLFH+FPPhDh6CIP+Q/pkANTTMUCgc3AApwDFp3d1uDc7jlB2SO2c&#10;HDl4OfKhk5TvWd8z4ceQLxfCj+6kYQ3+dDz8sn1Yr3tj51iVeiI0vig4gsuPI6bzODZKwqhgCi+i&#10;eJk7eYNOQRv/HDoNdSUouo4CnIi/cDpIEzhOjuLUfJLoN2aQEAIOJ3USPS42MbkI0Dm4+nPMiRCj&#10;c/bjlpjCkEAiV7gPC/1KJMFHFEgqpGDdiIBFUES6nZFEEUb9brkZgXcKPpTkJw/wVP1RYW60wuQN&#10;pUK2Egk/mNzxqxA50MdpDvwh4wnkZtOr4KlT/y4iJRu+O6sLj/vqw2AXTiCwA+RLCjNAYPszxuBG&#10;IAXkou4yghuKQr2awueoI0elYyh11w0/mfzD38zFTwAAAP//AwBQSwMEFAAGAAgAAAAhAAZdhNfb&#10;AAAACwEAAA8AAABkcnMvZG93bnJldi54bWxMj8FOwzAMhu9IvENkJC5oSxZVbJSmEyChnengnjWm&#10;rWicKsnW8vaYExxtf/r9/dV+8aO4YExDIAObtQKB1AY3UGfg/fi62oFI2ZKzYyA08I0J9vX1VWVL&#10;F2Z6w0uTO8EhlEproM95KqVMbY/epnWYkPj2GaK3mcfYSRftzOF+lFqpe+ntQPyhtxO+9Nh+NWdv&#10;YFDzszrcFbrded0ci3CI4YOMub1Znh5BZFzyHwy/+qwONTudwplcEqMBrYsNowZWW8WlmNCF5s2J&#10;Ub19AFlX8n+H+gcAAP//AwBQSwMEFAAGAAgAAAAhAHkYvJ2/AAAAIQEAABkAAABkcnMvX3JlbHMv&#10;ZTJvRG9jLnhtbC5yZWxzhM+xasQwDAbgvdB3MNobJR3KUeJkOQ6ylhRuNY6SmMSysZzSe/t67MHB&#10;DRqE0PdLbf/rd/VDSVxgDU1VgyK2YXK8aPgeL28nUJINT2YPTBpuJNB3ry/tF+0mlyVZXRRVFBYN&#10;a87xE1HsSt5IFSJxmcwheZNLmxaMxm5mIXyv6w9M/w3o7kw1TBrSMDWgxlssyc/tMM/O0jnYwxPn&#10;BxFoD8nBX/1eUJMWyhocb1iqqcqhgF2Ld491fwAAAP//AwBQSwECLQAUAAYACAAAACEAmzMnNwwB&#10;AAAtAgAAEwAAAAAAAAAAAAAAAAAAAAAAW0NvbnRlbnRfVHlwZXNdLnhtbFBLAQItABQABgAIAAAA&#10;IQA4/SH/1gAAAJQBAAALAAAAAAAAAAAAAAAAAD0BAABfcmVscy8ucmVsc1BLAQItABQABgAIAAAA&#10;IQBk+QZDdwEAAAoDAAAOAAAAAAAAAAAAAAAAADwCAABkcnMvZTJvRG9jLnhtbFBLAQItABQABgAI&#10;AAAAIQAM82kocgMAAGQJAAAQAAAAAAAAAAAAAAAAAN8DAABkcnMvaW5rL2luazEueG1sUEsBAi0A&#10;FAAGAAgAAAAhAAZdhNfbAAAACwEAAA8AAAAAAAAAAAAAAAAAfwcAAGRycy9kb3ducmV2LnhtbFBL&#10;AQItABQABgAIAAAAIQB5GLydvwAAACEBAAAZAAAAAAAAAAAAAAAAAIcIAABkcnMvX3JlbHMvZTJv&#10;RG9jLnhtbC5yZWxzUEsFBgAAAAAGAAYAeAEAAH0JAAAAAA==&#10;">
+                <v:imagedata r:id="rId159" o:title=""/>
+              </v:shape>
+            </w:pict>
+          </mc:Fallback>
+        </mc:AlternateContent>
+      </w:r>
+      <w:r>
+        <w:rPr>
+          <w:rFonts w:ascii="Franklin Gothic Book" w:hAnsi="Franklin Gothic Book"/>
+          <w:noProof/>
+          <w:sz w:val="24"/>
+          <w:szCs w:val="24"/>
+        </w:rPr>
+        <mc:AlternateContent>
+          <mc:Choice Requires="wpi">
+            <w:drawing>
+              <wp:anchor distT="0" distB="0" distL="114300" distR="114300" simplePos="0" relativeHeight="251986944" behindDoc="0" locked="0" layoutInCell="1" allowOverlap="1" wp14:anchorId="56D00D2B" wp14:editId="3639E348">
+                <wp:simplePos x="0" y="0"/>
+                <wp:positionH relativeFrom="column">
+                  <wp:posOffset>1526540</wp:posOffset>
+                </wp:positionH>
+                <wp:positionV relativeFrom="paragraph">
+                  <wp:posOffset>-514985</wp:posOffset>
+                </wp:positionV>
+                <wp:extent cx="413385" cy="1276280"/>
+                <wp:effectExtent l="38100" t="38100" r="43815" b="38735"/>
+                <wp:wrapNone/>
+                <wp:docPr id="229936356" name="Ink 88"/>
+                <wp:cNvGraphicFramePr/>
+                <a:graphic xmlns:a="http://schemas.openxmlformats.org/drawingml/2006/main">
+                  <a:graphicData uri="http://schemas.microsoft.com/office/word/2010/wordprocessingInk">
+                    <w14:contentPart bwMode="auto" r:id="rId160">
+                      <w14:nvContentPartPr>
+                        <w14:cNvContentPartPr/>
+                      </w14:nvContentPartPr>
+                      <w14:xfrm>
+                        <a:off x="0" y="0"/>
+                        <a:ext cx="413385" cy="1276280"/>
+                      </w14:xfrm>
+                    </w14:contentPart>
+                  </a:graphicData>
+                </a:graphic>
+              </wp:anchor>
+            </w:drawing>
+          </mc:Choice>
+          <mc:Fallback>
+            <w:pict>
+              <v:shape w14:anchorId="4A901A7C" id="Ink 88" o:spid="_x0000_s1026" type="#_x0000_t75" style="position:absolute;margin-left:119.7pt;margin-top:-41.05pt;width:33.5pt;height:101.5pt;z-index:251986944;visibility:visible;mso-wrap-style:square;mso-wrap-distance-left:9pt;mso-wrap-distance-top:0;mso-wrap-distance-right:9pt;mso-wrap-distance-bottom:0;mso-position-horizontal:absolute;mso-position-horizontal-relative:text;mso-position-vertical:absolute;mso-position-vertical-relative:text" o:gfxdata="UEsDBBQABgAIAAAAIQCbMyc3DAEAAC0CAAATAAAAW0NvbnRlbnRfVHlwZXNdLnhtbISRsU7DMBRF&#10;dyT+wfKKEqcdEEJJOpAyAkLlAyz7JbHqPFt+JrR/j5O2C1AyeLD97rlHdrk5DJaNEMg4rPgqLzgD&#10;VE4b7Cr+sXvOHjijKFFL6xAqfgTim/r2ptwdPRBLaaSK9zH6RyFI9TBIyp0HTDetC4OMaRs64aXa&#10;yw7EuijuhXIYAWMWJwavywZa+Wkj2x7S8ckkgCXOnk6DU1fFpffWKBmTqRhR/2jJzg15Ss4z1BtP&#10;d0mDiz8bppvrBefca3qaYDSwNxniixyShtCBBKxd41T+P2OSHChzbWsU5E2g7Zy6OF1jG9yLtFYL&#10;9DQy2CWWdl8YYFxA/RJtUuwdxgtdzJ9dfwMAAP//AwBQSwMEFAAGAAgAAAAhADj9If/WAAAAlAEA&#10;AAsAAABfcmVscy8ucmVsc6SQwWrDMAyG74O9g9F9cZrDGKNOL6PQa+kewNiKYxpbRjLZ+vYzg8Ey&#10;ettRv9D3iX9/+EyLWpElUjaw63pQmB35mIOB98vx6QWUVJu9XSijgRsKHMbHh/0ZF1vbkcyxiGqU&#10;LAbmWsur1uJmTFY6KpjbZiJOtraRgy7WXW1APfT9s+bfDBg3THXyBvjkB1CXW2nmP+wUHZPQVDtH&#10;SdM0RXePqj195DOujWI5YDXgWb5DxrVrz4G+79390xvYljm6I9uEb+S2fhyoZT96vely/AIAAP//&#10;AwBQSwMEFAAGAAgAAAAhAEnmnfJ2AQAACgMAAA4AAABkcnMvZTJvRG9jLnhtbJxSyW7CMBC9V+o/&#10;WL6XLNAURQQORZU4dDm0H2Acm1iNPdHYEPj7TgIUaFVV4mJ5Zuznt3gy29qabRR6A67gySDmTDkJ&#10;pXGrgn+8P92NOfNBuFLU4FTBd8rz2fT2ZtI2uUqhgrpUyAjE+bxtCl6F0ORR5GWlrPADaJSjoQa0&#10;IlCJq6hE0RK6raM0jrOoBSwbBKm8p+58P+TTHl9rJcOr1l4FVhc8S5KMs9BtUuKJx86SNtk449F0&#10;IvIViqYy8kBJXMHICuOIwDfUXATB1mh+QVkjETzoMJBgI9DaSNXrIWVJ/EPZwn12qpKRXGMuwQXl&#10;wpvAcPSuH1zzhK05W7bPUFI6Yh2AHxDJnv/D2JOeg1xb4rNPBFUtAn0HX5nGk825KQuOizI58Xeb&#10;x5OCNzzperkcUCLRQfJfV7YabWc2MWHbglOuu27ts1TbwCQ1R8lwOL7nTNIoSR+ydNwfOELvIY7V&#10;mbf0+kWK53XH7OwLT78AAAD//wMAUEsDBBQABgAIAAAAIQDPSWln0Q0AALAoAAAQAAAAZHJzL2lu&#10;ay9pbmsxLnhtbLSaSY/cxhXH7wHyHQj6kEuzxariKljjkwUESJAgdoDkOB61pIFnEWZalvzt8/u/&#10;V0Wye6TYCCaw3UO+fa+F/va7z7c31S+Hh8fr+7tXddi3dXW4u7p/c3337lX9zx9fN1NdPR4v795c&#10;3tzfHV7Vvx4e6+8u/viHb6/vfr69eclvhYS7Rz3d3ryq3x+PH16+ePHp06f9p7S/f3j3IrZtevHn&#10;u5//+pf6InO9Oby9vrs+ovKxgK7u746Hz0cJe3n95lV9dfzcLvTI/uH+48PVYUEL8nC1UhwfLq8O&#10;r+8fbi+Pi8T3l3d3h5vq7vIWu/9VV8dfP/BwjZ53h4e6ur3G4SbuQzd20/czgMvPr+rN+0dMfMSS&#10;2/rFl2X++/8g8/VTmTIrxXEY6yqb9Obwi2x6YTF/+XXf//5w/+HwcLw+rGH2oGTEr9WVv1t8PFAP&#10;h8f7m4/KTV39cnnzkZCFtqUssu7w4gsBeSqP2DyrPOLyVXlb405Dk93bxiEHbSmpktrj9e2BQr/9&#10;sNTY8RHBAv9wfLB2iG3smjY1MfzY9i/D9LIb913fblKRq7jI/Onh4+P7Rd5PD2u9GmaJmnv26frN&#10;8f0S9Hbfpn6J+jbmX+J9f7h+9/74PzJf3d/c0xA52998P4YYu41XpnApty80r1VglZ3/x+Htq/ob&#10;69/KOB1g3ofUVyHOVR+n3Z9a/oljiru6GepUx9SHXVfFpu/StGumaoC2FawJVdilamqrdtc2qa1i&#10;v2vCUKU2VqNoQ6r61DdzO+9S14zt2HQzJAgbxmroYOrGoenDAGnvclDTN13qpt3cdF0Thzmc9FNJ&#10;4e91zQrlb2/fPh6ONEyY076b64vQJYyVz2F0h1OMcjjIZ1xJ7a5JTQpVF8JuqmKoYprDLo5V6ECb&#10;o30VK8IQxraJPEfQKTZDIBrNqBg1ccazhJQRyiHg5VyFpp93xAgnZwCVyAN/CWFlgbRfAYSAPBAm&#10;Bbo1Uj0j/5Qvc5+TbuS5bBcqCSIF7b/SI21C+J+oP7HC3KjUSr2bIgo9x0Ixkeld0+NfN1RhHOTw&#10;UA1kPbTduJtm/vJCZLpdJMsTKR1nlcvYxKlPz5fc2PbjPtUXhD7OPYFOXe+5HYY+WW5bstvjkcc7&#10;BxGXl8B5WBvwFiDzW1HZBByEMRKFglHQPDzis/gIRKSM+ASUAyyM03pCE3/aKk1RgpDQETfjpnhU&#10;SEMyEGEbdoG+CB1ETYi0UmzGkV6bCT+0Yd7FoeloKis3nlJPZapCCf3YPmO8pzju+1BfzBPNFJkC&#10;YepzN/VD1xLxWDdjTY+3anCNh4nZ0E47jWq6iKe5iXFs5hCtypYSxJE1dITMArwJnZekI5QFx8Mi&#10;kCUog0AIv0RbubDUCLSVApvgOfES4tKXX7PHpSdTyCTsmxFlSV1SJRLaNsyuHmc1WmbkkZww4+kw&#10;P1/cu9S3+55CD2Oohplqn6aQp3ZiqDLEGGFM7q4LO0W86RluhEENjYeYtBuIuyKkslBzMp/bqelJ&#10;kRqYUVgNkcIZNc87Zh5c07P6MKe4b6f6outHIjczZufOfeintseHsWYU90kuYDk+53bynCmNyqkl&#10;QimydCmlZ88+VQUXvZitVa1Gcq4RJUGghRVe0gvHFzQYdimUosFFqIwkyNAurpi0GrCFuDJpXvyR&#10;etm0qDC3snNFHTKApIpa3EUtRKV4xWzP5qn5wxJtRiWakHqUn6Zg22QGU2wkVsPTOIj93AzSKQZZ&#10;6VKhsZeSAr0AE94xvLiXziLpAumvIcyNhUikTyBgFx1Iyb25gFaODHIhbohChybXeoKHCsHFUKE2&#10;mTYLzSqz07DqGpnSMXFHjd9ubAJdpdYg/M0AyIWaUs0bCEoYUkzj87U+m6luPw20zcjIndhDJQaQ&#10;bdhSbMOunhPdzyqX0syqbBs10jexfWvZmIzPOIXGMLf7yPRP81RNQ8f6z7QwU/pZpsgSOrib8wRO&#10;gxWeCkTRX+dyqRlF2dPmmVQQl1SRNCUB0MLvQRftUnKeVmcHbByWCxC8qE+gZQCyEnpxnVed6kFG&#10;uHlLcaz1JJDhkW9UZpjbZVQ+X1Z+Iw4UillJWy3+e2FJmztg2mTniU/5hQVFrT6oIdmkS7sRQr5I&#10;kMNO7v5KNVT+4gh+FyKmvZ7ZjquC5Y1oNv6vIHcZlTDkWDiHdJuv+vM7Xkz+aeRkogvL8WNriTDa&#10;rWLPKJNcJ6pRAkYg/wXCjgjEQMuxY9IWm9V4bsbJjhmgxn54vv4b+6nf9/QfNmnD04/sy7zme847&#10;NWslvdez5Rk48tCFkDWJ7ZeS1qSp2/UVlpK/RuuuTgeBJsYb1lwwNDFPvOcnIoFftniTfG2V4vM5&#10;M0/jwFm2vugH3NGZjamSj38Tw4JFmB7m33HCUHpHBzhS4Am3vHvaPCub4l/y9QW8gzyFhdHzaRIl&#10;XuxLmZZ0n9LmCgC4Fh2SVRoqaUOfWaqaOQM9YQdvBW78DH7yp6OKTEK6CnBxe6sLg5U9+9M3ipXb&#10;YsIY1Erw0HAC5thYbJM5Hosi0yFmpmmhAdTxbCkDO/et7dYIi58n9plmpcLQxcGtsdatsg9klmF+&#10;yXyPTxEoNESyQX+KELdX7QkHJxEOddkTMeLVohwOg2S5zog8J3K54ihKjJhAyZSp6iqNOSPeWMr7&#10;YvVTbPZcfpg74ka6+SYreFFkpEgvplDwVaSBQG4h9ixud8exq4wFbaAzhU7s+jI+u8CbQrrRlJ01&#10;SMZuTCcusWGnD8sSwFNTjF+M8lrKlowWlsXUJXQrkWws3eYmNoMtmNjAqUatj7rFYol3Ka5QoQfE&#10;0HaRotVlESobO0EwLKfnm16hjWnYM2svRnarE/dJY+AYY8N4aGnbeuy0B2G4pR3Xg/zLJNWBjAcG&#10;MD3FuVMD2OcvveZzOLB8iJJVlhNzCDaSGQTNME7Pav/UTfukIxCXSrrB5PQ/5jNQiGnCA22gdJbz&#10;V80jQh1nFTErNw/KNQHXiZPNBAlgq95Vnfzi5sr8tExOGjx2oRC6+RmvXELo22nPneRFaLVac4BM&#10;Q8hryNCzOLIU9jUb0n7k4q+nQGw7yqmzZdPYc2HGA2RcWXD85BZAB+ZI6Cc9cTJlB8Cy2HCs1TaF&#10;ZRGf2Wuap5xbAc34rDUTclbjZyww7j37/aj1ke1+7LnC0zWFFdjUdVwWKjv8x1cK20x2zdRTV8Td&#10;zgbWTWqZPD5Ltyhn6hPrFm8gPRoZuwJ1ENek+vOE1am//iu5PqKyRFfloDIqpB/hJ7R6cX0ufGGX&#10;Cb8N2siiDGFplFbbvK2SJdPGjwZD1r91kWFj3gf6sgRwmTZiXiNiLwbix90x0QZCvCzgZ2GRB9Ip&#10;ooxwp5xoQ+t4yBzjVOUXmIVXWJqLZ8ZKDrjbkZcfN0EZNnk8WLrlzcYEqSigokKQzRrmwZcmyXCx&#10;NAhEtBJnUJ3luVwd6BP4OORz72z85voyiIsYZpzvUkLDpRQHRDfRrZL0NUimBJCpdavM9sXoHGO5&#10;lhkxDGuUenmrF2FKyLKsJ3JX1048/9oLtrrcEhTXnmOmMG5DajGTC6YW08wsXZqwvXXiU06zW4hc&#10;QSUgEiDQxnw9b0BQgKcsMIC9PFi7FiiCNtUr4QrjwgyLbFxBwpfIbQwxqqzViF2KM66/2wB45svv&#10;idY1uSfmFN3Z161tJQhmm7uPEPzw8LpAhysMQpiZzifISVbFpxK1FdnclIOysQTDpQPN4RE8iwUy&#10;MDH0ycWi3s6TLjU7NHIVzraDaa27Gn1u4DNMeM6VmwPdtGfhHrl8nyd9zCrX3nw04+YjaMEbk06A&#10;8mYJQ342b6xO1pwVGqcv0RN7ieGJoP8mIofo67yKkMdU2tZYby01xU9ECAC3//JkaVFWPcNbd85J&#10;zxxZ0eepNaUr+ozPVVhtlkItdqyu/Ab3iQwNzQkXei6EaF7dj6Zp4Jiur6FUI1tBwKzr5zplmNmq&#10;uvaI8sdfCgJNXgJljJxaZuyeLvQ4rf74S4mpIG5ygUisQ8BhpHgJ4yJDeGFaPlyKmy8vdFpJtH8G&#10;yDzcZU6iGPgcQyOx27UvdqxvHTuuyJ0nW7pB+xsWHKZauepU53L7PLNrQz+fPPkEUg4IubikwQzJ&#10;BZIT/SQi5nkJovmDMwuxwrOZGpLIf6vTeinRUHxsRIjbt1JAdFlmAmWyDDKFIhXj+oIWVjBpZt9J&#10;7rWiygXBLb6UAdeGMGngdPDz7Zdv3nz9HfjQ6GKBIsCXaJ4kjA+9EsLHIq25sXvGHWoa+7gf/Qo2&#10;8e2VrPEZwHaoc+RUrjnU1Q2fh3RC5wKKL9gKaAmY23wSCg+LOV5C5RwFdBZviVoFnmRjS7kJtmKa&#10;i2BhlvDcOwra5sWFPAWdSDl5cRuKH5kzq5RkT/kJfusCuZZ5lnI2d4sTZy28IhZf3IqCWFXJBPNI&#10;v7wIs0Qe1XJcheKwbIvZ/VTW17AnUctFbddXeEIzczriu17g/MQ9JGcpTk3WKbLoTCSWCLIZJyf2&#10;2osd8bX7FS3U+uXZ/TRTTEhGK7MiEmKVnlvKQ6OoWGgk5eTF8Fmkx0neLcSeLZ02/BJK8g1fQie7&#10;CsRsZ3JJCas2LP2OawM+zxIlXul++97J5tjPLplXMXIvzX7ke9RMsmgspWZk8RXQhlkGYwQQ8Sr9&#10;FmEHbbgthCZQREIsUXO+L4BM4soo25ZwyflFI7z2Ihg1wTCiJHJosm2q+uKrg/TRC5j9DwXjeD67&#10;1v9l6+I/AAAA//8DAFBLAwQUAAYACAAAACEAci2p39wAAAALAQAADwAAAGRycy9kb3ducmV2Lnht&#10;bEyPTW7CMBBG95V6B2sqdQc24UchjYMQEgcI5QBObOKo8TiyDSS3Z7pqlzPz9M37ysPkBvYwIfYe&#10;JayWApjB1useOwnX7/MiBxaTQq0Gj0bCbCIcqve3UhXaP7E2j0vqGIVgLJQEm9JYcB5ba5yKSz8a&#10;pNvNB6cSjaHjOqgnhbuBZ0LsuFM90gerRnOypv253J2EcN7w9pqrW8S5qYe4taftXEv5+TEdv4Al&#10;M6U/GH71SR0qcmr8HXVkg4Rsvd8QKmGRZytgRKzFjjYNoZnYA69K/r9D9QIAAP//AwBQSwMEFAAG&#10;AAgAAAAhAHkYvJ2/AAAAIQEAABkAAABkcnMvX3JlbHMvZTJvRG9jLnhtbC5yZWxzhM+xasQwDAbg&#10;vdB3MNobJR3KUeJkOQ6ylhRuNY6SmMSysZzSe/t67MHBDRqE0PdLbf/rd/VDSVxgDU1VgyK2YXK8&#10;aPgeL28nUJINT2YPTBpuJNB3ry/tF+0mlyVZXRRVFBYNa87xE1HsSt5IFSJxmcwheZNLmxaMxm5m&#10;IXyv6w9M/w3o7kw1TBrSMDWgxlssyc/tMM/O0jnYwxPnBxFoD8nBX/1eUJMWyhocb1iqqcqhgF2L&#10;d491fwAAAP//AwBQSwECLQAUAAYACAAAACEAmzMnNwwBAAAtAgAAEwAAAAAAAAAAAAAAAAAAAAAA&#10;W0NvbnRlbnRfVHlwZXNdLnhtbFBLAQItABQABgAIAAAAIQA4/SH/1gAAAJQBAAALAAAAAAAAAAAA&#10;AAAAAD0BAABfcmVscy8ucmVsc1BLAQItABQABgAIAAAAIQBJ5p3ydgEAAAoDAAAOAAAAAAAAAAAA&#10;AAAAADwCAABkcnMvZTJvRG9jLnhtbFBLAQItABQABgAIAAAAIQDPSWln0Q0AALAoAAAQAAAAAAAA&#10;AAAAAAAAAN4DAABkcnMvaW5rL2luazEueG1sUEsBAi0AFAAGAAgAAAAhAHItqd/cAAAACwEAAA8A&#10;AAAAAAAAAAAAAAAA3REAAGRycy9kb3ducmV2LnhtbFBLAQItABQABgAIAAAAIQB5GLydvwAAACEB&#10;AAAZAAAAAAAAAAAAAAAAAOYSAABkcnMvX3JlbHMvZTJvRG9jLnhtbC5yZWxzUEsFBgAAAAAGAAYA&#10;eAEAANwTAAAAAA==&#10;">
+                <v:imagedata r:id="rId161" o:title=""/>
+              </v:shape>
+            </w:pict>
+          </mc:Fallback>
+        </mc:AlternateContent>
+      </w:r>
+      <w:r>
+        <w:rPr>
+          <w:rFonts w:ascii="Franklin Gothic Book" w:hAnsi="Franklin Gothic Book"/>
+          <w:noProof/>
+          <w:sz w:val="24"/>
+          <w:szCs w:val="24"/>
+        </w:rPr>
+        <mc:AlternateContent>
+          <mc:Choice Requires="wpi">
+            <w:drawing>
+              <wp:anchor distT="0" distB="0" distL="114300" distR="114300" simplePos="0" relativeHeight="251936768" behindDoc="0" locked="0" layoutInCell="1" allowOverlap="1" wp14:anchorId="16FFBB31" wp14:editId="59C8A62F">
+                <wp:simplePos x="0" y="0"/>
+                <wp:positionH relativeFrom="column">
+                  <wp:posOffset>365125</wp:posOffset>
+                </wp:positionH>
+                <wp:positionV relativeFrom="paragraph">
+                  <wp:posOffset>-43815</wp:posOffset>
+                </wp:positionV>
+                <wp:extent cx="198815" cy="163080"/>
+                <wp:effectExtent l="57150" t="38100" r="48895" b="46990"/>
+                <wp:wrapNone/>
+                <wp:docPr id="2116711617" name="Ink 39"/>
+                <wp:cNvGraphicFramePr/>
+                <a:graphic xmlns:a="http://schemas.openxmlformats.org/drawingml/2006/main">
+                  <a:graphicData uri="http://schemas.microsoft.com/office/word/2010/wordprocessingInk">
+                    <w14:contentPart bwMode="auto" r:id="rId162">
+                      <w14:nvContentPartPr>
+                        <w14:cNvContentPartPr/>
+                      </w14:nvContentPartPr>
+                      <w14:xfrm>
+                        <a:off x="0" y="0"/>
+                        <a:ext cx="198815" cy="163080"/>
+                      </w14:xfrm>
+                    </w14:contentPart>
+                  </a:graphicData>
+                </a:graphic>
+              </wp:anchor>
+            </w:drawing>
+          </mc:Choice>
+          <mc:Fallback>
+            <w:pict>
+              <v:shape w14:anchorId="5372BC01" id="Ink 39" o:spid="_x0000_s1026" type="#_x0000_t75" style="position:absolute;margin-left:28.05pt;margin-top:-4.15pt;width:17.05pt;height:14.3pt;z-index:251936768;visibility:visible;mso-wrap-style:square;mso-wrap-distance-left:9pt;mso-wrap-distance-top:0;mso-wrap-distance-right:9pt;mso-wrap-distance-bottom:0;mso-position-horizontal:absolute;mso-position-horizontal-relative:text;mso-position-vertical:absolute;mso-position-vertical-relative:text" o:gfxdata="UEsDBBQABgAIAAAAIQCbMyc3DAEAAC0CAAATAAAAW0NvbnRlbnRfVHlwZXNdLnhtbISRsU7DMBRF&#10;dyT+wfKKEqcdEEJJOpAyAkLlAyz7JbHqPFt+JrR/j5O2C1AyeLD97rlHdrk5DJaNEMg4rPgqLzgD&#10;VE4b7Cr+sXvOHjijKFFL6xAqfgTim/r2ptwdPRBLaaSK9zH6RyFI9TBIyp0HTDetC4OMaRs64aXa&#10;yw7EuijuhXIYAWMWJwavywZa+Wkj2x7S8ckkgCXOnk6DU1fFpffWKBmTqRhR/2jJzg15Ss4z1BtP&#10;d0mDiz8bppvrBefca3qaYDSwNxniixyShtCBBKxd41T+P2OSHChzbWsU5E2g7Zy6OF1jG9yLtFYL&#10;9DQy2CWWdl8YYFxA/RJtUuwdxgtdzJ9dfwMAAP//AwBQSwMEFAAGAAgAAAAhADj9If/WAAAAlAEA&#10;AAsAAABfcmVscy8ucmVsc6SQwWrDMAyG74O9g9F9cZrDGKNOL6PQa+kewNiKYxpbRjLZ+vYzg8Ey&#10;ettRv9D3iX9/+EyLWpElUjaw63pQmB35mIOB98vx6QWUVJu9XSijgRsKHMbHh/0ZF1vbkcyxiGqU&#10;LAbmWsur1uJmTFY6KpjbZiJOtraRgy7WXW1APfT9s+bfDBg3THXyBvjkB1CXW2nmP+wUHZPQVDtH&#10;SdM0RXePqj195DOujWI5YDXgWb5DxrVrz4G+79390xvYljm6I9uEb+S2fhyoZT96vely/AIAAP//&#10;AwBQSwMEFAAGAAgAAAAhAAlzzBh2AQAACQMAAA4AAABkcnMvZTJvRG9jLnhtbJxSXU/CMBR9N/E/&#10;NH2XbYg4FjYeJCY8qDzoD6hdyxrX3uW2MPj33g0Q0BgTX5bee7LT89HpbGtrtlHoDbicJ4OYM+Uk&#10;lMatcv72+niTcuaDcKWowamc75Tns+L6ato2mRpCBXWpkBGJ81nb5LwKocmiyMtKWeEH0ChHoAa0&#10;ItCIq6hE0RK7raNhHI+jFrBsEKTynrbzPciLnl9rJcOL1l4FVud8EscjzkJ/IJ2Y8/S+27zTJhnH&#10;PCqmIluhaCojD5LEPxRZYRwJ+KKaiyDYGs0PKmskggcdBhJsBFobqXo/5CyJvzlbuI/OVTKSa8wk&#10;uKBcWAoMx+x64D9X2JoSaJ+gpHbEOgA/MFI8f5exFz0HubakZ98IqloEeg6+Mo2nmDNT5hwXZXLS&#10;7zYPJwdLPPl6vgSokehg+bdfthptFzYpYducU6+77tt3qbaBSVomkzRN7jiTBCXj2zjt8SPznuE4&#10;nUVLl1+UeD53ws5ecPEJAAD//wMAUEsDBBQABgAIAAAAIQAoeN+zXgUAAMkPAAAQAAAAZHJzL2lu&#10;ay9pbmsxLnhtbLRXTW/jNhC9F+h/INhDL6ZNSpQoBevsqQEKtGjR3QLt0esoibG2HMjKx/77vpkh&#10;aTlxih5SGJGpGc6bN2+GkvPh4/Nuqx674bDZ90vt5larrl/vrzf97VL/+fnKNFodxlV/vdru+26p&#10;v3UH/fHy++8+bPqvu+0FrgoI/YFWu+1S343j/cVi8fT0NH8q5/vhdlFYWy5+7r/++ou+jFHX3c2m&#10;34xIeUim9b4fu+eRwC4210u9Hp9t3g/sT/uHYd1lN1mG9XHHOKzW3dV+2K3GjHi36vtuq/rVDrz/&#10;0mr8do/FBnluu0Gr3QYFm2LufPDNTy0Mq+elntw/gOIBTHZ6cR7z7/8B8+o1JtEqi1AHrSKl6+6R&#10;OC1Y84u3a/992N93w7jpjjKLKNHxTa3lnvURoYbusN8+UG+0elxtHyCZsxZjEXO7xRlBXuNBm3fF&#10;gy5v4k3JnUoTy5vqEEXLI5VaO252HQZ9d59nbDwAmMyfxoGPQ2ELb2xpCvfZVhcuXPh2XlZ20oo4&#10;xQnzy/BwuMt4X4bjvLInqyaVPW2ux7ssup3bKos+lfxc6F23ub0b/y02ls3BeXLOnEMeJhXr+KO7&#10;Weof+CgqjhQDF1I0qgoqFHb2o8Un1Fhp4wL+vA7tzBXK1Y2pgy1mxilvfB2KWW1cZU1o6pPhTXr9&#10;1+Tcld9ubg7diKMRwrws9WXTKlcUqvBlKZTqunWgVOhWm9qHMHOmQO9K0HEqOFW3MBUmeFNXZFRO&#10;Weyhq+W1nazFfmZTdliK5jgjNgDBVKkaV1ObxpTtLEHKZrpSDo6c3GCZTbJmSEf4xkWQM1xOEktg&#10;Cn+FKEwSCLtPTURM2FFe+KIqMYkAC/lsohBoHMlz4yElUOhDKPCQttl0JEnwkoQ2MSJn5LxkciZw&#10;HPRkYMo1Dc9JyBFVPfUzvpCIflMa6o5XjSl8rA8kkJM3JMEjm9Rd4YkdiSBhxhDmFDkfS+KtBEk5&#10;yDsJTpmmbsYjoRDAdKgQZCg5uoIJs0sYEYsmjzQiE75gjnzgFxNlzLKQKbfghf8YL1S59jTZgkLE&#10;Um1vuyNvGgaqocDwq9b41rr3O/uhwMEvS5x82yjvyvgwqqpQ4+QHXWlTeVvN8MzGoScGxDxrBV4s&#10;jzQkNSerx1JwszHSNHylcdaUAiD9Jv1ZecI8aiJpogLUGOmfKCoiSgB1hUlQdL6hxLQrAaZo2irp&#10;kpcGgJBia3HDSSkW0XJDRZOfASWfV9QWQ4PkPI+LUMxXopKnifFz3siBmNAmYpLDpjtP1xTFBE6j&#10;KNZjrImMQo8iF9oJG1FmGlQgEeBisYvs0ZRyR9PUkUz45hDATcU6cpcs/NzC08uUfLYoAUVGUpOk&#10;ZJJijKeJcHiAOKxSbya6EABwpBCqYKoqImJXRBThHlnLZrm+cBzzvxZzGiatMWg2Z6JJw3twVqra&#10;BPeOb2DnXDWvW32JX9Io0ZeVlzdwU9pmpq322jS28ai2UL5VdVPM6G1oGpwlEAY7kik1H0XRQxmd&#10;aPHzIYqaJTjKGYUSj9R9xnQiyKupOfHy0SFJpb3pocc9ojGj1KKpdDU7gPJisDhR5kz+aabkILoz&#10;nEQRwIQ86zIvuRraFpNlD9mAiVCiRDqyhSElV4XOWzyzSihpHSFYVQaFX0DUiYkUsp6YGC0inzKf&#10;VkFr2skcJnARSDQicrGsdHgF42RXKo4R4UkTPpH1ZXUEL+eHiHLxGQXhBY9UlC2xFEqTtvHgIf4Y&#10;mZQ+6xGlI7+kGhcobKIWbKFdAKNdSE8JUouyVMiLs+nxOxrPwAKvSH7BtwhwFSyOXjYWlSAYPfRN&#10;Xb14cx7/l7n8BwAA//8DAFBLAwQUAAYACAAAACEA+aFbQNwAAAAHAQAADwAAAGRycy9kb3ducmV2&#10;LnhtbEyOwU7DMBBE70j8g7VI3Fo7qQhtmk1FK5ULF1qQuLrxNomI11HspunfY05wHM3ozSs2k+3E&#10;SINvHSMkcwWCuHKm5Rrh82M/W4LwQbPRnWNCuJGHTXl/V+jcuCsfaDyGWkQI+1wjNCH0uZS+ashq&#10;P3c9cezObrA6xDjU0gz6GuG2k6lSmbS65fjQ6J52DVXfx4tFUKl/fVbb/c1u396bRO7GTH2dER8f&#10;ppc1iEBT+BvDr35UhzI6ndyFjRcdwlOWxCXCbLkAEfuVSkGcEFK1AFkW8r9/+QMAAP//AwBQSwME&#10;FAAGAAgAAAAhAHkYvJ2/AAAAIQEAABkAAABkcnMvX3JlbHMvZTJvRG9jLnhtbC5yZWxzhM+xasQw&#10;DAbgvdB3MNobJR3KUeJkOQ6ylhRuNY6SmMSysZzSe/t67MHBDRqE0PdLbf/rd/VDSVxgDU1VgyK2&#10;YXK8aPgeL28nUJINT2YPTBpuJNB3ry/tF+0mlyVZXRRVFBYNa87xE1HsSt5IFSJxmcwheZNLmxaM&#10;xm5mIXyv6w9M/w3o7kw1TBrSMDWgxlssyc/tMM/O0jnYwxPnBxFoD8nBX/1eUJMWyhocb1iqqcqh&#10;gF2Ld491fwAAAP//AwBQSwECLQAUAAYACAAAACEAmzMnNwwBAAAtAgAAEwAAAAAAAAAAAAAAAAAA&#10;AAAAW0NvbnRlbnRfVHlwZXNdLnhtbFBLAQItABQABgAIAAAAIQA4/SH/1gAAAJQBAAALAAAAAAAA&#10;AAAAAAAAAD0BAABfcmVscy8ucmVsc1BLAQItABQABgAIAAAAIQAJc8wYdgEAAAkDAAAOAAAAAAAA&#10;AAAAAAAAADwCAABkcnMvZTJvRG9jLnhtbFBLAQItABQABgAIAAAAIQAoeN+zXgUAAMkPAAAQAAAA&#10;AAAAAAAAAAAAAN4DAABkcnMvaW5rL2luazEueG1sUEsBAi0AFAAGAAgAAAAhAPmhW0DcAAAABwEA&#10;AA8AAAAAAAAAAAAAAAAAagkAAGRycy9kb3ducmV2LnhtbFBLAQItABQABgAIAAAAIQB5GLydvwAA&#10;ACEBAAAZAAAAAAAAAAAAAAAAAHMKAABkcnMvX3JlbHMvZTJvRG9jLnhtbC5yZWxzUEsFBgAAAAAG&#10;AAYAeAEAAGkLAAAAAA==&#10;">
+                <v:imagedata r:id="rId163" o:title=""/>
+              </v:shape>
+            </w:pict>
+          </mc:Fallback>
+        </mc:AlternateContent>
+      </w:r>
+    </w:p>
+    <w:p>
+      <w:pPr>
+        <w:rPr>
+          <w:rFonts w:ascii="Franklin Gothic Book" w:hAnsi="Franklin Gothic Book"/>
+          <w:sz w:val="24"/>
+          <w:szCs w:val="24"/>
+        </w:rPr>
+      </w:pPr>
+    </w:p>
+    <w:p>
+      <w:pPr>
+        <w:rPr>
+          <w:rFonts w:ascii="Franklin Gothic Book" w:hAnsi="Franklin Gothic Book"/>
+          <w:sz w:val="24"/>
+          <w:szCs w:val="24"/>
+        </w:rPr>
+      </w:pPr>
+    </w:p>
+    <w:p>
+      <w:pPr>
+        <w:rPr>
+          <w:rFonts w:ascii="Franklin Gothic Book" w:hAnsi="Franklin Gothic Book"/>
+          <w:sz w:val="24"/>
+          <w:szCs w:val="24"/>
+        </w:rPr>
+      </w:pPr>
+    </w:p>
+    <w:p>
+      <w:pPr>
+        <w:rPr>
+          <w:rFonts w:ascii="Franklin Gothic Book" w:hAnsi="Franklin Gothic Book"/>
+          <w:sz w:val="24"/>
+          <w:szCs w:val="24"/>
+        </w:rPr>
+      </w:pPr>
+      <w:r>
+        <w:rPr>
+          <w:rFonts w:ascii="Franklin Gothic Book" w:hAnsi="Franklin Gothic Book"/>
+          <w:sz w:val="24"/>
+          <w:szCs w:val="24"/>
+          <w:highlight w:val="yellow"/>
+        </w:rPr>
+        <w:t>Queue:</w:t>
+      </w:r>
+      <w:r>
+        <w:rPr>
+          <w:rFonts w:ascii="Franklin Gothic Book" w:hAnsi="Franklin Gothic Book"/>
+          <w:sz w:val="24"/>
+          <w:szCs w:val="24"/>
+        </w:rPr>
+        <w:t xml:space="preserve"> It is mainly used to process the data after removing, it also supports duplicates, it is implemented by </w:t>
+      </w:r>
+    </w:p>
+    <w:p>
+      <w:pPr>
+        <w:pStyle w:val="ListParagraph"/>
+        <w:numPr>
+          <w:ilvl w:val="0"/>
+          <w:numId w:val="27"/>
+        </w:numPr>
+        <w:rPr>
+          <w:rFonts w:ascii="Franklin Gothic Book" w:hAnsi="Franklin Gothic Book"/>
+          <w:sz w:val="24"/>
+          <w:szCs w:val="24"/>
+        </w:rPr>
+      </w:pPr>
+      <w:r>
+        <w:rPr>
+          <w:rFonts w:ascii="Franklin Gothic Book" w:hAnsi="Franklin Gothic Book"/>
+          <w:sz w:val="24"/>
+          <w:szCs w:val="24"/>
+        </w:rPr>
+        <w:t>LinkedList: acts like FIFO – queue provides methods to remove in FIFO</w:t>
+      </w:r>
+    </w:p>
+    <w:p>
+      <w:pPr>
+        <w:pStyle w:val="ListParagraph"/>
+        <w:numPr>
+          <w:ilvl w:val="0"/>
+          <w:numId w:val="27"/>
+        </w:numPr>
+        <w:rPr>
+          <w:rFonts w:ascii="Franklin Gothic Book" w:hAnsi="Franklin Gothic Book"/>
+          <w:sz w:val="24"/>
+          <w:szCs w:val="24"/>
+        </w:rPr>
+      </w:pPr>
+      <w:proofErr w:type="spellStart"/>
+      <w:r>
+        <w:rPr>
+          <w:rFonts w:ascii="Franklin Gothic Book" w:hAnsi="Franklin Gothic Book"/>
+          <w:sz w:val="24"/>
+          <w:szCs w:val="24"/>
+        </w:rPr>
+        <w:t>PriorityQueue</w:t>
+      </w:r>
+      <w:proofErr w:type="spellEnd"/>
+      <w:r>
+        <w:rPr>
+          <w:rFonts w:ascii="Franklin Gothic Book" w:hAnsi="Franklin Gothic Book"/>
+          <w:sz w:val="24"/>
+          <w:szCs w:val="24"/>
+        </w:rPr>
+        <w:t>: queue provides methods to remove in sorted order</w:t>
+      </w:r>
+    </w:p>
+    <w:p>
+      <w:pPr>
+        <w:rPr>
+          <w:rFonts w:ascii="Franklin Gothic Book" w:hAnsi="Franklin Gothic Book"/>
+          <w:sz w:val="24"/>
+          <w:szCs w:val="24"/>
+        </w:rPr>
+      </w:pPr>
+    </w:p>
+    <w:p>
+      <w:pPr>
+        <w:rPr>
+          <w:rFonts w:ascii="Franklin Gothic Book" w:hAnsi="Franklin Gothic Book"/>
+          <w:sz w:val="24"/>
+          <w:szCs w:val="24"/>
+        </w:rPr>
+      </w:pPr>
+      <w:r>
+        <w:rPr>
+          <w:rFonts w:ascii="Franklin Gothic Book" w:hAnsi="Franklin Gothic Book"/>
+          <w:sz w:val="24"/>
+          <w:szCs w:val="24"/>
+          <w:highlight w:val="yellow"/>
+        </w:rPr>
+        <w:t>Map</w:t>
+      </w:r>
+      <w:r>
+        <w:rPr>
+          <w:rFonts w:ascii="Franklin Gothic Book" w:hAnsi="Franklin Gothic Book"/>
+          <w:sz w:val="24"/>
+          <w:szCs w:val="24"/>
+        </w:rPr>
+        <w:t>: It is also a datastructure, but it is not part of collection hierarchy, it maintains the data in key &amp; value pairs, here key must be unique</w:t>
+      </w:r>
+      <w:r>
+        <w:rPr>
+          <w:rFonts w:ascii="Franklin Gothic Book" w:hAnsi="Franklin Gothic Book"/>
+          <w:sz w:val="24"/>
+          <w:szCs w:val="24"/>
+        </w:rPr>
+        <w:t>, Map is an interface has following methods</w:t>
+      </w:r>
+    </w:p>
+    <w:p>
+      <w:pPr>
+        <w:pStyle w:val="ListParagraph"/>
+        <w:numPr>
+          <w:ilvl w:val="0"/>
+          <w:numId w:val="1"/>
+        </w:numPr>
+        <w:rPr>
+          <w:rFonts w:ascii="Franklin Gothic Book" w:hAnsi="Franklin Gothic Book"/>
+          <w:sz w:val="24"/>
+          <w:szCs w:val="24"/>
+        </w:rPr>
+      </w:pPr>
+      <w:proofErr w:type="gramStart"/>
+      <w:r>
+        <w:rPr>
+          <w:rFonts w:ascii="Franklin Gothic Book" w:hAnsi="Franklin Gothic Book"/>
+          <w:sz w:val="24"/>
+          <w:szCs w:val="24"/>
+        </w:rPr>
+        <w:t>put(</w:t>
+      </w:r>
+      <w:proofErr w:type="gramEnd"/>
+      <w:r>
+        <w:rPr>
+          <w:rFonts w:ascii="Franklin Gothic Book" w:hAnsi="Franklin Gothic Book"/>
+          <w:sz w:val="24"/>
+          <w:szCs w:val="24"/>
+        </w:rPr>
+        <w:t>key, value);</w:t>
+      </w:r>
+    </w:p>
+    <w:p>
+      <w:pPr>
+        <w:pStyle w:val="ListParagraph"/>
+        <w:numPr>
+          <w:ilvl w:val="0"/>
+          <w:numId w:val="1"/>
+        </w:numPr>
+        <w:rPr>
+          <w:rFonts w:ascii="Franklin Gothic Book" w:hAnsi="Franklin Gothic Book"/>
+          <w:sz w:val="24"/>
+          <w:szCs w:val="24"/>
+        </w:rPr>
+      </w:pPr>
+      <w:r>
+        <w:rPr>
+          <w:rFonts w:ascii="Franklin Gothic Book" w:hAnsi="Franklin Gothic Book"/>
+          <w:sz w:val="24"/>
+          <w:szCs w:val="24"/>
+        </w:rPr>
+        <w:t>get(key)</w:t>
+      </w:r>
+    </w:p>
+    <w:p>
+      <w:pPr>
+        <w:pStyle w:val="ListParagraph"/>
+        <w:numPr>
+          <w:ilvl w:val="0"/>
+          <w:numId w:val="1"/>
+        </w:numPr>
+        <w:rPr>
+          <w:rFonts w:ascii="Franklin Gothic Book" w:hAnsi="Franklin Gothic Book"/>
+          <w:sz w:val="24"/>
+          <w:szCs w:val="24"/>
+        </w:rPr>
+      </w:pPr>
+      <w:r>
+        <w:rPr>
+          <w:rFonts w:ascii="Franklin Gothic Book" w:hAnsi="Franklin Gothic Book"/>
+          <w:sz w:val="24"/>
+          <w:szCs w:val="24"/>
+        </w:rPr>
+        <w:t>remove(key)</w:t>
+      </w:r>
+    </w:p>
+    <w:p>
+      <w:pPr>
+        <w:rPr>
+          <w:rFonts w:ascii="Franklin Gothic Book" w:hAnsi="Franklin Gothic Book"/>
+          <w:sz w:val="24"/>
+          <w:szCs w:val="24"/>
+        </w:rPr>
+      </w:pPr>
+      <w:r>
+        <w:rPr>
+          <w:rFonts w:ascii="Franklin Gothic Book" w:hAnsi="Franklin Gothic Book"/>
+          <w:sz w:val="24"/>
+          <w:szCs w:val="24"/>
+          <w:highlight w:val="yellow"/>
+        </w:rPr>
+        <w:t>Map has 3 implementations just similar to Set implementations</w:t>
+      </w:r>
+    </w:p>
+    <w:p>
+      <w:pPr>
+        <w:pStyle w:val="ListParagraph"/>
+        <w:numPr>
+          <w:ilvl w:val="0"/>
+          <w:numId w:val="28"/>
+        </w:numPr>
+        <w:rPr>
+          <w:rFonts w:ascii="Franklin Gothic Book" w:hAnsi="Franklin Gothic Book"/>
+          <w:sz w:val="24"/>
+          <w:szCs w:val="24"/>
+        </w:rPr>
+      </w:pPr>
+      <w:r>
+        <w:rPr>
+          <w:rFonts w:ascii="Franklin Gothic Book" w:hAnsi="Franklin Gothic Book"/>
+          <w:sz w:val="24"/>
+          <w:szCs w:val="24"/>
+        </w:rPr>
+        <w:t>HashMap: random order</w:t>
+      </w:r>
+    </w:p>
+    <w:p>
+      <w:pPr>
+        <w:pStyle w:val="ListParagraph"/>
+        <w:numPr>
+          <w:ilvl w:val="0"/>
+          <w:numId w:val="28"/>
+        </w:numPr>
+        <w:rPr>
+          <w:rFonts w:ascii="Franklin Gothic Book" w:hAnsi="Franklin Gothic Book"/>
+          <w:sz w:val="24"/>
+          <w:szCs w:val="24"/>
+        </w:rPr>
+      </w:pPr>
+      <w:r>
+        <w:rPr>
+          <w:rFonts w:ascii="Franklin Gothic Book" w:hAnsi="Franklin Gothic Book"/>
+          <w:sz w:val="24"/>
+          <w:szCs w:val="24"/>
+        </w:rPr>
+        <w:t>LinkedHashMap: insertion order</w:t>
+      </w:r>
+    </w:p>
+    <w:p>
+      <w:pPr>
+        <w:pStyle w:val="ListParagraph"/>
+        <w:numPr>
+          <w:ilvl w:val="0"/>
+          <w:numId w:val="28"/>
+        </w:numPr>
+        <w:rPr>
+          <w:rFonts w:ascii="Franklin Gothic Book" w:hAnsi="Franklin Gothic Book"/>
+          <w:sz w:val="24"/>
+          <w:szCs w:val="24"/>
+        </w:rPr>
+      </w:pPr>
+      <w:r>
+        <w:rPr>
+          <w:rFonts w:ascii="Franklin Gothic Book" w:hAnsi="Franklin Gothic Book"/>
+          <w:sz w:val="24"/>
+          <w:szCs w:val="24"/>
+        </w:rPr>
+        <w:t>TreeMap: sorted order</w:t>
+      </w:r>
+    </w:p>
+    <w:p>
+      <w:pPr>
+        <w:rPr>
+          <w:rFonts w:ascii="Franklin Gothic Book" w:hAnsi="Franklin Gothic Book"/>
+          <w:sz w:val="24"/>
+          <w:szCs w:val="24"/>
+        </w:rPr>
+      </w:pPr>
+    </w:p>
+    <w:p>
+      <w:pPr>
+        <w:rPr>
+          <w:rFonts w:ascii="Franklin Gothic Book" w:hAnsi="Franklin Gothic Book"/>
+          <w:sz w:val="24"/>
+          <w:szCs w:val="24"/>
+        </w:rPr>
+      </w:pPr>
+      <w:r>
+        <w:rPr>
+          <w:rFonts w:ascii="Franklin Gothic Book" w:hAnsi="Franklin Gothic Book"/>
+          <w:sz w:val="24"/>
+          <w:szCs w:val="24"/>
+          <w:highlight w:val="yellow"/>
+        </w:rPr>
+        <w:t>Collection Examples</w:t>
+      </w:r>
+    </w:p>
+    <w:p>
+      <w:pPr>
+        <w:rPr>
+          <w:rFonts w:ascii="Franklin Gothic Book" w:hAnsi="Franklin Gothic Book"/>
+          <w:sz w:val="24"/>
+          <w:szCs w:val="24"/>
+        </w:rPr>
+      </w:pPr>
+      <w:r>
+        <w:rPr>
+          <w:rFonts w:ascii="Franklin Gothic Book" w:hAnsi="Franklin Gothic Book"/>
+          <w:sz w:val="24"/>
+          <w:szCs w:val="24"/>
+        </w:rPr>
+        <w:t>List&lt;Employee&gt; list = new ArrayList&lt;Employee</w:t>
+      </w:r>
+      <w:proofErr w:type="gramStart"/>
+      <w:r>
+        <w:rPr>
+          <w:rFonts w:ascii="Franklin Gothic Book" w:hAnsi="Franklin Gothic Book"/>
+          <w:sz w:val="24"/>
+          <w:szCs w:val="24"/>
+        </w:rPr>
+        <w:t>&gt;(</w:t>
+      </w:r>
+      <w:proofErr w:type="gramEnd"/>
+      <w:r>
+        <w:rPr>
+          <w:rFonts w:ascii="Franklin Gothic Book" w:hAnsi="Franklin Gothic Book"/>
+          <w:sz w:val="24"/>
+          <w:szCs w:val="24"/>
+        </w:rPr>
+        <w:t>); // you can store only employee objects</w:t>
+      </w:r>
+    </w:p>
+    <w:p>
+      <w:pPr>
+        <w:rPr>
+          <w:rFonts w:ascii="Franklin Gothic Book" w:hAnsi="Franklin Gothic Book"/>
+          <w:sz w:val="24"/>
+          <w:szCs w:val="24"/>
+        </w:rPr>
+      </w:pPr>
+      <w:r>
+        <w:rPr>
+          <w:rFonts w:ascii="Franklin Gothic Book" w:hAnsi="Franklin Gothic Book"/>
+          <w:sz w:val="24"/>
+          <w:szCs w:val="24"/>
+        </w:rPr>
+        <w:t xml:space="preserve">List </w:t>
+      </w:r>
+      <w:proofErr w:type="spellStart"/>
+      <w:r>
+        <w:rPr>
+          <w:rFonts w:ascii="Franklin Gothic Book" w:hAnsi="Franklin Gothic Book"/>
+          <w:sz w:val="24"/>
+          <w:szCs w:val="24"/>
+        </w:rPr>
+        <w:t>list</w:t>
+      </w:r>
+      <w:proofErr w:type="spellEnd"/>
+      <w:r>
+        <w:rPr>
+          <w:rFonts w:ascii="Franklin Gothic Book" w:hAnsi="Franklin Gothic Book"/>
+          <w:sz w:val="24"/>
+          <w:szCs w:val="24"/>
+        </w:rPr>
+        <w:t xml:space="preserve"> = new </w:t>
+      </w:r>
+      <w:proofErr w:type="gramStart"/>
+      <w:r>
+        <w:rPr>
+          <w:rFonts w:ascii="Franklin Gothic Book" w:hAnsi="Franklin Gothic Book"/>
+          <w:sz w:val="24"/>
+          <w:szCs w:val="24"/>
+        </w:rPr>
+        <w:t>ArrayList(</w:t>
+      </w:r>
+      <w:proofErr w:type="gramEnd"/>
+      <w:r>
+        <w:rPr>
+          <w:rFonts w:ascii="Franklin Gothic Book" w:hAnsi="Franklin Gothic Book"/>
+          <w:sz w:val="24"/>
+          <w:szCs w:val="24"/>
+        </w:rPr>
+        <w:t>); // you can store multiple types of data, employee, customer,</w:t>
+      </w:r>
+      <w:r>
+        <w:rPr>
+          <w:rFonts w:ascii="Franklin Gothic Book" w:hAnsi="Franklin Gothic Book"/>
+          <w:sz w:val="24"/>
+          <w:szCs w:val="24"/>
+        </w:rPr>
+        <w:t xml:space="preserve"> </w:t>
+      </w:r>
+    </w:p>
+    <w:p>
+      <w:pPr>
+        <w:rPr>
+          <w:rFonts w:ascii="Franklin Gothic Book" w:hAnsi="Franklin Gothic Book"/>
+          <w:sz w:val="24"/>
+          <w:szCs w:val="24"/>
+        </w:rPr>
+      </w:pPr>
+      <w:r>
+        <w:rPr>
+          <w:rFonts w:ascii="Franklin Gothic Book" w:hAnsi="Franklin Gothic Book"/>
+          <w:sz w:val="24"/>
+          <w:szCs w:val="24"/>
+          <w:highlight w:val="yellow"/>
+        </w:rPr>
+        <w:t>Note:</w:t>
+      </w:r>
+      <w:r>
+        <w:rPr>
+          <w:rFonts w:ascii="Franklin Gothic Book" w:hAnsi="Franklin Gothic Book"/>
+          <w:sz w:val="24"/>
+          <w:szCs w:val="24"/>
+        </w:rPr>
+        <w:t xml:space="preserve"> Storing multiple types in a single container is not recommended </w:t>
+      </w:r>
+    </w:p>
+    <w:p>
+      <w:pPr>
+        <w:rPr>
+          <w:rFonts w:ascii="Franklin Gothic Book" w:hAnsi="Franklin Gothic Book"/>
+          <w:sz w:val="24"/>
+          <w:szCs w:val="24"/>
+        </w:rPr>
+      </w:pPr>
+      <w:r>
+        <w:rPr>
+          <w:rFonts w:ascii="Franklin Gothic Book" w:hAnsi="Franklin Gothic Book"/>
+          <w:sz w:val="24"/>
+          <w:szCs w:val="24"/>
+        </w:rPr>
+        <w:t>Set&lt;Employee&gt; set = new HashSet&lt;Employee</w:t>
+      </w:r>
+      <w:proofErr w:type="gramStart"/>
+      <w:r>
+        <w:rPr>
+          <w:rFonts w:ascii="Franklin Gothic Book" w:hAnsi="Franklin Gothic Book"/>
+          <w:sz w:val="24"/>
+          <w:szCs w:val="24"/>
+        </w:rPr>
+        <w:t>&gt;(</w:t>
+      </w:r>
+      <w:proofErr w:type="gramEnd"/>
+      <w:r>
+        <w:rPr>
+          <w:rFonts w:ascii="Franklin Gothic Book" w:hAnsi="Franklin Gothic Book"/>
+          <w:sz w:val="24"/>
+          <w:szCs w:val="24"/>
+        </w:rPr>
+        <w:t xml:space="preserve">) or </w:t>
+      </w:r>
+      <w:r>
+        <w:rPr>
+          <w:rFonts w:ascii="Franklin Gothic Book" w:hAnsi="Franklin Gothic Book"/>
+          <w:sz w:val="24"/>
+          <w:szCs w:val="24"/>
+        </w:rPr>
+        <w:br/>
+        <w:t xml:space="preserve">Set&lt;Employee&gt; set = new HashSet&lt;&gt;(); </w:t>
+      </w:r>
+    </w:p>
+    <w:p>
+      <w:pPr>
+        <w:rPr>
+          <w:rFonts w:ascii="Franklin Gothic Book" w:hAnsi="Franklin Gothic Book"/>
+          <w:sz w:val="24"/>
+          <w:szCs w:val="24"/>
+        </w:rPr>
+      </w:pPr>
+      <w:r>
+        <w:rPr>
+          <w:rFonts w:ascii="Franklin Gothic Book" w:hAnsi="Franklin Gothic Book"/>
+          <w:sz w:val="24"/>
+          <w:szCs w:val="24"/>
+        </w:rPr>
+        <w:lastRenderedPageBreak/>
+        <w:t>List&lt;Employee&gt; list =new ArrayList&lt;</w:t>
+      </w:r>
+      <w:proofErr w:type="gramStart"/>
+      <w:r>
+        <w:rPr>
+          <w:rFonts w:ascii="Franklin Gothic Book" w:hAnsi="Franklin Gothic Book"/>
+          <w:sz w:val="24"/>
+          <w:szCs w:val="24"/>
+        </w:rPr>
+        <w:t>&gt;(</w:t>
+      </w:r>
+      <w:proofErr w:type="gramEnd"/>
+      <w:r>
+        <w:rPr>
+          <w:rFonts w:ascii="Franklin Gothic Book" w:hAnsi="Franklin Gothic Book"/>
+          <w:sz w:val="24"/>
+          <w:szCs w:val="24"/>
+        </w:rPr>
+        <w:t>);</w:t>
+      </w:r>
+    </w:p>
+    <w:p>
+      <w:pPr>
+        <w:rPr>
+          <w:rFonts w:ascii="Franklin Gothic Book" w:hAnsi="Franklin Gothic Book"/>
+          <w:sz w:val="24"/>
+          <w:szCs w:val="24"/>
+        </w:rPr>
+      </w:pPr>
+      <w:r>
+        <w:rPr>
+          <w:rFonts w:ascii="Franklin Gothic Book" w:hAnsi="Franklin Gothic Book"/>
+          <w:sz w:val="24"/>
+          <w:szCs w:val="24"/>
+        </w:rPr>
+        <w:t>// you can iterate using for loop</w:t>
+      </w:r>
+    </w:p>
+    <w:p>
+      <w:pPr>
+        <w:rPr>
+          <w:rFonts w:ascii="Franklin Gothic Book" w:hAnsi="Franklin Gothic Book"/>
+          <w:sz w:val="24"/>
+          <w:szCs w:val="24"/>
+        </w:rPr>
+      </w:pPr>
+      <w:proofErr w:type="gramStart"/>
+      <w:r>
+        <w:rPr>
+          <w:rFonts w:ascii="Franklin Gothic Book" w:hAnsi="Franklin Gothic Book"/>
+          <w:sz w:val="24"/>
+          <w:szCs w:val="24"/>
+        </w:rPr>
+        <w:t>for(</w:t>
+      </w:r>
+      <w:proofErr w:type="gramEnd"/>
+      <w:r>
+        <w:rPr>
+          <w:rFonts w:ascii="Franklin Gothic Book" w:hAnsi="Franklin Gothic Book"/>
+          <w:sz w:val="24"/>
+          <w:szCs w:val="24"/>
+        </w:rPr>
+        <w:t>Employee e : list ) {</w:t>
+      </w:r>
+      <w:r>
+        <w:rPr>
+          <w:rFonts w:ascii="Franklin Gothic Book" w:hAnsi="Franklin Gothic Book"/>
+          <w:sz w:val="24"/>
+          <w:szCs w:val="24"/>
+        </w:rPr>
+        <w:br/>
+        <w:t xml:space="preserve">     System.out.println(</w:t>
+      </w:r>
+      <w:proofErr w:type="spellStart"/>
+      <w:r>
+        <w:rPr>
+          <w:rFonts w:ascii="Franklin Gothic Book" w:hAnsi="Franklin Gothic Book"/>
+          <w:sz w:val="24"/>
+          <w:szCs w:val="24"/>
+        </w:rPr>
+        <w:t>e.getId</w:t>
+      </w:r>
+      <w:proofErr w:type="spellEnd"/>
+      <w:r>
+        <w:rPr>
+          <w:rFonts w:ascii="Franklin Gothic Book" w:hAnsi="Franklin Gothic Book"/>
+          <w:sz w:val="24"/>
+          <w:szCs w:val="24"/>
+        </w:rPr>
+        <w:t>()+”, “+</w:t>
+      </w:r>
+      <w:proofErr w:type="spellStart"/>
+      <w:r>
+        <w:rPr>
+          <w:rFonts w:ascii="Franklin Gothic Book" w:hAnsi="Franklin Gothic Book"/>
+          <w:sz w:val="24"/>
+          <w:szCs w:val="24"/>
+        </w:rPr>
+        <w:t>e.getName</w:t>
+      </w:r>
+      <w:proofErr w:type="spellEnd"/>
+      <w:r>
+        <w:rPr>
+          <w:rFonts w:ascii="Franklin Gothic Book" w:hAnsi="Franklin Gothic Book"/>
+          <w:sz w:val="24"/>
+          <w:szCs w:val="24"/>
+        </w:rPr>
+        <w:t>());</w:t>
+      </w:r>
+      <w:r>
+        <w:rPr>
+          <w:rFonts w:ascii="Franklin Gothic Book" w:hAnsi="Franklin Gothic Book"/>
+          <w:sz w:val="24"/>
+          <w:szCs w:val="24"/>
+        </w:rPr>
+        <w:br/>
+        <w:t>} // for loop can only iterate it cannot remove the elements while iterating</w:t>
+      </w:r>
+    </w:p>
+    <w:p>
+      <w:pPr>
+        <w:rPr>
+          <w:rFonts w:ascii="Franklin Gothic Book" w:hAnsi="Franklin Gothic Book"/>
+          <w:sz w:val="24"/>
+          <w:szCs w:val="24"/>
+        </w:rPr>
+      </w:pPr>
+      <w:r>
+        <w:rPr>
+          <w:rFonts w:ascii="Franklin Gothic Book" w:hAnsi="Franklin Gothic Book"/>
+          <w:sz w:val="24"/>
+          <w:szCs w:val="24"/>
+        </w:rPr>
+        <w:t xml:space="preserve">Iterator&lt;Employee&gt; it = </w:t>
+      </w:r>
+      <w:proofErr w:type="spellStart"/>
+      <w:proofErr w:type="gramStart"/>
+      <w:r>
+        <w:rPr>
+          <w:rFonts w:ascii="Franklin Gothic Book" w:hAnsi="Franklin Gothic Book"/>
+          <w:sz w:val="24"/>
+          <w:szCs w:val="24"/>
+        </w:rPr>
+        <w:t>list.iterator</w:t>
+      </w:r>
+      <w:proofErr w:type="spellEnd"/>
+      <w:proofErr w:type="gramEnd"/>
+      <w:r>
+        <w:rPr>
+          <w:rFonts w:ascii="Franklin Gothic Book" w:hAnsi="Franklin Gothic Book"/>
+          <w:sz w:val="24"/>
+          <w:szCs w:val="24"/>
+        </w:rPr>
+        <w:t>();</w:t>
+      </w:r>
+      <w:r>
+        <w:rPr>
+          <w:rFonts w:ascii="Franklin Gothic Book" w:hAnsi="Franklin Gothic Book"/>
+          <w:sz w:val="24"/>
+          <w:szCs w:val="24"/>
+        </w:rPr>
+        <w:t xml:space="preserve"> // it can iterate and also remove while iterating</w:t>
+      </w:r>
+      <w:r>
+        <w:rPr>
+          <w:rFonts w:ascii="Franklin Gothic Book" w:hAnsi="Franklin Gothic Book"/>
+          <w:sz w:val="24"/>
+          <w:szCs w:val="24"/>
+        </w:rPr>
+        <w:br/>
+        <w:t xml:space="preserve">// Iterator has 3 methods: </w:t>
+      </w:r>
+      <w:proofErr w:type="spellStart"/>
+      <w:r>
+        <w:rPr>
+          <w:rFonts w:ascii="Franklin Gothic Book" w:hAnsi="Franklin Gothic Book"/>
+          <w:sz w:val="24"/>
+          <w:szCs w:val="24"/>
+        </w:rPr>
+        <w:t>hasNext</w:t>
+      </w:r>
+      <w:proofErr w:type="spellEnd"/>
+      <w:r>
+        <w:rPr>
+          <w:rFonts w:ascii="Franklin Gothic Book" w:hAnsi="Franklin Gothic Book"/>
+          <w:sz w:val="24"/>
+          <w:szCs w:val="24"/>
+        </w:rPr>
+        <w:t>(), next(), remove()</w:t>
+      </w:r>
+    </w:p>
+    <w:p>
+      <w:pPr>
+        <w:rPr>
+          <w:rFonts w:ascii="Franklin Gothic Book" w:hAnsi="Franklin Gothic Book"/>
+          <w:sz w:val="24"/>
+          <w:szCs w:val="24"/>
+        </w:rPr>
+      </w:pPr>
+      <w:r>
+        <w:rPr>
+          <w:rFonts w:ascii="Franklin Gothic Book" w:hAnsi="Franklin Gothic Book"/>
+          <w:sz w:val="24"/>
+          <w:szCs w:val="24"/>
+        </w:rPr>
+        <w:t>while(</w:t>
+      </w:r>
+      <w:proofErr w:type="spellStart"/>
+      <w:proofErr w:type="gramStart"/>
+      <w:r>
+        <w:rPr>
+          <w:rFonts w:ascii="Franklin Gothic Book" w:hAnsi="Franklin Gothic Book"/>
+          <w:sz w:val="24"/>
+          <w:szCs w:val="24"/>
+        </w:rPr>
+        <w:t>it.hasNext</w:t>
+      </w:r>
+      <w:proofErr w:type="spellEnd"/>
+      <w:proofErr w:type="gramEnd"/>
+      <w:r>
+        <w:rPr>
+          <w:rFonts w:ascii="Franklin Gothic Book" w:hAnsi="Franklin Gothic Book"/>
+          <w:sz w:val="24"/>
+          <w:szCs w:val="24"/>
+        </w:rPr>
+        <w:t xml:space="preserve">()) {// </w:t>
+      </w:r>
+      <w:proofErr w:type="spellStart"/>
+      <w:r>
+        <w:rPr>
+          <w:rFonts w:ascii="Franklin Gothic Book" w:hAnsi="Franklin Gothic Book"/>
+          <w:sz w:val="24"/>
+          <w:szCs w:val="24"/>
+        </w:rPr>
+        <w:t>hasNext</w:t>
+      </w:r>
+      <w:proofErr w:type="spellEnd"/>
+      <w:r>
+        <w:rPr>
+          <w:rFonts w:ascii="Franklin Gothic Book" w:hAnsi="Franklin Gothic Book"/>
+          <w:sz w:val="24"/>
+          <w:szCs w:val="24"/>
+        </w:rPr>
+        <w:t xml:space="preserve"> checks if next element is present </w:t>
+      </w:r>
+      <w:r>
+        <w:rPr>
+          <w:rFonts w:ascii="Franklin Gothic Book" w:hAnsi="Franklin Gothic Book"/>
+          <w:sz w:val="24"/>
+          <w:szCs w:val="24"/>
+        </w:rPr>
+        <w:br/>
+        <w:t xml:space="preserve">    Employee e = </w:t>
+      </w:r>
+      <w:proofErr w:type="spellStart"/>
+      <w:r>
+        <w:rPr>
+          <w:rFonts w:ascii="Franklin Gothic Book" w:hAnsi="Franklin Gothic Book"/>
+          <w:sz w:val="24"/>
+          <w:szCs w:val="24"/>
+        </w:rPr>
+        <w:t>it.next</w:t>
+      </w:r>
+      <w:proofErr w:type="spellEnd"/>
+      <w:r>
+        <w:rPr>
+          <w:rFonts w:ascii="Franklin Gothic Book" w:hAnsi="Franklin Gothic Book"/>
+          <w:sz w:val="24"/>
+          <w:szCs w:val="24"/>
+        </w:rPr>
+        <w:t>(); // returns the iterated element</w:t>
+      </w:r>
+      <w:r>
+        <w:rPr>
+          <w:rFonts w:ascii="Franklin Gothic Book" w:hAnsi="Franklin Gothic Book"/>
+          <w:sz w:val="24"/>
+          <w:szCs w:val="24"/>
+        </w:rPr>
+        <w:br/>
+        <w:t xml:space="preserve">    // suppose you want to remove the element whose id = 99</w:t>
+      </w:r>
+      <w:r>
+        <w:rPr>
+          <w:rFonts w:ascii="Franklin Gothic Book" w:hAnsi="Franklin Gothic Book"/>
+          <w:sz w:val="24"/>
+          <w:szCs w:val="24"/>
+        </w:rPr>
+        <w:br/>
+        <w:t xml:space="preserve">    if(</w:t>
+      </w:r>
+      <w:proofErr w:type="spellStart"/>
+      <w:r>
+        <w:rPr>
+          <w:rFonts w:ascii="Franklin Gothic Book" w:hAnsi="Franklin Gothic Book"/>
+          <w:sz w:val="24"/>
+          <w:szCs w:val="24"/>
+        </w:rPr>
+        <w:t>e.getId</w:t>
+      </w:r>
+      <w:proofErr w:type="spellEnd"/>
+      <w:r>
+        <w:rPr>
+          <w:rFonts w:ascii="Franklin Gothic Book" w:hAnsi="Franklin Gothic Book"/>
+          <w:sz w:val="24"/>
+          <w:szCs w:val="24"/>
+        </w:rPr>
+        <w:t xml:space="preserve">() == 99) { </w:t>
+      </w:r>
+      <w:proofErr w:type="spellStart"/>
+      <w:r>
+        <w:rPr>
+          <w:rFonts w:ascii="Franklin Gothic Book" w:hAnsi="Franklin Gothic Book"/>
+          <w:sz w:val="24"/>
+          <w:szCs w:val="24"/>
+        </w:rPr>
+        <w:t>it.remove</w:t>
+      </w:r>
+      <w:proofErr w:type="spellEnd"/>
+      <w:r>
+        <w:rPr>
+          <w:rFonts w:ascii="Franklin Gothic Book" w:hAnsi="Franklin Gothic Book"/>
+          <w:sz w:val="24"/>
+          <w:szCs w:val="24"/>
+        </w:rPr>
+        <w:t>(); }</w:t>
+      </w:r>
+      <w:r>
+        <w:rPr>
+          <w:rFonts w:ascii="Franklin Gothic Book" w:hAnsi="Franklin Gothic Book"/>
+          <w:sz w:val="24"/>
+          <w:szCs w:val="24"/>
+        </w:rPr>
+        <w:br/>
+        <w:t>}</w:t>
+      </w:r>
+    </w:p>
+    <w:p>
+      <w:pPr>
+        <w:rPr>
+          <w:rFonts w:ascii="Franklin Gothic Book" w:hAnsi="Franklin Gothic Book"/>
+          <w:sz w:val="24"/>
+          <w:szCs w:val="24"/>
+        </w:rPr>
+      </w:pPr>
+    </w:p>
+    <w:p>
+      <w:pPr>
+        <w:rPr>
+          <w:rFonts w:ascii="Franklin Gothic Book" w:hAnsi="Franklin Gothic Book"/>
+          <w:sz w:val="24"/>
+          <w:szCs w:val="24"/>
+        </w:rPr>
+      </w:pPr>
+      <w:r>
+        <w:rPr>
+          <w:rFonts w:ascii="Franklin Gothic Book" w:hAnsi="Franklin Gothic Book"/>
+          <w:sz w:val="24"/>
+          <w:szCs w:val="24"/>
+          <w:highlight w:val="yellow"/>
+        </w:rPr>
+        <w:t>Comparable:</w:t>
+      </w:r>
+      <w:r>
+        <w:rPr>
+          <w:rFonts w:ascii="Franklin Gothic Book" w:hAnsi="Franklin Gothic Book"/>
+          <w:sz w:val="24"/>
+          <w:szCs w:val="24"/>
+        </w:rPr>
+        <w:t xml:space="preserve"> It provides a method to compare 2 elements, a class can implement this to provide a natural sorting</w:t>
+      </w:r>
+      <w:r>
+        <w:rPr>
+          <w:rFonts w:ascii="Franklin Gothic Book" w:hAnsi="Franklin Gothic Book"/>
+          <w:sz w:val="24"/>
+          <w:szCs w:val="24"/>
+        </w:rPr>
+        <w:t>, it has a method compareTo(x)</w:t>
+      </w:r>
+    </w:p>
+    <w:p>
+      <w:pPr>
+        <w:rPr>
+          <w:rFonts w:ascii="Franklin Gothic Book" w:hAnsi="Franklin Gothic Book"/>
+          <w:sz w:val="24"/>
+          <w:szCs w:val="24"/>
+        </w:rPr>
+      </w:pPr>
+      <w:r>
+        <w:rPr>
+          <w:rFonts w:ascii="Franklin Gothic Book" w:hAnsi="Franklin Gothic Book"/>
+          <w:sz w:val="24"/>
+          <w:szCs w:val="24"/>
+          <w:highlight w:val="yellow"/>
+        </w:rPr>
+        <w:t>Comparator:</w:t>
+      </w:r>
+      <w:r>
+        <w:rPr>
+          <w:rFonts w:ascii="Franklin Gothic Book" w:hAnsi="Franklin Gothic Book"/>
+          <w:sz w:val="24"/>
+          <w:szCs w:val="24"/>
+        </w:rPr>
+        <w:t xml:space="preserve"> It is to customize the sorting technique, it is implemented in a separate class not in the same class, it is also an interface with only one method i.e., </w:t>
+      </w:r>
+      <w:proofErr w:type="gramStart"/>
+      <w:r>
+        <w:rPr>
+          <w:rFonts w:ascii="Franklin Gothic Book" w:hAnsi="Franklin Gothic Book"/>
+          <w:sz w:val="24"/>
+          <w:szCs w:val="24"/>
+        </w:rPr>
+        <w:t>compare(</w:t>
+      </w:r>
+      <w:proofErr w:type="gramEnd"/>
+      <w:r>
+        <w:rPr>
+          <w:rFonts w:ascii="Franklin Gothic Book" w:hAnsi="Franklin Gothic Book"/>
+          <w:sz w:val="24"/>
+          <w:szCs w:val="24"/>
+        </w:rPr>
+        <w:t>x, y)</w:t>
+      </w:r>
+    </w:p>
+    <w:p>
+      <w:pPr>
+        <w:rPr>
+          <w:rFonts w:ascii="Franklin Gothic Book" w:hAnsi="Franklin Gothic Book"/>
+          <w:sz w:val="24"/>
+          <w:szCs w:val="24"/>
+        </w:rPr>
+      </w:pPr>
+      <w:r>
+        <w:rPr>
+          <w:rFonts w:ascii="Franklin Gothic Book" w:hAnsi="Franklin Gothic Book"/>
+          <w:sz w:val="24"/>
+          <w:szCs w:val="24"/>
+        </w:rPr>
+        <w:t xml:space="preserve">TreeSet can call this </w:t>
+      </w:r>
+      <w:proofErr w:type="gramStart"/>
+      <w:r>
+        <w:rPr>
+          <w:rFonts w:ascii="Franklin Gothic Book" w:hAnsi="Franklin Gothic Book"/>
+          <w:sz w:val="24"/>
+          <w:szCs w:val="24"/>
+        </w:rPr>
+        <w:t>compare(</w:t>
+      </w:r>
+      <w:proofErr w:type="gramEnd"/>
+      <w:r>
+        <w:rPr>
+          <w:rFonts w:ascii="Franklin Gothic Book" w:hAnsi="Franklin Gothic Book"/>
+          <w:sz w:val="24"/>
+          <w:szCs w:val="24"/>
+        </w:rPr>
+        <w:t>x, y) instead of compareTo(x) when you pass the Comparator implementation object in the constructor</w:t>
+      </w:r>
+    </w:p>
+    <w:p>
+      <w:pPr>
+        <w:rPr>
+          <w:rFonts w:ascii="Franklin Gothic Book" w:hAnsi="Franklin Gothic Book"/>
+          <w:sz w:val="24"/>
+          <w:szCs w:val="24"/>
+        </w:rPr>
+      </w:pPr>
+      <w:r>
+        <w:rPr>
+          <w:rFonts w:ascii="Franklin Gothic Book" w:hAnsi="Franklin Gothic Book"/>
+          <w:sz w:val="24"/>
+          <w:szCs w:val="24"/>
+        </w:rPr>
+        <w:t>Set&lt;Employee&gt; s = new TreeSet&lt;</w:t>
+      </w:r>
+      <w:proofErr w:type="gramStart"/>
+      <w:r>
+        <w:rPr>
+          <w:rFonts w:ascii="Franklin Gothic Book" w:hAnsi="Franklin Gothic Book"/>
+          <w:sz w:val="24"/>
+          <w:szCs w:val="24"/>
+        </w:rPr>
+        <w:t>&gt;(</w:t>
+      </w:r>
+      <w:proofErr w:type="gramEnd"/>
+      <w:r>
+        <w:rPr>
+          <w:rFonts w:ascii="Franklin Gothic Book" w:hAnsi="Franklin Gothic Book"/>
+          <w:sz w:val="24"/>
+          <w:szCs w:val="24"/>
+        </w:rPr>
+        <w:t>); // uses compareTo of Employee</w:t>
+      </w:r>
+      <w:r>
+        <w:rPr>
+          <w:rFonts w:ascii="Franklin Gothic Book" w:hAnsi="Franklin Gothic Book"/>
+          <w:sz w:val="24"/>
+          <w:szCs w:val="24"/>
+        </w:rPr>
+        <w:br/>
+        <w:t>Set&lt;Employee&gt; s2 = new TreeSet&lt;&gt;( comparatorImpl ); //  compare(x, y) of comparatorImpl</w:t>
+      </w:r>
+    </w:p>
+    <w:p>
+      <w:pPr>
+        <w:rPr>
+          <w:rFonts w:ascii="Franklin Gothic Book" w:hAnsi="Franklin Gothic Book"/>
+          <w:sz w:val="24"/>
+          <w:szCs w:val="24"/>
+        </w:rPr>
+      </w:pPr>
+    </w:p>
     <w:sectPr>
       <w:pgSz w:w="12240" w:h="15840"/>
       <w:pgMar w:top="1440" w:right="1440" w:bottom="1440" w:left="1440" w:header="720" w:footer="720" w:gutter="0"/>
@@ -13290,6 +16094,95 @@
     </w:lvl>
   </w:abstractNum>
   <w:abstractNum w:abstractNumId="6" w15:restartNumberingAfterBreak="0">
+    <w:nsid w:val="15504CEA"/>
+    <w:multiLevelType w:val="hybridMultilevel"/>
+    <w:tmpl w:val="7804B52C"/>
+    <w:lvl w:ilvl="0" w:tplc="0409000F">
+      <w:start w:val="1"/>
+      <w:numFmt w:val="decimal"/>
+      <w:lvlText w:val="%1."/>
+      <w:lvlJc w:val="left"/>
+      <w:pPr>
+        <w:ind w:left="720" w:hanging="360"/>
+      </w:pPr>
+      <w:rPr>
+        <w:rFonts w:hint="default"/>
+      </w:rPr>
+    </w:lvl>
+    <w:lvl w:ilvl="1" w:tplc="04090019" w:tentative="1">
+      <w:start w:val="1"/>
+      <w:numFmt w:val="lowerLetter"/>
+      <w:lvlText w:val="%2."/>
+      <w:lvlJc w:val="left"/>
+      <w:pPr>
+        <w:ind w:left="1440" w:hanging="360"/>
+      </w:pPr>
+    </w:lvl>
+    <w:lvl w:ilvl="2" w:tplc="0409001B" w:tentative="1">
+      <w:start w:val="1"/>
+      <w:numFmt w:val="lowerRoman"/>
+      <w:lvlText w:val="%3."/>
+      <w:lvlJc w:val="right"/>
+      <w:pPr>
+        <w:ind w:left="2160" w:hanging="180"/>
+      </w:pPr>
+    </w:lvl>
+    <w:lvl w:ilvl="3" w:tplc="0409000F" w:tentative="1">
+      <w:start w:val="1"/>
+      <w:numFmt w:val="decimal"/>
+      <w:lvlText w:val="%4."/>
+      <w:lvlJc w:val="left"/>
+      <w:pPr>
+        <w:ind w:left="2880" w:hanging="360"/>
+      </w:pPr>
+    </w:lvl>
+    <w:lvl w:ilvl="4" w:tplc="04090019" w:tentative="1">
+      <w:start w:val="1"/>
+      <w:numFmt w:val="lowerLetter"/>
+      <w:lvlText w:val="%5."/>
+      <w:lvlJc w:val="left"/>
+      <w:pPr>
+        <w:ind w:left="3600" w:hanging="360"/>
+      </w:pPr>
+    </w:lvl>
+    <w:lvl w:ilvl="5" w:tplc="0409001B" w:tentative="1">
+      <w:start w:val="1"/>
+      <w:numFmt w:val="lowerRoman"/>
+      <w:lvlText w:val="%6."/>
+      <w:lvlJc w:val="right"/>
+      <w:pPr>
+        <w:ind w:left="4320" w:hanging="180"/>
+      </w:pPr>
+    </w:lvl>
+    <w:lvl w:ilvl="6" w:tplc="0409000F" w:tentative="1">
+      <w:start w:val="1"/>
+      <w:numFmt w:val="decimal"/>
+      <w:lvlText w:val="%7."/>
+      <w:lvlJc w:val="left"/>
+      <w:pPr>
+        <w:ind w:left="5040" w:hanging="360"/>
+      </w:pPr>
+    </w:lvl>
+    <w:lvl w:ilvl="7" w:tplc="04090019" w:tentative="1">
+      <w:start w:val="1"/>
+      <w:numFmt w:val="lowerLetter"/>
+      <w:lvlText w:val="%8."/>
+      <w:lvlJc w:val="left"/>
+      <w:pPr>
+        <w:ind w:left="5760" w:hanging="360"/>
+      </w:pPr>
+    </w:lvl>
+    <w:lvl w:ilvl="8" w:tplc="0409001B" w:tentative="1">
+      <w:start w:val="1"/>
+      <w:numFmt w:val="lowerRoman"/>
+      <w:lvlText w:val="%9."/>
+      <w:lvlJc w:val="right"/>
+      <w:pPr>
+        <w:ind w:left="6480" w:hanging="180"/>
+      </w:pPr>
+    </w:lvl>
+  </w:abstractNum>
+  <w:abstractNum w:abstractNumId="7" w15:restartNumberingAfterBreak="0">
     <w:nsid w:val="18453E7A"/>
     <w:multiLevelType w:val="hybridMultilevel"/>
     <w:tmpl w:val="44164CF8"/>
@@ -13378,7 +16271,96 @@
       </w:pPr>
     </w:lvl>
   </w:abstractNum>
-  <w:abstractNum w:abstractNumId="7" w15:restartNumberingAfterBreak="0">
+  <w:abstractNum w:abstractNumId="8" w15:restartNumberingAfterBreak="0">
+    <w:nsid w:val="1B6949A1"/>
+    <w:multiLevelType w:val="hybridMultilevel"/>
+    <w:tmpl w:val="511E56BC"/>
+    <w:lvl w:ilvl="0" w:tplc="0409000F">
+      <w:start w:val="1"/>
+      <w:numFmt w:val="decimal"/>
+      <w:lvlText w:val="%1."/>
+      <w:lvlJc w:val="left"/>
+      <w:pPr>
+        <w:ind w:left="720" w:hanging="360"/>
+      </w:pPr>
+      <w:rPr>
+        <w:rFonts w:hint="default"/>
+      </w:rPr>
+    </w:lvl>
+    <w:lvl w:ilvl="1" w:tplc="04090019" w:tentative="1">
+      <w:start w:val="1"/>
+      <w:numFmt w:val="lowerLetter"/>
+      <w:lvlText w:val="%2."/>
+      <w:lvlJc w:val="left"/>
+      <w:pPr>
+        <w:ind w:left="1440" w:hanging="360"/>
+      </w:pPr>
+    </w:lvl>
+    <w:lvl w:ilvl="2" w:tplc="0409001B" w:tentative="1">
+      <w:start w:val="1"/>
+      <w:numFmt w:val="lowerRoman"/>
+      <w:lvlText w:val="%3."/>
+      <w:lvlJc w:val="right"/>
+      <w:pPr>
+        <w:ind w:left="2160" w:hanging="180"/>
+      </w:pPr>
+    </w:lvl>
+    <w:lvl w:ilvl="3" w:tplc="0409000F" w:tentative="1">
+      <w:start w:val="1"/>
+      <w:numFmt w:val="decimal"/>
+      <w:lvlText w:val="%4."/>
+      <w:lvlJc w:val="left"/>
+      <w:pPr>
+        <w:ind w:left="2880" w:hanging="360"/>
+      </w:pPr>
+    </w:lvl>
+    <w:lvl w:ilvl="4" w:tplc="04090019" w:tentative="1">
+      <w:start w:val="1"/>
+      <w:numFmt w:val="lowerLetter"/>
+      <w:lvlText w:val="%5."/>
+      <w:lvlJc w:val="left"/>
+      <w:pPr>
+        <w:ind w:left="3600" w:hanging="360"/>
+      </w:pPr>
+    </w:lvl>
+    <w:lvl w:ilvl="5" w:tplc="0409001B" w:tentative="1">
+      <w:start w:val="1"/>
+      <w:numFmt w:val="lowerRoman"/>
+      <w:lvlText w:val="%6."/>
+      <w:lvlJc w:val="right"/>
+      <w:pPr>
+        <w:ind w:left="4320" w:hanging="180"/>
+      </w:pPr>
+    </w:lvl>
+    <w:lvl w:ilvl="6" w:tplc="0409000F" w:tentative="1">
+      <w:start w:val="1"/>
+      <w:numFmt w:val="decimal"/>
+      <w:lvlText w:val="%7."/>
+      <w:lvlJc w:val="left"/>
+      <w:pPr>
+        <w:ind w:left="5040" w:hanging="360"/>
+      </w:pPr>
+    </w:lvl>
+    <w:lvl w:ilvl="7" w:tplc="04090019" w:tentative="1">
+      <w:start w:val="1"/>
+      <w:numFmt w:val="lowerLetter"/>
+      <w:lvlText w:val="%8."/>
+      <w:lvlJc w:val="left"/>
+      <w:pPr>
+        <w:ind w:left="5760" w:hanging="360"/>
+      </w:pPr>
+    </w:lvl>
+    <w:lvl w:ilvl="8" w:tplc="0409001B" w:tentative="1">
+      <w:start w:val="1"/>
+      <w:numFmt w:val="lowerRoman"/>
+      <w:lvlText w:val="%9."/>
+      <w:lvlJc w:val="right"/>
+      <w:pPr>
+        <w:ind w:left="6480" w:hanging="180"/>
+      </w:pPr>
+    </w:lvl>
+  </w:abstractNum>
+  <w:abstractNum w:abstractNumId="9" w15:restartNumberingAfterBreak="0">
     <w:nsid w:val="20406804"/>
     <w:multiLevelType w:val="hybridMultilevel"/>
     <w:tmpl w:val="54825080"/>
@@ -13467,7 +16449,7 @@
       </w:pPr>
     </w:lvl>
   </w:abstractNum>
-  <w:abstractNum w:abstractNumId="8" w15:restartNumberingAfterBreak="0">
+  <w:abstractNum w:abstractNumId="10" w15:restartNumberingAfterBreak="0">
     <w:nsid w:val="21656139"/>
     <w:multiLevelType w:val="hybridMultilevel"/>
     <w:tmpl w:val="F75ADF3A"/>
@@ -13556,7 +16538,7 @@
       </w:pPr>
     </w:lvl>
   </w:abstractNum>
-  <w:abstractNum w:abstractNumId="9" w15:restartNumberingAfterBreak="0">
+  <w:abstractNum w:abstractNumId="11" w15:restartNumberingAfterBreak="0">
     <w:nsid w:val="24A0399B"/>
     <w:multiLevelType w:val="hybridMultilevel"/>
     <w:tmpl w:val="BA340F4C"/>
@@ -13645,7 +16627,7 @@
       </w:pPr>
     </w:lvl>
   </w:abstractNum>
-  <w:abstractNum w:abstractNumId="10" w15:restartNumberingAfterBreak="0">
+  <w:abstractNum w:abstractNumId="12" w15:restartNumberingAfterBreak="0">
     <w:nsid w:val="24C12D15"/>
     <w:multiLevelType w:val="hybridMultilevel"/>
     <w:tmpl w:val="9E92C8F4"/>
@@ -13734,7 +16716,7 @@
       </w:pPr>
     </w:lvl>
   </w:abstractNum>
-  <w:abstractNum w:abstractNumId="11" w15:restartNumberingAfterBreak="0">
+  <w:abstractNum w:abstractNumId="13" w15:restartNumberingAfterBreak="0">
     <w:nsid w:val="289A4743"/>
     <w:multiLevelType w:val="hybridMultilevel"/>
     <w:tmpl w:val="876C9CE0"/>
@@ -13823,7 +16805,7 @@
       </w:pPr>
     </w:lvl>
   </w:abstractNum>
-  <w:abstractNum w:abstractNumId="12" w15:restartNumberingAfterBreak="0">
+  <w:abstractNum w:abstractNumId="14" w15:restartNumberingAfterBreak="0">
     <w:nsid w:val="2B691226"/>
     <w:multiLevelType w:val="hybridMultilevel"/>
     <w:tmpl w:val="8AB845B0"/>
@@ -13912,7 +16894,7 @@
       </w:pPr>
     </w:lvl>
   </w:abstractNum>
-  <w:abstractNum w:abstractNumId="13" w15:restartNumberingAfterBreak="0">
+  <w:abstractNum w:abstractNumId="15" w15:restartNumberingAfterBreak="0">
     <w:nsid w:val="31C76481"/>
     <w:multiLevelType w:val="hybridMultilevel"/>
     <w:tmpl w:val="5FE8D7CE"/>
@@ -14001,7 +16983,7 @@
       </w:pPr>
     </w:lvl>
   </w:abstractNum>
-  <w:abstractNum w:abstractNumId="14" w15:restartNumberingAfterBreak="0">
+  <w:abstractNum w:abstractNumId="16" w15:restartNumberingAfterBreak="0">
     <w:nsid w:val="32826AC6"/>
     <w:multiLevelType w:val="hybridMultilevel"/>
     <w:tmpl w:val="132E2814"/>
@@ -14090,7 +17072,7 @@
       </w:pPr>
     </w:lvl>
   </w:abstractNum>
-  <w:abstractNum w:abstractNumId="15" w15:restartNumberingAfterBreak="0">
+  <w:abstractNum w:abstractNumId="17" w15:restartNumberingAfterBreak="0">
     <w:nsid w:val="36B46321"/>
     <w:multiLevelType w:val="hybridMultilevel"/>
     <w:tmpl w:val="DFD46A4E"/>
@@ -14179,7 +17161,7 @@
       </w:pPr>
     </w:lvl>
   </w:abstractNum>
-  <w:abstractNum w:abstractNumId="16" w15:restartNumberingAfterBreak="0">
+  <w:abstractNum w:abstractNumId="18" w15:restartNumberingAfterBreak="0">
     <w:nsid w:val="399C4C28"/>
     <w:multiLevelType w:val="hybridMultilevel"/>
     <w:tmpl w:val="B5D4012E"/>
@@ -14268,7 +17250,7 @@
       </w:pPr>
     </w:lvl>
   </w:abstractNum>
-  <w:abstractNum w:abstractNumId="17" w15:restartNumberingAfterBreak="0">
+  <w:abstractNum w:abstractNumId="19" w15:restartNumberingAfterBreak="0">
     <w:nsid w:val="42DE0BCA"/>
     <w:multiLevelType w:val="hybridMultilevel"/>
     <w:tmpl w:val="E41A797C"/>
@@ -14357,7 +17339,96 @@
       </w:pPr>
     </w:lvl>
   </w:abstractNum>
-  <w:abstractNum w:abstractNumId="18" w15:restartNumberingAfterBreak="0">
+  <w:abstractNum w:abstractNumId="20" w15:restartNumberingAfterBreak="0">
+    <w:nsid w:val="52F53D4F"/>
+    <w:multiLevelType w:val="hybridMultilevel"/>
+    <w:tmpl w:val="70C6C6F0"/>
+    <w:lvl w:ilvl="0" w:tplc="0409000F">
+      <w:start w:val="1"/>
+      <w:numFmt w:val="decimal"/>
+      <w:lvlText w:val="%1."/>
+      <w:lvlJc w:val="left"/>
+      <w:pPr>
+        <w:ind w:left="720" w:hanging="360"/>
+      </w:pPr>
+      <w:rPr>
+        <w:rFonts w:hint="default"/>
+      </w:rPr>
+    </w:lvl>
+    <w:lvl w:ilvl="1" w:tplc="04090019" w:tentative="1">
+      <w:start w:val="1"/>
+      <w:numFmt w:val="lowerLetter"/>
+      <w:lvlText w:val="%2."/>
+      <w:lvlJc w:val="left"/>
+      <w:pPr>
+        <w:ind w:left="1440" w:hanging="360"/>
+      </w:pPr>
+    </w:lvl>
+    <w:lvl w:ilvl="2" w:tplc="0409001B" w:tentative="1">
+      <w:start w:val="1"/>
+      <w:numFmt w:val="lowerRoman"/>
+      <w:lvlText w:val="%3."/>
+      <w:lvlJc w:val="right"/>
+      <w:pPr>
+        <w:ind w:left="2160" w:hanging="180"/>
+      </w:pPr>
+    </w:lvl>
+    <w:lvl w:ilvl="3" w:tplc="0409000F" w:tentative="1">
+      <w:start w:val="1"/>
+      <w:numFmt w:val="decimal"/>
+      <w:lvlText w:val="%4."/>
+      <w:lvlJc w:val="left"/>
+      <w:pPr>
+        <w:ind w:left="2880" w:hanging="360"/>
+      </w:pPr>
+    </w:lvl>
+    <w:lvl w:ilvl="4" w:tplc="04090019" w:tentative="1">
+      <w:start w:val="1"/>
+      <w:numFmt w:val="lowerLetter"/>
+      <w:lvlText w:val="%5."/>
+      <w:lvlJc w:val="left"/>
+      <w:pPr>
+        <w:ind w:left="3600" w:hanging="360"/>
+      </w:pPr>
+    </w:lvl>
+    <w:lvl w:ilvl="5" w:tplc="0409001B" w:tentative="1">
+      <w:start w:val="1"/>
+      <w:numFmt w:val="lowerRoman"/>
+      <w:lvlText w:val="%6."/>
+      <w:lvlJc w:val="right"/>
+      <w:pPr>
+        <w:ind w:left="4320" w:hanging="180"/>
+      </w:pPr>
+    </w:lvl>
+    <w:lvl w:ilvl="6" w:tplc="0409000F" w:tentative="1">
+      <w:start w:val="1"/>
+      <w:numFmt w:val="decimal"/>
+      <w:lvlText w:val="%7."/>
+      <w:lvlJc w:val="left"/>
+      <w:pPr>
+        <w:ind w:left="5040" w:hanging="360"/>
+      </w:pPr>
+    </w:lvl>
+    <w:lvl w:ilvl="7" w:tplc="04090019" w:tentative="1">
+      <w:start w:val="1"/>
+      <w:numFmt w:val="lowerLetter"/>
+      <w:lvlText w:val="%8."/>
+      <w:lvlJc w:val="left"/>
+      <w:pPr>
+        <w:ind w:left="5760" w:hanging="360"/>
+      </w:pPr>
+    </w:lvl>
+    <w:lvl w:ilvl="8" w:tplc="0409001B" w:tentative="1">
+      <w:start w:val="1"/>
+      <w:numFmt w:val="lowerRoman"/>
+      <w:lvlText w:val="%9."/>
+      <w:lvlJc w:val="right"/>
+      <w:pPr>
+        <w:ind w:left="6480" w:hanging="180"/>
+      </w:pPr>
+    </w:lvl>
+  </w:abstractNum>
+  <w:abstractNum w:abstractNumId="21" w15:restartNumberingAfterBreak="0">
     <w:nsid w:val="721A11A4"/>
     <w:multiLevelType w:val="hybridMultilevel"/>
     <w:tmpl w:val="6BB6AFCC"/>
@@ -14446,7 +17517,7 @@
       </w:pPr>
     </w:lvl>
   </w:abstractNum>
-  <w:abstractNum w:abstractNumId="19" w15:restartNumberingAfterBreak="0">
+  <w:abstractNum w:abstractNumId="22" w15:restartNumberingAfterBreak="0">
     <w:nsid w:val="735144F0"/>
     <w:multiLevelType w:val="hybridMultilevel"/>
     <w:tmpl w:val="F052421E"/>
@@ -14535,7 +17606,7 @@
       </w:pPr>
     </w:lvl>
   </w:abstractNum>
-  <w:abstractNum w:abstractNumId="20" w15:restartNumberingAfterBreak="0">
+  <w:abstractNum w:abstractNumId="23" w15:restartNumberingAfterBreak="0">
     <w:nsid w:val="75CC580C"/>
     <w:multiLevelType w:val="hybridMultilevel"/>
     <w:tmpl w:val="1C0C6AA0"/>
@@ -14624,7 +17695,96 @@
       </w:pPr>
     </w:lvl>
   </w:abstractNum>
-  <w:abstractNum w:abstractNumId="21" w15:restartNumberingAfterBreak="0">
+  <w:abstractNum w:abstractNumId="24" w15:restartNumberingAfterBreak="0">
+    <w:nsid w:val="761D0A94"/>
+    <w:multiLevelType w:val="hybridMultilevel"/>
+    <w:tmpl w:val="C39A7942"/>
+    <w:lvl w:ilvl="0" w:tplc="0409000F">
+      <w:start w:val="1"/>
+      <w:numFmt w:val="decimal"/>
+      <w:lvlText w:val="%1."/>
+      <w:lvlJc w:val="left"/>
+      <w:pPr>
+        <w:ind w:left="720" w:hanging="360"/>
+      </w:pPr>
+      <w:rPr>
+        <w:rFonts w:hint="default"/>
+      </w:rPr>
+    </w:lvl>
+    <w:lvl w:ilvl="1" w:tplc="04090019" w:tentative="1">
+      <w:start w:val="1"/>
+      <w:numFmt w:val="lowerLetter"/>
+      <w:lvlText w:val="%2."/>
+      <w:lvlJc w:val="left"/>
+      <w:pPr>
+        <w:ind w:left="1440" w:hanging="360"/>
+      </w:pPr>
+    </w:lvl>
+    <w:lvl w:ilvl="2" w:tplc="0409001B" w:tentative="1">
+      <w:start w:val="1"/>
+      <w:numFmt w:val="lowerRoman"/>
+      <w:lvlText w:val="%3."/>
+      <w:lvlJc w:val="right"/>
+      <w:pPr>
+        <w:ind w:left="2160" w:hanging="180"/>
+      </w:pPr>
+    </w:lvl>
+    <w:lvl w:ilvl="3" w:tplc="0409000F" w:tentative="1">
+      <w:start w:val="1"/>
+      <w:numFmt w:val="decimal"/>
+      <w:lvlText w:val="%4."/>
+      <w:lvlJc w:val="left"/>
+      <w:pPr>
+        <w:ind w:left="2880" w:hanging="360"/>
+      </w:pPr>
+    </w:lvl>
+    <w:lvl w:ilvl="4" w:tplc="04090019" w:tentative="1">
+      <w:start w:val="1"/>
+      <w:numFmt w:val="lowerLetter"/>
+      <w:lvlText w:val="%5."/>
+      <w:lvlJc w:val="left"/>
+      <w:pPr>
+        <w:ind w:left="3600" w:hanging="360"/>
+      </w:pPr>
+    </w:lvl>
+    <w:lvl w:ilvl="5" w:tplc="0409001B" w:tentative="1">
+      <w:start w:val="1"/>
+      <w:numFmt w:val="lowerRoman"/>
+      <w:lvlText w:val="%6."/>
+      <w:lvlJc w:val="right"/>
+      <w:pPr>
+        <w:ind w:left="4320" w:hanging="180"/>
+      </w:pPr>
+    </w:lvl>
+    <w:lvl w:ilvl="6" w:tplc="0409000F" w:tentative="1">
+      <w:start w:val="1"/>
+      <w:numFmt w:val="decimal"/>
+      <w:lvlText w:val="%7."/>
+      <w:lvlJc w:val="left"/>
+      <w:pPr>
+        <w:ind w:left="5040" w:hanging="360"/>
+      </w:pPr>
+    </w:lvl>
+    <w:lvl w:ilvl="7" w:tplc="04090019" w:tentative="1">
+      <w:start w:val="1"/>
+      <w:numFmt w:val="lowerLetter"/>
+      <w:lvlText w:val="%8."/>
+      <w:lvlJc w:val="left"/>
+      <w:pPr>
+        <w:ind w:left="5760" w:hanging="360"/>
+      </w:pPr>
+    </w:lvl>
+    <w:lvl w:ilvl="8" w:tplc="0409001B" w:tentative="1">
+      <w:start w:val="1"/>
+      <w:numFmt w:val="lowerRoman"/>
+      <w:lvlText w:val="%9."/>
+      <w:lvlJc w:val="right"/>
+      <w:pPr>
+        <w:ind w:left="6480" w:hanging="180"/>
+      </w:pPr>
+    </w:lvl>
+  </w:abstractNum>
+  <w:abstractNum w:abstractNumId="25" w15:restartNumberingAfterBreak="0">
     <w:nsid w:val="77067722"/>
     <w:multiLevelType w:val="hybridMultilevel"/>
     <w:tmpl w:val="6C5A468A"/>
@@ -14713,7 +17873,7 @@
       </w:pPr>
     </w:lvl>
   </w:abstractNum>
-  <w:abstractNum w:abstractNumId="22" w15:restartNumberingAfterBreak="0">
+  <w:abstractNum w:abstractNumId="26" w15:restartNumberingAfterBreak="0">
     <w:nsid w:val="7AA56C4C"/>
     <w:multiLevelType w:val="hybridMultilevel"/>
     <w:tmpl w:val="0896A390"/>
@@ -14802,7 +17962,7 @@
       </w:pPr>
     </w:lvl>
   </w:abstractNum>
-  <w:abstractNum w:abstractNumId="23" w15:restartNumberingAfterBreak="0">
+  <w:abstractNum w:abstractNumId="27" w15:restartNumberingAfterBreak="0">
     <w:nsid w:val="7E734787"/>
     <w:multiLevelType w:val="hybridMultilevel"/>
     <w:tmpl w:val="4CB669FE"/>
@@ -14915,52 +18075,52 @@
     </w:lvl>
   </w:abstractNum>
   <w:num w:numId="1" w16cid:durableId="2075925412">
-    <w:abstractNumId w:val="23"/>
+    <w:abstractNumId w:val="27"/>
   </w:num>
   <w:num w:numId="2" w16cid:durableId="329452718">
-    <w:abstractNumId w:val="6"/>
+    <w:abstractNumId w:val="7"/>
   </w:num>
   <w:num w:numId="3" w16cid:durableId="1000156693">
-    <w:abstractNumId w:val="7"/>
+    <w:abstractNumId w:val="9"/>
   </w:num>
   <w:num w:numId="4" w16cid:durableId="873731742">
-    <w:abstractNumId w:val="16"/>
+    <w:abstractNumId w:val="18"/>
   </w:num>
   <w:num w:numId="5" w16cid:durableId="931088496">
-    <w:abstractNumId w:val="18"/>
+    <w:abstractNumId w:val="21"/>
   </w:num>
   <w:num w:numId="6" w16cid:durableId="573659721">
     <w:abstractNumId w:val="0"/>
   </w:num>
   <w:num w:numId="7" w16cid:durableId="473908209">
-    <w:abstractNumId w:val="21"/>
+    <w:abstractNumId w:val="25"/>
   </w:num>
   <w:num w:numId="8" w16cid:durableId="871575180">
-    <w:abstractNumId w:val="9"/>
+    <w:abstractNumId w:val="11"/>
   </w:num>
   <w:num w:numId="9" w16cid:durableId="453594726">
+    <w:abstractNumId w:val="19"/>
+  </w:num>
+  <w:num w:numId="10" w16cid:durableId="1117987027">
+    <w:abstractNumId w:val="22"/>
+  </w:num>
+  <w:num w:numId="11" w16cid:durableId="254824429">
     <w:abstractNumId w:val="17"/>
   </w:num>
-  <w:num w:numId="10" w16cid:durableId="1117987027">
-    <w:abstractNumId w:val="19"/>
-  </w:num>
-  <w:num w:numId="11" w16cid:durableId="254824429">
+  <w:num w:numId="12" w16cid:durableId="1208645947">
     <w:abstractNumId w:val="15"/>
   </w:num>
-  <w:num w:numId="12" w16cid:durableId="1208645947">
+  <w:num w:numId="13" w16cid:durableId="1335954670">
     <w:abstractNumId w:val="13"/>
-  </w:num>
-  <w:num w:numId="13" w16cid:durableId="1335954670">
-    <w:abstractNumId w:val="11"/>
   </w:num>
   <w:num w:numId="14" w16cid:durableId="1183475995">
     <w:abstractNumId w:val="2"/>
   </w:num>
   <w:num w:numId="15" w16cid:durableId="1367950773">
-    <w:abstractNumId w:val="8"/>
+    <w:abstractNumId w:val="10"/>
   </w:num>
   <w:num w:numId="16" w16cid:durableId="1019744313">
-    <w:abstractNumId w:val="20"/>
+    <w:abstractNumId w:val="23"/>
   </w:num>
   <w:num w:numId="17" w16cid:durableId="1408646570">
     <w:abstractNumId w:val="5"/>
@@ -14972,19 +18132,31 @@
     <w:abstractNumId w:val="3"/>
   </w:num>
   <w:num w:numId="20" w16cid:durableId="2060130233">
-    <w:abstractNumId w:val="10"/>
+    <w:abstractNumId w:val="12"/>
   </w:num>
   <w:num w:numId="21" w16cid:durableId="1388257785">
-    <w:abstractNumId w:val="14"/>
+    <w:abstractNumId w:val="16"/>
   </w:num>
   <w:num w:numId="22" w16cid:durableId="371275670">
     <w:abstractNumId w:val="1"/>
   </w:num>
   <w:num w:numId="23" w16cid:durableId="13701866">
-    <w:abstractNumId w:val="12"/>
+    <w:abstractNumId w:val="14"/>
   </w:num>
   <w:num w:numId="24" w16cid:durableId="471561173">
-    <w:abstractNumId w:val="22"/>
+    <w:abstractNumId w:val="26"/>
+  </w:num>
+  <w:num w:numId="25" w16cid:durableId="1787433121">
+    <w:abstractNumId w:val="8"/>
+  </w:num>
+  <w:num w:numId="26" w16cid:durableId="993218880">
+    <w:abstractNumId w:val="6"/>
+  </w:num>
+  <w:num w:numId="27" w16cid:durableId="29109249">
+    <w:abstractNumId w:val="24"/>
+  </w:num>
+  <w:num w:numId="28" w16cid:durableId="257716029">
+    <w:abstractNumId w:val="20"/>
   </w:num>
 </w:numbering>
 </file>
@@ -15686,7 +18858,7 @@
     </inkml:brush>
   </inkml:definitions>
   <inkml:trace contextRef="#ctx0" brushRef="#br0">25 58 4770,'0'0'6905,"2"-9"-6644,7-29-37,-3 28 2839,-3 23-2528,-1 23-595,-13 213 748,11-246-681,1 1 0,-1-1 0,1 0 0,0 1 0,0-1 0,0 0 0,0 0 0,1 0 0,-1 0 0,1 0-1,0 0 1,0 0 0,0 0 0,2 2 0,-2-4-146,-1 0-1,0 1 0,1-1 1,-1 0-1,0 0 1,1 0-1,-1-1 0,1 1 1,0 0-1,-1 0 1,1-1-1,3 1 0,-4 0-216,1-1 1,-1 0-1,1 0 0,-1-1 0,0 1 0,1 0 1,-1 0-1,1-1 0,-1 1 0,0-1 0,1 1 0,-1-1 1,0 0-1,1 1 0,-1-1 0,0 0 0,2-1 0,7-14-6793</inkml:trace>
-  <inkml:trace contextRef="#ctx0" brushRef="#br0" timeOffset="329.93">0 251 2465,'0'0'5603,"87"-12"-5827,-55 3-1377,-4-3-3922</inkml:trace>
+  <inkml:trace contextRef="#ctx0" brushRef="#br0" timeOffset="329.92">0 251 2465,'0'0'5603,"87"-12"-5827,-55 3-1377,-4-3-3922</inkml:trace>
   <inkml:trace contextRef="#ctx0" brushRef="#br0" timeOffset="661.08">198 132 112,'0'0'9407,"1"-5"-9017,0 4-363,-1 0 1,0-1-1,1 1 1,-1 0-1,1 0 1,-1 0-1,1 0 1,-1 0-1,1 0 1,0 0-1,-1 0 1,1 0-1,0 0 1,0 1-1,0-1 1,0 0-1,0 0 1,0 1-1,0-1 1,0 1 0,0-1-1,0 1 1,0-1-1,0 1 1,0 0-1,1-1 1,-1 1-1,0 0 1,0 0-1,0 0 1,1 0-1,-1 0 1,2 0-1,0 1 44,0-1-1,0 1 1,0 0-1,-1 0 1,1 0-1,0 0 1,0 0-1,-1 1 1,1 0-1,-1-1 1,1 1-1,-1 0 1,0 0-1,0 0 1,0 0-1,2 3 1,-1-2 8,-1 0 1,0 0 0,0 1-1,0-1 1,-1 1-1,1-1 1,-1 1 0,0-1-1,0 1 1,0 0 0,0 0-1,-1-1 1,1 1-1,-1 0 1,0 0 0,0 0-1,-1 5 1,-2 3 74,0-1 0,0 0 1,-1 1-1,-6 11 1,-6 16 121,16-39-273,0 0-1,0 0 1,0 1 0,0-1 0,0 0-1,0 1 1,0-1 0,1 0 0,-1 0-1,0 1 1,0-1 0,0 0 0,0 1-1,0-1 1,0 0 0,0 0 0,1 1-1,-1-1 1,0 0 0,0 0 0,0 0-1,1 1 1,-1-1 0,0 0 0,0 0-1,1 0 1,-1 1 0,0-1 0,0 0-1,1 0 1,-1 0 0,0 0 0,0 0-1,1 0 1,-1 0 0,0 0 0,1 0-1,-1 0 1,0 0 0,0 0 0,1 0-1,-1 0 1,0 0 0,1 0 0,-1 0-1,0 0 1,0 0 0,1 0 0,-1 0-1,21-4 21,6-4-581,-1-2 0,49-25 1,-71 33 373,86-44-5824</inkml:trace>
 </inkml:ink>
 </file>
@@ -15730,7 +18902,7 @@
   <inkml:trace contextRef="#ctx0" brushRef="#br0" timeOffset="91656.42">603 1769 3394,'0'0'5960,"-6"-2"-5251,5 2-646,-1 0-1,1-1 1,-1 1 0,0 0-1,1 0 1,-1 0-1,1 0 1,-1 0 0,0 0-1,1 0 1,-1 0-1,0 1 1,1-1 0,-1 1-1,1-1 1,-1 1-1,1 0 1,-3 1-1,2 0 44,0 0-1,0 0 1,0 1-1,0-1 1,0 1-1,1-1 1,-1 1-1,1 0 0,0 0 1,-1 0-1,0 5 1,-8 35 611,10-43-712,0 0 0,0 0 0,0 0 0,0 0 0,0 0 0,1 0 0,-1 0 0,0 0 0,0 0 0,0-1 0,0 1 0,0 0 0,0 0 0,0 0 0,1 0 0,-1 0 0,0 0 0,0 0 0,0 0 0,0 0 0,0 0 0,0 1 0,0-1 0,0 0 0,1 0 0,-1 0 0,0 0 0,0 0 0,0 0 0,0 0 0,0 0 0,0 0 0,0 0 0,0 0 0,0 0 1,1 0-1,-1 0 0,0 1 0,0-1 0,0 0 0,0 0 0,0 0 0,0 0 0,0 0 0,0 0 0,0 0 0,0 0 0,0 1 0,0-1 0,0 0 0,0 0 0,0 0 0,0 0 0,0 0 0,0 0 0,0 0 0,0 1 0,0-1 0,0 0 0,0 0 0,0 0 0,0 0 0,0 0 0,0 0 0,0 0 0,-1 1 0,15-22 244,-10 11-242,1 1 1,0 0 0,1 0 0,0 1 0,14-16-1,-18 23-16,0-1-1,0 0 1,0 1-1,0 0 0,0-1 1,0 1-1,0 0 0,1 0 1,-1 0-1,0 0 0,1 1 1,-1-1-1,0 1 1,1-1-1,-1 1 0,1 0 1,-1 0-1,1 0 0,-1 0 1,1 0-1,-1 1 1,1-1-1,-1 1 0,0 0 1,1-1-1,-1 1 0,0 0 1,0 0-1,1 1 0,-1-1 1,2 2-1,45 35-1638,-36-26-663,10 7-5079</inkml:trace>
   <inkml:trace contextRef="#ctx0" brushRef="#br0" timeOffset="94211.72">545 1808 16,'0'1'10288,"0"3"-10491,0 17 608,-2 0 1,-1 0-1,0-1 1,-7 22-1,25-78 1500,36-91-1537,-51 126-349,1 1-1,-1-1 1,1 1-1,-1-1 1,0 1-1,1 0 1,-1-1-1,1 1 1,-1 0-1,1 0 1,-1-1-1,1 1 0,-1 0 1,1 0-1,0-1 1,-1 1-1,1 0 1,-1 0-1,1 0 1,-1 0-1,1 0 1,0 0-1,-1 0 1,1 0-1,-1 0 1,1 0-1,-1 1 1,1-1-1,0 0 1,-1 0-1,1 0 1,0 1-1,22 7-27,-19-6 59,5 0 11,-1 0 0,1 0 0,-1-1 0,1-1 0,9 1 0,-13-2-76,1 1 0,0 0-1,0 0 1,-1 1 0,1-1 0,0 1 0,-1 1 0,1-1 0,-1 1 0,1 0-1,-1 0 1,0 1 0,0-1 0,5 4 0,-8-3-648</inkml:trace>
   <inkml:trace contextRef="#ctx0" brushRef="#br0" timeOffset="94557.31">765 1836 1345,'0'0'0</inkml:trace>
-  <inkml:trace contextRef="#ctx0" brushRef="#br0" timeOffset="162752.05">905 7 464,'-1'2'10147,"-2"4"-10231,3 17-3619,0-18-368</inkml:trace>
+  <inkml:trace contextRef="#ctx0" brushRef="#br0" timeOffset="162752.04">905 7 464,'-1'2'10147,"-2"4"-10231,3 17-3619,0-18-368</inkml:trace>
   <inkml:trace contextRef="#ctx0" brushRef="#br0" timeOffset="163146.15">1371 206 3458,'0'0'6675,"-6"-3"-5806,-14-11-84,15 10-214,5 42 192,0-27-684,2-1 0,-1 1 1,1-1-1,1 0 0,0 0 1,8 19-1,-9-22-211,1-1 0,0 0 0,1 0 0,0 0-1,0 0 1,0-1 0,0 1 0,1-1 0,0 0 0,0-1 0,8 7 0,0-6-2621,-1-5-1623</inkml:trace>
   <inkml:trace contextRef="#ctx0" brushRef="#br0" timeOffset="163492.29">1558 76 3394,'0'0'4370,"-7"5"-4280,3-2-75,1-1-1,0 1 0,-1 0 1,2 0-1,-1 1 0,0-1 1,0 1-1,1-1 0,0 1 1,0 0-1,-3 5 0,5-6 11,-1-1 0,0 0-1,1 1 1,0-1 0,-1 0 0,1 1-1,0-1 1,0 0 0,0 1 0,1-1-1,-1 0 1,0 1 0,1-1-1,0 0 1,-1 0 0,1 1 0,0-1-1,0 0 1,0 0 0,1 0 0,-1 0-1,0 0 1,1 0 0,-1-1-1,1 1 1,0 0 0,2 2 0,10 7 96,-9-8-38,0 1-1,0-1 1,-1 1-1,0 0 1,0 1-1,5 6 1,-9-11-71,1 1 1,-1 0 0,0-1-1,1 1 1,-1 0 0,0 0-1,0-1 1,1 1 0,-1 0-1,0 0 1,0-1-1,0 1 1,0 0 0,0 0-1,0 0 1,0-1 0,-1 1-1,1 0 1,0 0 0,0-1-1,-1 2 1,0-1-1,0 1-1,0-1 1,0 0 0,0 1 0,-1-1-1,1 0 1,0 0 0,-1 0 0,1 0-1,0 0 1,-1-1 0,0 1 0,-2 1 0,4-2-256,-13 5 689,7-4-4296,6-7-791</inkml:trace>
   <inkml:trace contextRef="#ctx0" brushRef="#br0" timeOffset="163822.87">1667 0 1921,'0'0'7331,"13"79"-6690,-10-41-449,0 1-128,-2 0-64,-1-2-224,0-6-1281,-4-9-6899</inkml:trace>
@@ -15738,12 +18910,12 @@
   <inkml:trace contextRef="#ctx0" brushRef="#br0" timeOffset="165920.2">2160 1284 5475,'0'0'6498,"-21"-10"-4737,22 10-2913,5 0-1602,-1 0-1920</inkml:trace>
   <inkml:trace contextRef="#ctx0" brushRef="#br0" timeOffset="166282.19">2289 1257 1441,'0'0'4162,"17"-9"-4098</inkml:trace>
   <inkml:trace contextRef="#ctx0" brushRef="#br0" timeOffset="166283.19">2491 1214 6659,'0'0'1345,"12"-6"-4675</inkml:trace>
-  <inkml:trace contextRef="#ctx0" brushRef="#br0" timeOffset="166629.8">2738 1178 7203,'0'0'641</inkml:trace>
-  <inkml:trace contextRef="#ctx0" brushRef="#br0" timeOffset="166630.8">2961 1173 4834,'0'0'1633</inkml:trace>
-  <inkml:trace contextRef="#ctx0" brushRef="#br0" timeOffset="167716.02">2922 508 1985,'0'0'5416,"0"0"-5292,0 0 1,0-1-1,0 1 0,-1 0 1,1 0-1,0-1 1,0 1-1,-1 0 0,1 0 1,0-1-1,0 1 1,-1 0-1,1 0 0,0 0 1,0 0-1,-1-1 1,1 1-1,0 0 0,-1 0 1,1 0-1,0 0 1,-1 0-1,1 0 1,0 0-1,-1 0 0,1 0 1,0 0-1,-1 0 1,1 0-1,0 0 0,-1 0 1,1 0-1,0 0 1,0 1-1,-1-1 0,1 0 1,-1 0-1,24 265 1263,-4-103-277,-15-111-987,21 406 976,-22-454-1069,3-10 36,2-7 30,2-15-3607,-9 23 107</inkml:trace>
+  <inkml:trace contextRef="#ctx0" brushRef="#br0" timeOffset="166629.79">2738 1178 7203,'0'0'641</inkml:trace>
+  <inkml:trace contextRef="#ctx0" brushRef="#br0" timeOffset="166630.79">2961 1173 4834,'0'0'1633</inkml:trace>
+  <inkml:trace contextRef="#ctx0" brushRef="#br0" timeOffset="167716.01">2922 508 1985,'0'0'5416,"0"0"-5292,0 0 1,0-1-1,0 1 0,-1 0 1,1 0-1,0-1 1,0 1-1,-1 0 0,1 0 1,0-1-1,0 1 1,-1 0-1,1 0 0,0 0 1,0 0-1,-1-1 1,1 1-1,0 0 0,-1 0 1,1 0-1,0 0 1,-1 0-1,1 0 1,0 0-1,-1 0 0,1 0 1,0 0-1,-1 0 1,1 0-1,0 0 0,-1 0 1,1 0-1,0 0 1,0 1-1,-1-1 0,1 0 1,-1 0-1,24 265 1263,-4-103-277,-15-111-987,21 406 976,-22-454-1069,3-10 36,2-7 30,2-15-3607,-9 23 107</inkml:trace>
   <inkml:trace contextRef="#ctx0" brushRef="#br0" timeOffset="169241.76">3221 954 1857,'0'0'5480,"-7"-23"923,4 116-4920,0-45-792,5 61 0,-2-105-668,1 1 0,0-1 0,0 0 0,0 0 1,0-1-1,1 1 0,-1 0 0,1 0 0,0-1 0,0 1 0,1-1 0,-1 1 0,1-1 1,3 3-1,-6-5-49,1 0 0,0-1 1,0 1-1,0 0 0,0-1 1,0 1-1,0-1 0,0 1 1,0-1-1,0 0 1,0 1-1,0-1 0,0 0 1,0 0-1,0 0 0,0 0 1,0 0-1,1 0 0,-1 0 1,0 0-1,1 0 0,0-1-109,0 0 0,0 0 0,-1 0 0,1 0 0,0-1 0,-1 1 0,1 0 0,-1-1 0,0 1 0,1-1 0,-1 1 0,0-1 0,0 1 0,0-1 0,0 0 0,1-2 0,9-23-3451,-2-4-1445</inkml:trace>
-  <inkml:trace contextRef="#ctx0" brushRef="#br0" timeOffset="169571.88">3142 1018 6819,'0'0'5122,"105"-24"-5122,-70 18-416,-4 1-1825,-3-2-5026</inkml:trace>
-  <inkml:trace contextRef="#ctx0" brushRef="#br0" timeOffset="169934.32">3431 911 4962,'0'0'9156,"-7"33"-8771,7-3 95,0 2-64,0 3-160,4-1-160,0-1 32,1-1-128,3-1 0,2-4-96,1-7-320,3-9-2753,3-10-6692</inkml:trace>
+  <inkml:trace contextRef="#ctx0" brushRef="#br0" timeOffset="169571.87">3142 1018 6819,'0'0'5122,"105"-24"-5122,-70 18-416,-4 1-1825,-3-2-5026</inkml:trace>
+  <inkml:trace contextRef="#ctx0" brushRef="#br0" timeOffset="169934.31">3431 911 4962,'0'0'9156,"-7"33"-8771,7-3 95,0 2-64,0 3-160,4-1-160,0-1 32,1-1-128,3-1 0,2-4-96,1-7-320,3-9-2753,3-10-6692</inkml:trace>
   <inkml:trace contextRef="#ctx0" brushRef="#br0" timeOffset="170327.31">3671 458 4546,'0'0'8938,"-2"-9"-8218,-5-14-618,3 21 102,2 41 546,2-1-83,3 324 1779,1-304-2412,3 0 0,2-1-1,3 0 1,24 68 0,-33-115-216,14 31-77,0-21-3025,-2-14-2761</inkml:trace>
 </inkml:ink>
 </file>
@@ -15831,7 +19003,7 @@
   <inkml:trace contextRef="#ctx0" brushRef="#br0">22 247 3041,'0'0'4888,"-2"-8"-4760,1 5 20,1-3 50,-1 1-1,0-1 1,0 0-1,0 0 1,-1 1 0,0-1-1,0 1 1,-4-7-1,5 66 2540,-1 5-2582,3 56 317,0-102-894,0 0 0,1 0 0,1-1 1,0 1-1,1 0 0,7 16 0,0-9-2705</inkml:trace>
   <inkml:trace contextRef="#ctx0" brushRef="#br0" timeOffset="330.37">217 160 5891,'0'0'3772,"-3"16"-3393,1-7-329,-3 11 119,2 1 1,0-1-1,1 1 0,2 38 0,1-56-140,0 0-1,0 0 0,0 0 0,0 0 1,0 0-1,0 0 0,1 0 0,-1 0 1,1-1-1,0 1 0,0 0 0,0-1 1,0 0-1,1 1 0,-1-1 0,0 0 1,1 0-1,0-1 0,-1 1 0,1 0 1,0-1-1,0 0 0,0 1 0,4 0 1,-5-1-14,1-1 0,-1 1 0,0-1 0,0 0 1,0 1-1,1-1 0,-1 0 0,0 0 0,0-1 1,1 1-1,-1 0 0,0-1 0,0 1 0,0-1 1,0 0-1,0 0 0,1 0 0,-1 0 0,-1 0 0,1 0 1,0 0-1,0-1 0,0 1 0,-1-1 0,1 1 1,-1-1-1,1 0 0,-1 1 0,1-1 0,-1 0 0,0 0 1,0 0-1,0 0 0,1-4 0,0-2-44,0 0 0,0 0 0,-1 0-1,0 0 1,0 0 0,-1-1 0,0 1-1,0 0 1,-1 0 0,0 0 0,-1-1-1,0 1 1,0 0 0,-1 1 0,0-1-1,0 0 1,-1 1 0,1 0 0,-2-1-1,1 2 1,-1-1 0,0 0 0,-1 1-1,-8-8 1,13 13-135,0 0 0,1 0 0,-1 1 0,0-1-1,-1 0 1,1 0 0,0 1 0,0-1 0,0 1 0,0-1 0,0 1-1,-1-1 1,1 1 0,0 0 0,0 0 0,-2-1 0,-4 1-2440</inkml:trace>
   <inkml:trace contextRef="#ctx0" brushRef="#br0" timeOffset="677.09">475 161 5571,'0'0'3020,"-7"16"-2722,-21 52-175,27-65-113,0 0 0,0 0 0,0 0-1,1-1 1,-1 1 0,1 0 0,0 0 0,-1 0 0,1 0-1,1 0 1,-1 0 0,0 0 0,1 0 0,0 0-1,-1 0 1,1 0 0,0 0 0,1 0 0,-1-1 0,0 1-1,1 0 1,0-1 0,-1 0 0,1 1 0,0-1-1,0 0 1,0 0 0,1 0 0,-1 0 0,0 0 0,5 2-1,-5-2-1,0-1 0,0 0 0,0 0 0,1 0 0,-1 0 0,0-1 0,0 1 0,1 0 0,-1-1 0,1 0 0,-1 1 0,1-1 0,-1 0 0,0 0-1,1-1 1,-1 1 0,1 0 0,-1-1 0,0 1 0,1-1 0,-1 0 0,0 0 0,0 0 0,1 0 0,-1 0 0,0-1 0,0 1 0,0 0 0,-1-1 0,1 0 0,0 1-1,2-4 1,-1 0 6,0-1-1,0 0 0,-1 0 0,0 0 0,0 0 0,-1 0 1,1 0-1,-1 0 0,-1 0 0,1 0 0,-1-1 1,0 1-1,0 0 0,-3-12 0,3 15-12,-1 0 1,1 0-1,-1 1 0,0-1 1,0 0-1,0 0 0,0 0 1,-1 1-1,1-1 0,-1 0 1,0 1-1,1 0 0,-1-1 1,0 1-1,0 0 0,-1 0 1,1 0-1,0 0 0,-1 0 1,1 1-1,-1-1 0,0 1 1,1 0-1,-1-1 0,0 1 1,0 0-1,0 1 0,0-1 1,0 0-1,0 1 0,-5 0 1,6 0-17,0 0 1,0 0 0,-1 1 0,1-1-1,0 1 1,0-1 0,0 1 0,0 0 0,0 0-1,0 0 1,0 0 0,0 1 0,0-1 0,1 0-1,-1 1 1,0-1 0,1 1 0,-1-1 0,-2 5-1,1-1-413,-1 1 0,1 0-1,0 0 1,0 0-1,-2 10 1,-2 13-3985</inkml:trace>
-  <inkml:trace contextRef="#ctx0" brushRef="#br0" timeOffset="1038.66">659 181 3073,'0'0'6969,"3"-11"-6083,9-25-404,-9 32-209,-9 31-41,3-17-221,1-1 1,1 1 0,-1-1 0,1 1-1,1-1 1,0 1 0,0 0-1,1-1 1,3 14 0,-4-20-8,1 0-1,1 0 1,-1 0 0,0 0 0,1 0 0,-1 0-1,1 0 1,0-1 0,0 1 0,0-1 0,0 1-1,0-1 1,1 0 0,-1 0 0,1 0 0,-1 0-1,1 0 1,0 0 0,0-1 0,0 1 0,0-1-1,0 0 1,0 0 0,0 0 0,0 0 0,0-1-1,0 1 1,1-1 0,-1 0 0,7 0 0,-8 0-21,1 0 1,-1 0-1,1-1 1,0 1-1,-1-1 1,1 0-1,-1 0 1,1 0-1,-1 0 1,0 0-1,1 0 1,-1 0-1,0-1 1,0 1-1,0-1 1,0 0-1,0 0 1,0 1-1,-1-1 1,1-1-1,0 1 1,-1 0-1,0 0 1,1 0-1,-1-1 1,0 1-1,0 0 1,0-1-1,-1 1 1,1-1-1,-1 0 1,1 1-1,-1-1 1,0 1-1,0-4 1,0 0-18,1 1 1,-1 0-1,-1-1 1,1 1-1,-1 0 1,0 0-1,0-1 1,-1 1-1,0 0 1,0 0-1,0 0 1,0 0-1,-1 1 1,1-1-1,-1 1 1,-7-8-1,4 7 54,0 0-1,0 0 0,-1 1 0,1 0 0,-1 0 0,0 1 0,-1-1 1,-12-3-1,18 7-83,1-1 0,-1 1 0,1-1-1,-1 1 1,0 0 0,1 0 0,-1-1 0,1 1 0,-1 0 0,0 1 0,1-1 0,-1 0 0,0 0 0,1 1 0,-1-1 0,1 1 0,-1-1 0,1 1 0,-1 0-1,1-1 1,-1 1 0,1 0 0,0 0 0,-1 0 0,1 0 0,0 0 0,0 1 0,0-1 0,0 0 0,0 0 0,0 1 0,0-1 0,0 1 0,0-1-1,1 1 1,-1-1 0,0 1 0,1-1 0,0 1 0,-1 0 0,1-1 0,0 1 0,0-1 0,0 1 0,0 2 0,-1 19-2866</inkml:trace>
+  <inkml:trace contextRef="#ctx0" brushRef="#br0" timeOffset="1038.65">659 181 3073,'0'0'6969,"3"-11"-6083,9-25-404,-9 32-209,-9 31-41,3-17-221,1-1 1,1 1 0,-1-1 0,1 1-1,1-1 1,0 1 0,0 0-1,1-1 1,3 14 0,-4-20-8,1 0-1,1 0 1,-1 0 0,0 0 0,1 0 0,-1 0-1,1 0 1,0-1 0,0 1 0,0-1 0,0 1-1,0-1 1,1 0 0,-1 0 0,1 0 0,-1 0-1,1 0 1,0 0 0,0-1 0,0 1 0,0-1-1,0 0 1,0 0 0,0 0 0,0 0 0,0-1-1,0 1 1,1-1 0,-1 0 0,7 0 0,-8 0-21,1 0 1,-1 0-1,1-1 1,0 1-1,-1-1 1,1 0-1,-1 0 1,1 0-1,-1 0 1,0 0-1,1 0 1,-1 0-1,0-1 1,0 1-1,0-1 1,0 0-1,0 0 1,0 1-1,-1-1 1,1-1-1,0 1 1,-1 0-1,0 0 1,1 0-1,-1-1 1,0 1-1,0 0 1,0-1-1,-1 1 1,1-1-1,-1 0 1,1 1-1,-1-1 1,0 1-1,0-4 1,0 0-18,1 1 1,-1 0-1,-1-1 1,1 1-1,-1 0 1,0 0-1,0-1 1,-1 1-1,0 0 1,0 0-1,0 0 1,0 0-1,-1 1 1,1-1-1,-1 1 1,-7-8-1,4 7 54,0 0-1,0 0 0,-1 1 0,1 0 0,-1 0 0,0 1 0,-1-1 1,-12-3-1,18 7-83,1-1 0,-1 1 0,1-1-1,-1 1 1,0 0 0,1 0 0,-1-1 0,1 1 0,-1 0 0,0 1 0,1-1 0,-1 0 0,0 0 0,1 1 0,-1-1 0,1 1 0,-1-1 0,1 1 0,-1 0-1,1-1 1,-1 1 0,1 0 0,0 0 0,-1 0 0,1 0 0,0 0 0,0 1 0,0-1 0,0 0 0,0 0 0,0 1 0,0-1 0,0 1 0,0-1-1,1 1 1,-1-1 0,0 1 0,1-1 0,0 1 0,-1 0 0,1-1 0,0 1 0,0-1 0,0 1 0,0 2 0,-1 19-2866</inkml:trace>
   <inkml:trace contextRef="#ctx0" brushRef="#br0" timeOffset="1369.86">911 77 3073,'0'0'7369,"-8"3"-7257,6-2-97,-1 0-1,0 0 1,0 1 0,1-1-1,-1 1 1,0-1 0,1 1-1,0 0 1,-1 0-1,1 0 1,0 1 0,0-1-1,0 0 1,0 1 0,1-1-1,-1 1 1,1 0 0,-1 0-1,1-1 1,0 1-1,0 0 1,0 0 0,0 0-1,1 0 1,-1 0 0,1 0-1,0 0 1,0 0-1,0 1 1,1 3 0,-1 0 32,0 0 0,0 0 1,1 0-1,0 0 1,1 0-1,-1 0 0,1-1 1,0 1-1,1-1 1,5 11-1,-6-14-34,0 0 0,0-1 0,0 1-1,1-1 1,-1 1 0,1-1 0,-1 0 0,1 0 0,0 0 0,0-1 0,-1 1-1,1-1 1,1 1 0,-1-1 0,0 0 0,0 0 0,0 0 0,1 0 0,-1-1-1,0 0 1,1 1 0,-1-1 0,0 0 0,6-1 0,-8 0-25,0 1 0,1 0 0,-1-1 0,1 1 0,-1-1 1,0 0-1,0 1 0,1-1 0,-1 0 0,0 0 0,0 1 0,0-1 0,0 0 1,0 0-1,0-1 0,0 1 0,0 0 0,0 0 0,-1 0 0,1 0 1,0-1-1,-1 1 0,1 0 0,-1-1 0,1 1 0,-1 0 0,0-1 0,1-2 1,2-47-735,-3 42 523,0 0 6,0 0 0,0-1 0,-1 1 0,0 0 0,0 0-1,-1 0 1,0 0 0,-1 0 0,0 0 0,-1 1 0,1 0 0,-10-15 0,12 22 134,0-1 0,0 1 0,0 1 0,0-1 0,0 0 0,0 0 0,0 0 0,0 0 0,-1 1 0,1-1 0,0 1 0,0-1 0,-1 1 0,1-1 0,0 1 0,-1 0 0,1-1 0,0 1 1,-1 0-1,1 0 0,-1 0 0,1 0 0,0 0 0,-1 1 0,1-1 0,0 0 0,-1 1 0,1-1 0,0 0 0,-1 1 0,1 0 0,-2 0 0,-11 18-2494</inkml:trace>
   <inkml:trace contextRef="#ctx0" brushRef="#br0" timeOffset="1702.04">1140 16 4866,'0'0'5651,"-8"17"-5304,-24 60 15,31-74-340,0 1 0,0 0 0,0 0 0,1-1 0,0 1 0,0 0-1,0 0 1,0-1 0,1 1 0,-1 0 0,1 0 0,0-1 0,0 1 0,0 0-1,1-1 1,-1 0 0,1 1 0,0-1 0,0 0 0,0 0 0,0 1-1,1-2 1,-1 1 0,1 0 0,0 0 0,-1-1 0,1 0 0,6 4-1,-4-2-6,1-1-1,0 0 0,-1 0 1,1 0-1,0-1 0,0 0 0,1 0 1,-1 0-1,0-1 0,0 0 1,1 0-1,-1-1 0,1 0 1,8 0-1,-12-2 1,1 1 0,-1 0-1,0-1 1,0 1 0,0-1 0,-1 0 0,1 0 0,0 0-1,-1-1 1,1 1 0,-1-1 0,0 1 0,0-1 0,0 0-1,0 1 1,0-1 0,-1 0 0,1 0 0,-1-1 0,0 1-1,1 0 1,-2 0 0,1-1 0,0-4 0,2-6 13,-1 0 0,0 0 1,-1-1-1,-1-20 0,-1 31-18,1 1 0,0 0-1,-1 0 1,0-1 0,0 1 0,0 0 0,0 0-1,-1 0 1,1 0 0,-1 0 0,1 0-1,-1 1 1,0-1 0,0 0 0,0 1 0,-1-1-1,1 1 1,-1 0 0,1 0 0,-1 0-1,0 0 1,0 0 0,1 1 0,-1-1-1,0 1 1,-7-2 0,3 1-353,-1 0 1,1 1-1,-1 0 0,0 0 1,1 1-1,-1-1 0,0 2 1,0-1-1,1 1 0,-16 4 0,-23 15-7265</inkml:trace>
 </inkml:ink>
@@ -16010,7 +19182,7 @@
   <inkml:trace contextRef="#ctx0" brushRef="#br0" timeOffset="363.72">4 86 4226,'99'-39'1152,"-98"39"-863,3 0-193,-3 0 0,2 0-96,0 0 0,2 0-192,-2 0-129,2 0-1471</inkml:trace>
   <inkml:trace contextRef="#ctx0" brushRef="#br0" timeOffset="711.15">249 17 336,'0'0'4466,"25"-1"-4594,-17 1-416,-1 0-1377</inkml:trace>
   <inkml:trace contextRef="#ctx0" brushRef="#br0" timeOffset="712.15">373 6 1345,'0'0'5762,"18"-5"-5730,-13 5-32,-3 0 0,2 0-288</inkml:trace>
-  <inkml:trace contextRef="#ctx0" brushRef="#br0" timeOffset="1088.65">372 5 3330,'40'7'352</inkml:trace>
+  <inkml:trace contextRef="#ctx0" brushRef="#br0" timeOffset="1088.64">372 5 3330,'40'7'352</inkml:trace>
   <inkml:trace contextRef="#ctx0" brushRef="#br0" timeOffset="1543.91">2 109 4866,'0'0'3842,"-2"0"-3138,5 0-2561,4 0-5330</inkml:trace>
   <inkml:trace contextRef="#ctx0" brushRef="#br0" timeOffset="1891.2">183 48 2753,'0'0'2882,"2"0"-2882,1 0 0,-2 0 0,3 0-225,-1 0-767</inkml:trace>
   <inkml:trace contextRef="#ctx0" brushRef="#br0" timeOffset="2223.17">183 49 3426,'91'-30'416,"-89"30"-384,0 0 128,1 0-160,-2 0-256,1 0-321</inkml:trace>
@@ -16236,7 +19408,7 @@
   <inkml:trace contextRef="#ctx0" brushRef="#br0">16 159 48,'0'0'7438,"-16"-8"-256,20 8-7153,-1 0-1,1 0 1,-1 1 0,1-1-1,-1 1 1,1 0 0,-1 0-1,0 0 1,1 1 0,-1-1 0,0 1-1,0-1 1,0 1 0,0 0-1,0 0 1,0 1 0,-1-1-1,1 1 1,-1-1 0,1 1-1,-1 0 1,0 0 0,0 0-1,0 0 1,1 5 0,1 1 57,0 1 0,-1 0 0,-1 0 1,0-1-1,0 1 0,-1 1 0,0 18 0,-1-29-82,0 1-1,0-1 0,0 0 0,0 1 1,0-1-1,0 0 0,0 1 0,0-1 0,0 0 1,0 1-1,0-1 0,0 0 0,0 1 1,0-1-1,0 1 0,0-1 0,0 0 0,-1 0 1,1 1-1,0-1 0,0 0 0,0 1 1,-1-1-1,1 0 0,0 0 0,0 1 1,-1-1-1,1 0 0,0 0 0,-1 1 0,1-1 1,0 0-1,0 0 0,-1 0 0,1 0 1,0 0-1,-1 0 0,1 1 0,-1-1 1,1 0-1,0 0 0,-1 0 0,1 0 0,0 0 1,-1 0-1,1 0 0,0 0 0,-1 0 1,1-1-1,-1 1 4,0 0 0,0-1 0,0 1 0,1-1 0,-1 1 0,0-1 0,1 1 0,-1-1 0,0 0 0,1 1-1,-1-1 1,1 0 0,-1 0 0,1 1 0,-1-1 0,1 0 0,0 0 0,-1 1 0,1-1 0,0 0 0,-1-1 0,-1-13-45,1 1 0,0-1-1,1 1 1,1-1 0,2-15-1,-3 26 14,1 0 0,-1-1 0,1 1 1,0 0-1,1 0 0,-1 0 0,1 0 0,-1 0 0,1 0 0,1 0 0,-1 1 0,0-1 0,1 1 0,0 0 0,0-1 0,0 1 0,0 0 0,0 1 0,0-1 0,1 1 0,7-5 0,-4 6-969,-7 1 742,0 0 1,1 0-1,-1 0 1,0 0 0,1 0-1,-1 0 1,1 0-1,-1 0 1,0 0-1,1 1 1,-1-1-1,0 0 1,1 0 0,-1 0-1,0 1 1,0-1-1,1 0 1,-1 0-1,0 1 1,0-1-1,1 0 1,-1 1-1,0-1 1,0 0 0,0 1-1,1-1 1,-1 0-1,0 1 1,0-1-1,0 0 1,0 1-1,0 0 1,2 5-6080</inkml:trace>
   <inkml:trace contextRef="#ctx0" brushRef="#br0" timeOffset="376.78">157 133 3458,'0'0'6451,"0"22"-4872,0-6-746,-1-4-566,1 0 0,0 0 0,4 22-1,-4-32-267,1 0 0,-1 0 0,0 0 0,1-1 0,0 1 0,-1 0 0,1 0 0,0-1 0,0 1 0,0 0 0,0-1 0,0 1 0,0-1 0,0 1 0,0-1 0,1 0 0,-1 0 0,1 1 0,-1-1 0,1 0 0,-1 0 0,1 0 0,-1-1 0,1 1 0,0 0 0,0-1 0,-1 1 0,1-1 0,0 1-1,0-1 1,3 1 0,-4-2 3,1 1 0,-1-1 0,0 1 0,1-1 0,-1 0 0,0 0 0,0 1 0,0-1 0,1 0 0,-1 0-1,0 0 1,0 0 0,0 0 0,0 0 0,-1-1 0,1 1 0,0 0 0,0 0 0,-1-1 0,1 1 0,-1 0-1,1-1 1,-1 1 0,0 0 0,1-1 0,-1-1 0,8-45-200,-8 42 168,2-10-14,3-13 201,0 34 44,4 17 56,-9-20-455,16 36 909,-4-21-1830,3-10-4139,-11-7 958</inkml:trace>
   <inkml:trace contextRef="#ctx0" brushRef="#br0" timeOffset="725.98">329 133 624,'0'0'11115,"3"-2"-10768,-2 2-317,0 0 0,0 0 1,0 0-1,0 0 1,0 0-1,1 0 1,-1 0-1,0 0 0,0 0 1,0 0-1,0 0 1,0 1-1,0-1 0,0 0 1,0 1-1,0-1 1,0 1-1,0-1 1,-1 1-1,1 0 0,0-1 1,0 1-1,0 0 1,-1 0-1,1-1 1,0 1-1,-1 0 0,1 0 1,0 0-1,-1 0 1,1 0-1,-1 0 1,0 0-1,1 2 0,18 50 1299,-11-28-1049,-10-32-432,0-1 0,0 1 0,1-1-1,0 0 1,1 0 0,0 1 0,1-11 0,-1 17 153,0 1 0,0-1-1,0 0 1,0 1 0,0-1-1,0 1 1,1-1 0,-1 1 0,0-1-1,1 1 1,-1-1 0,0 1-1,1-1 1,-1 1 0,0-1 0,1 1-1,-1-1 1,1 1 0,-1 0-1,1-1 1,-1 1 0,1 0-1,-1 0 1,1-1 0,-1 1 0,1 0-1,0 0 1,-1 0 0,1-1-1,-1 1 1,1 0 0,-1 0 0,1 0-1,0 0 1,-1 0 0,1 0-1,-1 0 1,1 0 0,0 1 0,-1-1-1,1 0 1,-1 0 0,1 0-1,-1 1 1,1-1 0,-1 0-1,1 1 1,-1-1 0,1 0 0,-1 1-1,1-1 1,-1 1 0,1 0-1,26 21 277,-15 2-342,14 18 52,-24-40-211,-1-1-1,0 0 1,1 1 0,0-1 0,-1 0-1,1 0 1,0 0 0,-1 0 0,1 0-1,0 0 1,0-1 0,0 1 0,3 0 0,10 0-4301</inkml:trace>
-  <inkml:trace contextRef="#ctx0" brushRef="#br0" timeOffset="1090.19">619 28 5891,'0'0'4482,"-40"89"-4002,40-59 160,0-1 97,12 1-257,4 0-384,6-3 0,1-3-96,3-4-224,0-8-320,1-8-1089,-6-4-2433</inkml:trace>
+  <inkml:trace contextRef="#ctx0" brushRef="#br0" timeOffset="1090.18">619 28 5891,'0'0'4482,"-40"89"-4002,40-59 160,0-1 97,12 1-257,4 0-384,6-3 0,1-3-96,3-4-224,0-8-320,1-8-1089,-6-4-2433</inkml:trace>
   <inkml:trace contextRef="#ctx0" brushRef="#br0" timeOffset="1451.54">802 1 3265,'0'0'9541,"95"104"-9093,-76-64-160,-4 5-256,-8 3-32,-7 4-256,-5 1-1729</inkml:trace>
 </inkml:ink>
 </file>
@@ -16381,7 +19553,7 @@
   </inkml:definitions>
   <inkml:trace contextRef="#ctx0" brushRef="#br0">29 2 528,'0'0'3468,"-15"3"3283,10 0-7184,4-2 446,0 1-1,0-1 1,0 1-1,0 0 1,0 0-1,1-1 1,-1 1-1,0 0 1,1 0-1,0 0 1,-1 0 0,1-1-1,0 1 1,0 0-1,0 0 1,0 0-1,0 0 1,1 0-1,-1 0 1,1 0-1,-1-1 1,1 1 0,-1 0-1,1 0 1,0-1-1,0 1 1,0 0-1,0-1 1,0 1-1,0-1 1,1 1-1,-1-1 1,0 0 0,1 1-1,-1-1 1,1 0-1,0 0 1,-1 0-1,1 0 1,0 0-1,-1-1 1,1 1-1,0 0 1,0-1 0,0 1-1,-1-1 1,1 0-1,0 0 1,0 1-1,0-1 1,0 0-1,0-1 1,0 1-1,0 0 1,-1 0-1,4-2 1,-3 1 20,-1 1-1,1-1 0,-1 0 1,0 0-1,0 0 1,1 0-1,-1 0 1,0 0-1,0 0 1,0 0-1,0-1 0,0 1 1,0 0-1,-1-1 1,1 1-1,0-1 1,-1 1-1,1-1 1,-1 1-1,1-1 1,-1 1-1,0-1 0,1 1 1,-1-1-1,0 1 1,0-1-1,0 0 1,-1-1-1,2 2-6,-1-1-1,0 1 1,-1-1 0,1 1-1,0-1 1,0 1-1,-1 0 1,1-1 0,0 1-1,-1 0 1,1-1 0,-1 1-1,0 0 1,0-1-1,1 1 1,-1 0 0,0 0-1,0 0 1,0 0-1,0 0 1,0 0 0,0 0-1,0 0 1,-1 0 0,1 1-1,0-1 1,0 0-1,-1 1 1,1-1 0,0 1-1,-2-1 1,0 1-12,1 0 0,0 0 0,0 0 0,-1 0 0,1 0 0,0 1 0,0-1 0,-1 1 0,1-1 0,0 1 0,0 0 0,0 0 0,0 0 0,0 0 0,0 0 0,-3 3 0,4-3-17,0 0 0,0 0 1,1 0-1,-1 0 0,0 0 0,0 1 0,1-1 0,-1 0 0,1 1 0,-1-1 0,1 0 0,-1 1 0,1-1 0,0 0 0,0 1 0,0-1 0,0 1 0,0-1 0,0 0 0,0 1 0,0-1 0,0 1 0,1-1 0,-1 0 0,0 1 0,1-1 0,-1 0 0,1 1 0,1 1 0,-1-2 8,0 0-1,0 0 1,0 0-1,0 0 1,0 0-1,0 0 1,0 0-1,0 0 0,1 0 1,-1-1-1,0 1 1,1 0-1,-1-1 1,0 1-1,1-1 1,-1 0-1,1 1 1,-1-1-1,0 0 1,1 0-1,2 0 1,-3 0 5,0 0 1,-1 0 0,1 0 0,0 0 0,0 0 0,0 0 0,0 0 0,0 0 0,0-1 0,-1 1-1,1 0 1,0-1 0,0 1 0,0 0 0,-1-1 0,1 1 0,0-1 0,0 1 0,-1-1 0,1 0-1,0 1 1,-1-1 0,1 0 0,-1 1 0,1-1 0,-1 0 0,1 0 0,-1 1 0,0-1 0,1 0-1,-1 0 1,0 0 0,0 0 0,1 0 0,-1 1 0,0-3 0,0-2-8,0 4-3,1 0 0,-1 0 0,0 0 0,0 0 0,1 0 0,-1 1 0,0-1 0,0 0 0,0 0 0,0 0 0,0 0 1,0 0-1,-1 0 0,1 0 0,0 1 0,0-1 0,-1 0 0,1 0 0,0 0 0,-1 0 0,1 1 0,-1-1 0,1 0 0,-1 0 0,1 1 0,-1-1 0,1 0 0,-1 1 0,0-1 0,1 1 0,-1-1 0,0 1 0,0-1 0,1 1 0,-1-1 1,0 1-1,0 0 0,0 0 0,0-1 0,1 1 0,-1 0 0,0 0 0,0 0 0,0 0 0,0 0 0,0 0 0,0 0 0,0 0 0,1 0 0,-3 1 0,3-1-25,0 0-1,-1 1 1,1-1-1,0 1 1,0-1-1,-1 1 1,1-1-1,0 1 1,0-1-1,0 1 1,0-1-1,0 1 1,0-1-1,0 1 1,0 0-1,0-1 0,0 1 1,0-1-1,0 1 1,0-1-1,0 1 1,1-1-1,-1 1 1,0-1-1,0 1 1,1 0-1,7 8-4613,0-9-2631</inkml:trace>
   <inkml:trace contextRef="#ctx0" brushRef="#br0" timeOffset="1371.79">108 79 1008,'0'0'3778,"-1"8"-86,0 30-3163,2-19 110,0 0 0,5 28-1,-4-39-522,-1-1 0,1 0-1,1 0 1,-1 0 0,1 0 0,0 0-1,1-1 1,-1 1 0,8 8-1,-8-12-71,0-1 0,1 1-1,-1-1 1,0 0 0,1 0-1,0 0 1,0 0 0,-1 0 0,1-1-1,0 0 1,0 0 0,0 0-1,0 0 1,8 0 0,68-2 473,-42-1-484,198-10 26,-215 11-71</inkml:trace>
-  <inkml:trace contextRef="#ctx0" brushRef="#br0" timeOffset="1956.19">519 179 1761,'0'0'6344,"-9"5"-2502,15 3-3752,1 0-1,-1-1 1,1 1 0,1-2 0,-1 1 0,1-1-1,0 0 1,1-1 0,0 1 0,12 4 0,-20-10-86,0 2 66,0-1-1,1 0 1,-1 0-1,0 0 1,0 1 0,0-1-1,0 1 1,0-1-1,0 0 1,-1 1-1,1 0 1,0-1-1,-1 1 1,1-1-1,-1 1 1,0 0 0,1-1-1,-1 1 1,0 0-1,0 0 1,0-1-1,0 1 1,0 0-1,-1-1 1,1 1-1,0 0 1,-1-1 0,1 1-1,-2 1 1,0 3 94,0 0-1,0 0 1,-1 0 0,1 0 0,-1-1 0,-6 9 0,8-13-207,-66 72 733,35-48-5435</inkml:trace>
+  <inkml:trace contextRef="#ctx0" brushRef="#br0" timeOffset="1956.18">519 179 1761,'0'0'6344,"-9"5"-2502,15 3-3752,1 0-1,-1-1 1,1 1 0,1-2 0,-1 1 0,1-1-1,0 0 1,1-1 0,0 1 0,12 4 0,-20-10-86,0 2 66,0-1-1,1 0 1,-1 0-1,0 0 1,0 1 0,0-1-1,0 1 1,0-1-1,0 0 1,-1 1-1,1 0 1,0-1-1,-1 1 1,1-1-1,-1 1 1,0 0 0,1-1-1,-1 1 1,0 0-1,0 0 1,0-1-1,0 1 1,0 0-1,-1-1 1,1 1-1,0 0 1,-1-1 0,1 1-1,-2 1 1,0 3 94,0 0-1,0 0 1,-1 0 0,1 0 0,-1-1 0,-6 9 0,8-13-207,-66 72 733,35-48-5435</inkml:trace>
 </inkml:ink>
 </file>
 
@@ -16549,7 +19721,7 @@
   <inkml:trace contextRef="#ctx0" brushRef="#br0" timeOffset="26411.27">14 5694 2017,'0'0'3468,"-4"-2"-39,-6-5-4606,10 2-1374</inkml:trace>
   <inkml:trace contextRef="#ctx0" brushRef="#br0" timeOffset="32271.39">532 5553 368,'0'0'4514,"-8"-3"-3505,-1 0-636,2 0 351,0 0 0,-1 1 0,1-1 0,-1 2 0,-12-2 672,38 2-1113,240-31 279,-130 13-659,162-2 0,-290 21 92,0 0 1,-1 0 0,1 0-1,0 0 1,0-1-1,0 1 1,0 0 0,0 0-1,0 0 1,0 0-1,0 0 1,0-1-1,0 1 1,0 0 0,0 0-1,0 0 1,0 0-1,0-1 1,0 1 0,0 0-1,0 0 1,0 0-1,0 0 1,0-1 0,0 1-1,0 0 1,0 0-1,0 0 1,1 0-1,-1-1 1,0 1 0,0 0-1,0 0 1,0 0-1,0 0 1,0 0 0,0 0-1,1 0 1,-1-1-1,0 1 1,0 0 0,0 0-1,0 0 1,1 0-1,-1 0 1,0 0 0,0 0-1,0 0 1,0 0-1,1 0 1,-1 0-1,0 0 1,0 0 0,0 0-1,0 0 1,1 0-1,-1 0 1,0 0 0,0 0-1,0 0 1,0 0-1,0 0 1,1 0 0,-1 0-1,0 1 1,0-1-1,0 0 1,1 0 0,-2 0-190,0 0 0,0-1-1,1 1 1,-1 0 0,0 0 0,1 0 0,-1 0 0,0 0 0,0 0 0,1 0 0,-1 0 0,0 0 0,0 0 0,1 0 0,-1 1 0,0-1 0,1 0 0,-1 0 0,0 1 0,1-1 0,-1 1 0,1-1 0,-1 0 0,0 1 0</inkml:trace>
   <inkml:trace contextRef="#ctx0" brushRef="#br0" timeOffset="32790.9">1119 5372 4290,'0'0'4834,"45"11"-4354,-31 3 1,-5 4-33,-2 1-192,-7 2-128,0 4-64,-24 3-64,-7 1-128,-3-1-672,5-2-3458</inkml:trace>
-  <inkml:trace contextRef="#ctx0" brushRef="#br0" timeOffset="33296.12">1647 5273 6467,'0'0'3724,"3"-4"-3158,0 2-538,0-1 0,-1 1 0,1 0 0,0 0 0,1 0 0,-1 0 0,0 1 0,0-1 0,1 1 1,-1 0-1,1 0 0,-1 0 0,5 0 0,55-3 470,-62 5-496,-1-1 1,1 0-1,-1 0 0,1 0 0,-1 1 1,1-1-1,-1 0 0,0 1 1,1-1-1,-1 0 0,1 1 0,-1-1 1,0 1-1,1-1 0,-1 0 1,0 1-1,1-1 0,-1 1 0,0-1 1,0 1-1,1-1 0,-1 1 1,0 0-1,0-1 0,0 1 0,0-1 1,0 1-1,0-1 0,0 1 1,0-1-1,0 1 0,0-1 0,0 1 1,0 0-1,0-1 0,0 1 1,-1-1-1,1 1 0,0-1 0,0 1 1,-1-1-1,1 1 0,-1 0 1,-12 26 141,-12-2-62,-22 23-7,45-46-73,1 0-1,0-1 0,0 1 0,-1 0 0,1 0 1,0 0-1,1 0 0,-1 0 0,0 0 0,0 0 1,1 0-1,-1 0 0,1 1 0,0-1 0,0 0 0,0 0 1,0 0-1,0 0 0,0 1 0,0-1 0,1 0 1,-1 0-1,1 0 0,0 2 0,2 0 9,0-2 0,0 1 0,0 0 0,0 0 0,0-1 0,0 0 0,1 1 0,-1-1 0,8 2 0,-9-3-3,1 0-1,0 0 0,-1 0 0,1 1 0,-1-1 0,1 1 1,-1-1-1,1 1 0,-1 0 0,0 0 0,0 0 0,0 0 0,0 0 1,0 0-1,-1 0 0,1 1 0,-1-1 0,1 1 0,-1-1 0,2 5 1,-4-6-1,0 1-1,1-1 1,-1 1 0,0-1 0,0 1 0,0-1 0,0 0 0,0 0 0,0 1-1,0-1 1,0 0 0,-1 0 0,1 0 0,0 0 0,-1 0 0,1-1 0,0 1-1,-1 0 1,1-1 0,-1 1 0,-2 0 0,-42 13 4,38-12-5,-12 2-26,16-3-88,-1-1 0,1 1 0,0 0 0,0 0 1,0 1-1,0-1 0,0 1 0,0 0 0,-5 2 0</inkml:trace>
+  <inkml:trace contextRef="#ctx0" brushRef="#br0" timeOffset="33296.11">1647 5273 6467,'0'0'3724,"3"-4"-3158,0 2-538,0-1 0,-1 1 0,1 0 0,0 0 0,1 0 0,-1 0 0,0 1 0,0-1 0,1 1 1,-1 0-1,1 0 0,-1 0 0,5 0 0,55-3 470,-62 5-496,-1-1 1,1 0-1,-1 0 0,1 0 0,-1 1 1,1-1-1,-1 0 0,0 1 1,1-1-1,-1 0 0,1 1 0,-1-1 1,0 1-1,1-1 0,-1 0 1,0 1-1,1-1 0,-1 1 0,0-1 1,0 1-1,1-1 0,-1 1 1,0 0-1,0-1 0,0 1 0,0-1 1,0 1-1,0-1 0,0 1 1,0-1-1,0 1 0,0-1 0,0 1 1,0 0-1,0-1 0,0 1 1,-1-1-1,1 1 0,0-1 0,0 1 1,-1-1-1,1 1 0,-1 0 1,-12 26 141,-12-2-62,-22 23-7,45-46-73,1 0-1,0-1 0,0 1 0,-1 0 0,1 0 1,0 0-1,1 0 0,-1 0 0,0 0 0,0 0 1,1 0-1,-1 0 0,1 1 0,0-1 0,0 0 0,0 0 1,0 0-1,0 0 0,0 1 0,0-1 0,1 0 1,-1 0-1,1 0 0,0 2 0,2 0 9,0-2 0,0 1 0,0 0 0,0 0 0,0-1 0,0 0 0,1 1 0,-1-1 0,8 2 0,-9-3-3,1 0-1,0 0 0,-1 0 0,1 1 0,-1-1 0,1 1 1,-1-1-1,1 1 0,-1 0 0,0 0 0,0 0 0,0 0 0,0 0 1,0 0-1,-1 0 0,1 1 0,-1-1 0,1 1 0,-1-1 0,2 5 1,-4-6-1,0 1-1,1-1 1,-1 1 0,0-1 0,0 1 0,0-1 0,0 0 0,0 0 0,0 1-1,0-1 1,0 0 0,-1 0 0,1 0 0,0 0 0,-1 0 0,1-1 0,0 1-1,-1 0 1,1-1 0,-1 1 0,-2 0 0,-42 13 4,38-12-5,-12 2-26,16-3-88,-1-1 0,1 1 0,0 0 0,0 0 1,0 1-1,0-1 0,0 1 0,0 0 0,-5 2 0</inkml:trace>
 </inkml:ink>
 </file>
 
@@ -16637,6 +19809,207 @@
 </inkml:ink>
 </file>
 
+<file path=word/ink/ink43.xml><?xml version="1.0" encoding="utf-8"?>
+<inkml:ink xmlns:inkml="http://www.w3.org/2003/InkML">
+  <inkml:definitions>
+    <inkml:context xml:id="ctx0">
+      <inkml:inkSource xml:id="inkSrc0">
+        <inkml:traceFormat>
+          <inkml:channel name="X" type="integer" min="-2.14748E9" max="2.14748E9" units="cm"/>
+          <inkml:channel name="Y" type="integer" min="-2.14748E9" max="2.14748E9" units="cm"/>
+          <inkml:channel name="F" type="integer" max="32767" units="dev"/>
+        </inkml:traceFormat>
+        <inkml:channelProperties>
+          <inkml:channelProperty channel="X" name="resolution" value="1000" units="1/cm"/>
+          <inkml:channelProperty channel="Y" name="resolution" value="1000" units="1/cm"/>
+          <inkml:channelProperty channel="F" name="resolution" value="0" units="1/dev"/>
+        </inkml:channelProperties>
+      </inkml:inkSource>
+      <inkml:timestamp xml:id="ts0" timeString="2024-03-21T05:17:13.447"/>
+    </inkml:context>
+    <inkml:brush xml:id="br0">
+      <inkml:brushProperty name="width" value="0.05" units="cm"/>
+      <inkml:brushProperty name="height" value="0.05" units="cm"/>
+    </inkml:brush>
+  </inkml:definitions>
+  <inkml:trace contextRef="#ctx0" brushRef="#br0">36 66 1729,'0'0'7849,"-1"-6"-6873,-4-15 102,2 27 2785,-9 33-3244,4 22-412,3 0 0,4 95 0,2-84-4520,-1-54-2346</inkml:trace>
+  <inkml:trace contextRef="#ctx0" brushRef="#br0" timeOffset="345.21">238 416 7716,'0'0'3457,"-37"78"-2881,35-51-384,1 3-160,1 0-32,-2 2-352,-2-4-2081,-3-4-6739</inkml:trace>
+  <inkml:trace contextRef="#ctx0" brushRef="#br0" timeOffset="1866.89">732 113 1056,'0'0'6750,"3"-8"-5768,0 1-625,-1 4-186,-1 0 0,0 0 1,0 0-1,0 1 0,0-1 1,0 0-1,-1 0 0,1 0 0,-1 0 1,0-5-1,0 7-86,0 0 1,-1-1-1,1 1 1,-1 0-1,1 0 0,-1 0 1,0 0-1,1 0 0,-1 0 1,0 0-1,0 0 1,0 0-1,0 0 0,0 0 1,0 0-1,0 0 0,0 1 1,0-1-1,0 0 0,-1 1 1,1-1-1,0 1 1,0-1-1,0 1 0,-1 0 1,1 0-1,0-1 0,-1 1 1,1 0-1,-3 0 1,-50-1 377,43 1-233,3 1-175,1-1 0,0 1 0,0-1 0,0 2 0,0-1 0,1 1-1,-1 0 1,-13 7 0,19-9-40,-1 1 0,0 0 0,1 1 0,-1-1-1,1 0 1,-1 0 0,1 1 0,-1-1 0,1 1 0,0-1-1,0 1 1,0-1 0,0 1 0,0 0 0,0 0 0,0-1-1,1 1 1,-1 0 0,0 0 0,1 0 0,0 0 0,-1 0-1,1 0 1,0 0 0,0 0 0,0 0 0,0 0 0,1 0-1,-1 0 1,0-1 0,1 1 0,-1 0 0,1 0 0,0 0-1,0 0 1,0-1 0,0 1 0,2 3 0,4 5 61,1 0 0,1 0 0,0-1 1,0 0-1,1-1 0,0 0 0,15 9 1,26 24 134,-45-36-195,0 1 0,-1 0 0,0 0 0,0 0-1,0 1 1,-1 0 0,0 0 0,-1 0-1,6 13 1,-8-17-13,-1 0 1,1 0-1,-1-1 0,1 1 0,-1 0 1,0-1-1,0 1 0,0 0 0,0 0 1,-1-1-1,1 1 0,-1 0 0,0 0 1,0-1-1,0 1 0,0-1 0,0 1 1,0-1-1,0 1 0,-1-1 0,0 0 1,1 0-1,-1 0 0,0 0 0,0 0 0,0 0 1,0 0-1,0 0 0,-1-1 0,1 1 1,-3 1-1,-2 0 5,1 0-1,-1 0 1,0 0 0,0 0-1,0-1 1,0 0 0,0-1-1,-1 0 1,1 0 0,0 0-1,-1-1 1,1 0 0,0-1-1,-1 1 1,-7-3 0,14 2-6,0 0 1,-1 0 0,1 0 0,-1 0-1,1 0 1,0 0 0,0-1 0,0 1-1,0-1 1,0 1 0,0 0 0,0-1-1,0 0 1,0 1 0,1-1 0,-1 1-1,1-1 1,-1 0 0,1 1 0,0-1-1,-1 0 1,1 0 0,0 1 0,1-4-1,4-45-28,-1 35 26,2 0 0,0 1-1,1-1 1,0 1 0,1 1-1,0 0 1,1 0 0,1 0-1,0 1 1,13-12 0,-6 8-760,-1 1 1,2 1-1,0 0 1,1 1-1,0 1 1,32-14 0,-21 14-2352</inkml:trace>
+  <inkml:trace contextRef="#ctx0" brushRef="#br0" timeOffset="2387.25">1001 427 3618,'0'0'6563,"-29"57"-6435,24-41-32,-1-4 64,-2 5-32,0-2-96,-1 2-32,-2 2-96,0-2-576,4 1-1089,-1-3-5907</inkml:trace>
+  <inkml:trace contextRef="#ctx0" brushRef="#br0" timeOffset="3047.58">1399 30 560,'0'0'11899,"0"-5"-11483,1 4-403,-1 0 0,0-1 0,1 1 0,-1 0 0,1 0 0,-1 0 0,1 0 0,-1 0 0,1 0 0,0 0 0,0 0 0,-1 0 0,1 0 0,0 0 1,0 0-1,0 0 0,0 0 0,0 1 0,0-1 0,0 0 0,0 1 0,1-1 0,-1 1 0,0-1 0,0 1 0,0 0 0,2-1 0,44 1 321,-46 0-327,0 0 0,0 0 0,0 0 0,0 0 0,0 0 0,0 1 0,0-1 0,0 0 0,0 1 0,-1-1 0,1 1 0,0-1 1,0 1-1,0-1 0,0 1 0,0 0 0,-1-1 0,1 1 0,0 0 0,-1-1 0,1 1 0,-1 0 0,1 0 0,0 0 0,-1 0 0,0 0 0,1 0 0,0 1 0,-1 0 16,0 1-1,0 0 1,0-1 0,0 1 0,0 0 0,0-1-1,0 1 1,-1 0 0,0-1 0,-1 5-1,-2 4 62,0-1 0,-1 0 0,-13 20 0,15-26-82,0 0 0,0 0 0,0 1 0,1 0 0,-1-1 0,1 1 0,0 0 0,1 0 0,-1 0 0,1 0 0,0 0 0,0 1 0,1-1 0,0 0 0,0 9 0,1-9 6,0 0-1,1 0 1,0 0 0,0-1-1,0 1 1,1-1 0,-1 1-1,1-1 1,0 0 0,0 0-1,1 0 1,-1 0 0,1 0-1,0-1 1,7 6 0,-3-4 151,0 2 0,-1-1 0,0 1 0,-1 0 1,9 11-1,-14-17-128,0 0-1,0 1 1,0-1 0,0 1-1,-1-1 1,1 0 0,-1 1-1,1-1 1,-1 1 0,1-1-1,-1 1 1,0-1 0,0 1-1,0 0 1,0-1 0,0 1-1,0-1 1,0 1 0,0-1-1,-1 1 1,1-1 0,-1 1-1,1-1 1,-1 1 0,1-1 0,-1 1-1,0-1 1,0 0 0,0 1-1,0-1 1,0 0 0,0 0-1,0 0 1,0 0 0,0 0-1,0 0 1,-1 0 0,1 0-1,0 0 1,-1-1 0,1 1-1,-1 0 1,-1 0 0,-18 8-380,0 0-1,-1-2 1,0 0 0,0-2 0,0 0 0,-33 2 0,-19-4-8556</inkml:trace>
+</inkml:ink>
+</file>
+
+<file path=word/ink/ink44.xml><?xml version="1.0" encoding="utf-8"?>
+<inkml:ink xmlns:inkml="http://www.w3.org/2003/InkML">
+  <inkml:definitions>
+    <inkml:context xml:id="ctx0">
+      <inkml:inkSource xml:id="inkSrc0">
+        <inkml:traceFormat>
+          <inkml:channel name="X" type="integer" min="-2.14748E9" max="2.14748E9" units="cm"/>
+          <inkml:channel name="Y" type="integer" min="-2.14748E9" max="2.14748E9" units="cm"/>
+          <inkml:channel name="F" type="integer" max="32767" units="dev"/>
+        </inkml:traceFormat>
+        <inkml:channelProperties>
+          <inkml:channelProperty channel="X" name="resolution" value="1000" units="1/cm"/>
+          <inkml:channelProperty channel="Y" name="resolution" value="1000" units="1/cm"/>
+          <inkml:channelProperty channel="F" name="resolution" value="0" units="1/dev"/>
+        </inkml:channelProperties>
+      </inkml:inkSource>
+      <inkml:timestamp xml:id="ts0" timeString="2024-03-21T05:17:12.384"/>
+    </inkml:context>
+    <inkml:brush xml:id="br0">
+      <inkml:brushProperty name="width" value="0.05" units="cm"/>
+      <inkml:brushProperty name="height" value="0.05" units="cm"/>
+    </inkml:brush>
+  </inkml:definitions>
+  <inkml:trace contextRef="#ctx0" brushRef="#br0">2 37 4962,'0'0'5160,"-1"-4"-4963,1 3-183,0 0-1,-1 0 0,1 1 1,0-1-1,0 0 0,0 0 0,0 0 1,0 0-1,0 0 0,0 0 1,0 1-1,1-1 0,-1 0 0,0 0 1,0 0-1,1 0 0,-1 1 1,0-1-1,1 0 0,-1 0 0,1 1 1,-1-1-1,1 0 0,-1 0 1,1 1-1,0-1 0,-1 1 0,1-1 1,0 1-1,-1-1 0,1 1 1,0-1-1,0 1 0,1-1 0,3-1 108,0 1-1,-1 0 0,1 0 1,0 1-1,0-1 0,9 1 1,-11 0-69,0 0 0,1 0 0,-1 0 0,0 0 0,0 0 0,1 1 0,-1-1 0,0 1 0,0 0 0,0 0 0,0 1 0,0-1 0,0 0 0,0 1 0,0 0 0,3 2 0,-4-1-31,0 0 1,0 0-1,0 0 0,-1 1 0,1-1 0,-1 0 0,0 1 0,0-1 0,0 1 0,0 0 0,-1-1 0,1 1 0,-1 0 0,0 6 0,0 6 61,0-1-1,-2 1 1,0 0-1,0-1 1,-1 1-1,-1-1 0,-1 0 1,0 0-1,-1 0 1,-1-1-1,0 0 1,-1 0-1,0-1 1,-12 14-1,19-24-48,-1-1 9,0 1-1,0-1 1,0 1 0,1 0 0,0-1-1,-1 1 1,1 0 0,0 0 0,0 0-1,0 0 1,0 5 0,2-8-38,0 1 0,0-1 0,-1 0 0,1 1 0,0-1 0,0 0 0,0 0 0,0 0 0,0 0 0,0 0 0,0 0 0,0 0 0,-1 0 0,1 0 0,0 0 0,0 0 0,0-1 0,0 1 0,1-1 0,21-6 45,0-1 1,-1-1 0,38-21-1,31-13-2574,-48 27-1647</inkml:trace>
+  <inkml:trace contextRef="#ctx0" brushRef="#br0" timeOffset="341.39">464 392 8772,'0'0'4450,"-63"88"-4066,55-55-192,-3 5-192,-2 1-832,-4-2-3874</inkml:trace>
+</inkml:ink>
+</file>
+
+<file path=word/ink/ink45.xml><?xml version="1.0" encoding="utf-8"?>
+<inkml:ink xmlns:inkml="http://www.w3.org/2003/InkML">
+  <inkml:definitions>
+    <inkml:context xml:id="ctx0">
+      <inkml:inkSource xml:id="inkSrc0">
+        <inkml:traceFormat>
+          <inkml:channel name="X" type="integer" min="-2.14748E9" max="2.14748E9" units="cm"/>
+          <inkml:channel name="Y" type="integer" min="-2.14748E9" max="2.14748E9" units="cm"/>
+          <inkml:channel name="F" type="integer" max="32767" units="dev"/>
+        </inkml:traceFormat>
+        <inkml:channelProperties>
+          <inkml:channelProperty channel="X" name="resolution" value="1000" units="1/cm"/>
+          <inkml:channelProperty channel="Y" name="resolution" value="1000" units="1/cm"/>
+          <inkml:channelProperty channel="F" name="resolution" value="0" units="1/dev"/>
+        </inkml:channelProperties>
+      </inkml:inkSource>
+      <inkml:timestamp xml:id="ts0" timeString="2024-03-21T05:17:09.740"/>
+    </inkml:context>
+    <inkml:brush xml:id="br0">
+      <inkml:brushProperty name="width" value="0.05" units="cm"/>
+      <inkml:brushProperty name="height" value="0.05" units="cm"/>
+    </inkml:brush>
+  </inkml:definitions>
+  <inkml:trace contextRef="#ctx0" brushRef="#br0">138 103 3586,'0'0'5997,"-6"-24"-3212,-6 24-2360,1 1-1,-1 0 0,0 0 0,1 1 1,-23 7-1,32-8-396,0-1 0,0 1 0,0 0 0,0 0 0,0 0 0,0 0-1,0 0 1,0 0 0,0 0 0,1 1 0,-1-1 0,1 0 0,-1 1 0,1 0 0,-1-1 0,1 1 0,0 0 0,0 0 0,0-1 0,0 1 0,0 0 0,0 0-1,0 0 1,1 0 0,-1 1 0,1-1 0,-1 0 0,1 0 0,0 0 0,0 0 0,0 0 0,0 1 0,0-1 0,1 0 0,-1 0 0,1 0 0,-1 0 0,1 0 0,0 0-1,-1 0 1,3 3 0,-1-2-11,0 0-1,0 0 1,1 0-1,0 0 0,-1 0 1,1-1-1,0 1 1,0-1-1,0 0 0,0 1 1,1-2-1,-1 1 0,8 3 1,53 16 129,-49-17-95,10 3-1,-17-6-10,-1 1 1,1 0-1,-1 0 0,1 0 0,-1 1 0,0 1 0,0-1 0,12 9 0,-19-12-33,1 1-1,-1-1 1,1 1 0,-1 0 0,0-1-1,1 1 1,-1-1 0,0 1-1,0 0 1,1-1 0,-1 1-1,0 0 1,0-1 0,0 1-1,0 0 1,0-1 0,0 1-1,0 0 1,0 0 0,0-1 0,0 1-1,0 0 1,-1-1 0,1 1-1,0 0 1,0-1 0,-1 1-1,1-1 1,0 1 0,-1 0-1,1-1 1,0 1 0,-1-1-1,1 1 1,-1-1 0,1 1 0,-1-1-1,1 0 1,-1 1 0,0-1-1,1 1 1,-1-1 0,1 0-1,-1 0 1,-1 1 0,-32 15 204,31-15-207,-16 7-95,-1-1-1,0 0 1,-1-2-1,1 0 1,-1-2-1,-30 3 1,42-9-1574,6-10-2305</inkml:trace>
+  <inkml:trace contextRef="#ctx0" brushRef="#br0" timeOffset="504.56">141 93 7203,'0'0'8900,"128"-79"-8900,-67 69-288,-10 6-1120,-8 4-4259</inkml:trace>
+  <inkml:trace contextRef="#ctx0" brushRef="#br0" timeOffset="505.56">455 362 1056,'0'0'14023,"-93"87"-12935,82-52-703,11 1-385,0 5-193,0-4-4609</inkml:trace>
+</inkml:ink>
+</file>
+
+<file path=word/ink/ink46.xml><?xml version="1.0" encoding="utf-8"?>
+<inkml:ink xmlns:inkml="http://www.w3.org/2003/InkML">
+  <inkml:definitions>
+    <inkml:context xml:id="ctx0">
+      <inkml:inkSource xml:id="inkSrc0">
+        <inkml:traceFormat>
+          <inkml:channel name="X" type="integer" min="-2.14748E9" max="2.14748E9" units="cm"/>
+          <inkml:channel name="Y" type="integer" min="-2.14748E9" max="2.14748E9" units="cm"/>
+          <inkml:channel name="F" type="integer" max="32767" units="dev"/>
+        </inkml:traceFormat>
+        <inkml:channelProperties>
+          <inkml:channelProperty channel="X" name="resolution" value="1000" units="1/cm"/>
+          <inkml:channelProperty channel="Y" name="resolution" value="1000" units="1/cm"/>
+          <inkml:channelProperty channel="F" name="resolution" value="0" units="1/dev"/>
+        </inkml:channelProperties>
+      </inkml:inkSource>
+      <inkml:timestamp xml:id="ts0" timeString="2024-03-21T05:25:43.229"/>
+    </inkml:context>
+    <inkml:brush xml:id="br0">
+      <inkml:brushProperty name="width" value="0.05" units="cm"/>
+      <inkml:brushProperty name="height" value="0.05" units="cm"/>
+    </inkml:brush>
+  </inkml:definitions>
+  <inkml:trace contextRef="#ctx0" brushRef="#br0">227 17 528,'0'0'2529,"-6"-17"-74,-4 20-2435,0 0-1,0 0 1,0 1 0,-12 7 0,-12 5 68,20-12-45,7-2-32,1 0 1,-1 0 0,1 1 0,-1 0-1,1 0 1,0 0 0,0 1-1,0-1 1,-7 9 0,12-3-1293</inkml:trace>
+  <inkml:trace contextRef="#ctx0" brushRef="#br0" timeOffset="344.54">69 14 1985,'0'0'2849,"-67"73"-2657,66-55-32,1-2-96,0 0-32,14-4 64,6-2-96,1-4-224,1-6-1921</inkml:trace>
+</inkml:ink>
+</file>
+
+<file path=word/ink/ink47.xml><?xml version="1.0" encoding="utf-8"?>
+<inkml:ink xmlns:inkml="http://www.w3.org/2003/InkML">
+  <inkml:definitions>
+    <inkml:context xml:id="ctx0">
+      <inkml:inkSource xml:id="inkSrc0">
+        <inkml:traceFormat>
+          <inkml:channel name="X" type="integer" min="-2.14748E9" max="2.14748E9" units="cm"/>
+          <inkml:channel name="Y" type="integer" min="-2.14748E9" max="2.14748E9" units="cm"/>
+          <inkml:channel name="F" type="integer" max="32767" units="dev"/>
+        </inkml:traceFormat>
+        <inkml:channelProperties>
+          <inkml:channelProperty channel="X" name="resolution" value="1000" units="1/cm"/>
+          <inkml:channelProperty channel="Y" name="resolution" value="1000" units="1/cm"/>
+          <inkml:channelProperty channel="F" name="resolution" value="0" units="1/dev"/>
+        </inkml:channelProperties>
+      </inkml:inkSource>
+      <inkml:timestamp xml:id="ts0" timeString="2024-03-21T05:25:14.263"/>
+    </inkml:context>
+    <inkml:brush xml:id="br0">
+      <inkml:brushProperty name="width" value="0.05" units="cm"/>
+      <inkml:brushProperty name="height" value="0.05" units="cm"/>
+    </inkml:brush>
+  </inkml:definitions>
+  <inkml:trace contextRef="#ctx0" brushRef="#br0">16 439 1281,'0'0'5319,"-2"-7"-4902,-2-3-206,2 7 46,1 0 0,-1-1 0,1 1-1,0 0 1,0 0 0,1 0 0,-1-1 0,1 1 0,-1-6-1,40 9-26,-23-3-169,-1-1-1,1 0 1,-1-1 0,0-1-1,0 0 1,0-1 0,-1-1-1,21-14 1,15-7-36,40-17 68,157-57 1,-244 102-9,-3 1-131,0 0 1,0 0 0,1 0-1,-1 0 1,0 0 0,0 0-1,1 0 1,-1 0-1,0 0 1,0 0 0,1 0-1,-1 0 1,0-1-1,0 1 1,0 0 0,1 0-1,-1 0 1,0 0-1,0 0 1,0-1 0,0 1-1,1 0 1,-1 0-1,0 0 1,0 0 0,0-1-1,0 1 1,0 0-1,0 0 1,0 0 0,1-1-1,-1 1 1,0 0 0,0 0-1,0-1 1,0 1-1,0 0 1,0 0 0,0-1-1,0 1 1,0 0-1,0 0 1,0 0 0,0-1-1,-1 1 1,1 0-1,0 0 1,0-1 0,0 1-1,0 0 1,0 0-1,0 0 1,0-1 0,-1 1-1,1 0 1,0 0-1,0 0 1,0 0 0,0-1-1,-1 1 1,1 0-1,0 0 1,0 0 0,-1 0-1,-3-9-3422</inkml:trace>
+  <inkml:trace contextRef="#ctx0" brushRef="#br0" timeOffset="344.91">557 0 4578,'0'0'5122,"82"64"-4897,-82-15-97,-11 14-128,-28 8-321,-16 1-3808</inkml:trace>
+</inkml:ink>
+</file>
+
+<file path=word/ink/ink48.xml><?xml version="1.0" encoding="utf-8"?>
+<inkml:ink xmlns:inkml="http://www.w3.org/2003/InkML">
+  <inkml:definitions>
+    <inkml:context xml:id="ctx0">
+      <inkml:inkSource xml:id="inkSrc0">
+        <inkml:traceFormat>
+          <inkml:channel name="X" type="integer" min="-2.14748E9" max="2.14748E9" units="cm"/>
+          <inkml:channel name="Y" type="integer" min="-2.14748E9" max="2.14748E9" units="cm"/>
+          <inkml:channel name="F" type="integer" max="32767" units="dev"/>
+        </inkml:traceFormat>
+        <inkml:channelProperties>
+          <inkml:channelProperty channel="X" name="resolution" value="1000" units="1/cm"/>
+          <inkml:channelProperty channel="Y" name="resolution" value="1000" units="1/cm"/>
+          <inkml:channelProperty channel="F" name="resolution" value="0" units="1/dev"/>
+        </inkml:channelProperties>
+      </inkml:inkSource>
+      <inkml:timestamp xml:id="ts0" timeString="2024-03-21T05:23:30.586"/>
+    </inkml:context>
+    <inkml:brush xml:id="br0">
+      <inkml:brushProperty name="width" value="0.05" units="cm"/>
+      <inkml:brushProperty name="height" value="0.05" units="cm"/>
+    </inkml:brush>
+  </inkml:definitions>
+  <inkml:trace contextRef="#ctx0" brushRef="#br0">34 49 112,'0'0'5032,"-5"-5"-4456,-12-11 86,12 12 10,5 4-640,0 1 0,-1 0 0,1 0 0,0 0 0,0 0 0,0 0 0,0-1 1,0 1-1,0 0 0,0 0 0,0 0 0,0 0 0,0 0 0,1 0 0,-1-1 0,0 1 0,0 0 0,1 0 0,-1 0 0,1-1 1,-1 1-1,1 0 0,-1 0 0,1-1 0,-1 1 0,1-1 0,1 2 0,17 20 364,-18-22-324,11 11 76,-1 0 0,2-1-1,0-1 1,0 0 0,0-1 0,21 9 0,-34-17-282,1 1 0,0-1 0,0 0 0,0 1 0,0-1-1,0 0 1,0 0 0,0 0 0,0 0 0,0 1 0,0-1 0,0 0 0,-1-1 0,1 1 0,0 0 0,0 0-1,0 0 1,0-1 0,0 1 0,0 0 0,0-1 0,1 0 0,3-11-3772</inkml:trace>
+  <inkml:trace contextRef="#ctx0" brushRef="#br0" timeOffset="392.61">166 1 1345,'0'0'6371,"-99"113"-6307,67-70-64,-2-4-2690</inkml:trace>
+</inkml:ink>
+</file>
+
+<file path=word/ink/ink49.xml><?xml version="1.0" encoding="utf-8"?>
+<inkml:ink xmlns:inkml="http://www.w3.org/2003/InkML">
+  <inkml:definitions>
+    <inkml:context xml:id="ctx0">
+      <inkml:inkSource xml:id="inkSrc0">
+        <inkml:traceFormat>
+          <inkml:channel name="X" type="integer" min="-2.14748E9" max="2.14748E9" units="cm"/>
+          <inkml:channel name="Y" type="integer" min="-2.14748E9" max="2.14748E9" units="cm"/>
+          <inkml:channel name="F" type="integer" max="32767" units="dev"/>
+        </inkml:traceFormat>
+        <inkml:channelProperties>
+          <inkml:channelProperty channel="X" name="resolution" value="1000" units="1/cm"/>
+          <inkml:channelProperty channel="Y" name="resolution" value="1000" units="1/cm"/>
+          <inkml:channelProperty channel="F" name="resolution" value="0" units="1/dev"/>
+        </inkml:channelProperties>
+      </inkml:inkSource>
+      <inkml:timestamp xml:id="ts0" timeString="2024-03-21T05:21:32.451"/>
+    </inkml:context>
+    <inkml:brush xml:id="br0">
+      <inkml:brushProperty name="width" value="0.035" units="cm"/>
+      <inkml:brushProperty name="height" value="0.035" units="cm"/>
+      <inkml:brushProperty name="color" value="#E71224"/>
+    </inkml:brush>
+  </inkml:definitions>
+  <inkml:trace contextRef="#ctx0" brushRef="#br0">66 31 2785,'0'0'5117,"-3"-23"-3818,1 15 2807,-1 73-3723,-3-1 0,-3 1 0,-23 83 0,29-136-413,0 1 1,1 0 0,0 21-1,5-33 32,1 0 0,0-1 0,-1 1 0,1-1-1,0 0 1,-1 0 0,1-1 0,7-1-1,24-9-463,0-2 0,-1-2-1,40-24 1,-49 26-1205,2-2-2223</inkml:trace>
+  <inkml:trace contextRef="#ctx0" brushRef="#br0" timeOffset="361.35">350 33 2849,'0'0'6457,"0"-4"-5080,0 7-679,-1 49 1397,-1-28-1717,2 0 0,0-1 0,6 37 0,-5-56-380,0-1 1,0 0-1,0 0 0,1 0 1,-1 1-1,1-1 0,0-1 0,0 1 1,0 0-1,0 0 0,0-1 1,1 1-1,-1-1 0,1 0 0,-1 0 1,1 0-1,0 0 0,0 0 1,0 0-1,0-1 0,0 0 0,0 1 1,1-1-1,-1 0 0,0-1 0,1 1 1,-1 0-1,7-1 0,2 1-177,0-1 0,0-1 0,1 0 0,-1 0-1,0-1 1,-1-1 0,13-3 0,34-17-2057</inkml:trace>
+</inkml:ink>
+</file>
+
 <file path=word/ink/ink5.xml><?xml version="1.0" encoding="utf-8"?>
 <inkml:ink xmlns:inkml="http://www.w3.org/2003/InkML">
   <inkml:definitions>
@@ -16662,6 +20035,344 @@
     </inkml:brush>
   </inkml:definitions>
   <inkml:trace contextRef="#ctx0" brushRef="#br0">4 159 5667,'0'0'4636,"-1"4"-4287,0 1-1,0 0 0,1 0 1,-1 0-1,1 0 0,1 9 1,17-9-317,-7-5-28,0-1 0,-1 1 1,1-2-1,0 1 0,-1-2 0,1 1 1,12-6-1,74-35-55,-56 23-23,87-41-764,3-5-1499</inkml:trace>
+</inkml:ink>
+</file>
+
+<file path=word/ink/ink50.xml><?xml version="1.0" encoding="utf-8"?>
+<inkml:ink xmlns:inkml="http://www.w3.org/2003/InkML">
+  <inkml:definitions>
+    <inkml:context xml:id="ctx0">
+      <inkml:inkSource xml:id="inkSrc0">
+        <inkml:traceFormat>
+          <inkml:channel name="X" type="integer" min="-2.14748E9" max="2.14748E9" units="cm"/>
+          <inkml:channel name="Y" type="integer" min="-2.14748E9" max="2.14748E9" units="cm"/>
+          <inkml:channel name="F" type="integer" max="32767" units="dev"/>
+        </inkml:traceFormat>
+        <inkml:channelProperties>
+          <inkml:channelProperty channel="X" name="resolution" value="1000" units="1/cm"/>
+          <inkml:channelProperty channel="Y" name="resolution" value="1000" units="1/cm"/>
+          <inkml:channelProperty channel="F" name="resolution" value="0" units="1/dev"/>
+        </inkml:channelProperties>
+      </inkml:inkSource>
+      <inkml:timestamp xml:id="ts0" timeString="2024-03-21T05:19:29.192"/>
+    </inkml:context>
+    <inkml:brush xml:id="br0">
+      <inkml:brushProperty name="width" value="0.035" units="cm"/>
+      <inkml:brushProperty name="height" value="0.035" units="cm"/>
+      <inkml:brushProperty name="color" value="#E71224"/>
+    </inkml:brush>
+  </inkml:definitions>
+  <inkml:trace contextRef="#ctx0" brushRef="#br0">53 106 3201,'0'0'6932,"-7"-2"-6564,1 1-313,6 1-44,-1-1 0,0 1 0,0-1 0,0 1 0,0 0 0,0 0 0,0-1 0,0 1 0,0 0 0,0 0 0,0 0 0,1 0-1,-1 0 1,0 0 0,0 0 0,0 1 0,0-1 0,0 0 0,0 0 0,0 1 0,0-1 0,0 0 0,1 1 0,-1-1 0,0 1 0,0 0 0,0-1 0,1 1 0,-1-1 0,0 1 0,1 0 0,-1 0 0,1-1 0,-1 1 0,1 0 0,-1 0 0,1 0-1,-1-1 1,1 1 0,0 0 0,-1 0 0,1 0 0,0 0 0,0 0 0,0 0 0,0 0 0,0 0 0,0 1 0,-4 37 615,1-1-1,3 46 1,1-34-401,-2-99 376,1-84-406,1 113-222,0 1 0,2 0 1,0 0-1,12-34 0,-15 52 21,0-1 1,1 1-1,-1 0 1,0 0-1,1 0 1,-1 0-1,1 0 1,-1 0-1,1 0 0,0 0 1,-1 0-1,1 0 1,0 0-1,0 1 1,0-1-1,0 0 1,-1 0-1,1 1 1,0-1-1,0 1 0,0-1 1,1 1-1,-1-1 1,0 1-1,0-1 1,0 1-1,0 0 1,0 0-1,0 0 0,1-1 1,-1 1-1,0 0 1,0 0-1,0 1 1,0-1-1,1 0 1,-1 0-1,0 1 0,0-1 1,0 0-1,0 1 1,0-1-1,0 1 1,0-1-1,0 1 1,0 0-1,0-1 0,1 2 1,2 1-6,1 1-1,-1 0 1,0 0 0,0 0 0,-1 0-1,1 1 1,-1-1 0,4 7 0,0 6-15,0-1 0,-1 2 0,0-1 1,-1 1-1,3 31 0,-4 11-4072,-4-39-843</inkml:trace>
+  <inkml:trace contextRef="#ctx0" brushRef="#br0" timeOffset="346.61">14 234 3426,'0'0'3975,"14"-8"-3746,131-53-90,-137 58-192,1 0 1,-1-1-1,0 0 0,0 0 1,0-1-1,-1 0 0,0 0 1,0-1-1,0 0 0,0 0 1,-1 0-1,0-1 0,-1 0 1,1 0-1,-1-1 0,-1 0 1,1 0-1,-1 0 0,-1 0 1,1 0-1,-1-1 0,3-17 1,-10 38 985,0 0 1,-1-1 0,-9 17-1,9-19-854,0 1 0,0-1 0,1 2 0,0-1 0,0 0 0,1 1 0,1-1-1,-2 17 1,4-25-67,0-1 0,0 0-1,0 1 1,1-1 0,-1 0 0,1 0-1,-1 1 1,1-1 0,-1 0-1,1 0 1,0 0 0,0 0-1,-1 1 1,1-1 0,0 0 0,0 0-1,0-1 1,0 1 0,0 0-1,0 0 1,1 0 0,-1-1-1,0 1 1,0-1 0,0 1 0,1-1-1,-1 1 1,0-1 0,1 0-1,-1 1 1,0-1 0,2 0-1,54 2 90,-41-3-113,-2 1-428,0-1 1,0 0-1,0-1 0,0-1 0,25-8 1,14-10-8256</inkml:trace>
+</inkml:ink>
+</file>
+
+<file path=word/ink/ink51.xml><?xml version="1.0" encoding="utf-8"?>
+<inkml:ink xmlns:inkml="http://www.w3.org/2003/InkML">
+  <inkml:definitions>
+    <inkml:context xml:id="ctx0">
+      <inkml:inkSource xml:id="inkSrc0">
+        <inkml:traceFormat>
+          <inkml:channel name="X" type="integer" min="-2.14748E9" max="2.14748E9" units="cm"/>
+          <inkml:channel name="Y" type="integer" min="-2.14748E9" max="2.14748E9" units="cm"/>
+          <inkml:channel name="F" type="integer" max="32767" units="dev"/>
+        </inkml:traceFormat>
+        <inkml:channelProperties>
+          <inkml:channelProperty channel="X" name="resolution" value="1000" units="1/cm"/>
+          <inkml:channelProperty channel="Y" name="resolution" value="1000" units="1/cm"/>
+          <inkml:channelProperty channel="F" name="resolution" value="0" units="1/dev"/>
+        </inkml:channelProperties>
+      </inkml:inkSource>
+      <inkml:timestamp xml:id="ts0" timeString="2024-03-21T05:25:32.647"/>
+    </inkml:context>
+    <inkml:brush xml:id="br0">
+      <inkml:brushProperty name="width" value="0.05" units="cm"/>
+      <inkml:brushProperty name="height" value="0.05" units="cm"/>
+    </inkml:brush>
+  </inkml:definitions>
+  <inkml:trace contextRef="#ctx0" brushRef="#br0">13 11 720,'0'0'3394,"-11"-10"-3618,9 10-1041</inkml:trace>
+</inkml:ink>
+</file>
+
+<file path=word/ink/ink52.xml><?xml version="1.0" encoding="utf-8"?>
+<inkml:ink xmlns:inkml="http://www.w3.org/2003/InkML">
+  <inkml:definitions>
+    <inkml:context xml:id="ctx0">
+      <inkml:inkSource xml:id="inkSrc0">
+        <inkml:traceFormat>
+          <inkml:channel name="X" type="integer" min="-2.14748E9" max="2.14748E9" units="cm"/>
+          <inkml:channel name="Y" type="integer" min="-2.14748E9" max="2.14748E9" units="cm"/>
+          <inkml:channel name="F" type="integer" max="32767" units="dev"/>
+        </inkml:traceFormat>
+        <inkml:channelProperties>
+          <inkml:channelProperty channel="X" name="resolution" value="1000" units="1/cm"/>
+          <inkml:channelProperty channel="Y" name="resolution" value="1000" units="1/cm"/>
+          <inkml:channelProperty channel="F" name="resolution" value="0" units="1/dev"/>
+        </inkml:channelProperties>
+      </inkml:inkSource>
+      <inkml:timestamp xml:id="ts0" timeString="2024-03-21T05:23:41.512"/>
+    </inkml:context>
+    <inkml:brush xml:id="br0">
+      <inkml:brushProperty name="width" value="0.05" units="cm"/>
+      <inkml:brushProperty name="height" value="0.05" units="cm"/>
+    </inkml:brush>
+  </inkml:definitions>
+  <inkml:trace contextRef="#ctx0" brushRef="#br0">2 0 1345,'-1'0'8046,"6"0"-8334</inkml:trace>
+</inkml:ink>
+</file>
+
+<file path=word/ink/ink53.xml><?xml version="1.0" encoding="utf-8"?>
+<inkml:ink xmlns:inkml="http://www.w3.org/2003/InkML">
+  <inkml:definitions>
+    <inkml:context xml:id="ctx0">
+      <inkml:inkSource xml:id="inkSrc0">
+        <inkml:traceFormat>
+          <inkml:channel name="X" type="integer" min="-2.14748E9" max="2.14748E9" units="cm"/>
+          <inkml:channel name="Y" type="integer" min="-2.14748E9" max="2.14748E9" units="cm"/>
+          <inkml:channel name="F" type="integer" max="32767" units="dev"/>
+        </inkml:traceFormat>
+        <inkml:channelProperties>
+          <inkml:channelProperty channel="X" name="resolution" value="1000" units="1/cm"/>
+          <inkml:channelProperty channel="Y" name="resolution" value="1000" units="1/cm"/>
+          <inkml:channelProperty channel="F" name="resolution" value="0" units="1/dev"/>
+        </inkml:channelProperties>
+      </inkml:inkSource>
+      <inkml:timestamp xml:id="ts0" timeString="2024-03-21T05:22:25.361"/>
+    </inkml:context>
+    <inkml:brush xml:id="br0">
+      <inkml:brushProperty name="width" value="0.035" units="cm"/>
+      <inkml:brushProperty name="height" value="0.035" units="cm"/>
+      <inkml:brushProperty name="color" value="#E71224"/>
+    </inkml:brush>
+  </inkml:definitions>
+  <inkml:trace contextRef="#ctx0" brushRef="#br0">950 565 5090,'0'0'3191,"-12"74"-747,5 165-2031,8-189-1963,-1-41-2435</inkml:trace>
+  <inkml:trace contextRef="#ctx0" brushRef="#br0" timeOffset="407.5">695 544 3137,'0'0'4835,"-8"-4"-4179,-25-14-21,33 18-629,0 0 0,0 0 0,-1 0 0,1-1 0,0 1 0,0 0 0,0 0 0,-1 0 0,1-1 0,0 1 0,0 0 0,0 0 0,0 0 0,0-1 0,0 1 0,0 0 0,-1 0 0,1-1 0,0 1 0,0 0 0,0 0 0,0-1 0,0 1 0,0 0 0,0 0 0,0-1 1,0 1-1,0 0 0,1 0 0,-1-1 0,0 1 0,0 0 0,0 0 0,0-1 0,0 1 0,0 0 0,0 0 0,1-1 0,-1 1 0,0 0 0,0 0 0,0 0 0,1 0 0,-1-1 0,0 1 0,0 0 0,0 0 0,1 0 0,-1 0 0,0 0 0,0 0 0,1 0 0,-1-1 0,0 1 0,0 0 0,1 0 0,-1 0 0,0 0 0,0 0 0,1 0 0,-1 0 0,0 0 0,22-6 56,-20 5-23,599-115 1220,-523 111-1127,-54 3-5840,-51 9 1435</inkml:trace>
+  <inkml:trace contextRef="#ctx0" brushRef="#br0" timeOffset="1081.5">523 559 1249,'0'0'5159,"0"-4"-4145,-24 377 3287,15-56-4157,9-315-156,0 0 0,1 0 0,-1 0 0,0-1 0,1 1 0,-1 0 0,1 0 0,0-1 1,-1 1-1,1 0 0,0-1 0,0 1 0,0-1 0,0 1 0,0-1 0,1 0 0,-1 1 0,0-1 0,0 0 0,1 0 1,-1 0-1,1 0 0,-1 0 0,1 0 0,0 0 0,-1-1 0,1 1 0,0-1 0,0 1 0,-1-1 0,1 1 0,3-1 1,8 2-51,0-1 0,0-1 1,22-1-1,-10 0 8,42-3-48,1-3-1,100-23 1,-16 1 25,-112 24 83,-14 2 7,45-11 0,-69 13-8,0 0 1,-1 0-1,1 0 1,0 0-1,-1 0 1,1 0-1,-1 0 1,1 0-1,-1-1 1,0 1-1,0-1 1,0 1-1,1-1 1,-1 1-1,0-1 1,-1 1-1,1-1 1,0 0-1,0 0 1,-1 1-1,1-5 1,5-44 142,-5 34-156,5-70 39,-3-1-1,-13-126 0,0 152-422,-26-89 0,35 146-1433</inkml:trace>
+  <inkml:trace contextRef="#ctx0" brushRef="#br0" timeOffset="1820.05">539 578 784,'0'0'1932,"0"-3"-1372,-5-49 3165,8 52-3714,0 0 1,0 0 0,0 1 0,0-1 0,0 1 0,0 0 0,0 0-1,5 2 1,19 13-220,-16-7-448</inkml:trace>
+  <inkml:trace contextRef="#ctx0" brushRef="#br0" timeOffset="3751.83">2325 559 1441,'0'0'4508,"3"-9"-3995,-1 4-341,1 0 14,-1 1 0,0-1 0,-1 1-1,1-1 1,-1 0 0,0 1 0,0-1 0,0 0-1,-1 0 1,1 0 0,-1 0 0,-1-5-1,0 8-152,0 1 0,-1 0 0,1 1 0,-1-1 1,1 0-1,-1 0 0,1 1 0,-1-1 0,1 1 0,-1-1 0,0 1 0,1-1 0,-1 1 0,1 0 0,-1 0 0,0 0 0,1 0 0,-1 0 0,-3 1 0,-32 3 43,35-4-65,0 0 0,0 1 0,0-1 0,1 1 0,-1-1 0,0 1 0,0 0 1,1 0-1,-1 0 0,0 0 0,1 0 0,-1 0 0,1 0 0,0 0 0,-1 1 0,1-1 0,0 1 0,0-1 1,-1 1-1,1-1 0,1 1 0,-1 0 0,0-1 0,0 1 0,0 0 0,1 0 0,-1-1 0,1 1 0,0 0 1,-1 0-1,1 0 0,0 0 0,0 0 0,0 0 0,0-1 0,1 1 0,-1 0 0,0 0 0,1 0 0,0 0 1,0 2-1,2 5 22,1-1 0,0 0 0,0 0 0,0 0 0,1-1 1,0 0-1,9 10 0,19 16 109,31 36 138,-60-64-270,-1-1 0,0 1 1,1 0-1,-2 1 0,1-1 0,-1 0 0,1 1 1,-2-1-1,1 1 0,0 0 0,-1 0 1,0 9-1,-1-14-10,0 1 0,0-1 0,0 1 0,0-1 0,-1 1 0,1-1 0,-1 1 0,1-1 0,-1 1 0,0-1 0,1 0 0,-1 1 0,0-1 0,0 0 0,0 0 0,0 0 0,0 0 0,0 0 0,0 0 0,0 0 0,-1 0 0,-1 1 0,-1 0-1,0 0 0,-1 0-1,1 0 1,-1-1 0,1 1 0,-1-1 0,-6 1-1,1-1 0,0-1-1,0 1 1,0-2-1,0 1 1,0-1 0,-18-5-1,24 5 4,0-1 0,1 1-1,-1-1 1,0 0 0,1-1 0,0 1-1,-1-1 1,1 1 0,0-1 0,0 0 0,1 0-1,-1 0 1,0-1 0,1 1 0,0-1-1,0 1 1,0-1 0,0 0 0,1 0 0,0 1-1,-1-1 1,1 0 0,0 0 0,1 0-1,-1-1 1,1 1 0,0 0 0,0 0 0,0 0-1,1-5 1,0 0 0,0 0-1,1 0 1,0 1-1,0-1 1,1 1-1,0 0 1,0-1 0,1 2-1,0-1 1,1 0-1,0 1 1,0-1-1,7-7 1,5 1-162,-1 1 0,2 1-1,-1 1 1,2 0 0,0 1-1,29-11 1,-5 1-2141,-18 9-2014</inkml:trace>
+  <inkml:trace contextRef="#ctx0" brushRef="#br0" timeOffset="4616.07">2715 187 3265,'0'0'4744,"-16"-6"-4354,2 1-332,5 0-31,-1 2 1,0-1-1,-1 1 0,1 0 0,0 1 0,-1 1 1,1-1-1,-1 2 0,-16 0 0,-63 13 199,-130 36 0,63-12-187,-115 11-12,272-48-27,-1 0-1,1 0 1,-1 0 0,1 0-1,-1 0 1,1 1 0,-1-1-1,1 0 1,0 0 0,-1 0-1,1 1 1,-1-1 0,1 0-1,0 0 1,-1 1 0,1-1-1,0 0 1,-1 1 0,1-1-1,0 1 1,-1-1 0,1 0-1,0 1 1,0-1 0,-1 1-1,1-1 1,0 1 0,0-1-1,0 0 1,0 1 0,0-1-1,0 1 1,0-1 0,0 1-1,0-1 1,0 1 0,0-1 0,0 1-1,0-1 1,0 1 0,0-1-1,0 1 1,0-1 0,1 1-1,-1-1 1,0 0 0,0 1-1,1-1 1,-1 1 0,0-1-1,1 0 1,-1 1 0,0-1-1,1 0 1,-1 1 0,1-1-1,21 21 27,-21-19-28,4 2 28,0 1-1,0 1 0,-1-1 1,1 1-1,-2 0 1,1 0-1,-1 0 1,1 0-1,-2 1 0,1-1 1,-1 1-1,0-1 1,0 1-1,-1 0 1,1 10-1,1 15 223,-2-1 0,-4 39 0,1-14-108,0 54 44,-1-51-88,3 1-1,11 86 0,-10-138-98,0 0 1,1 0-1,0-1 0,0 1 1,6 12-1,-7-18 2,0 0 1,1-1-1,-1 1 0,0 0 1,1 0-1,-1-1 1,1 1-1,0-1 0,0 1 1,-1-1-1,1 0 0,0 0 1,0 0-1,0 0 0,0 0 1,0 0-1,1 0 1,-1-1-1,0 1 0,0-1 1,0 0-1,1 1 0,-1-1 1,3 0-1,28-3-95,0 0 0,-1-3 0,1 0-1,32-12 1,13-2-31,92-15 107,100-26 168,-265 60-146,0 0 0,0 0 0,0 0 0,-1-1 0,1 0 0,-1 0 0,1 0 0,-1 0 0,0-1 0,0 1 0,0-1 0,0 0 0,0-1 0,-1 1 0,1-1 0,-1 1 0,0-1 0,0 0 0,0 0 0,-1-1 0,0 1 0,1 0 0,-1-1 0,-1 1 0,1-1 0,-1 0 0,0 0 0,0 1 0,0-1 0,0 0 0,-1-8 0,8-97 1,-8-120-1,-3 202 26,-1 1 1,-2-1-1,-10-29 0,9 34-186,1-1 0,0 0 0,2-1 0,-2-35 0,9 44-4365</inkml:trace>
+  <inkml:trace contextRef="#ctx0" brushRef="#br0" timeOffset="6375.07">3667 227 2017,'0'0'7507,"-3"-4"-6824,3 3-670,-1 0 0,1 1 0,0-1 0,-1 1 0,1-1-1,-1 0 1,1 1 0,0-1 0,0 0 0,-1 1 0,1-1-1,0 0 1,0 0 0,0 1 0,0-1 0,0 0 0,0 0-1,0 1 1,0-1 0,0 0 0,0 1 0,0-1 0,1 0-1,-1 0 1,0 1 0,0-1 0,1 0 0,-1 1 0,1-1-1,-1 1 1,0-1 0,1 0 0,-1 1 0,1-1 0,-1 1 0,1-1-1,-1 1 1,1-1 0,0 1 0,-1 0 0,1-1 0,0 1-1,-1 0 1,1-1 0,1 1 0,47-8 282,-40 8-262,-5-1-25,0 1 0,1-1 1,-1 1-1,0 0 1,0 1-1,1-1 1,-1 1-1,6 1 0,-9-1-6,0 0-1,0 0 1,0 0-1,0 0 1,0 0-1,0 0 1,0 0-1,0 0 1,0 1-1,0-1 1,-1 0-1,1 0 0,-1 1 1,1-1-1,-1 0 1,1 1-1,-1-1 1,0 1-1,1-1 1,-1 1-1,0-1 1,0 1-1,0-1 1,0 0-1,0 1 1,-1-1-1,0 3 0,0 1 19,-1 0 0,1 0 0,-2-1 0,1 1-1,0-1 1,-1 0 0,0 1 0,0-1-1,0 0 1,0-1 0,-1 1 0,1-1 0,-1 1-1,-5 2 1,-29 35-15,37-39-7,0-1 0,0 1 0,0 0 0,0 0 0,1 0 0,-1 0-1,0 0 1,1 0 0,-1 0 0,1 0 0,0 0 0,0 0 0,0 0 0,0 0 0,0 0 0,0 0 0,0 1 0,1-1 0,-1 0 0,1 0 0,1 3 0,1-1 8,1 1 0,-1-1 0,1 0 0,0 0 0,1-1 0,-1 1 0,1-1 0,-1 0 0,1 0 0,0 0 0,9 3 0,18 12 23,-31-18-29,-1 0 1,0 0-1,1 0 1,-1 0-1,0 1 1,1-1-1,-1 0 0,0 0 1,0 1-1,1-1 1,-1 0-1,0 0 1,0 1-1,1-1 0,-1 0 1,0 1-1,0-1 1,0 0-1,0 1 0,0-1 1,1 0-1,-1 1 1,0-1-1,0 0 1,0 1-1,0-1 0,0 0 1,0 1-1,0-1 1,0 1-1,0-1 1,0 0-1,0 1 0,-1-1 1,1 0-1,0 1 1,0-1-1,0 0 1,0 1-1,0-1 0,-1 0 1,1 1-1,0-1 1,0 0-1,-1 0 1,1 1-1,0-1 0,0 0 1,-1 0-1,1 1 1,0-1-1,-1 0 0,1 0 1,0 0-1,-1 0 1,1 0-1,0 1 1,-1-1-1,1 0 0,-1 0 1,-24 7 43,22-6-39,-33 6-770,-1-2 0,-70 2 0,90-7-1988</inkml:trace>
+  <inkml:trace contextRef="#ctx0" brushRef="#br0" timeOffset="7077.91">3977 30 2817,'0'0'2385,"-16"-5"-1958,-6-2-317,-1 2 0,0 0 0,0 2 0,-30-2 0,8 6 142,0 2-1,0 2 1,1 2 0,0 1-1,-78 27 1,120-35-242,0 1 0,0 0 0,0-1 0,0 1 1,0 0-1,0 0 0,0 1 0,0-1 0,0 0 0,1 1 0,-1-1 0,0 1 1,1-1-1,-1 1 0,1 0 0,0 0 0,-1-1 0,1 1 0,0 0 1,0 0-1,0 0 0,1 1 0,-1-1 0,0 0 0,1 0 0,-1 0 0,1 0 1,0 1-1,0-1 0,0 0 0,0 0 0,0 3 0,2 6 35,1-1 0,0 0 0,1 1 0,0-1 1,10 16-1,9 28 588,-18-20-271,-2-1 0,-1 1 0,-4 52 0,1-16-151,-2-18-155,-2 0 0,-2 0 0,-3-1 0,-2 1 0,-19 50 0,24-66-40,7-35-17,0 0 1,0 0-1,0 0 1,1-1-1,-1 1 1,0 0-1,0 0 1,1 0-1,-1-1 0,0 1 1,1 0-1,-1 0 1,1-1-1,-1 1 1,1 0-1,-1-1 1,1 1-1,-1-1 0,1 1 1,0-1-1,-1 1 1,1-1-1,0 1 1,0-1-1,-1 0 1,1 1-1,0-1 1,0 0-1,0 1 0,-1-1 1,1 0-1,0 0 1,0 0-1,0 0 1,0 0-1,-1 0 1,2 0-1,26-2 5,0-1 1,-1-2-1,1 0 1,-1-2-1,0-1 1,45-20-1,30-8-3,-4 9-1,-42 12 0,96-37 0,-144 48 0,-1 0 1,1-1-1,-1 0 0,-1 0 0,1-1 1,-1 0-1,1 0 0,-2 0 0,1-1 1,-1 0-1,0 0 0,0 0 1,-1-1-1,0 0 0,-1 1 0,1-1 1,-1-1-1,-1 1 0,0 0 1,2-12-1,0-7 15,-1 0 0,-1 1 0,-2-1 0,-1 0 0,-5-37 0,0 34 19,-1 1 0,-2 0 0,-1 0 0,-25-50 0,18 41-807,-21-65-1</inkml:trace>
+  <inkml:trace contextRef="#ctx0" brushRef="#br0" timeOffset="7927.31">130 901 1409,'0'0'6312,"-6"-6"-5464,3 3-802,2 2-1,0-1 0,0 0 0,0 1 1,-1 0-1,1-1 0,0 1 0,0 0 0,-1 0 1,1-1-1,-1 1 0,1 0 0,-1 0 0,1 1 1,-1-1-1,0 0 0,1 0 0,-1 1 1,0-1-1,1 1 0,-1 0 0,0-1 0,0 1 1,0 0-1,1 0 0,-1 0 0,0 0 0,0 1 1,0-1-1,1 0 0,-1 1 0,0-1 1,0 1-1,1-1 0,-1 1 0,0 0 0,1 0 1,-1 0-1,-1 1 0,-3 3-23,1 1-1,0-1 1,0 1 0,1 0-1,0 0 1,0 1-1,0-1 1,1 1 0,-1 0-1,2 0 1,-1 0 0,1 0-1,0 0 1,1 1-1,-1-1 1,1 0 0,1 1-1,0 14 1,1-21-21,-1 1-1,1 0 1,0 0 0,0 0 0,0-1 0,0 1-1,1-1 1,-1 1 0,0-1 0,1 1 0,-1-1-1,1 0 1,-1 1 0,1-1 0,0 0-1,-1 0 1,1 0 0,0 0 0,0-1 0,0 1-1,0 0 1,-1-1 0,1 0 0,0 1-1,0-1 1,3 0 0,59 2-39,-51-3-4,-11 1-104,0 0 0,1 0 0,-1 0 0,0 0 0,0 0 1,0-1-1,1 1 0,-1-1 0,0 1 0,0-1 0,0 0 0,0 0 0,0 0 0,0 0 0,0 0 0,3-3 0,2-7-3333</inkml:trace>
+  <inkml:trace contextRef="#ctx0" brushRef="#br0" timeOffset="8270.19">32 985 3330,'0'0'6034,"9"-5"-5783,8-2-199,0 1 0,0 1-1,1 0 1,0 1 0,0 1-1,0 1 1,24 0 0,-7-1-302,43-8 1,-77 10 193,0 1 0,0-1 1,0 0-1,0 1 0,0-1 1,0 0-1,0 0 0,0 0 1,-1 0-1,1 0 0,0 0 1,0 0-1,-1 0 0,1 0 1,-1 0-1,1 0 0,-1 0 0,1 0 1,-1 0-1,1-1 0,-1 1 1,0 0-1,0 0 0,0 0 1,0-1-1,0 1 0,0 0 1,0 0-1,0-1 0,0 1 1,-1-2-1,1 2 123,0-1 1,0 1-1,-1 0 1,1-1-1,0 1 1,0 0-1,-1-1 1,1 1-1,-1 0 0,1 0 1,-1-1-1,0 1 1,1 0-1,-1 0 1,0 0-1,0 0 1,0 0-1,0 0 0,0 0 1,0 0-1,0 0 1,0 1-1,0-1 1,0 0-1,0 1 1,-1-1-1,-1 0 331,25 7 24,-18-4-362,0 0 0,1 0 0,-1 0 0,0 0 0,0 1 0,-1 0 0,1 0 0,0 0 0,-1 0 1,0 0-1,0 1 0,0 0 0,5 7 0,-7-8-124,0 0 1,0 0-1,0 0 1,0 0-1,-1 0 1,1 0 0,-1 0-1,0 0 1,0 0-1,0 0 1,0 0-1,-1 0 1,1 1-1,-1-1 1,0 0-1,0 0 1,0-1-1,0 1 1,0 0-1,-1 0 1,1 0-1,-4 3 1,-15 22-3272</inkml:trace>
+  <inkml:trace contextRef="#ctx0" brushRef="#br0" timeOffset="8725.79">1561 755 4002,'0'0'5955,"-79"13"-5955,60 9 64,4-3-64,7-5 32,8 0 0,0-1-32,3-5 0,19 0 0,7-4 0,4-2-224,-1-2-513,-6 0-4097</inkml:trace>
+  <inkml:trace contextRef="#ctx0" brushRef="#br0" timeOffset="9055.5">1550 826 7748,'0'0'2369,"119"-18"-2369,-74 14-160,-8 0-129,-11 1-575,-9-1-897,-9-1-3105</inkml:trace>
+  <inkml:trace contextRef="#ctx0" brushRef="#br0" timeOffset="9056.5">1794 730 976,'0'0'8180,"-14"-15"-8084,23 18 384,4 8 65,-3 3-193,-3 2-224,-7 4 32,0 1-128,-7 1-32,-10-1-224,4-2-1569</inkml:trace>
+  <inkml:trace contextRef="#ctx0" brushRef="#br0" timeOffset="9668.48">2995 525 2817,'0'0'6691,"-76"8"-6467,60 11-63,6-1-33,8 1-96,2-1-32,2-3 32,16-1-32,7-3 0,1-5-128,0-4-481,-4-2-3104</inkml:trace>
+  <inkml:trace contextRef="#ctx0" brushRef="#br0" timeOffset="10077.76">2957 630 3169,'0'0'5795,"126"-22"-5795,-75 17-128,-1 0-64,-9 1-96,-7-2-288,-9 1-993,-8-1-2497</inkml:trace>
+  <inkml:trace contextRef="#ctx0" brushRef="#br0" timeOffset="10078.76">3317 510 48,'0'0'8916,"26"-4"-8148,-9 8 33,-6 3-417,-4 4-192,-7 5 512,0 2-512,-10 5-63,-18 5-129,-6 0-961,0-3-5826</inkml:trace>
+  <inkml:trace contextRef="#ctx0" brushRef="#br0" timeOffset="12243.13">730 1489 1793,'0'0'4695,"-1"-4"-4257,-4-10 456,1 14 926,-2 31-54,5-25-2154,-7 66-425,2 108-1,6-159-3679</inkml:trace>
+  <inkml:trace contextRef="#ctx0" brushRef="#br0" timeOffset="13452.28">898 1546 3938,'0'0'6221,"-24"65"-5618,23-59-599,0 0 0,1-1 0,0 1 0,-1 0 0,2 0 0,-1-1 0,1 1 0,2 10 0,-2-15-4,-1 0 1,0 0 0,1 0-1,-1 0 1,1 0-1,0 0 1,-1 0 0,1 0-1,-1 0 1,1-1 0,0 1-1,0 0 1,0-1 0,-1 1-1,1 0 1,0-1 0,0 1-1,0-1 1,0 1 0,2 0-1,-1-1 1,0 0 0,0 0 0,0 0 0,0 0 0,0 0 0,0-1 0,0 1 0,0-1 0,0 1 0,0-1 0,-1 0 0,1 0-1,0 1 1,0-1 0,2-2 0,0-1 3,0 1 0,-1-1-1,1 0 1,-1-1-1,0 1 1,0-1 0,0 1-1,0-1 1,-1 0 0,0 0-1,0 0 1,0 0-1,-1 0 1,0 0 0,1-1-1,-2 1 1,1 0 0,-1-1-1,0 1 1,0-1-1,0 1 1,-1 0 0,0-1-1,-1-4 1,1 9-10,0-1 1,0 1-1,-1 0 1,1 0-1,0 0 1,-1 0-1,1 1 1,0-1-1,-1 0 1,1 0-1,-1 1 0,1-1 1,-1 1-1,1-1 1,-1 1-1,0 0 1,-1 0-1,2-1-106,1 1-1,-1 0 0,0-1 1,1 1-1,-1 0 1,0 0-1,0 0 0,1 0 1,-1 0-1,0 0 1,0 0-1,1 0 1,-1 0-1,0 0 0,0 0 1,1 0-1,-1 1 1,0-1-1,0 0 0,1 0 1,-1 1-1,0-1 1,1 1-1,-1-1 1,0 0-1,1 1 0,-1-1 1,1 1-1,-1 0 1,1-1-1,-1 1 0,0 1 1,9 1-2190,-5-3 1803,15 0-1593</inkml:trace>
+  <inkml:trace contextRef="#ctx0" brushRef="#br0" timeOffset="13987.65">1145 1462 944,'0'0'7737,"-7"-4"-7417,-23-8-175,29 12-141,0 0 1,1 0-1,-1 0 1,1 0-1,-1 1 1,0-1-1,1 0 1,-1 1-1,1-1 1,-1 0 0,1 1-1,-1-1 1,1 1-1,-1-1 1,1 1-1,0-1 1,-1 1-1,1-1 1,0 1 0,-1-1-1,1 1 1,0-1-1,0 1 1,-1 0-1,1-1 1,0 1-1,0-1 1,0 1 0,0 0-1,0-1 1,0 1-1,0 0 1,0-1-1,0 1 1,0-1-1,0 1 1,0 0-1,1 0 1,0 26 212,1-21-141,-1 0 0,1-1 1,0 1-1,0-1 0,1 0 0,0 0 0,0 0 0,6 8 0,-6-9-61,0-1 1,-1 0 0,1 1-1,-1 0 1,0 0 0,0 0-1,0 0 1,-1 0-1,1 0 1,-1 0 0,0 0-1,0 0 1,0 1 0,-1-1-1,0 0 1,1 1 0,-2 5-1,1-9-12,-1 0 0,0 0-1,1 0 1,-1 0 0,0-1 0,1 1-1,-1 0 1,0 0 0,0-1 0,0 1-1,1-1 1,-1 1 0,0 0 0,0-1 0,0 0-1,0 1 1,0-1 0,0 0 0,0 1-1,0-1 1,0 0 0,0 0 0,0 0-1,0 0 1,0 0 0,-2 0 0,2 0 0,0 0-1,1 0 1,-1 0 0,0 0 0,0 0 0,0 0 0,0 0 0,1 0 0,-1-1 0,0 1 0,0 0-1,0 0 1,1-1 0,-1 1 0,0 0 0,0-1 0,1 1 0,-1-1 0,0 1 0,1-1 0,-1 1-1,1-1 1,-1 0 0,0 1 0,1-1 0,0 0 0,-1 1 0,1-1 0,-1 0 0,1 0 0,0 0 0,-1 1-1,1-1 1,0-2 0,1-1-10,0-1 0,0 0-1,1 1 1,0-1-1,-1 1 1,2 0 0,-1 0-1,1-1 1,-1 1 0,1 1-1,0-1 1,0 0 0,1 1-1,-1 0 1,1-1-1,0 1 1,6-4 0,2-1 2,0 0 1,0 1-1,1 0 1,24-9-1,-37 16 6,0 0 0,0 0-1,0-1 1,1 1-1,-1 0 1,0 0-1,0 0 1,0 0-1,0 0 1,0 0-1,1 0 1,-1 0-1,0 0 1,0 0-1,0 0 1,0 0-1,1 0 1,-1 0-1,0 0 1,0 0-1,0 0 1,0 0-1,1 0 1,-1 0-1,0 0 1,0 0-1,0 0 1,0 0-1,1 0 1,-1 0-1,0 0 1,0 0-1,0 0 1,0 0 0,0 0-1,1 1 1,-1-1-1,0 0 1,0 0-1,0 0 1,0 0-1,0 0 1,0 0-1,0 1 1,0-1-1,1 0 1,-1 0-1,0 0 1,0 0-1,0 1 1,0-1-1,0 0 1,0 0-1,0 0 1,0 0-1,0 1 1,0-1-1,0 0 1,-5 14 43,-1 2-44,6-16 32,2-1-22,-1 0 0,1 1 0,-1-1 0,1 0 0,-1 0-1,1-1 1,-1 1 0,0 0 0,1 0 0,-1-1 0,0 1 0,0 0 0,0-1 0,0 1-1,0-1 1,-1 0 0,1 1 0,0-1 0,-1 0 0,1-2 0,0 3 4,0 0 0,-1 0 1,1 0-1,-1 0 0,1 0 0,-1 0 1,0 0-1,0-1 0,1 1 1,-1 0-1,0 0 0,0 0 1,0-1-1,0 1 0,0 0 1,0 0-1,-1 0 0,1 0 0,0-1 1,-1 1-1,1 0 0,0 0 1,-1 0-1,1 0 0,-1 0 1,0 0-1,1 0 0,-1 0 1,0 0-1,-1-1 0,-2 1-3,-1 0 0,0 0-1,1 0 1,-1 0 0,0 1 0,-9 0-1,13 0-60,-1 0 0,0 0 0,0 0 0,0 1-1,0-1 1,0 0 0,1 1 0,-1-1 0,0 1 0,0 0-1,1 0 1,-1 0 0,0-1 0,1 1 0,-1 1-1,1-1 1,-1 0 0,1 0 0,-2 3 0,-2 10-2431</inkml:trace>
+  <inkml:trace contextRef="#ctx0" brushRef="#br0" timeOffset="14726.31">2190 1248 1056,'0'0'7679,"0"-6"-6367,0-15-341,0 16-160,0 8-448,-2 12-81,1 1-1,-2-1 0,-6 22 1,5-21-226,0 0 0,1 1 0,-1 25 0,3-22-170,1-16-114,-1 1 0,1-1 1,-1 0-1,1 1 0,0-1 0,1 1 1,-1-1-1,1 1 0,0-1 0,0 0 1,0 0-1,1 1 0,3 6 0,5-4-3896</inkml:trace>
+  <inkml:trace contextRef="#ctx0" brushRef="#br0" timeOffset="15072.36">2319 1246 3586,'0'0'8163,"0"-30"-7939,0 42-192,-6 9 129,1 6-65,2 0 64,3 0-96,0-1-32,0 1-32,0-4 0,0 0-224,0-7-1345,0-6-4002</inkml:trace>
+  <inkml:trace contextRef="#ctx0" brushRef="#br0" timeOffset="15402.72">2521 1257 7523,'0'0'3378,"-6"4"-3074,3-1-300,0-1-1,0 1 1,0 0-1,0 0 1,0 0-1,1 1 1,0-1 0,0 0-1,0 1 1,0 0-1,0-1 1,0 1-1,1 0 1,0 0-1,0 0 1,0 0 0,0 0-1,1 0 1,0 0-1,-1 0 1,1 0-1,1 0 1,-1 1 0,1-1-1,-1 0 1,3 6-1,-2-9-9,-1 0 1,1 0-1,0 0 0,-1 0 0,1 0 0,0 0 1,0 0-1,0 0 0,-1-1 0,1 1 1,0 0-1,0-1 0,0 1 0,0 0 0,0-1 1,0 0-1,0 1 0,1-1 0,-1 1 0,0-1 1,0 0-1,0 0 0,0 0 0,0 0 0,1 0 1,-1 0-1,0 0 0,0 0 0,0 0 1,0 0-1,0-1 0,1 1 0,-1 0 0,0-1 1,0 1-1,0-1 0,0 1 0,0-1 0,0 0 1,0 1-1,0-1 0,-1 0 0,1 0 1,0 1-1,0-1 0,0 0 0,-1 0 0,1 0 1,-1 0-1,1 0 0,-1 0 0,1 0 0,-1 0 1,1 0-1,-1-1 0,0 1 0,1 0 0,-1-1 1,1-11-25,0 1 1,-1-1 0,0 1-1,-2-16 1,1 25 23,1 0 0,-1 0 0,0 1 0,1-1 0,-1 0 0,-1 0 0,1 1 1,0-1-1,-1 1 0,-2-5 0,3 6-9,0 0-1,0 0 1,-1 0 0,1 1 0,0-1-1,0 0 1,0 1 0,0-1 0,-1 0 0,1 1-1,0 0 1,-1-1 0,1 1 0,0 0 0,-1-1-1,1 1 1,0 0 0,-1 0 0,1 0-1,0 0 1,-1 1 0,1-1 0,0 0 0,-2 1-1,2-1-68,1 0-1,-1 1 0,0-1 0,1 0 1,-1 1-1,0-1 0,1 1 0,-1-1 1,1 1-1,-1-1 0,0 1 0,1-1 1,0 1-1,-1-1 0,1 1 0,-1 0 1,1-1-1,0 1 0,-1 0 0,1-1 1,0 1-1,0 0 0,-1 0 0,1-1 0,0 2 1,-1 10-2029</inkml:trace>
+  <inkml:trace contextRef="#ctx0" brushRef="#br0" timeOffset="15732.28">2649 1259 1985,'0'0'6435,"1"-18"-4578,-3 21-1844,0-1 1,0 1-1,0 0 1,1 0-1,-1 0 1,1 0-1,0 0 1,0 1-1,0-1 1,0 0-1,1 0 1,-1 1-1,1-1 0,0 0 1,0 1-1,0-1 1,1 0-1,-1 1 1,1-1-1,-1 0 1,1 0-1,0 1 1,0-1-1,1 0 1,-1 0-1,1 0 1,-1 0-1,1 0 1,0-1-1,0 1 1,0 0-1,0-1 1,1 0-1,-1 1 1,1-1-1,0 0 1,-1 0-1,1 0 1,0-1-1,0 1 1,0-1-1,0 0 1,0 1-1,1-1 1,-1-1-1,0 1 0,0 0 1,1-1-1,-1 0 1,0 1-1,1-1 1,-1-1-1,0 1 1,6-1-1,-8 0-11,0 1 0,0 0 0,-1 0 0,1 0 0,0-1 0,0 1 0,-1 0 0,1 0 0,0-1 0,-1 1 0,1-1 0,0 1 0,-1-1 0,1 1 0,0-1 0,-1 1 0,1-1 0,-1 0 0,1 1 0,-1-1 0,0 1 0,1-1 0,-1 0 0,0 0 0,1 1 0,-1-1 0,0 0 0,1-1 0,-4-26-5,1 22-2,0 0 0,0 1 1,-1-1-1,1 1 0,-1 0 0,-1-1 0,-4-4 0,4 6-77,0 0 0,0 0 0,-1 0 0,0 1 0,1 0 0,-1 0 0,-7-2 0,-8 0-1524</inkml:trace>
+  <inkml:trace contextRef="#ctx0" brushRef="#br0" timeOffset="16925.16">3588 1069 5282,'0'0'6852,"-8"-18"-6820,7 39 32,-4 8 224,-1 8 0,-2 0-192,1 1-64,3-4-32,3 0-96,1-6-256,0-9-1057,0-5-4001</inkml:trace>
+  <inkml:trace contextRef="#ctx0" brushRef="#br0" timeOffset="17537.6">3764 1073 5346,'0'0'7044,"-14"44"-7012,11-18 0,3 1-32,0-3-64,0-2 64,0-3-897,0-6-1536</inkml:trace>
+  <inkml:trace contextRef="#ctx0" brushRef="#br0" timeOffset="18023.53">3885 1026 7011,'0'0'4802,"8"3"-4615,-6-3-182,0 1 0,1 0 0,-1-1 0,0 1 0,0 0 0,0 1 0,0-1 0,0 0 0,0 0 0,-1 1-1,1-1 1,0 1 0,-1 0 0,1-1 0,-1 1 0,1 0 0,-1 0 0,0 0 0,0 0 0,0 0 0,0 0 0,1 4 0,-1-1-1,-1 0 1,1 0 0,-1 0 0,0 0 0,0 0 0,0 0-1,-1 0 1,0 0 0,0 0 0,0 0 0,-1 0-1,-2 6 1,-21 34 45,20-39-49,1 0-1,0 1 0,0 0 1,1 0-1,0 0 1,0 0-1,-2 8 1,6-14-1,-1 0 0,1-1 0,-1 1 0,1 0 0,-1-1 0,1 1 0,-1 0 0,1-1 0,0 1 0,-1-1 0,1 1 1,0-1-1,0 1 0,-1-1 0,1 0 0,0 1 0,0-1 0,0 0 0,-1 0 0,1 1 0,0-1 0,0 0 0,0 0 0,0 0 1,0 0-1,-1 0 0,1 0 0,0 0 0,0-1 0,0 1 0,0 0 0,1-1 0,33-3-72,-13-3-172,-1-1 0,0-1 0,0 0 0,-1-2 0,0 0 0,-1-2-1,-1 0 1,0 0 0,0-2 0,-2-1 0,16-17 0,-28 29 387,0-1 0,0 0-1,-1 0 1,1 0 0,-1 0 0,-1 0 0,1 0 0,-1-1-1,0 0 1,0 1 0,0-1 0,0-9 0,-11 21 614,4 1-742,0-1-1,1 1 1,-1 0-1,1 0 0,1 0 1,-1 0-1,1 1 1,0-1-1,1 1 0,-2 11 1,3-17-13,0 0 0,1 0 0,-1 1-1,1-1 1,0 0 0,-1 1 0,1-1 0,0 0 0,1 1 0,-1-1 0,0 0 0,1 0 0,-1 1 0,1-1-1,0 0 1,-1 0 0,1 0 0,0 0 0,0 0 0,1 0 0,-1 0 0,0 0 0,1 0 0,-1 0 0,1-1-1,0 1 1,-1 0 0,1-1 0,0 0 0,0 1 0,0-1 0,0 0 0,0 0 0,0 0 0,0 0 0,0 0-1,1-1 1,-1 1 0,4 0 0,-2 0 2,-1-1-1,1 1 1,-1-1-1,0 0 0,1 0 1,-1 0-1,1-1 1,-1 1-1,1-1 1,-1 0-1,1 0 1,-1 0-1,0 0 0,0 0 1,0-1-1,0 0 1,0 1-1,0-1 1,0 0-1,0 0 1,0-1-1,3-4 0,-4 4-1,0-1 0,0 1 0,0-1 0,-1 0 0,0 1-1,1-1 1,-1 0 0,-1 0 0,1 0 0,-1 0-1,1 0 1,-1 0 0,0 0 0,-1 0 0,1 0 0,-1 0-1,1 0 1,-1 0 0,0 0 0,-3-4 0,3 4 1,-1 0 1,0 0-1,-1 0 1,1 0 0,-1 0-1,1 0 1,-1 1-1,0-1 1,-1 1 0,1 0-1,-1 0 1,1 0-1,-1 0 1,0 1 0,0 0-1,0-1 1,0 1 0,0 1-1,-1-1 1,1 1-1,0-1 1,-9 0 0,3 0-103,0 1 1,0 0-1,-1 1 1,1 0-1,0 1 1,0-1-1,0 2 1,0 0-1,-17 5 1,-36 22-2618</inkml:trace>
+</inkml:ink>
+</file>
+
+<file path=word/ink/ink54.xml><?xml version="1.0" encoding="utf-8"?>
+<inkml:ink xmlns:inkml="http://www.w3.org/2003/InkML">
+  <inkml:definitions>
+    <inkml:context xml:id="ctx0">
+      <inkml:inkSource xml:id="inkSrc0">
+        <inkml:traceFormat>
+          <inkml:channel name="X" type="integer" min="-2.14748E9" max="2.14748E9" units="cm"/>
+          <inkml:channel name="Y" type="integer" min="-2.14748E9" max="2.14748E9" units="cm"/>
+          <inkml:channel name="F" type="integer" max="32767" units="dev"/>
+        </inkml:traceFormat>
+        <inkml:channelProperties>
+          <inkml:channelProperty channel="X" name="resolution" value="1000" units="1/cm"/>
+          <inkml:channelProperty channel="Y" name="resolution" value="1000" units="1/cm"/>
+          <inkml:channelProperty channel="F" name="resolution" value="0" units="1/dev"/>
+        </inkml:channelProperties>
+      </inkml:inkSource>
+      <inkml:timestamp xml:id="ts0" timeString="2024-03-21T05:21:40.975"/>
+    </inkml:context>
+    <inkml:brush xml:id="br0">
+      <inkml:brushProperty name="width" value="0.035" units="cm"/>
+      <inkml:brushProperty name="height" value="0.035" units="cm"/>
+      <inkml:brushProperty name="color" value="#E71224"/>
+    </inkml:brush>
+  </inkml:definitions>
+  <inkml:trace contextRef="#ctx0" brushRef="#br0">23 157 2433,'0'0'4231,"-23"-10"-880,31 6-3286,-1 0 0,1 1 0,0 0 0,0 0 0,0 0 0,0 1 1,10-1-1,9-3 65,126-33-76,269-33-1,-412 71-194,31-3 29,-33 5-527,-22 4-929,-164 52-1911,123-38 406</inkml:trace>
+  <inkml:trace contextRef="#ctx0" brushRef="#br0" timeOffset="330.69">77 251 2017,'0'0'4258,"92"6"-3298,-11-27-351,13-2-129,8 0-384,6-2-96,-1 4 0,-11 4-96,-16 6-128,-28 8-865</inkml:trace>
+  <inkml:trace contextRef="#ctx0" brushRef="#br0" timeOffset="12513.99">576 740 3618,'0'0'5213,"-19"-21"-1366,20 20-3829,0-1 1,0 1 0,0 0-1,0-1 1,0 1 0,0 0-1,0 0 1,0 0 0,0 0-1,1 0 1,-1 0 0,0 0-1,1 0 1,-1 0 0,1 0-1,-1 1 1,1-1 0,-1 1-1,1-1 1,0 1 0,-1 0-1,1 0 1,0-1 0,-1 1-1,1 0 1,3 1 0,47-3 229,-50 3-245,-1-1 0,1 1 0,-1 0 0,1-1-1,-1 1 1,1 0 0,-1 0 0,0 0 0,1 0 0,-1 0-1,0 0 1,0 0 0,0 0 0,0 1 0,0-1 0,0 0-1,0 1 1,0-1 0,0 0 0,-1 1 0,1-1 0,-1 1-1,1 0 1,-1-1 0,1 1 0,-1-1 0,0 1 0,0 0-1,0-1 1,0 1 0,0-1 0,0 1 0,-1 2 0,1 4 25,-1 0 0,1 0 0,-1 0 0,-1 0 0,0-1 0,-2 9 1,-3-4-20,1-1 1,-1 1 0,-1-1 0,-14 16 0,15-20-24,1 1 0,-1 0 0,1 0 0,1 0 0,0 1 0,0 0 0,0 0 0,1 0 0,-4 16 0,8-25-2,0 1 0,0-1 0,0 1 1,0-1-1,0 0 0,0 1 0,1-1 0,-1 0 0,0 1 1,0-1-1,0 0 0,1 1 0,-1-1 0,0 0 0,0 1 1,1-1-1,-1 0 0,0 0 0,1 1 0,-1-1 0,0 0 1,1 0-1,-1 0 0,0 1 0,1-1 0,-1 0 0,1 0 1,-1 0-1,0 0 0,1 0 0,-1 0 0,1 0 1,-1 0-1,0 0 0,1 0 0,-1 0 0,1 0 0,-1 0 1,0 0-1,1 0 0,0 0 0,19-4-61,-4-3 112,0-1 0,-1 0-1,0-1 1,23-17-1,32-19-1717,-20 25-3511,-43 19-977</inkml:trace>
+  <inkml:trace contextRef="#ctx0" brushRef="#br0" timeOffset="14081.49">914 489 176,'0'0'5539,"-4"-22"-2119,-20 20-3238,0 2-1,0 1 1,0 1 0,-41 8-1,-96 32 724,105-26-808,39-11-95,-54 15 61,-92 14 0,162-34-66,1 1 0,-1 0 0,0-1 1,0 1-1,0 0 0,1 0 0,-1-1 0,0 1 0,1 0 0,-1 0 0,1 0 1,-1 0-1,1 0 0,-1 0 0,1 0 0,0 0 0,0 0 0,-1 0 0,1 0 1,0 0-1,0 0 0,0 0 0,0 2 0,-1 32 47,0-29-30,18 306 433,0-41-18,-17-265-430,0-1 0,0 1 1,0 0-1,1-1 1,0 1-1,0-1 1,0 1-1,1-1 1,2 8-1,-2-11 0,-1 0 1,1 0-1,0 0 0,0 0 0,0-1 0,0 1 0,0 0 0,0-1 0,0 0 0,1 1 0,-1-1 0,0 0 0,1 0 0,-1 0 0,1-1 0,-1 1 0,1 0 1,-1-1-1,1 0 0,0 0 0,-1 0 0,5 0 0,28-1 0,0-2 0,0-2 0,-1-1 0,1-2 0,45-16 0,-31 9 1,81-13 1,-99 24-1,13-1 2,0-2-1,80-23 1,-121 28 24,1 0 0,0 0 0,-1-1 0,1 1 1,-1-1-1,0 0 0,0 0 0,0 0 0,0 0 0,-1 0 1,1-1-1,-1 1 0,0-1 0,0 0 0,0 1 0,0-1 1,-1 0-1,1 0 0,-1 0 0,1-7 0,2-13 56,0 0-1,0-35 0,-2 24 156,24-512 1374,-26 546-1440,-116 10 608,-31 26-1969,44-16-2817</inkml:trace>
+</inkml:ink>
+</file>
+
+<file path=word/ink/ink55.xml><?xml version="1.0" encoding="utf-8"?>
+<inkml:ink xmlns:inkml="http://www.w3.org/2003/InkML">
+  <inkml:definitions>
+    <inkml:context xml:id="ctx0">
+      <inkml:inkSource xml:id="inkSrc0">
+        <inkml:traceFormat>
+          <inkml:channel name="X" type="integer" min="-2.14748E9" max="2.14748E9" units="cm"/>
+          <inkml:channel name="Y" type="integer" min="-2.14748E9" max="2.14748E9" units="cm"/>
+          <inkml:channel name="F" type="integer" max="32767" units="dev"/>
+        </inkml:traceFormat>
+        <inkml:channelProperties>
+          <inkml:channelProperty channel="X" name="resolution" value="1000" units="1/cm"/>
+          <inkml:channelProperty channel="Y" name="resolution" value="1000" units="1/cm"/>
+          <inkml:channelProperty channel="F" name="resolution" value="0" units="1/dev"/>
+        </inkml:channelProperties>
+      </inkml:inkSource>
+      <inkml:timestamp xml:id="ts0" timeString="2024-03-21T05:23:36.597"/>
+    </inkml:context>
+    <inkml:brush xml:id="br0">
+      <inkml:brushProperty name="width" value="0.05" units="cm"/>
+      <inkml:brushProperty name="height" value="0.05" units="cm"/>
+    </inkml:brush>
+  </inkml:definitions>
+  <inkml:trace contextRef="#ctx0" brushRef="#br0">3507 1170 2209,'0'0'5234,"-7"0"-4727,-36-4 256,42 4-757,1 0 0,0 0-1,0 0 1,-1 1 0,1-1-1,0 0 1,0 0 0,0 0-1,-1 0 1,1 0-1,0 1 1,0-1 0,0 0-1,-1 0 1,1 0 0,0 1-1,0-1 1,0 0 0,0 0-1,0 1 1,0-1 0,-1 0-1,1 0 1,0 1 0,0-1-1,0 0 1,0 0 0,0 1-1,0-1 1,0 0-1,0 0 1,0 1 0,0-1-1,0 0 1,0 0 0,0 1-1,1-1 1,-1 0 0,0 0-1,0 1 1,0-1 0,0 1 9,1-1 1,-1 0 0,0 0-1,0 0 1,0 1-1,0-1 1,0 0 0,0 1-1,0-1 1,0 0 0,1 0-1,-1 1 1,0-1 0,0 0-1,0 1 1,0-1-1,-1 0 1,1 0 0,0 1-1,0-1 1,0 0 0,0 0-1,0 1 1,0-1-1,0 0 1,0 0 0,0 1-1,-1-1 1,1 0 0,0 0-1,0 1 1,0-1 0,-1 0-1,1 0 1,0 0-1,0 1 1,0-1 0,-1 0-1,1 0 1,0 0 0,0 0-1,-1 0 1,1 0 0,0 0-1,-1 1 1,1-1-1,0 0 1,0 0 0,-1 0-1,1 0 1,0 0 0,-1 0-1,1 0 1,0 0 0,0-1-1,-1 1 1,1 0-1,0 0 1,0 0 0,-1 0-1,1 0 1,0 0 0,-1-1-1,1 2 16,-1 0-1,0 0 1,1 1 0,-1-1-1,1 0 1,-1 0 0,1 0-1,-1 0 1,1 0 0,0 1-1,0-1 1,-1 0-1,1 0 1,0 1 0,0-1-1,0 0 1,1 0 0,-1 0-1,0 2 1,0-1 34,1 4-22,-1 1 0,1-1 0,1 0 0,-1 0 0,1 0 0,0 0 0,0-1 0,0 1 0,1 0 0,0-1 0,0 0 1,1 0-1,-1 0 0,1 0 0,7 6 0,6 6-205,1-1 1,33 22 0,-40-30-167</inkml:trace>
+  <inkml:trace contextRef="#ctx0" brushRef="#br0" timeOffset="376.49">3557 1201 3137,'0'0'6884,"-87"104"-6884,58-59-64,-8-2-1953</inkml:trace>
+  <inkml:trace contextRef="#ctx0" brushRef="#br0" timeOffset="-12982.84">1327 3327 912,'0'0'7246,"-1"4"-4308,-12 21-2498,8-19-383,0 1 0,0-1 0,1 1 0,0 0-1,0 1 1,1-1 0,0 1 0,-3 10 0,5-17-54,1 1 0,0 0 0,-1-1 1,1 1-1,0 0 0,0-1 0,0 1 0,0 0 0,0-1 0,1 1 0,-1 0 1,0-1-1,1 1 0,0 0 0,-1-1 0,1 1 0,0-1 0,-1 1 1,1-1-1,0 1 0,0-1 0,0 0 0,0 1 0,1-1 0,-1 0 1,0 0-1,0 0 0,1 0 0,-1 0 0,1 0 0,-1 0 0,1 0 0,-1-1 1,1 1-1,-1-1 0,1 1 0,0-1 0,-1 1 0,1-1 0,0 0 1,-1 0-1,1 0 0,0 0 0,-1 0 0,3 0 0,85-2 449,-44-8-1668,-41 8 483,0 1 1,0-1-1,0 0 1,0 0-1,-1 0 1,1-1-1,5-5 1,-3 0-4788</inkml:trace>
+  <inkml:trace contextRef="#ctx0" brushRef="#br0" timeOffset="-12196.87">1415 3405 208,'0'0'4760,"-17"-5"-1068,24 1-3557,1 1 0,0 0 0,-1 1 0,1-1 0,9 0 0,11-4-11,334-120 1007,-332 118-1114,-1-1 0,53-28-1,-73 34 29,0-1 0,-1-1 0,1 0 0,-1 0 0,0 0 0,-1-1 0,1 0 0,-2-1 0,1 1 0,-1-1 0,0-1 0,9-15 0,-12 15 22,-1 1 0,0-1 1,-1 0-1,1 0 0,-2 0 0,1 0 0,-1 0 1,0 0-1,-1 0 0,0 0 0,-1 1 1,0-1-1,0 0 0,-1 1 0,0-1 1,0 1-1,-1 0 0,0 0 0,-6-8 0,-1 3-64,0 0-1,-1 1 1,0 0-1,-1 1 1,-1 1-1,0 0 1,-17-9-1,-111-48 123,2 3-28,124 55-104,1-1 0,0 0 0,0-1 0,1-1 0,1 0 0,-18-20 0,20 16-31,0 0-1,1-1 1,1 0 0,0 0 0,2-1 0,0 0 0,0 0 0,2 0 0,1-1 0,0 0 0,1 0 0,-1-35 0,4-17 77,3-1 1,14-77 0,-12 110 111,-5 38-375,0-1-1,0 0 0,-1 0 1,1 0-1,0 0 0,-1 0 0,1 0 1,-1 1-1,1-1 0,-1 0 1,0 0-1,0 1 0,0-1 0,0 1 1,0-1-1,0 1 0,-3-3 1,0-2-2497</inkml:trace>
+  <inkml:trace contextRef="#ctx0" brushRef="#br0" timeOffset="-11835.88">1406 1973 2017,'0'0'3319,"-3"4"-11,13-10-3205,0 0 0,1 1 0,0 0 1,-1 1-1,1 0 0,1 1 0,-1 0 0,1 0 0,-1 2 1,1-1-1,19 1 0,-28 2-120,0-1 0,-1 1 0,1-1 0,0 1 0,-1 0 0,1 0 0,0 1 0,-1-1 0,1 0 0,-1 1 1,0-1-1,1 1 0,-1 0 0,0 0 0,0 0 0,0 0 0,1 3 0,28 44-1009,-22-33 212,13 23-4650</inkml:trace>
+  <inkml:trace contextRef="#ctx0" brushRef="#br0" timeOffset="-21660.76">803 3182 4418,'0'0'3100,"-11"16"-2422,-35 54-22,42-63-544,0 0 0,1 0 0,0 0 0,1 0 0,-1 0 1,1 0-1,1 1 0,-1-1 0,1 1 0,1 0 0,-1-1 0,1 1 0,1-1 0,-1 1 0,1 0 0,1-1 0,-1 1 1,4 9-1,-3-14-87,-1 1 0,1 0 1,0-1-1,0 1 0,0-1 1,0 0-1,1 0 1,-1 1-1,1-2 0,0 1 1,0 0-1,0-1 0,0 1 1,1-1-1,-1 0 0,1 0 1,-1 0-1,1 0 1,-1-1-1,1 1 0,0-1 1,0 0-1,0 0 0,0-1 1,0 1-1,0-1 1,0 0-1,0 0 0,0 0 1,0 0-1,0-1 0,5-1 1,-7 1-12,0 1 0,-1-1 0,1 0 0,0 1-1,-1-1 1,1 0 0,-1 0 0,1 0 0,-1-1 0,0 1 0,1 0 0,-1 0 0,0-1 0,0 1 0,0-1 0,0 1 0,0-1 0,0 1 0,0-1 0,0 0 0,-1 1-1,1-1 1,0 0 0,-1 0 0,0 0 0,1 1 0,-1-1 0,0 0 0,0 0 0,-1-3 0,2 3-8,-2-1 1,1 1-1,0-1 1,0 1-1,-1-1 1,1 1-1,-1 0 1,0-1-1,0 1 1,0 0-1,0 0 1,0-1-1,0 1 1,0 0-1,-1 0 1,1 0-1,-1 1 1,0-1-1,1 0 1,-1 0-1,0 1 1,-3-2-1,-3 0 3,0 0 0,0 1 0,0 0 0,-1 1 0,1 0-1,0 0 1,-1 1 0,1 0 0,-10 1 0,12-1-374,0 1 1,0 0 0,0 0 0,-1 0-1,1 1 1,0 0 0,1 0-1,-1 1 1,0-1 0,1 1-1,-1 1 1,-7 5 0,5 2-5916</inkml:trace>
+  <inkml:trace contextRef="#ctx0" brushRef="#br0" timeOffset="-20817.37">1105 3054 2273,'0'0'5597,"-17"-4"-4738,-11-3-600,0 1 0,0 2 0,-40-1-1,7 5-175,1 3-1,-1 2 0,1 3 1,1 3-1,0 2 0,-61 23 1,118-36-80,0 1 0,0 0 1,0 0-1,1 0 0,-1 0 0,0 1 1,1-1-1,-1 0 0,1 1 0,0-1 1,-1 1-1,1-1 0,0 1 0,0 0 1,0-1-1,0 1 0,0 0 0,0 0 1,0 0-1,1 0 0,-1 0 0,1 0 1,-1 0-1,1 0 0,0 0 0,0 0 1,0 0-1,0 0 0,0 0 0,1 3 1,1 9 44,0 0-1,2-1 1,7 23 0,1 5 44,-5 19 186,-2-1 1,-6 104-1,-1-58-153,1-82-125,0-15-2,1-1 0,0 1 0,0-1 0,1 0 1,-1 1-1,3 7 0,-2-13-5,0-1 0,-1 1 0,1-1 0,0 1 1,0 0-1,0-1 0,0 0 0,0 1 0,0-1 0,1 1 1,-1-1-1,0 0 0,1 0 0,-1 0 0,1 0 0,-1 0 0,1 0 1,0 0-1,-1-1 0,1 1 0,0 0 0,-1-1 0,1 0 1,0 1-1,0-1 0,-1 0 0,1 0 0,0 0 0,3 0 1,128-6-16,182-33 0,-148 16 66,-166 21-1,0 0 1,-1 0 0,1 0 0,0 0-1,-1 0 1,0 0 0,1 0 0,-1 0 0,0 0-1,0 0 1,0 0 0,0 0 0,0 0 0,-1-3-1,1-2-6,2-131 81,-4-140 90,1 267-315,0 1-1,0-1 1,-1 1 0,0-1 0,-1 1 0,0 0 0,-1 0-1,0 0 1,-1 1 0,0-1 0,-8-12 0,7 17-2673</inkml:trace>
+  <inkml:trace contextRef="#ctx0" brushRef="#br0" timeOffset="-17738.6">464 1510 1185,'0'0'3105,"-8"-18"4237,9 24-7308,1-1 0,1 1-1,-1 0 1,1-1 0,0 1 0,0-1 0,0 0 0,1 0-1,0 0 1,0-1 0,0 1 0,5 3 0,3 6 22,5 5-108,2 5-268,2-1-1,0-1 1,32 25-1,-52-46-642,0-14-7075</inkml:trace>
+  <inkml:trace contextRef="#ctx0" brushRef="#br0" timeOffset="-17377.68">624 1507 1121,'0'0'10084,"-102"94"-9796,71-16-256,5 2-32,1-2-128,-1-6-2273</inkml:trace>
+  <inkml:trace contextRef="#ctx0" brushRef="#br0" timeOffset="-14522.83">285 1970 2785,'0'0'4637,"-12"-24"-763,10 25-3830,-1-1 0,1 1 0,-1 0 1,1-1-1,-1 1 0,1 0 0,0 1 1,-1-1-1,1 0 0,0 1 0,0-1 0,0 1 1,0 0-1,-2 2 0,-29 33-9,19-20 3,10-14-49,-1 1-1,1 0 1,1 0-1,-1 1 1,1-1-1,-1 1 1,1 0-1,0 0 1,1 0-1,-1 0 1,1 1-1,0-1 0,1 0 1,-1 1-1,1-1 1,0 1-1,0 0 1,1 6-1,0-12-12,1 1-1,-1 0 0,0 0 1,1-1-1,-1 1 0,1-1 0,0 1 1,-1 0-1,1-1 0,-1 1 0,1-1 1,0 1-1,-1-1 0,1 0 1,0 1-1,0-1 0,-1 0 0,1 1 1,0-1-1,0 0 0,0 0 0,-1 0 1,1 0-1,1 1 0,32 2-1255,-5 1-1096,-15 3-89,-11-7 16</inkml:trace>
+  <inkml:trace contextRef="#ctx0" brushRef="#br0" timeOffset="-13642.32">188 2081 48,'0'0'6808,"-3"-5"-5975,-13-21-54,40 26-128,-4 1-448,1 1 1,-1 1 0,1 0-1,-1 2 1,0 0-1,28 12 1,-35-12-170,0 0 0,0 2 0,0 0-1,-1 0 1,0 1 0,-1 0 0,0 1 0,0 1 0,-1 0 0,12 13 0,-18-15-23,1 0 0,-1 0 0,0 0 0,-1 0 0,0 0 0,0 1 0,-1 0 0,0-1 0,0 1 0,-1 0-1,0 0 1,-1 0 0,0 0 0,0 0 0,-1 0 0,0 0 0,-1 0 0,-2 9 0,-4 8 24,0 1 1,-2-1-1,-1-1 0,-21 38 0,-7-3-42,-2-2-1,-73 80 0,9-12-6,104-126 13,-30 40-14,-48 79-1,71-104-6,1 0 1,0 0 0,1 1-1,1 0 1,0 0 0,1 0-1,1 0 1,1 1 0,-1 26-1,3-41 16,0 0 0,0 1 0,1-1 0,-1 0 0,1 0 0,-1 1 0,1-1 0,0 0 0,0 0-1,0 0 1,0 0 0,0 0 0,0 0 0,1 0 0,-1 0 0,0-1 0,1 1 0,0 0 0,3 2 0,0-1 5,0 0 1,0 0-1,1 0 1,-1-1 0,1 0-1,-1 0 1,11 2-1,7 0 62,1-1-1,45 0 1,-68-3-59,163 0 190,-163 0-243,-1 0 0,1 0 0,-1 0 0,1 0 0,-1 0 0,1 1 0,-1-1 0,1 0 0,-1 0 0,1 0 0,-1 0 1,1 0-1,-1-1 0,0 1 0,1 0 0,-1 0 0,1 0 0,-1 0 0,1 0 0,-1-1 0,1 1 0,-1 0 0,0 0 0,1-1 0,-1 1 0,1 0 0,-1-1 0,0 1 0,1 0 0,-1-1 0,0 1 0,0-1 0,1 1 0,-1 0 0,0-1 0,0 1 0,1-1 0,-1 1 0,0-1 0,0 1 0,0-1 0,0 1 0,0-1 0,0 1 0,0-1 0,0 1 1,0 0-1,0-1 0,0 1 0,0-1 0,0 1 0,0-1 0,0 1 0,-1-1 0,1 1 0,-1-1 0,1-1-76,-1 1 0,0 0 0,1 0 0,-1 0 0,0 0 0,0 0 0,0 0 1,0 0-1,0 1 0,0-1 0,0 0 0,-1 0 0,1 1 0,0-1 0,0 1 0,0-1 0,-1 1 0,1-1 0,0 1 1,-3 0-1,6 0 525,0 1 1,0 0 0,-1 0 0,1 0 0,-1 0-1,1 0 1,-1 1 0,1-1 0,-1 0 0,1 1-1,-1-1 1,2 4 0,-2-4-380,1 2 0,-1-1 0,1 0 1,-1 0-1,0 0 0,0 1 0,0-1 0,0 0 0,0 1 1,0-1-1,-1 1 0,1-1 0,-1 1 0,0-1 0,0 1 1,0-1-1,0 1 0,0 0 0,0-1 0,-1 1 0,1-1 1,-1 1-1,0-1 0,1 0 0,-4 5 0,-18 21-414,-8 3-1659</inkml:trace>
+  <inkml:trace contextRef="#ctx0" brushRef="#br0" timeOffset="-12982.84">1327 3326 912,'0'0'7246,"-1"4"-4308,-12 21-2498,8-19-383,0 1 0,0-1 0,1 1 0,0 0-1,0 1 1,1-1 0,0 1 0,-3 10 0,5-17-54,1 1 0,0 0 0,-1-1 1,1 1-1,0 0 0,0-1 0,0 1 0,0 0 0,0-1 0,1 1 0,-1 0 1,0-1-1,1 1 0,0 0 0,-1-1 0,1 1 0,0-1 0,-1 1 1,1-1-1,0 1 0,0-1 0,0 0 0,0 1 0,1-1 0,-1 0 1,0 0-1,0 0 0,1 0 0,-1 0 0,1 0 0,-1 0 0,1 0 0,-1-1 1,1 1-1,-1-1 0,1 1 0,0-1 0,-1 1 0,1-1 0,0 0 1,-1 0-1,1 0 0,0 0 0,-1 0 0,3 0 0,85-2 449,-44-8-1668,-41 8 483,0 1 1,0-1-1,0 0 1,0 0-1,-1 0 1,1-1-1,5-5 1,-3 0-4788</inkml:trace>
+  <inkml:trace contextRef="#ctx0" brushRef="#br0" timeOffset="-12196.87">1415 3405 208,'0'0'4760,"-17"-5"-1068,24 1-3557,1 1 0,0 0 0,-1 1 0,1-1 0,9 0 0,11-4-11,334-120 1007,-332 118-1114,-1-1 0,53-28-1,-73 34 29,0-1 0,-1-1 0,1 0 0,-1 0 0,0 0 0,-1-1 0,1 0 0,-2-1 0,1 1 0,-1-1 0,0-1 0,9-15 0,-12 15 22,-1 1 0,0-1 1,-1 0-1,1 0 0,-2 0 0,1 0 0,-1 0 1,0 0-1,-1 0 0,0 0 0,-1 1 1,0-1-1,0 0 0,-1 1 0,0-1 1,0 1-1,-1 0 0,0 0 0,-6-8 0,-1 3-64,0 0-1,-1 1 1,0 0-1,-1 1 1,-1 1-1,0 0 1,-17-9-1,-111-48 123,2 3-28,124 55-104,1-1 0,0 0 0,0-1 0,1-1 0,1 0 0,-18-20 0,20 16-31,0 0-1,1-1 1,1 0 0,0 0 0,2-1 0,0 0 0,0 0 0,2 0 0,1-1 0,0 0 0,1 0 0,-1-35 0,4-17 77,3-1 1,14-77 0,-12 110 111,-5 38-375,0-1-1,0 0 0,-1 0 1,1 0-1,0 0 0,-1 0 0,1 0 1,-1 1-1,1-1 0,-1 0 1,0 0-1,0 1 0,0-1 0,0 1 1,0-1-1,0 1 0,-3-3 1,0-2-2497</inkml:trace>
+  <inkml:trace contextRef="#ctx0" brushRef="#br0" timeOffset="-11835.88">1405 1973 2017,'0'0'3319,"-3"4"-11,13-10-3205,0 0 0,1 1 0,0 0 1,-1 1-1,1 0 0,1 1 0,-1 0 0,1 0 0,-1 2 1,1-1-1,19 1 0,-28 2-120,0-1 0,-1 1 0,1-1 0,0 1 0,-1 0 0,1 0 0,0 1 0,-1-1 0,1 0 0,-1 1 1,0-1-1,1 1 0,-1 0 0,0 0 0,0 0 0,0 0 0,1 3 0,28 44-1009,-22-33 212,13 23-4650</inkml:trace>
+  <inkml:trace contextRef="#ctx0" brushRef="#br0" timeOffset="-815.31">1972 1384 1008,'0'0'4557,"-1"1"-4432,1-1-1,-1 0 0,0 0 1,1 1-1,-1-1 1,1 0-1,-1 1 1,0-1-1,1 0 0,-1 1 1,1-1-1,-1 1 1,1-1-1,0 1 1,-1-1-1,1 1 0,-1 0 1,1-1-1,0 1 1,-1-1-1,1 2 0,-1 2-86,-1 37 101,2-41-121,0 1-1,0 0 1,0-1 0,0 1-1,0 0 1,0 0-1,0-1 1,0 1 0,0 0-1,1-1 1,-1 1-1,0 0 1,0-1 0,1 1-1,-1-1 1,0 1-1,1 0 1,-1-1 0,1 1-1,-1-1 1,1 1-1,-1-1 1,1 1 0,-1-1-1,1 0 1,-1 1-1,1-1 1,0 0-1,-1 1 1,1-1 0,-1 0-1,1 0 1,0 1-1,-1-1 1,1 0 0,0 0-1,-1 0 1,1 0-1,0 0 1,0 0 0,-1 0-1,1 0 1,0 0-1,-1 0 1,1-1 0,0 1-1,-1 0 1,1 0-1,0-1 1,0 0-7,0 1 0,0-1 0,0 0 0,0 0 0,0 1 0,-1-1 0,1 0 0,0 0 0,-1 0 0,1 0 1,-1 0-1,1 0 0,-1 0 0,1 0 0,-1 0 0,0 0 0,1 0 0,-1 0 0,0-1 0,0 1 0,0-2 0,1-29 194,-2 23-184,1 9-21,0-1 0,0 1 0,0-1 0,0 1 0,0 0-1,0-1 1,-1 1 0,1 0 0,0-1 0,0 1-1,0-1 1,-1 1 0,1 0 0,0-1 0,-1 1 0,1 0-1,0 0 1,-1-1 0,1 1 0,0 0 0,-1 0-1,1 0 1,0-1 0,-1 1 0,1 0 0,-1 0-1,1 0 1,0 0 0,-1 0 0,1 0 0,-1 0 0,1 0-1,-1 0 1,1 0 0,0 0 0,-1 0 0,1 0-1,-1 0 1,1 0 0,-1 0 0,1 0 0,0 1-1,-1-1 1,1 0 0,0 0 0,-1 0 0,1 1 0,0-1-1,-1 1 1,-20 11-17,19-9 12,-1 0 1,1 0-1,0 0 1,0 1 0,0-1-1,0 0 1,0 1-1,1 0 1,-1-1-1,1 1 1,0 0-1,0 0 1,1-1 0,-1 1-1,1 0 1,0 0-1,0 7 1,0-11 7,1 1 0,-1-1 0,0 1 0,1-1 0,-1 1 0,1-1 0,-1 1 0,1-1 0,-1 0-1,1 1 1,-1-1 0,1 0 0,-1 1 0,1-1 0,-1 0 0,1 0 0,-1 0 0,1 1 0,-1-1 0,1 0 0,0 0 0,-1 0 0,1 0 0,-1 0 0,1 0 0,0 0 0,-1 0 0,1 0 0,-1 0 0,1 0 0,0-1 0,-1 1 0,1 0 0,-1 0 0,1-1 0,-1 1 0,1 0 0,-1 0 0,1-1 0,-1 1 0,1-1 0,0 0 0,19-17 333,-17-22 48,-3 40-384,0 0 0,0 0 0,0-1 0,0 1-1,0 0 1,0 0 0,0 0 0,0-1 0,0 1-1,0 0 1,0 0 0,0-1 0,0 1 0,0 0 0,0 0-1,0 0 1,-1-1 0,1 1 0,0 0 0,0 0 0,0 0-1,0 0 1,0-1 0,-1 1 0,1 0 0,0 0 0,0 0-1,0 0 1,0 0 0,-1-1 0,1 1 0,0 0 0,0 0-1,0 0 1,-1 0 0,1 0 0,0 0 0,0 0 0,-1 0-1,1 0 1,0 0 0,0 0 0,0 0 0,-1 0 0,1 0-1,0 0 1,0 0 0,-1 0 0,1 0 0,0 0 0,0 0-1,0 0 1,-1 1 0,1-1 0,0 0 0,0 0 0,0 0-1,-1 0 1,1 0 0,0 1 0,0-1 0,0 0 0,0 0-1,-1 0 1,-9 10-80,7-5-102,0 0-1,1 1 0,0-1 0,0 1 1,0-1-1,1 1 0,-1 7 0,0 17-2815</inkml:trace>
+  <inkml:trace contextRef="#ctx0" brushRef="#br0" timeOffset="878.27">1968 1410 592,'0'0'7860,"-1"0"-7837,1 0 1,-1 0-1,0 0 1,1 0-1,-1 1 0,0-1 1,1 0-1,-1 0 1,0 1-1,1-1 1,-1 1-1,1-1 0,-1 0 1,0 1-1,1-1 1,-1 1-1,1-1 1,-1 1-1,1-1 0,0 1 1,-1 0-1,0 0 1,1 2 19,0-1-1,-1 1 1,1-1 0,0 1 0,0-1 0,1 1-1,-1-1 1,1 1 0,-1-1 0,1 0 0,0 1-1,-1-1 1,1 0 0,1 1 0,-1-1-1,0 0 1,0 0 0,1 0 0,-1 0 0,1 0-1,0 0 1,1 1 0,42 43 461,-28-34-524,-8-15-214,-7-28-221,-3 16 508,1 6-100,1 2 42,-1-1-1,0 1 1,-1-1 0,0 1-1,0-1 1,-3-9 0,3 16 6,1 0 1,0 0-1,-1 1 1,1-1-1,-1 0 1,1 0-1,-1 1 1,1-1-1,-1 0 1,1 1-1,-1-1 0,0 1 1,1-1-1,-1 1 1,0-1-1,1 1 1,-1-1-1,0 1 1,0-1-1,0 1 1,1 0-1,-1 0 1,0-1-1,-2 1 1,1 0-5,0 1 1,-1-1 0,1 1-1,-1 0 1,1-1 0,0 1-1,0 0 1,-1 0 0,1 1-1,0-1 1,0 0 0,0 1-1,-3 2 1,-9 10-79,0 0 0,1 1 0,0 0 0,-19 33 0,5-6-1381</inkml:trace>
+  <inkml:trace contextRef="#ctx0" brushRef="#br0" timeOffset="1726.81">1661 1206 816,'0'0'5213,"10"-16"-1200,-15 22-3969,1 0 1,-1 1-1,2 0 0,-1 0 1,1 0-1,0 1 0,0-1 1,1 1-1,0 0 0,1-1 1,-1 1-1,1 0 1,1 0-1,0 0 0,1 13 1,0-19-45,-1-1 0,1 1 1,0-1-1,0 1 1,0-1-1,0 1 0,0-1 1,0 0-1,0 0 1,1 0-1,-1 1 0,0-1 1,1 0-1,-1-1 1,1 1-1,-1 0 0,1 0 1,-1 0-1,1-1 1,0 1-1,-1-1 0,1 0 1,0 1-1,-1-1 1,3 0-1,50 2-60,-43-2 3,-5 1-341,0-1 0,0-1 0,0 1 0,0-1 0,0 0 0,11-4 1,6-7-4069</inkml:trace>
+  <inkml:trace contextRef="#ctx0" brushRef="#br0" timeOffset="2590.61">1680 1264 304,'0'0'3821,"0"9"-1963,0-4-5288</inkml:trace>
+  <inkml:trace contextRef="#ctx0" brushRef="#br0" timeOffset="6827.32">1675 1306 1377,'0'0'4017,"4"-23"-1578,56-79-1419,21-43-530,-61 94-404,-3 0 0,19-93 0,-24 89-63,2 1-1,32-79 0,-33 104-31,1 0-1,2 1 1,1 0-1,1 1 0,1 1 1,1 1-1,1 1 1,2 1-1,30-26 0,-7 13 61,0 2-1,2 2 0,89-44 1,-104 62-21,0 0 0,2 2 0,-1 2 1,1 1-1,0 2 0,1 1 0,42-1 0,-14 5 61,1 2 0,119 16 0,-156-10-80,0 0 1,-1 1-1,0 2 0,-1 1 0,0 1 0,0 1 0,-1 1 0,-1 2 0,26 19 0,-7 0 41,53 54-1,-77-69-32,-2 1 0,0 1 0,-1 1 0,25 44 0,-31-46 53,-2 1 0,0-1 0,-1 1 0,-1 1 0,-1-1 0,-1 1 0,-1 0 0,-1 0 0,-1 0 0,0 0 0,-4 28 0,0-44 149,0 1-3147</inkml:trace>
+  <inkml:trace contextRef="#ctx0" brushRef="#br0" timeOffset="7188.22">3577 695 2945,'0'0'5272,"0"4"-4888,-1-2-336,1-1-1,0 1 0,0 0 1,0-1-1,0 1 0,0 0 0,0-1 1,0 1-1,0 0 0,1-1 1,-1 1-1,1-1 0,-1 1 1,1 0-1,-1-1 0,1 1 1,0-1-1,0 1 0,0-1 1,0 0-1,0 1 0,0-1 1,0 0-1,2 1 0,1 1 47,0 0 0,0-1 1,0 0-1,0 0 0,0 0 0,1-1 0,-1 1 0,9 1 1,7-1 103,0 0 0,1 0 0,24-3 0,-40 1-116,0-1-1,0 1 1,0-1 0,0 0 0,0 0 0,8-4-1,-12 5-141,0-1-1,1 0 1,-1 1-1,0-1 1,0 0-1,1 0 1,-1 0-1,0 0 1,0 0-1,0 0 1,0 0-1,0-1 0,0 1 1,-1 0-1,1 0 1,0-1-1,-1 1 1,1 0-1,-1-1 1,1 1-1,-1-1 1,1 1-1,-1-1 1,0 1-1,0-1 1,0-1-1,0-5-4122</inkml:trace>
+</inkml:ink>
+</file>
+
+<file path=word/ink/ink56.xml><?xml version="1.0" encoding="utf-8"?>
+<inkml:ink xmlns:inkml="http://www.w3.org/2003/InkML">
+  <inkml:definitions>
+    <inkml:context xml:id="ctx0">
+      <inkml:inkSource xml:id="inkSrc0">
+        <inkml:traceFormat>
+          <inkml:channel name="X" type="integer" min="-2.14748E9" max="2.14748E9" units="cm"/>
+          <inkml:channel name="Y" type="integer" min="-2.14748E9" max="2.14748E9" units="cm"/>
+          <inkml:channel name="F" type="integer" max="32767" units="dev"/>
+        </inkml:traceFormat>
+        <inkml:channelProperties>
+          <inkml:channelProperty channel="X" name="resolution" value="1000" units="1/cm"/>
+          <inkml:channelProperty channel="Y" name="resolution" value="1000" units="1/cm"/>
+          <inkml:channelProperty channel="F" name="resolution" value="0" units="1/dev"/>
+        </inkml:channelProperties>
+      </inkml:inkSource>
+      <inkml:timestamp xml:id="ts0" timeString="2024-03-21T05:22:19.754"/>
+    </inkml:context>
+    <inkml:brush xml:id="br0">
+      <inkml:brushProperty name="width" value="0.035" units="cm"/>
+      <inkml:brushProperty name="height" value="0.035" units="cm"/>
+      <inkml:brushProperty name="color" value="#E71224"/>
+    </inkml:brush>
+  </inkml:definitions>
+  <inkml:trace contextRef="#ctx0" brushRef="#br0">27 133 2881,'0'0'2844,"6"-31"1334,-6 37-4121,-1 1-1,0 0 0,-1-1 1,0 1-1,0-1 0,0 0 1,-4 9-1,3-10-43,1 0 0,-1 0 0,2 0 1,-1 0-1,0 0 0,1 0 0,0 1 0,0-1 0,1 1 1,0-1-1,-1 1 0,2-1 0,0 7 0,0-9-11,0-1 0,0 0-1,0 0 1,1 0 0,-1-1 0,0 1-1,1 0 1,0 0 0,-1-1 0,1 1 0,0-1-1,0 1 1,0-1 0,0 0 0,0 0-1,0 0 1,0 0 0,0 0 0,0 0-1,0-1 1,1 1 0,-1-1 0,0 1-1,3-1 1,62 4-219,-59-4 118,17 0-1016,-5 0-2145</inkml:trace>
+  <inkml:trace contextRef="#ctx0" brushRef="#br0" timeOffset="503.88">46 215 3746,'0'0'5474,"20"-7"-5271,117-31 117,154-21 0,-266 56-409,-18 3-43,-1 0 1,1-1-1,-1 0 0,0 0 0,10-4 0,-14 1-344,-1 0 0,0-1 1,0 0-1,-1 1 0,1-1 1,-1 1-1,0-1 0,-1-9 0,0 8-220,-3-8-499,-11-9 4218,8 17 637,17 26-2137,1 0-1008,-1-1 1,12 35 0,-19-48-718,-1 0 1,0 0-1,-1 1 0,0-1 1,0 1-1,0-1 1,-1 1-1,0 0 0,0-1 1,-1 1-1,1-1 1,-2 1-1,-2 9 1,-19 19-7371</inkml:trace>
+</inkml:ink>
+</file>
+
+<file path=word/ink/ink57.xml><?xml version="1.0" encoding="utf-8"?>
+<inkml:ink xmlns:inkml="http://www.w3.org/2003/InkML">
+  <inkml:definitions>
+    <inkml:context xml:id="ctx0">
+      <inkml:inkSource xml:id="inkSrc0">
+        <inkml:traceFormat>
+          <inkml:channel name="X" type="integer" min="-2.14748E9" max="2.14748E9" units="cm"/>
+          <inkml:channel name="Y" type="integer" min="-2.14748E9" max="2.14748E9" units="cm"/>
+          <inkml:channel name="F" type="integer" max="32767" units="dev"/>
+        </inkml:traceFormat>
+        <inkml:channelProperties>
+          <inkml:channelProperty channel="X" name="resolution" value="1000" units="1/cm"/>
+          <inkml:channelProperty channel="Y" name="resolution" value="1000" units="1/cm"/>
+          <inkml:channelProperty channel="F" name="resolution" value="0" units="1/dev"/>
+        </inkml:channelProperties>
+      </inkml:inkSource>
+      <inkml:timestamp xml:id="ts0" timeString="2024-03-21T05:22:05.091"/>
+    </inkml:context>
+    <inkml:brush xml:id="br0">
+      <inkml:brushProperty name="width" value="0.035" units="cm"/>
+      <inkml:brushProperty name="height" value="0.035" units="cm"/>
+      <inkml:brushProperty name="color" value="#E71224"/>
+    </inkml:brush>
+  </inkml:definitions>
+  <inkml:trace contextRef="#ctx0" brushRef="#br0">12 1 6307,'0'0'1910,"-3"23"891,-1 108-301,0 2-4114,4-110-590</inkml:trace>
+  <inkml:trace contextRef="#ctx0" brushRef="#br0" timeOffset="360.62">133 118 5571,'0'0'1632,"0"13"-1520,0-5-76,-1-1-10,0 0 0,1 0 0,0 0 0,1-1 0,-1 1 0,1 0 0,0 0 0,1-1 0,0 1 0,0-1 0,0 1 0,1-1 1,4 7-1,-7-12-14,1 0 1,0 0 0,0-1 0,0 1 0,0 0 0,0 0-1,0-1 1,0 1 0,0-1 0,0 1 0,0-1-1,0 1 1,0-1 0,0 0 0,0 1 0,0-1 0,1 0-1,-1 0 1,0 0 0,0 0 0,0 0 0,0 0 0,0 0-1,1 0 1,-1-1 0,0 1 0,0 0 0,0-1 0,0 1-1,0-1 1,0 1 0,0-1 0,0 1 0,0-1 0,0 0-1,0 0 1,0 1 0,0-1 0,-1 0 0,1 0 0,0 0-1,0 0 1,-1 0 0,1 0 0,-1 0 0,1 0 0,-1 0-1,1-2 1,3-3 42,-1 0 0,0 0 0,-1 0 0,1-1 0,-1 1 0,2-13 0,-4 17-17,1 0-1,-1 0 1,0 0-1,0 0 1,0 0-1,0 0 0,0 0 1,-1 0-1,1 0 1,-1 0-1,1 0 1,-1 0-1,0 0 1,1 0-1,-1 1 0,0-1 1,0 0-1,0 0 1,-1 1-1,1-1 1,0 1-1,0-1 1,-1 1-1,1 0 0,-1-1 1,0 1-1,1 0 1,-1 0-1,0 0 1,-2-1-1,-3 0-32,0 1 0,-1-1 0,1 1 0,0 0 0,-1 1 0,1 0 0,-9 1 0,15-1-57,0 0 0,0 0 1,0 0-1,0 0 0,0 0 0,0 0 1,0 1-1,0-1 0,0 0 1,0 1-1,0-1 0,0 1 0,0-1 1,0 1-1,0-1 0,0 1 0,0 0 1,0-1-1,0 1 0,1 0 0,-1 0 1,-1 1-1,-2 8-1837</inkml:trace>
+  <inkml:trace contextRef="#ctx0" brushRef="#br0" timeOffset="691.35">346 83 5410,'0'0'2818,"-14"6"-2546,-40 18 32,53-23-284,0-1 1,0 1-1,-1-1 0,1 1 1,0 0-1,0 0 0,0-1 1,0 1-1,0 0 0,0 0 0,1 0 1,-1 0-1,0 0 0,0 0 1,1 0-1,-1 1 0,0-1 1,1 0-1,0 0 0,-1 0 1,1 1-1,-1-1 0,1 0 0,0 1 1,0-1-1,0 0 0,0 1 1,0-1-1,0 0 0,0 0 1,0 1-1,1-1 0,-1 0 1,0 0-1,2 3 0,0-1 42,-1 1-1,1-1 1,0 0 0,0 0-1,0 0 1,1-1 0,-1 1-1,6 4 1,-1-2 94,4 3 61,0 0 0,-1 1 0,16 17 0,-25-25-212,0-1 0,0 1 0,0 0 1,0 0-1,0 0 0,0 0 0,-1 1 0,1-1 1,0 0-1,0 0 0,-1 0 0,1 1 1,-1-1-1,1 0 0,-1 1 0,0-1 1,1 0-1,-1 1 0,0-1 0,0 0 1,0 1-1,0-1 0,0 1 0,0-1 1,0 0-1,-1 1 0,1-1 0,0 0 1,-1 1-1,1-1 0,-1 0 0,1 1 1,-1-1-1,0 0 0,0 0 0,1 0 1,-1 0-1,0 0 0,0 0 0,0 0 0,0 0 1,0 0-1,0 0 0,0 0 0,-1-1 1,1 1-1,-2 0 0,-2 1-236,0 0-1,0 0 1,0-1-1,0 0 1,0 0 0,-1 0-1,-5 0 1,-16-1-3616</inkml:trace>
+  <inkml:trace contextRef="#ctx0" brushRef="#br0" timeOffset="1020.84">391 53 1377,'0'0'8948,"14"-4"-8665,45-7-139,-58 11-138,0 0-1,0 0 1,0 0 0,0 0 0,0 0 0,0 0 0,0 0 0,0 0 0,0 1 0,0-1 0,0 0 0,0 1 0,0-1 0,-1 1 0,1-1 0,0 1 0,0-1-1,0 1 1,-1-1 0,1 1 0,0 0 0,0-1 0,-1 1 0,1 0 0,-1 0 0,1 0 0,-1-1 0,1 1 0,-1 0 0,1 0 0,-1 0 0,1 1 0,2 29 184,-3-26-134,-1 29 183,0-21-233,1-1 1,0 1 0,1-1-1,3 21 1,-3-31-1,-1 0 1,1 0 0,-1 0 0,1 0-1,0 0 1,0 0 0,0 0-1,0 0 1,0 0 0,1 0-1,-1 0 1,0-1 0,1 1 0,-1-1-1,1 1 1,0-1 0,-1 1-1,1-1 1,0 0 0,0 0-1,0 0 1,0 0 0,0 0-1,0 0 1,0-1 0,0 1 0,0-1-1,1 1 1,-1-1 0,0 0-1,4 0 1,-5 0-1,1 0-1,0 0 1,-1-1-1,1 1 1,0-1-1,0 1 1,-1-1 0,1 1-1,-1-1 1,1 0-1,-1 0 1,1 0-1,-1 0 1,1 0 0,-1 0-1,0 0 1,1 0-1,-1-1 1,0 1 0,1-2-1,1-1 6,0 0-1,-1-1 1,0 0 0,0 1 0,0-1-1,0 0 1,0-5 0,1-1 31,-2 0 1,1 0 0,-1 0-1,-1 0 1,0 0 0,-2-12 0,2 20-32,-1 1 0,1 0 0,-1 0 0,0 0 0,0-1 0,0 1 0,0 0 0,0 0 0,0 0 0,-1 0 0,1 1 0,-1-1 0,1 0 0,-1 1 0,0-1 0,1 0 0,-1 1 0,0 0 0,0 0 0,0-1 0,0 1 0,-3-1 0,0 0-44,-1 1 0,1 0 0,0-1 0,0 2 0,-1-1 1,1 1-1,0-1 0,-11 2 0,-22 5-901</inkml:trace>
+</inkml:ink>
+</file>
+
+<file path=word/ink/ink58.xml><?xml version="1.0" encoding="utf-8"?>
+<inkml:ink xmlns:inkml="http://www.w3.org/2003/InkML">
+  <inkml:definitions>
+    <inkml:context xml:id="ctx0">
+      <inkml:inkSource xml:id="inkSrc0">
+        <inkml:traceFormat>
+          <inkml:channel name="X" type="integer" min="-2.14748E9" max="2.14748E9" units="cm"/>
+          <inkml:channel name="Y" type="integer" min="-2.14748E9" max="2.14748E9" units="cm"/>
+          <inkml:channel name="F" type="integer" max="32767" units="dev"/>
+        </inkml:traceFormat>
+        <inkml:channelProperties>
+          <inkml:channelProperty channel="X" name="resolution" value="1000" units="1/cm"/>
+          <inkml:channelProperty channel="Y" name="resolution" value="1000" units="1/cm"/>
+          <inkml:channelProperty channel="F" name="resolution" value="0" units="1/dev"/>
+        </inkml:channelProperties>
+      </inkml:inkSource>
+      <inkml:timestamp xml:id="ts0" timeString="2024-03-21T05:21:42.437"/>
+    </inkml:context>
+    <inkml:brush xml:id="br0">
+      <inkml:brushProperty name="width" value="0.035" units="cm"/>
+      <inkml:brushProperty name="height" value="0.035" units="cm"/>
+      <inkml:brushProperty name="color" value="#E71224"/>
+    </inkml:brush>
+  </inkml:definitions>
+  <inkml:trace contextRef="#ctx0" brushRef="#br0">369 249 5410,'0'0'2770,"-30"6"-1089,28-6-1643,0 1 0,1 0 0,-1-1 0,0 1 0,1 0 1,-1 0-1,1 0 0,-1 1 0,1-1 0,0 0 0,-1 0 1,1 1-1,0-1 0,0 1 0,0-1 0,0 1 0,0-1 1,0 1-1,1 0 0,-1 0 0,0-1 0,1 1 0,-1 0 1,1 0-1,0-1 0,0 1 0,-1 0 0,1 0 1,0 0-1,1 0 0,-1 0 0,0-1 0,1 4 0,1-2 0,0 0 0,0 0 0,0 0 0,1-1 0,-1 1 0,1-1 0,-1 1 0,1-1 0,0 0-1,0 0 1,0 0 0,0-1 0,0 1 0,0-1 0,1 1 0,5 0 0,22 6 631,-23-7-558,1 1-1,-1 0 1,0 1-1,-1-1 0,1 2 1,0-1-1,8 6 0,-15-8-101,0-1-1,0 1 0,-1-1 0,1 1 0,0-1 0,0 1 0,-1 0 0,1 0 1,-1-1-1,1 1 0,0 0 0,-1 0 0,1 0 0,-1 0 0,0 0 0,1-1 1,-1 1-1,0 0 0,0 0 0,1 0 0,-1 0 0,0 0 0,0 0 0,0 0 1,0 0-1,0 0 0,-1 1 0,1 0 3,-1 0 1,0 0-1,0 0 1,0-1-1,-1 1 0,1 0 1,0-1-1,-1 1 1,1-1-1,-1 1 1,1-1-1,-3 2 0,-4 1-28,1 1-1,-1-1 1,0 0-1,-16 5 1,20-8-355,0 0-1,-1 0 1,1 0 0,-1 0 0,1-1 0,0 0 0,-1 0 0,1 0 0,-1 0 0,-7-2 0,2-7-4793</inkml:trace>
+  <inkml:trace contextRef="#ctx0" brushRef="#br0" timeOffset="361.43">371 245 7523,'0'0'5571,"54"-51"-5667,-23 43-160,-3 1-801,1 1 129,-1-2-2338</inkml:trace>
+  <inkml:trace contextRef="#ctx0" brushRef="#br0" timeOffset="722.58">110 142 624,'0'0'7476,"-13"1"-6105,-38 1 118,38-2-203,26 0-438,24-3-595,0-1 0,0-2 0,68-20-1,-10 2-153,-76 20-214,141-26 168,-51 21-2953,-108 9 1508,-10 3-214,-7 3-54,-4 2-1851</inkml:trace>
+  <inkml:trace contextRef="#ctx0" brushRef="#br0" timeOffset="1539.01">57 158 2593,'0'0'3426,"-9"3"-3191,2-1-199,5-2 8,0 1-1,0-1 0,0 1 0,1-1 1,-1 1-1,0-1 0,0 1 1,0 0-1,1 0 0,-1 0 0,0 0 1,1 0-1,-1 0 0,1 0 1,-1 1-1,1-1 0,0 1 0,0-1 1,-1 1-1,1-1 0,0 1 0,0-1 1,0 1-1,1 0 0,-1 0 1,0 0-1,1-1 0,-1 1 0,1 0 1,-1 0-1,1 0 0,0 0 1,0 0-1,0 0 0,0 0 0,1 2 1,2 26 603,2-1 0,12 41 1,6 31-323,-19-62-243,-2 58 0,1 4-219,-3-99 123,0-1 1,1 0-1,-1 1 1,1-1-1,0 0 0,-1 0 1,1 0-1,0 1 1,0-1-1,-1 0 0,1 0 1,0 0-1,0 0 1,0 0-1,0 0 0,1 0 1,-1-1-1,0 1 1,0 0-1,0-1 0,1 1 1,-1-1-1,0 1 1,1-1-1,-1 1 0,0-1 1,1 0-1,-1 0 1,1 0-1,-1 0 1,3 0-1,51-3 212,-50 3-153,212-39 83,-51 8-101,-165 31-28,31-4-12,-1-2 1,0-1-1,0-1 0,50-20 0,-73 24 35,-1 1-1,0-1 0,0-1 1,0 1-1,0-1 0,-1 0 1,0-1-1,0 0 0,-1 0 1,1 0-1,-1 0 1,0-1-1,-1 0 0,0 0 1,0 0-1,0 0 0,-1-1 1,0 0-1,-1 1 0,1-1 1,-2 0-1,1 0 0,0-14 1,2-27 131,-2 0 1,-2 0-1,-10-66 0,-19-24 1443,28 138-1554,0 0 0,0 0 0,0 0 1,0-1-1,0 1 0,0 0 0,-1 0 0,1 1 0,0-1 1,0 0-1,-1 0 0,1 0 0,-1 1 0,1-1 0,0 1 1,-1-1-1,1 1 0,-1 0 0,1 0 0,-1-1 0,1 1 1,-1 0-1,0 0 0,1 0 0,-1 1 0,1-1 1,-1 0-1,1 0 0,-2 1 0,-6 0-69,-12 0-69,0 2 0,-1 1 0,1 0 0,-24 9 1,36-10-13,-115 31-2048</inkml:trace>
+  <inkml:trace contextRef="#ctx0" brushRef="#br0" timeOffset="3597.73">203 900 5763,'0'0'5165,"0"0"-5117,0 0 1,0 0 0,0 0 0,0 0 0,0-1-1,0 1 1,0 0 0,0 0 0,0 0 0,0 0-1,0 0 1,0 0 0,0 0 0,0 0-1,0 0 1,0-1 0,0 1 0,0 0 0,0 0-1,0 0 1,0 0 0,0 0 0,0 0 0,0 0-1,0 0 1,0 0 0,0 0 0,-1-1-1,1 1 1,0 0 0,0 0 0,0 0 0,0 0-1,0 0 1,0 0 0,0 0 0,0 0-1,0 0 1,0 0 0,0 0 0,-1 0 0,1 0-1,0 0 1,0 0 0,0 0 0,0 0 0,0 0-1,0 0 1,0 0 0,0 0 0,0 0-1,-1 0 1,1 0 0,0 0 0,0 0 0,0 0-1,0 0 1,0 0 0,0 0 0,0 0 0,0 0-1,0 0 1,0 0 0,-1 0 0,1 0-1,0 0 1,0 0 0,0 0 0,0 1 0,-3 16-217,0 1 0,1 0 0,1 1 0,0-1 1,2 0-1,0 0 0,1 0 0,5 21 1,2-21-2773</inkml:trace>
+  <inkml:trace contextRef="#ctx0" brushRef="#br0" timeOffset="3974.77">365 950 2593,'0'0'4552,"1"-5"-3768,0-13-55,-7 33-268,6-13-450,-1 1 0,0-1 0,1 0 0,0 1 0,-1-1 0,1 0 1,0 1-1,0-1 0,1 1 0,-1-1 0,0 0 0,1 1 0,-1-1 0,1 0 0,0 1 1,0-1-1,0 0 0,0 0 0,0 0 0,0 0 0,1 0 0,-1 0 0,1 0 0,-1 0 1,1-1-1,0 1 0,0 0 0,-1-1 0,4 2 0,1 0-1,-1-1-1,1 0 1,0 0-1,0-1 1,0 1-1,0-1 0,0 0 1,0-1-1,0 0 1,10 0-1,-15 0-11,1-1-1,-1 1 1,1 0-1,-1-1 1,1 1-1,-1-1 0,1 0 1,-1 1-1,0-1 1,1 0-1,-1 0 1,0 0-1,0 0 1,1 0-1,-1 0 0,0 0 1,0 0-1,0 0 1,-1 0-1,1-1 1,0 1-1,0 0 0,0-1 1,-1 1-1,1-1 1,-1 1-1,1 0 1,-1-1-1,0 1 1,0-1-1,1 0 0,-1 1 1,-1-3-1,2 1 4,-1 0-1,0 1 0,0-1 1,-1 1-1,1-1 0,0 1 1,-1-1-1,0 1 0,1-1 1,-1 1-1,0-1 1,0 1-1,-1 0 0,1-1 1,0 1-1,-1 0 0,1 0 1,-1 0-1,-2-2 0,-25-9 42,28 12-69,0 0 0,-1 1 0,1-1 0,-1 1 0,1-1 0,-1 1 0,1 0 0,-1 0 1,1 0-1,-1-1 0,1 1 0,-1 1 0,1-1 0,-1 0 0,1 0 0,-1 0 1,1 1-1,-3 0 0,33 2-5432,-10-3 3032</inkml:trace>
+  <inkml:trace contextRef="#ctx0" brushRef="#br0" timeOffset="4493.65">587 873 4130,'0'0'4599,"-4"9"-4375,3-5-210,-3 3 62,1-1 0,0 1 0,1 1 0,0-1 0,-2 13 0,3-18-66,1-1 0,0 1 0,0-1 0,0 1 0,0-1 0,0 1-1,1-1 1,-1 1 0,0-1 0,1 1 0,-1-1 0,1 1 0,-1-1 0,1 1 0,0-1-1,0 0 1,-1 1 0,1-1 0,0 0 0,0 0 0,0 0 0,1 0 0,-1 0-1,0 0 1,0 0 0,0 0 0,1 0 0,-1 0 0,0-1 0,1 1 0,-1-1 0,1 1-1,-1-1 1,1 1 0,-1-1 0,1 0 0,-1 0 0,1 0 0,-1 1 0,2-2 0,0 2-12,0-1 0,0 1 0,0-1 0,0 0 0,0 0 1,0-1-1,0 1 0,0-1 0,0 1 0,0-1 0,0 0 1,0 0-1,0 0 0,0-1 0,-1 1 0,1 0 1,0-1-1,-1 0 0,0 0 0,1 0 0,-1 0 0,0 0 1,0 0-1,0 0 0,0-1 0,0 1 0,-1-1 1,1 0-1,-1 1 0,0-1 0,1 0 0,-1 0 0,0 0 1,-1 1-1,1-1 0,0 0 0,-1 0 0,0 0 1,0 0-1,0 0 0,0-1 0,0 1 0,-2-5 0,2 6 2,-1 0-1,1 0 0,-1 0 0,0 0 0,0 0 0,0 0 0,0 0 0,0 1 0,0-1 0,0 0 0,-1 0 0,1 1 1,-1-1-1,1 1 0,-1 0 0,0-1 0,0 1 0,1 0 0,-1 0 0,0 0 0,0 0 0,0 0 0,0 0 0,0 1 1,-3-1-1,-3-2-206,-1 2 1,0-1-1,0 1 1,-15 0-1,23 1-743,13 0-2369,14-1 2578,-1-2 0,36-7 0,-36 4 1825,1 2 1,36-1-1,-67 36 2875,3-27-3888,0 1 0,1 0-1,0-1 1,0 1-1,0 0 1,1-1 0,-1 1-1,1 0 1,0 0-1,1 0 1,-1-1 0,1 1-1,0 0 1,0-1-1,0 1 1,3 6 0,-2-8-61,0 0 0,0 0 0,0-1 1,0 1-1,1-1 0,-1 0 0,1 0 1,-1 0-1,1 0 0,0 0 0,0 0 1,0-1-1,0 1 0,0-1 0,0 0 0,0 0 1,0 0-1,0 0 0,1 0 0,-1-1 1,0 0-1,1 1 0,6-2 0,-7 1-3,0 0 0,0 0 0,0 0 0,0 0 0,0-1 0,0 1 0,0-1-1,0 0 1,0 0 0,0 0 0,-1 0 0,1-1 0,0 1 0,0-1 0,-1 0 0,1 0-1,-1 0 1,0 0 0,0 0 0,1 0 0,1-3 0,-2 2-5,-1-1-1,1 1 1,-1-1-1,0 1 1,0-1 0,0 0-1,0 1 1,0-1 0,-1 0-1,0 0 1,0 1 0,0-1-1,0 0 1,0 0 0,-1 1-1,0-1 1,-1-6 0,1 7-1,-1 1 0,1-1 0,0 0 0,-1 0 0,1 0 0,-1 1 0,0-1 0,0 1 0,0 0 0,0-1 0,0 1 1,-1 0-1,1 0 0,-1 0 0,1 1 0,-1-1 0,0 1 0,0-1 0,1 1 0,-1 0 0,-3-1 0,1 1-90,1-1-1,0 2 1,-1-1-1,1 0 1,0 1 0,-1 0-1,1 0 1,-1 0-1,1 1 1,0-1-1,-1 1 1,1 0 0,0 0-1,-9 4 1,-20 19-3614</inkml:trace>
+</inkml:ink>
+</file>
+
+<file path=word/ink/ink59.xml><?xml version="1.0" encoding="utf-8"?>
+<inkml:ink xmlns:inkml="http://www.w3.org/2003/InkML">
+  <inkml:definitions>
+    <inkml:context xml:id="ctx0">
+      <inkml:inkSource xml:id="inkSrc0">
+        <inkml:traceFormat>
+          <inkml:channel name="X" type="integer" min="-2.14748E9" max="2.14748E9" units="cm"/>
+          <inkml:channel name="Y" type="integer" min="-2.14748E9" max="2.14748E9" units="cm"/>
+          <inkml:channel name="F" type="integer" max="32767" units="dev"/>
+        </inkml:traceFormat>
+        <inkml:channelProperties>
+          <inkml:channelProperty channel="X" name="resolution" value="1000" units="1/cm"/>
+          <inkml:channelProperty channel="Y" name="resolution" value="1000" units="1/cm"/>
+          <inkml:channelProperty channel="F" name="resolution" value="0" units="1/dev"/>
+        </inkml:channelProperties>
+      </inkml:inkSource>
+      <inkml:timestamp xml:id="ts0" timeString="2024-03-21T05:18:38.372"/>
+    </inkml:context>
+    <inkml:brush xml:id="br0">
+      <inkml:brushProperty name="width" value="0.035" units="cm"/>
+      <inkml:brushProperty name="height" value="0.035" units="cm"/>
+      <inkml:brushProperty name="color" value="#E71224"/>
+    </inkml:brush>
+  </inkml:definitions>
+  <inkml:trace contextRef="#ctx0" brushRef="#br0">137 473 1569,'0'0'4519,"-20"0"-3434,17 0 1752,35-3-2493,1 0 0,-1-3 0,0 0 0,49-17 0,49-11-944,-101 29-1849,-9 1-3095</inkml:trace>
+  <inkml:trace contextRef="#ctx0" brushRef="#br0" timeOffset="659.67">132 354 2273,'0'0'5485,"3"-13"-3270,-5 22-1963,0 0 0,-1-1 0,0 1 0,-1 0 0,0-1 0,-1 0 0,1 0-1,-1 0 1,-1-1 0,-11 13 0,-3 7-73,9-11-140,5-9-29,1-1 1,0 1-1,0 1 1,1-1 0,0 1-1,0 0 1,1 0-1,0 0 1,0 0 0,1 0-1,-2 13 1,4-20-20,1 1 0,0-1 0,-1 1 1,1-1-1,0 0 0,-1 1 0,1-1 1,0 0-1,0 1 0,0-1 1,0 0-1,1 0 0,-1 0 0,0 0 1,0 0-1,1 0 0,-1 0 0,0 0 1,1-1-1,-1 1 0,1 0 0,-1-1 1,1 1-1,-1-1 0,1 0 0,0 0 1,2 1-1,56 7-336,-43-7-10,9 3-1199,-1 1-1,39 11 1,-30-3-1733</inkml:trace>
+  <inkml:trace contextRef="#ctx0" brushRef="#br0" timeOffset="3519.7">764 221 6211,'0'0'4813,"0"-1"-4751,0 1 0,-1 0 0,1-1 0,0 1 0,-1-1 0,1 1 0,-1 0 0,1-1 0,-1 1 0,1 0 0,-1 0 0,1-1 0,-1 1 0,1 0 0,-1 0 0,1 0 0,-1 0 0,1 0 0,-1 0 0,0 0 0,1 0 0,-1 0 0,1 0 0,-1 0 0,1 0 0,-1 0 0,1 0 1,-1 0-1,1 0 0,-1 1 0,0-1 0,1 0 0,-1 0 0,1 1 0,0-1 0,-1 0 0,1 1 0,-1-1 0,0 1 0,-11 13 162,0 1 0,1 1 0,0 0 1,1 0-1,1 1 0,-8 21 0,12-27-150,1 1 1,0-1-1,1 1 0,1 0 0,-1 0 0,2 0 1,0 0-1,0 0 0,1 0 0,1 0 0,2 12 1,-2-20-71,0 0 0,1 0 0,0 0 0,0 0 0,0-1 0,0 1 0,1-1 0,-1 1 0,1-1 0,0 0 0,0 0 0,0 0 0,0-1 0,1 1 0,-1-1 0,1 1 0,0-1 0,-1 0 0,1-1 0,0 1 0,0-1 0,0 1 0,0-1 0,0 0 0,1-1 0,-1 1 0,0-1 0,0 0 0,1 0 0,-1 0 0,7-1 0,-10 0-9,1 1 1,0-1-1,-1 1 0,1-1 1,-1 1-1,1-1 1,-1 0-1,1 0 1,-1 0-1,0 0 1,0 0-1,1 0 0,-1 0 1,0 0-1,0-1 1,0 1-1,0 0 1,0-1-1,0 1 1,0 0-1,-1-1 0,1 1 1,-1-1-1,1 0 1,-1 1-1,1-1 1,-1 1-1,0-1 1,0 0-1,1 1 0,-1-1 1,0 0-1,-1-2 1,1 1-23,0 0-1,0 1 1,0-1 0,0 0 0,-1 0 0,0 1-1,1-1 1,-1 0 0,0 0 0,0 1 0,0-1-1,-1 1 1,1-1 0,0 1 0,-1 0 0,0-1-1,1 1 1,-1 0 0,-3-2 0,0 1-284,-1 1 0,1 0 0,0 1 0,-1-1-1,1 1 1,-1 1 0,1-1 0,-1 0 0,0 1 0,1 0 0,-1 1 0,1-1 0,-1 1 0,1 0 0,-1 1 0,-5 1 0,-19 13-2560</inkml:trace>
+  <inkml:trace contextRef="#ctx0" brushRef="#br0" timeOffset="4241.03">747 48 1056,'0'0'6638,"-17"0"-5021,4-2-1321,8 1-213,0 0 1,0 1-1,-1-1 0,1 1 0,-1 0 0,1 0 1,0 1-1,-1 0 0,1 0 0,0 0 0,0 0 1,0 1-1,0 0 0,0 0 0,0 0 0,0 1 1,0-1-1,1 1 0,-1 0 0,-3 5 1,-6 7 138,1 2 1,1-1 0,1 1 0,1 1 0,0 0 0,1 1-1,1 0 1,1 0 0,0 0 0,-5 33 0,2 1 215,3 1 1,-1 97 0,8-133-376,1 0 0,0 0 0,1 0 1,1 0-1,1-1 0,0 1 1,10 23-1,-10-32-46,1 1 0,0-1 0,0-1 0,1 1 0,0-1 1,0 0-1,1 0 0,0-1 0,1 0 0,-1 0 0,1 0 0,1-1 0,-1-1 0,14 8 1,-14-9-1,0 0 1,1-1 0,-1 1 0,1-2 0,0 1 0,0-1-1,0 0 1,0-1 0,0 0 0,0-1 0,0 0 0,0 0-1,1-1 1,-1 0 0,0 0 0,0-1 0,-1 0 0,12-5-1,-10 2-8,-1 0 0,1 0 0,-1-1-1,0-1 1,0 0 0,-1 0-1,0 0 1,0-1 0,-1 0 0,0-1-1,0 0 1,-1 0 0,0 0-1,8-18 1,-3 2-6,-1-1 0,-1-1 0,-1 0 0,-2 0-1,7-56 1,-10 41 0,-2 0-1,-1-1 0,-9-53 1,7 77-20,-2-1 0,0 1 0,-2 1 0,0-1-1,-1 1 1,0 0 0,-2 0 0,0 1 0,-18-24 0,22 34-64,0 0-1,-1 0 1,0 0 0,-1 1-1,1 0 1,-1 1-1,0 0 1,0 0 0,-1 0-1,0 1 1,0 0 0,0 0-1,0 1 1,0 0 0,-1 0-1,1 1 1,-1 0-1,0 1 1,0 0 0,1 0-1,-1 1 1,0 0 0,-9 2-1,7-1-359,-1 1 0,1 1 0,0 0 0,0 0 0,-12 7 0,-57 38-4703</inkml:trace>
 </inkml:ink>
 </file>
 
@@ -16695,7 +20406,250 @@
   <inkml:trace contextRef="#ctx0" brushRef="#br0" timeOffset="1100.93">671 185 3874,'0'0'7459,"0"83"-7459,0-45 640,0-2-608,0-1-32,0-5-352,0-6 32,0-9-448,0-6-4803</inkml:trace>
   <inkml:trace contextRef="#ctx0" brushRef="#br0" timeOffset="1101.93">645 324 8196,'0'0'2977,"93"-54"-2977,-39 41-128,-3 5-512,-8 4-2850</inkml:trace>
   <inkml:trace contextRef="#ctx0" brushRef="#br0" timeOffset="1431.03">996 93 6467,'0'0'4578,"-96"47"-4226,76-11 545,6 9-673,9 3-96,5 2-128,8-2-64,21-7-288,13-9-257,4-5-287,8-5-3426</inkml:trace>
-  <inkml:trace contextRef="#ctx0" brushRef="#br0" timeOffset="1792.18">1999 1 6371,'0'0'6883,"52"53"-6531,-27-3 449,-10 8-353,-9 8-256,-6 6-192,-13 2-96,-21-1-256,-14 0-1857</inkml:trace>
+  <inkml:trace contextRef="#ctx0" brushRef="#br0" timeOffset="1792.17">1999 1 6371,'0'0'6883,"52"53"-6531,-27-3 449,-10 8-353,-9 8-256,-6 6-192,-13 2-96,-21-1-256,-14 0-1857</inkml:trace>
+</inkml:ink>
+</file>
+
+<file path=word/ink/ink60.xml><?xml version="1.0" encoding="utf-8"?>
+<inkml:ink xmlns:inkml="http://www.w3.org/2003/InkML">
+  <inkml:definitions>
+    <inkml:context xml:id="ctx0">
+      <inkml:inkSource xml:id="inkSrc0">
+        <inkml:traceFormat>
+          <inkml:channel name="X" type="integer" min="-2.14748E9" max="2.14748E9" units="cm"/>
+          <inkml:channel name="Y" type="integer" min="-2.14748E9" max="2.14748E9" units="cm"/>
+          <inkml:channel name="F" type="integer" max="32767" units="dev"/>
+        </inkml:traceFormat>
+        <inkml:channelProperties>
+          <inkml:channelProperty channel="X" name="resolution" value="1000" units="1/cm"/>
+          <inkml:channelProperty channel="Y" name="resolution" value="1000" units="1/cm"/>
+          <inkml:channelProperty channel="F" name="resolution" value="0" units="1/dev"/>
+        </inkml:channelProperties>
+      </inkml:inkSource>
+      <inkml:timestamp xml:id="ts0" timeString="2024-03-21T05:17:35.085"/>
+    </inkml:context>
+    <inkml:brush xml:id="br0">
+      <inkml:brushProperty name="width" value="0.05" units="cm"/>
+      <inkml:brushProperty name="height" value="0.05" units="cm"/>
+    </inkml:brush>
+  </inkml:definitions>
+  <inkml:trace contextRef="#ctx0" brushRef="#br0">1260 1561 240,'0'0'4082,"-23"-13"5042,23 12-9098,1 0-1,0 0 1,0-1-1,0 1 0,-1 0 1,1 0-1,0 0 1,1 0-1,-1 0 1,0 0-1,0 0 1,0 0-1,1 0 1,-1 1-1,0-1 1,0 0-1,1 1 1,-1-1-1,1 1 0,-1 0 1,1-1-1,-1 1 1,1 0-1,-1 0 1,1 0-1,2 0 1,45-3-54,-47 3 46,-1 0-17,1 0 1,-1 1 0,1-1-1,-1 0 1,1 1-1,-1-1 1,1 1 0,-1 0-1,0-1 1,1 1 0,-1 0-1,0 0 1,1 0-1,-1 0 1,0 0 0,0 0-1,0 0 1,0 0-1,0 0 1,0 0 0,0 1-1,0-1 1,0 0-1,-1 1 1,1-1 0,-1 1-1,1-1 1,-1 1-1,1-1 1,-1 1 0,0-1-1,0 1 1,1-1 0,-1 1-1,0 0 1,-1-1-1,1 3 1,0 2 35,0 0 0,-1 0 0,0 0 0,0-1 0,0 1 0,-1 0 0,0 0 1,-5 10-1,-32 32 53,32-41-114,1 0-1,-1 1 1,1 0 0,0 0-1,1 0 1,-8 15 0,13-22-222,3-1 150,6-1 91,0-1 0,-1 0 0,1-1 0,-1 0 0,1 0 0,-1-1 0,11-7 0,31-11-867,1 8-4349,-30 11-1831</inkml:trace>
+  <inkml:trace contextRef="#ctx0" brushRef="#br0" timeOffset="1177.65">1031 2000 48,'0'0'1755,"-21"0"5000,-22 0-5847,22 3-183,26 1 331,37-4-185,12-11-516,71-24 0,-14 2-94,-60 20-205,218-47 777,-221 52-2014,86-1 0,-143 13-4934,-17 2 2375</inkml:trace>
+  <inkml:trace contextRef="#ctx0" brushRef="#br0" timeOffset="-16267.73">224 159 2401,'0'0'9082,"-3"-6"-8186,0 0-594,1 4-122,1 0 0,0 0 0,0 0 1,-1 0-1,1-1 0,1 1 0,-1 0 0,0 0 0,1-1 1,-1-3 538,1 14-463,1 61 207,0-17-247,-7 75 1,3-120-56,-1-24-122,-1-29-68,4 8 8,-1 6-57,2 0 1,6-51-1,-5 75 68,1 0-1,-1 0 1,1 1-1,1-1 1,0 0-1,0 1 1,0-1-1,1 1 1,0 0-1,0 0 1,1 1-1,0-1 1,0 1-1,1 0 1,8-7-1,-13 12 10,0 0-1,1 0 1,-1 0-1,0 0 1,1 0 0,-1 0-1,1 0 1,-1 0-1,1 1 1,-1-1-1,1 0 1,0 1-1,-1 0 1,1-1-1,0 1 1,-1 0-1,1 0 1,0 0-1,2 0 1,-3 1-2,0-1 0,0 1-1,0-1 1,0 1 0,0 0 0,0 0-1,0-1 1,0 1 0,-1 0 0,1 0 0,0 0-1,0 0 1,-1 0 0,1 0 0,-1 0-1,1 0 1,-1 0 0,1 0 0,-1 1 0,1 1-1,1 8-21,0 0 0,-1 1 0,0 0 0,-1 17 0,-1-14 18,7 90 317,-1-33-1541,-3-25-3072,-2-36 888</inkml:trace>
+  <inkml:trace contextRef="#ctx0" brushRef="#br0" timeOffset="-15891.11">183 283 5891,'0'0'5314,"90"-76"-5314,-47 60 0,-1 3-512,-2-3-1441,-6 1-3361</inkml:trace>
+  <inkml:trace contextRef="#ctx0" brushRef="#br0" timeOffset="-15513.63">528 56 3265,'0'0'8266,"0"-6"-7829,0 34 263,-1 0 0,-1-1 0,-1 1 0,-8 30 0,10-54-667,-3 9 10,1-1-1,0 1 1,1-1-1,0 19 1,2-30-41,0-1 0,0 1 0,0 0 0,0 0 0,0 0 0,1-1 0,-1 1 0,0 0 0,1 0 0,-1-1 0,1 1 0,-1 0 0,1-1-1,-1 1 1,1 0 0,-1-1 0,1 1 0,0-1 0,-1 1 0,1-1 0,0 1 0,-1-1 0,1 1 0,0-1 0,0 0 0,-1 1 0,1-1 0,0 0 0,0 0 0,0 0 0,-1 0 0,1 1 0,0-1 0,0 0 0,1-1 0,36-2 88,-36 3-86,25-7-203,0-1 1,0-1-1,0-2 0,27-15 0,-40 20-338,47-23-4143</inkml:trace>
+  <inkml:trace contextRef="#ctx0" brushRef="#br0" timeOffset="-15167.27">0 663 8324,'0'0'3585,"129"-25"-2912,-50 1-449,7-3-96,1 2-96,-10 6-32,-12 8-160,-19 4-1025,-21 7-1408,-17 0-608</inkml:trace>
+  <inkml:trace contextRef="#ctx0" brushRef="#br0" timeOffset="-15166.27">61 834 2433,'0'0'7652,"105"1"-6916,-20-32-512,8-2-224,-5 4-672,-16 7-4259</inkml:trace>
+  <inkml:trace contextRef="#ctx0" brushRef="#br0" timeOffset="-14077.79">977 805 112,'1'-2'12590,"-1"2"-12559,0 0 1,0 0 0,0 0-1,1 0 1,-1 0 0,0 0 0,0 0-1,0 0 1,0 0 0,0 0-1,0 0 1,0 0 0,1 0 0,-1 1-1,0-1 1,0 0 0,0 0 0,0 0-1,0-1 1,0 1 0,0 0-1,1 0 1,-1 0 0,0 0 0,0 0-1,0 0 1,0 0 0,0 0-1,0 0 1,0 0 0,1 0 0,-1 0-1,0 0 1,0 0 0,0 0-1,0 0 1,0-1 0,0 1 0,0 0-1,0 0 1,0 0 0,0 0-1,0 0 1,0 0 0,0 0 0,0-1-1,0 1 1,1 0 0,-1 0-1,0 0 1,0 0 0,0 0 0,0 0-1,0 0 1,0-1 0,0 1-1,-1 0 1,1 0 0,0 0 0,0 0-1,0 0 1,14 144 1372,-6 218-1,-9-249-1163,-13 1217-219,14-1302-376,0 44-1025,0-25-2845,0-33-764</inkml:trace>
+  <inkml:trace contextRef="#ctx0" brushRef="#br0" timeOffset="-13062.25">999 804 3233,'0'0'4504,"13"0"-4291,163-8-137,212-37 0,-320 36-318,-66 8 271,-1 1 0,1 0 0,0-1 0,-1 1 0,1 0 0,0 0 0,-1 0 0,1 0 0,0 0 1,0 0-1,-1 1 0,1-1 0,0 0 0,2 2 0,-3-1 51,-1 0 0,0 0 1,1 0-1,-1 0 0,0 0 0,0 0 1,0 0-1,0 0 0,0 0 0,0 0 1,0 0-1,0-1 0,0 1 0,0 0 1,0 0-1,-1 0 0,1 0 0,-1 1 1,-3 33 289,4 91 1222,5 723 3493,33-3-4606,-30-620-597,-11-209-174,3-17 236,0 1-1,0-1 0,-1 0 1,1 0-1,0 1 0,0-1 1,0 0-1,0 0 0,-1 0 1,1 0-1,0 1 0,0-1 1,0 0-1,-1 0 0,1 0 1,0 0-1,0 0 0,-1 0 1,1 0-1,0 0 0,0 1 1,-1-1-1,1 0 0,0 0 1,0 0-1,-1 0 0,1 0 1,0 0-1,0-1 0,-1 1 1,1 0-1,0 0 0,0 0 1,-1 0-1,1 0 0,0 0 1,0 0-1,0 0 0,-1 0 1,1-1-1,0 1 0,0 0 1,0 0-1,-1 0 0,1-1 1,0 1-1,0 0 0,0 0 1,0 0-1,0-1 0,-1 1 1,1 0-1,0 0 0,0-1 1,0 1-1,0 0 0,0 0 1,0 0-1,0-1 0,0 1 1,0 0-1,0-1 0,0 1 1,0 0-1,-9-26-4937</inkml:trace>
+  <inkml:trace contextRef="#ctx0" brushRef="#br0" timeOffset="-12355.76">986 2972 3778,'0'0'4845,"-7"5"-4210,15-4-384,0 1 1,-1-1 0,1-1-1,0 1 1,0-1-1,-1-1 1,11-1 0,6 0 88,62-4 811,141-31 0,-125 18-1143,-55 11-448,89-16 856,-111 19-2517,-20 4 186,-35 3-3964</inkml:trace>
+  <inkml:trace contextRef="#ctx0" brushRef="#br0" timeOffset="-10862.12">1255 1047 3041,'0'0'5715,"-6"0"-5427,5 0-231,-1 0 1,0 0-1,0 0 0,0 0 0,0 0 0,1 1 1,-1-1-1,0 0 0,0 1 0,0-1 1,1 1-1,-1 0 0,0-1 0,1 1 0,-1 0 1,1 0-1,-1 0 0,1 0 0,-1 1 1,1-1-1,0 0 0,0 1 0,-1-1 0,1 0 1,0 1-1,0 0 0,0-1 0,1 1 0,-1-1 1,0 1-1,0 0 0,1 0 0,-1-1 1,1 1-1,0 0 0,0 0 0,-1 0 0,1-1 1,0 1-1,0 0 0,1 0 0,-1 0 1,0 0-1,1-1 0,-1 1 0,2 3 0,0-3-33,0 1-1,0-1 0,0 0 0,0 1 1,0-1-1,1 0 0,-1 0 0,1-1 1,0 1-1,-1 0 0,1-1 0,0 1 1,0-1-1,0 0 0,6 1 0,30 18 62,-38-20-77,0 1 0,0 0 1,-1-1-1,1 1 0,0 0 1,0 0-1,-1 0 0,1 0 1,0 0-1,-1 0 0,1 0 1,-1 0-1,0 0 0,1 0 1,-1 0-1,0 0 0,1 0 1,-1 0-1,0 0 1,0 0-1,0 1 0,0-1 1,0 0-1,0 0 0,0 0 1,0 0-1,-1 0 0,1 0 1,0 0-1,-1 2 0,-1 0 9,0-1 0,0 0 0,0 0-1,0 0 1,-1 0 0,1 0 0,-1 0 0,1 0-1,-1-1 1,1 1 0,-1-1 0,0 0-1,0 0 1,-4 2 0,-42 9-253,24-12-3237,18-3-1228</inkml:trace>
+  <inkml:trace contextRef="#ctx0" brushRef="#br0" timeOffset="-10533.01">1237 1041 5667,'0'0'3969,"105"-51"-4353,-73 40-1088,-1 1-6292</inkml:trace>
+  <inkml:trace contextRef="#ctx0" brushRef="#br0" timeOffset="-10015.76">937 1417 3233,'0'0'5336,"-7"3"-5250,-20 10 10,41-9 578,11-3-212,10-3-44,-1-2-1,1-2 1,62-18-1,-10 2-262,32-6-101,-48 10-114,1 2-1,117-8 0,-171 24-146</inkml:trace>
+  <inkml:trace contextRef="#ctx0" brushRef="#br0" timeOffset="20967.88">1211 2091 848,'2'-2'7756,"-2"1"-7562,0 1-1,1 0 1,-1 0-1,0 0 0,0 0 1,1 0-1,-1 0 0,0 0 1,0-1-1,1 1 0,-1 0 1,0 0-1,0 0 0,1 0 1,-1 0-1,0 0 0,1 0 1,-1 0-1,0 1 1,0-1-1,1 0 0,-1 0 1,0 0-1,0 0 0,1 0 1,-1 1-1,5 18 74,-1 1 0,-1-1 0,-1 1 0,-1 0 0,0 0 0,-4 33 1,1 4-4128,2-38-4774</inkml:trace>
+  <inkml:trace contextRef="#ctx0" brushRef="#br0" timeOffset="21594.38">1029 2500 1121,'0'0'7155,"3"0"-5891,17 2 3,0-1-1,1 0 0,32-5 1,120-30-182,-110 19-646,79-18-250,179-34-2069,-309 64-2304</inkml:trace>
+  <inkml:trace contextRef="#ctx0" brushRef="#br0" timeOffset="22851.54">285 2432 784,'0'0'10053,"0"11"-6959,0 39-2709,0 44-1660,0-80-2354</inkml:trace>
+  <inkml:trace contextRef="#ctx0" brushRef="#br0" timeOffset="23243.59">416 2434 4226,'0'0'6696,"-1"1"-6618,1-1-1,-1 1 0,0 0 0,0-1 0,1 1 1,-1 0-1,0-1 0,1 1 0,-1 0 1,1 0-1,-1-1 0,1 1 0,-1 0 1,1 0-1,0 0 0,-1 0 0,1 0 0,0 1 1,-2 5-2,2-1 0,-1 1 0,1 0 0,0-1 0,0 1 0,1 0 0,0-1 0,0 1 0,0-1 0,1 1 0,3 7 0,-4-12-74,1 0 1,-1 1 0,1-1 0,0 0 0,0 0 0,-1 0 0,1 0-1,1 0 1,-1-1 0,0 1 0,0 0 0,1-1 0,-1 0 0,1 0-1,-1 1 1,1-2 0,-1 1 0,1 0 0,0 0 0,0-1 0,-1 1 0,1-1-1,0 0 1,0 0 0,-1 0 0,1 0 0,0-1 0,0 1 0,4-2-1,-5 1-5,1 0 0,-1 0 0,1 0-1,-1-1 1,0 1 0,0-1 0,1 1 0,-1-1-1,0 0 1,-1 0 0,1 0 0,0 0-1,0 0 1,-1 0 0,1 0 0,-1-1-1,0 1 1,0-1 0,0 1 0,0-1-1,0 1 1,0-1 0,-1 1 0,1-1-1,-1 0 1,0 1 0,0-1 0,0 0-1,0-4 1,0 4-7,0 1 0,0-1 0,0 0 1,0 0-1,0 1 0,-1-1 0,1 0 0,-1 1 0,0-1 0,0 0 0,0 1 0,0-1 0,0 1 0,0 0 0,-1-1 0,1 1 1,-1 0-1,0 0 0,0 0 0,0 0 0,0 0 0,0 0 0,0 0 0,0 1 0,0-1 0,-1 1 0,1 0 0,-1-1 1,-4 0-1,-28 2-753,16 11-3165,14-3-532</inkml:trace>
+  <inkml:trace contextRef="#ctx0" brushRef="#br0" timeOffset="23620.61">608 2412 3426,'0'0'6755,"0"0"-6722,0 0 1,0 0 0,0 1-1,0-1 1,0 0 0,-1 0-1,1 0 1,0 0 0,0 0-1,0 0 1,0 0 0,0 0-1,0 0 1,0 0 0,0 1-1,0-1 1,0 0 0,0 0-1,-1 0 1,1 0 0,0 0-1,0 0 1,0 0 0,0 0-1,0 0 1,0 0 0,0 0-1,0 0 1,-1 0 0,1 0-1,0 0 1,0 0 0,0 0-1,0 0 1,0 0 0,0 0-1,0 0 1,-1 0 0,1 0-1,0 0 1,0 0 0,0 0-1,0 0 1,0 0 0,0-1-1,0 1 1,0 0 0,0 0-1,0 0 1,-1 0 0,1 0-1,0 0 1,0 0 0,0 0-1,-2 6 12,1 0 0,0 1-1,0-1 1,0 1 0,0-1-1,1 1 1,0-1 0,1 1-1,1 9 1,-1-14-35,0 0-1,0 0 1,0 0-1,0 0 1,0-1 0,0 1-1,0 0 1,1-1 0,-1 1-1,0-1 1,1 1-1,0-1 1,-1 0 0,1 0-1,0 1 1,0-1-1,-1 0 1,1-1 0,0 1-1,0 0 1,0 0 0,0-1-1,0 1 1,0-1-1,0 0 1,0 0 0,0 0-1,1 0 1,-1 0-1,0 0 1,0 0 0,0 0-1,3-2 1,-3 1-20,0 0 0,0 0 1,0 0-1,0 0 0,-1-1 1,1 1-1,0-1 0,0 1 1,-1-1-1,1 0 0,-1 1 0,0-1 1,1 0-1,-1 0 0,0 0 1,0 0-1,0-1 0,0 1 1,0 0-1,-1 0 0,1 0 1,-1-1-1,0 1 0,1 0 0,-1-3 1,0 3-2,1 0 0,-1 0 0,1 0 0,-1 0 0,0 0 0,0 0 0,0-1 0,0 1 0,0 0 0,0 0 0,-1 0 0,1 0 0,-1 0 0,1 0 0,-1 0 0,0 0 0,1 0 0,-1 1 0,0-1 0,-1 0 0,1 0 0,0 1 0,0-1 0,-1 1 0,1-1 0,-1 1 0,-2-2 0,0 1-31,-1 1 1,0 0 0,0 1-1,1-1 1,-1 1 0,0 0-1,0 0 1,1 1 0,-1-1 0,0 1-1,0 0 1,1 0 0,-1 1-1,-7 3 1,6-2-565,1 0-1,-1 0 1,1 1 0,-1-1 0,1 2-1,-5 4 1,-8 13-5992</inkml:trace>
+  <inkml:trace contextRef="#ctx0" brushRef="#br0" timeOffset="25190.48">830 2362 2593,'0'0'8025,"1"-11"-6872,4-49 47,-5 59-1162,-1 1 1,1-1-1,-1 1 0,1-1 0,-1 1 0,1-1 0,-1 1 1,0-1-1,1 1 0,-1 0 0,1-1 0,-1 1 0,0 0 1,1 0-1,-1-1 0,0 1 0,0 0 0,1 0 0,-1 0 1,0 0-1,1 0 0,-1 0 0,0 0 0,0 0 0,1 0 0,-1 0 1,0 0-1,1 0 0,-1 1 0,0-1 0,1 0 0,-1 0 1,0 1-1,1-1 0,-1 0 0,0 1 0,1-1 0,-2 2 1,-27 12 169,27-13-197,0 1-1,1-1 1,-1 0-1,0 1 1,1 0 0,-1-1-1,1 1 1,0 0-1,0-1 1,-1 1 0,1 0-1,0 0 1,1 0-1,-1 0 1,0 0 0,0 0-1,1 0 1,-1 0-1,1 0 1,0 1-1,0-1 1,0 0 0,0 0-1,0 0 1,0 0-1,1 4 1,1-3 14,0 0 0,0 1 0,0-1 0,0 0 0,1 0 0,-1 0-1,1-1 1,0 1 0,0-1 0,0 1 0,0-1 0,0 0 0,7 3 0,-1 0 9,-1 0 0,1 1 0,-1 0 0,-1 0 1,1 0-1,9 12 0,-15-16-29,0 0 0,-1 0 0,1 0 1,-1 0-1,1 0 0,-1 1 0,0-1 0,0 0 1,0 1-1,0-1 0,-1 0 0,1 1 0,-1-1 1,1 1-1,-1-1 0,0 1 0,0-1 1,0 1-1,0-1 0,0 1 0,-1-1 0,1 1 1,-1-1-1,1 1 0,-1-1 0,0 1 0,0-1 1,0 0-1,-1 0 0,1 1 0,-2 2 1,-28 14 56,30-18-63,0 0 1,0-1-1,0 1 1,0-1-1,0 1 1,0-1-1,0 0 1,0 1-1,-1-1 1,1 0-1,0 0 1,0 0 0,0 0-1,0 0 1,0 0-1,-1 0 1,1 0-1,0 0 1,0 0-1,0-1 1,0 1-1,0 0 1,0-1-1,0 1 1,0-1-1,0 1 1,0-1-1,0 0 1,-2 0 0,2-3-1,0 0 0,0 0 0,0 0 0,0 0 0,0-1 0,1 1 1,0 0-1,0 0 0,0 0 0,0 0 0,2-7 0,11-47-20,-7 41-136,1 1 0,1 0 0,0 0 0,2 0 1,15-21-1,-11 19-1314,1 1 1,18-15 0,5-2-3813</inkml:trace>
+  <inkml:trace contextRef="#ctx0" brushRef="#br0" timeOffset="32678.17">1405 2652 3394,'0'0'4028,"-23"-24"449,20 22-4394,0 0 1,0-1 0,0 1-1,0 0 1,-1 0-1,1 1 1,0-1-1,-1 1 1,1 0 0,-1-1-1,0 2 1,0-1-1,1 0 1,-1 1-1,0 0 1,-6 0 0,-62 5-27,67-4-54,1 0 0,0 1 1,-1 0-1,1-1 0,0 2 1,0-1-1,0 0 0,1 1 1,-1 0-1,0 0 0,1 0 1,0 0-1,-5 6 0,7-8-2,0 0 0,0 1-1,0-1 1,0 1 0,0-1 0,0 1-1,0-1 1,1 1 0,-1 0 0,1-1-1,-1 1 1,1 0 0,-1-1 0,1 1-1,0 0 1,0 0 0,0-1 0,0 1-1,0 0 1,0 0 0,1-1 0,-1 1-1,0 0 1,1 0 0,0-1 0,-1 1-1,1-1 1,0 1 0,0 0 0,0-1-1,0 1 1,0-1 0,0 0 0,0 1-1,0-1 1,0 0 0,3 2-1,5 3 8,0-1 0,1 0 0,-1-1 0,1 0 0,-1 0 0,18 3 0,-19-5-2,1 0 0,-1 1 0,0 0 0,0 0 0,0 1 1,0 0-1,0 0 0,-1 1 0,1 0 0,6 6 0,-12-9-5,-1-1 0,1 1 0,-1-1 0,0 1 0,0 0-1,0 0 1,0-1 0,0 1 0,0 0 0,-1 0 0,1 0 0,0 0-1,-1 0 1,0 0 0,1 0 0,-1 0 0,0 0 0,0 0 0,0 0-1,0 0 1,-1 0 0,1 0 0,0 0 0,-1 0 0,1 0 0,-1 0-1,0 0 1,0-1 0,0 1 0,0 0 0,0 0 0,0-1 0,0 1-1,0 0 1,-1-1 0,1 0 0,-1 1 0,1-1 0,-1 0 0,1 1-1,-4 1 1,3-2-3,1 0-1,-1 0 1,1 0-1,-1 0 1,0 0-1,1-1 1,-1 1-1,0 0 1,1-1-1,-1 1 1,0-1-1,0 0 1,0 0-1,1 1 1,-1-1-1,0 0 1,0-1-1,0 1 0,0 0 1,1 0-1,-1-1 1,0 1-1,0-1 1,1 0-1,-1 1 1,0-1-1,1 0 1,-1 0-1,1 0 1,-1 0-1,1 0 1,-1 0-1,1-1 1,0 1-1,0 0 1,-1-1-1,1 1 1,0-1-1,0 1 1,0-1-1,1 1 1,-1-1-1,-1-3 1,0-5-98,0-1 0,0 1 0,1 0 0,0-1 1,1 1-1,0 0 0,1-1 0,0 1 0,0-1 1,1 1-1,1 0 0,6-17 0,-2 9-413,1 1 0,0 1 1,1-1-1,1 1 0,1 1 0,14-17 0,4 2-2208</inkml:trace>
+  <inkml:trace contextRef="#ctx0" brushRef="#br0" timeOffset="34737.1">306 2917 304,'0'0'7774,"0"-4"-7320,-1-1 11,0-6-332,0-1 6253,1 34-5905,0 4-776,4 79 966,-2-92-2054,0 0 1,1 0-1,6 17 0,-4-17-2768</inkml:trace>
+  <inkml:trace contextRef="#ctx0" brushRef="#br0" timeOffset="35081.89">424 2920 3137,'0'0'5870,"0"-3"-4807,0 7-787,0 1-187,0-1-1,0 1 1,1 0-1,-1 0 1,1 0 0,0-1-1,1 1 1,-1 0-1,1-1 1,0 1-1,0-1 1,1 0 0,-1 0-1,1 0 1,3 5-1,-3-6-68,0-1-1,0 1 1,0-1-1,1 0 0,-1 0 1,0 0-1,1 0 1,-1-1-1,1 0 0,0 1 1,-1-1-1,1 0 1,0-1-1,0 1 0,-1-1 1,1 1-1,0-1 1,0 0-1,0-1 0,5 0 1,-7 1-17,0-1 1,0 1-1,1-1 0,-1 0 1,0 1-1,-1-1 0,1 0 1,0 0-1,0 0 0,0 0 1,0-1-1,-1 1 0,1 0 1,-1-1-1,1 1 0,-1-1 1,1 0-1,-1 1 0,0-1 0,0 0 1,0 0-1,0 0 0,0 0 1,0 0-1,-1 0 0,1 0 1,0 0-1,-1 0 0,0 0 1,1 0-1,-1 0 0,0-4 1,0 3-1,0 0 1,-1 0 0,1 0-1,-1 0 1,1 0 0,-1 0-1,0 0 1,0 1 0,0-1-1,0 0 1,0 0 0,-1 1-1,1-1 1,-1 1 0,0-1-1,0 1 1,0 0-1,0 0 1,0 0 0,0 0-1,-1 0 1,1 0 0,-3-1-1,-1 0-13,-1 0 0,1 1 0,-1 0-1,1 0 1,-1 1 0,-12-1 0,18 1-133,-1 1 1,1 0 0,0 0 0,-1 0 0,1 0-1,0 0 1,0 0 0,-1 0 0,1 1 0,0-1-1,0 0 1,-1 1 0,1-1 0,0 1 0,0-1-1,0 1 1,0-1 0,0 1 0,-1 0 0,1 0-1,1 0 1,-1-1 0,0 1 0,0 0-1,0 0 1,0 0 0,1 1 0,-1-1 0,0 0-1,1 0 1,-1 0 0,1 0 0,-1 0 0,1 1-1,0-1 1,-1 0 0,1 1 0,0-1 0,0 3-1,0 14-5457</inkml:trace>
+  <inkml:trace contextRef="#ctx0" brushRef="#br0" timeOffset="35411.47">660 2814 5891,'0'0'6371,"-1"39"-6179,1-14-128,0-2 0,0 0 0,1-8-64,5 0-128,2-2-1345,-2-6-1888</inkml:trace>
+  <inkml:trace contextRef="#ctx0" brushRef="#br0" timeOffset="35773.48">710 2792 7235,'0'0'5315,"7"3"-5027,-5-3-271,0 1 1,0 0-1,0 0 0,0 1 0,0-1 1,0 0-1,0 1 0,-1-1 1,1 1-1,0-1 0,-1 1 1,0 0-1,1 0 0,-1-1 1,0 1-1,0 0 0,0 0 1,0 0-1,1 4 0,3 53 244,-5-52-244,3 16 36,-3-22-52,0-1-1,0 0 1,1 0-1,-1 0 1,0 1 0,0-1-1,0 0 1,0 0-1,1 0 1,-1 1 0,0-1-1,0 0 1,0 0-1,1 0 1,-1 0 0,0 0-1,0 0 1,1 1 0,-1-1-1,0 0 1,0 0-1,1 0 1,-1 0 0,0 0-1,0 0 1,1 0-1,-1 0 1,0 0 0,0 0-1,1 0 1,-1 0-1,0 0 1,0-1 0,1 1-1,-1 0 1,0 0-1,0 0 1,1 0 0,-1 0-1,28-31-2,-18 17-3,59-71-2765,-32 47-2101</inkml:trace>
+  <inkml:trace contextRef="#ctx0" brushRef="#br0" timeOffset="36840.43">1009 2950 1761,'0'0'4599,"-11"-19"-1947,10 19-2597,0 1 0,0-1 0,0 1 0,0-1 0,0 1 0,0 0 0,0-1 1,0 1-1,0 0 0,1 0 0,-1 0 0,0-1 0,1 1 0,-1 0 0,1 0 0,-1 0 0,1 0 0,-1 0 0,1 0 0,-1 1 0,1-1 0,0 0 0,0 0 0,0 0 0,-1 0 0,1 0 0,0 2 1,-3 40-115,3-35 172,-1-1-92,-3 53 155,2 1 0,2 0 0,11 75 0,-10-132-177,-1-1 0,1 1 0,0-1 1,0 1-1,0-1 0,1 1 0,-1-1 0,1 0 0,-1 0 0,1 0 0,0 0 0,1 0 0,-1 0 0,0 0 0,1-1 1,-1 1-1,1-1 0,0 0 0,0 0 0,0 0 0,5 3 0,-2-3-3,1 0 0,-1-1 0,0 0 0,1 0 0,-1 0-1,0-1 1,1 1 0,-1-2 0,1 1 0,-1-1 0,11-2 0,165-51-909,-66 16 284,-103 34 422,42-12-2050,94-14-1,-122 27-341</inkml:trace>
+  <inkml:trace contextRef="#ctx0" brushRef="#br0" timeOffset="37468.45">1719 2885 176,'0'0'8447,"0"9"-7759,3 30 133,1-1 0,15 59 0,3 22-451,-22-118-369,0 1-1,0-1 1,0 1 0,0 0-1,-1-1 1,1 1 0,-1-1-1,1 0 1,-1 1 0,1-1-1,-1 1 1,0-1-1,0 0 1,0 1 0,0-1-1,0 0 1,0 0 0,0 0-1,0 0 1,0 0-1,0 0 1,-1 0 0,1 0-1,0 0 1,-3 0 0,-48 22-230,13-7 148,-78 56-1451,43-25-1039</inkml:trace>
+  <inkml:trace contextRef="#ctx0" brushRef="#br0" timeOffset="38380.53">1169 3032 6883,'0'0'3164,"13"-1"-3100,41-6-16,-54 7-40,1 0 0,0 0 0,0 0 0,-1 0 0,1 0 0,0 0 0,-1 0-1,1 0 1,0 0 0,-1 0 0,1 1 0,0-1 0,-1 0 0,1 1 0,0-1 0,-1 0-1,1 1 1,0-1 0,-1 0 0,1 1 0,-1-1 0,1 1 0,-1-1 0,1 1 0,-1 0-1,0-1 1,1 1 0,-1-1 0,0 1 0,1 0 0,-1-1 0,0 1 0,0 0 0,1-1 0,-1 1-1,0 0 1,0-1 0,0 1 0,0 0 0,0 0 0,0-1 0,0 1 0,0 0 0,0-1-1,0 1 1,-1 0 0,1-1 0,-1 2 0,-9 30 331,-4-7-214,10-20-107,1 0 0,-1 0-1,1 1 1,1-1 0,-1 1 0,1-1-1,0 1 1,0 0 0,1 0-1,-2 9 1,8-14 13,1 1 0,-1-1-1,0 0 1,1-1 0,-1 1 0,1-1-1,-1 0 1,8-2 0,-5 2 92,-2 0 27,0 0 0,0 1-1,1-1 1,-1 2 0,9 1-1,-14-3-139,0 1 0,0-1-1,0 0 1,-1 1 0,1-1-1,0 1 1,0-1 0,0 1-1,-1-1 1,1 1 0,0-1-1,-1 1 1,1 0 0,0-1-1,-1 1 1,1 0 0,-1 0-1,1-1 1,-1 1 0,1 0 0,-1 0-1,0 0 1,1 0 0,-1-1-1,0 1 1,0 0 0,1 0-1,-1 0 1,0 0 0,0 0-1,0 0 1,0 0 0,-1 0-1,1 0 1,0 0 0,0-1-1,0 1 1,-1 0 0,1 0-1,0 0 1,-1 0 0,1 0-1,-1-1 1,1 1 0,-1 0 0,1 0-1,-1-1 1,0 1 0,-1 1-1,-4 4-43,0 0-1,-1-1 1,0 1 0,0-1-1,0-1 1,-1 1-1,0-1 1,-16 6-1,8-3-450,-32 15-2359</inkml:trace>
+  <inkml:trace contextRef="#ctx0" brushRef="#br0" timeOffset="38928.86">350 3387 7075,'0'0'8580,"6"31"-8132,5 0-224,0 1-192,-2-2-32,0-1-128,-1-5-704,0-4-3362,-4-2-6867</inkml:trace>
+  <inkml:trace contextRef="#ctx0" brushRef="#br0" timeOffset="39369.16">483 3414 6851,'0'0'1985,"2"13"-1873,9 38-69,-11-49-25,1 1 1,0-1-1,0 0 1,0 0-1,1 0 1,-1 1-1,0-1 1,1 0-1,0-1 1,-1 1-1,1 0 1,0 0-1,0-1 1,0 1-1,0-1 1,0 0-1,0 1 1,0-1-1,1 0 1,-1 0-1,0-1 1,1 1-1,-1 0 1,4 0-1,-4-1 3,-1 1 0,1-1 0,0 0-1,0 0 1,0 0 0,0 0 0,-1 0 0,1 0 0,0 0-1,0 0 1,0-1 0,-1 1 0,1-1 0,0 0 0,-1 1 0,1-1-1,0 0 1,-1 0 0,1 0 0,-1 0 0,1 0 0,-1 0-1,0 0 1,1-1 0,-1 1 0,0-1 0,2-1 0,-2-1-3,0 0 0,0 0 0,0-1 0,0 1 0,-1 0 0,1-1 0,-1 1 0,0 0 0,-1-1 0,1 1 1,-1 0-1,0 0 0,0-1 0,0 1 0,0 0 0,-1 0 0,0 0 0,1 0 0,-1 1 0,-1-1 0,1 0 1,-1 1-1,1-1 0,-1 1 0,0 0 0,0 0 0,-1 0 0,1 0 0,0 1 0,-1-1 0,0 1 0,1 0 1,-1 0-1,0 0 0,0 1 0,0-1 0,-1 1 0,1 0 0,0 0 0,-6 0 0,10 1-51,-1 0-1,1 0 1,-1 0 0,1 0-1,0 0 1,-1 0-1,1 1 1,-1-1-1,1 0 1,0 0 0,-1 0-1,1 1 1,0-1-1,-1 0 1,1 0-1,0 1 1,-1-1 0,1 0-1,0 1 1,-1-1-1,1 0 1,0 1-1,0-1 1,0 0 0,-1 1-1,1-1 1,0 0-1,0 1 1,0-1-1,0 1 1,0-1 0,0 0-1,0 1 1,0-1-1,0 1 1,0-1-1,0 1 1,0-1 0,0 0-1,0 1 1,0-1-1,0 1 1,1 2-552,-1 9-2761</inkml:trace>
+  <inkml:trace contextRef="#ctx0" brushRef="#br0" timeOffset="39730.62">633 3274 6019,'0'0'8324,"2"40"-8068,5-9-192,1-3-32,0 1-32,-1-2-320,1 0-1633,-3-7-2561</inkml:trace>
+  <inkml:trace contextRef="#ctx0" brushRef="#br0" timeOffset="39731.62">783 3141 9732,'0'0'4125,"-2"13"-4056,-4 31 1,1 1-1,3 0 0,4 51 1,-1-90-73,1-1-1,-1 1 1,1-1 0,0 1-1,0-1 1,0 0 0,1 0-1,4 7 1,-6-11 0,0 0 0,-1 0-1,1 0 1,0 0 0,-1 0 0,1 0 0,0 0 0,0 0-1,0 0 1,0 0 0,0-1 0,0 1 0,0 0-1,0-1 1,0 1 0,0-1 0,0 1 0,0-1 0,0 1-1,1-1 1,-1 0 0,0 0 0,0 0 0,0 1-1,1-1 1,-1 0 0,0 0 0,0-1 0,0 1 0,1 0-1,-1 0 1,0-1 0,0 1 0,0 0 0,0-1 0,1 1-1,-1-1 1,0 0 0,0 1 0,0-1 0,0 0-1,0 0 1,-1 1 0,1-1 0,1-2 0,0 0 3,0 1 1,0-2-1,0 1 0,-1 0 1,1 0-1,-1 0 1,0-1-1,0 1 0,0 0 1,0-1-1,-1 1 1,1-1-1,-1 1 0,0-1 1,0 1-1,0-1 1,-1 1-1,1-1 0,-1 1 1,0-1-1,0 1 1,0 0-1,0-1 0,-1 1 1,1 0-1,-1 0 1,0 0-1,0 0 0,0 0 1,0 0-1,-1 1 1,1-1-1,-1 1 0,1-1 1,-1 1-1,0 0 1,0 0-1,0 0 0,-5-2 1,3 3-23,1 0 0,0 0-1,0 0 1,-1 1 0,1 0 0,-1 0 0,1 0 0,0 0 0,-1 0 0,1 1 0,-7 2 0,9-2-254,-1 0 1,1 0-1,-1 0 1,1 0-1,-1 1 0,1 0 1,0-1-1,0 1 1,0 0-1,0 0 1,0 0-1,-1 2 1,-15 23-6528</inkml:trace>
+</inkml:ink>
+</file>
+
+<file path=word/ink/ink61.xml><?xml version="1.0" encoding="utf-8"?>
+<inkml:ink xmlns:inkml="http://www.w3.org/2003/InkML">
+  <inkml:definitions>
+    <inkml:context xml:id="ctx0">
+      <inkml:inkSource xml:id="inkSrc0">
+        <inkml:traceFormat>
+          <inkml:channel name="X" type="integer" min="-2.14748E9" max="2.14748E9" units="cm"/>
+          <inkml:channel name="Y" type="integer" min="-2.14748E9" max="2.14748E9" units="cm"/>
+          <inkml:channel name="F" type="integer" max="32767" units="dev"/>
+        </inkml:traceFormat>
+        <inkml:channelProperties>
+          <inkml:channelProperty channel="X" name="resolution" value="1000" units="1/cm"/>
+          <inkml:channelProperty channel="Y" name="resolution" value="1000" units="1/cm"/>
+          <inkml:channelProperty channel="F" name="resolution" value="0" units="1/dev"/>
+        </inkml:channelProperties>
+      </inkml:inkSource>
+      <inkml:timestamp xml:id="ts0" timeString="2024-03-21T05:17:29.073"/>
+    </inkml:context>
+    <inkml:brush xml:id="br0">
+      <inkml:brushProperty name="width" value="0.05" units="cm"/>
+      <inkml:brushProperty name="height" value="0.05" units="cm"/>
+    </inkml:brush>
+  </inkml:definitions>
+  <inkml:trace contextRef="#ctx0" brushRef="#br0">20 30 848,'0'0'2156,"-4"-2"-1520,-10-10 7329,13 30-6326,0 84 414,1-80-2972,2 1 0,0-1 0,6 22 0,-1-24-3787</inkml:trace>
+  <inkml:trace contextRef="#ctx0" brushRef="#br0" timeOffset="346.02">178 60 3330,'0'0'5447,"-14"5"-4694,12 0-640,0 1 0,0-1 0,0 1 0,0 0 0,1 0 0,0 0 0,1 0 0,-1 0 0,1-1 0,0 1 0,0 0 0,1 0 0,0 0 0,0 0 0,0 0 0,5 10 0,-5-14-105,0 0 0,1 0 0,-1 0 1,1 0-1,0-1 0,0 1 0,-1-1 1,1 1-1,0-1 0,0 0 0,0 1 1,0-1-1,1 0 0,-1-1 0,0 1 1,0 0-1,1-1 0,-1 1 0,0-1 0,1 1 1,-1-1-1,0 0 0,1 0 0,-1 0 1,1-1-1,-1 1 0,0 0 0,1-1 1,-1 0-1,0 1 0,0-1 0,1 0 1,-1 0-1,0 0 0,0-1 0,0 1 1,0 0-1,0-1 0,-1 1 0,1-1 1,0 0-1,-1 1 0,1-1 0,-1 0 1,1 0-1,-1 0 0,0 0 0,0 0 1,0 0-1,0-1 0,0 1 0,-1 0 1,1-1-1,0-2 0,-1-1-15,0 1-1,0 0 1,0 0 0,-1 0-1,0 0 1,0 0-1,0 0 1,0 0 0,-1 0-1,0 0 1,-4-7 0,5 10-65,0 0 0,0 0 0,-1 1 1,1-1-1,0 1 0,-1-1 1,1 1-1,-1-1 0,1 1 1,-1 0-1,0 0 0,0 0 1,1 0-1,-1 0 0,0 0 0,0 0 1,0 1-1,0-1 0,0 1 1,0-1-1,0 1 0,0 0 1,0 0-1,0 0 0,0 0 1,0 0-1,0 0 0,0 1 0,0-1 1,0 0-1,0 1 0,-3 1 1,3 1-1936,2 2-1754</inkml:trace>
+  <inkml:trace contextRef="#ctx0" brushRef="#br0" timeOffset="691.98">347 58 1345,'0'0'7742,"0"-11"-7342,0 15-291,0 4 26,0 0 0,0 1-1,1-1 1,0 0 0,4 14-1,-4-21-123,-1 1 0,1-1 1,-1 1-1,1-1 0,0 1 0,0-1 0,0 0 0,0 0 0,0 1 0,0-1 0,0 0 0,0 0 1,0 0-1,0 0 0,1 0 0,-1 0 0,0 0 0,1 0 0,-1-1 0,1 1 0,-1-1 0,1 1 0,-1-1 1,1 1-1,-1-1 0,1 0 0,0 0 0,-1 1 0,1-1 0,-1-1 0,1 1 0,0 0 0,-1 0 1,1 0-1,-1-1 0,1 1 0,-1-1 0,2 0 0,-1-38 216,-2 32-225,1-3-172,-2-34 315,1 43-199,0 0 1,0 0 0,0 1-1,0-1 1,0 0-1,0 0 1,0 1 0,0-1-1,0 0 1,0 0 0,-1 1-1,1-1 1,0 0-1,-1 1 1,1-1 0,0 0-1,-1 1 1,1-1 0,-1 0-1,1 1 1,-1-1-1,1 1 1,-1-1 0,1 1-1,-1-1 1,0 1-1,1 0 1,-1-1 0,0 1-1,1 0 1,-1-1 0,0 1-1,0 0 1,1 0-1,-1 0 1,0-1 0,0 1-1,1 0 1,-1 0 0,0 0-1,0 0 1,1 0-1,-2 1 1,-4 3-1718,1 6-924</inkml:trace>
+  <inkml:trace contextRef="#ctx0" brushRef="#br0" timeOffset="1038.35">498 17 2849,'0'0'7481,"-5"-7"-6841,3 9-618,1 0-1,0 1 1,0-1-1,0 1 1,0-1-1,0 1 1,0 0-1,1-1 1,-1 1-1,1 0 1,0-1-1,-1 1 1,2 5 0,2 41 253,-1-47-268,-1 0 0,0 0 0,1 0 0,0 0 0,-1-1 1,1 1-1,0-1 0,0 0 0,0 1 0,0-1 0,0 0 1,0 0-1,0 0 0,1 0 0,-1 0 0,0-1 0,0 1 0,1-1 1,-1 0-1,0 1 0,3-1 0,-3 0-6,0 0 0,0 1 1,0-1-1,-1 0 0,1 0 0,0-1 0,0 1 1,0 0-1,-1 0 0,1-1 0,0 1 0,0-1 1,-1 0-1,1 1 0,0-1 0,-1 0 0,1 0 1,-1 0-1,1 0 0,-1 0 0,0-1 0,1 1 1,-1 0-1,0-1 0,0 1 0,0-1 0,0 1 1,1-3-1,0 1-73,-1 1 1,0-1 0,0 0 0,-1 0-1,1-1 1,0 1 0,-1 0-1,0 0 1,0 0 0,0 0 0,0 0-1,0 0 1,-1-1 0,1 1-1,-1 0 1,0 0 0,0 0-1,0 0 1,0 0 0,0 1 0,-1-1-1,1 0 1,-1 0 0,0 1-1,0-1 1,0 1 0,0 0 0,0-1-1,-1 1 1,1 0 0,-1 1-1,1-1 1,-1 0 0,0 1-1,-4-3 1,-21 1-2890</inkml:trace>
+</inkml:ink>
+</file>
+
+<file path=word/ink/ink62.xml><?xml version="1.0" encoding="utf-8"?>
+<inkml:ink xmlns:inkml="http://www.w3.org/2003/InkML">
+  <inkml:definitions>
+    <inkml:context xml:id="ctx0">
+      <inkml:inkSource xml:id="inkSrc0">
+        <inkml:traceFormat>
+          <inkml:channel name="X" type="integer" min="-2.14748E9" max="2.14748E9" units="cm"/>
+          <inkml:channel name="Y" type="integer" min="-2.14748E9" max="2.14748E9" units="cm"/>
+          <inkml:channel name="F" type="integer" max="32767" units="dev"/>
+        </inkml:traceFormat>
+        <inkml:channelProperties>
+          <inkml:channelProperty channel="X" name="resolution" value="1000" units="1/cm"/>
+          <inkml:channelProperty channel="Y" name="resolution" value="1000" units="1/cm"/>
+          <inkml:channelProperty channel="F" name="resolution" value="0" units="1/dev"/>
+        </inkml:channelProperties>
+      </inkml:inkSource>
+      <inkml:timestamp xml:id="ts0" timeString="2024-03-21T05:24:00.973"/>
+    </inkml:context>
+    <inkml:brush xml:id="br0">
+      <inkml:brushProperty name="width" value="0.05" units="cm"/>
+      <inkml:brushProperty name="height" value="0.05" units="cm"/>
+    </inkml:brush>
+  </inkml:definitions>
+  <inkml:trace contextRef="#ctx0" brushRef="#br0">1 72 8100,'0'0'0,"82"-32"-769,26-8-1087</inkml:trace>
+</inkml:ink>
+</file>
+
+<file path=word/ink/ink63.xml><?xml version="1.0" encoding="utf-8"?>
+<inkml:ink xmlns:inkml="http://www.w3.org/2003/InkML">
+  <inkml:definitions>
+    <inkml:context xml:id="ctx0">
+      <inkml:inkSource xml:id="inkSrc0">
+        <inkml:traceFormat>
+          <inkml:channel name="X" type="integer" min="-2.14748E9" max="2.14748E9" units="cm"/>
+          <inkml:channel name="Y" type="integer" min="-2.14748E9" max="2.14748E9" units="cm"/>
+          <inkml:channel name="F" type="integer" max="32767" units="dev"/>
+        </inkml:traceFormat>
+        <inkml:channelProperties>
+          <inkml:channelProperty channel="X" name="resolution" value="1000" units="1/cm"/>
+          <inkml:channelProperty channel="Y" name="resolution" value="1000" units="1/cm"/>
+          <inkml:channelProperty channel="F" name="resolution" value="0" units="1/dev"/>
+        </inkml:channelProperties>
+      </inkml:inkSource>
+      <inkml:timestamp xml:id="ts0" timeString="2024-03-21T05:24:00.392"/>
+    </inkml:context>
+    <inkml:brush xml:id="br0">
+      <inkml:brushProperty name="width" value="0.05" units="cm"/>
+      <inkml:brushProperty name="height" value="0.05" units="cm"/>
+    </inkml:brush>
+  </inkml:definitions>
+  <inkml:trace contextRef="#ctx0" brushRef="#br0">1 43 4738,'0'0'2753,"68"-16"-2753,-22 2 0,-3 2-1664</inkml:trace>
+</inkml:ink>
+</file>
+
+<file path=word/ink/ink64.xml><?xml version="1.0" encoding="utf-8"?>
+<inkml:ink xmlns:inkml="http://www.w3.org/2003/InkML">
+  <inkml:definitions>
+    <inkml:context xml:id="ctx0">
+      <inkml:inkSource xml:id="inkSrc0">
+        <inkml:traceFormat>
+          <inkml:channel name="X" type="integer" min="-2.14748E9" max="2.14748E9" units="cm"/>
+          <inkml:channel name="Y" type="integer" min="-2.14748E9" max="2.14748E9" units="cm"/>
+          <inkml:channel name="F" type="integer" max="32767" units="dev"/>
+        </inkml:traceFormat>
+        <inkml:channelProperties>
+          <inkml:channelProperty channel="X" name="resolution" value="1000" units="1/cm"/>
+          <inkml:channelProperty channel="Y" name="resolution" value="1000" units="1/cm"/>
+          <inkml:channelProperty channel="F" name="resolution" value="0" units="1/dev"/>
+        </inkml:channelProperties>
+      </inkml:inkSource>
+      <inkml:timestamp xml:id="ts0" timeString="2024-03-21T05:19:48.825"/>
+    </inkml:context>
+    <inkml:brush xml:id="br0">
+      <inkml:brushProperty name="width" value="0.035" units="cm"/>
+      <inkml:brushProperty name="height" value="0.035" units="cm"/>
+      <inkml:brushProperty name="color" value="#E71224"/>
+    </inkml:brush>
+  </inkml:definitions>
+  <inkml:trace contextRef="#ctx0" brushRef="#br0">5 0 1441,'0'0'2732,"-1"11"6210,-3 37-9027,8 31 150,20 111 0,-18-147-67,17 219-99,-1-7 74,56 433-436,-37-295 382,-28-9-136,-13-304 87,12 551 386,-28-429-165,17-202-136,-1 0 1,0 1 0,0-1 0,0 0-1,0 1 1,0-1 0,0 0-1,0 0 1,0 1 0,0-1-1,0 0 1,0 1 0,0-1 0,0 0-1,0 0 1,0 1 0,0-1-1,0 0 1,0 1 0,0-1-1,0 0 1,-1 0 0,1 1 0,0-1-1,0 0 1,0 0 0,0 1-1,-1-1 1,1 0 0,0 0 0,0 0-1,0 1 1,-1-1 0,1 0-1,0 0 1,0 0 0,-1 0-1,1 1 1,0-1 0,-1 0 0,1 0-1,0 0 1,0 0 0,-1 0-1,1 0 1,0 0 0,-1 0-1,1 0 1,0 0 0,-1 0 0,1 0-1</inkml:trace>
+  <inkml:trace contextRef="#ctx0" brushRef="#br0" timeOffset="597.37">82 3272 1761,'0'0'5410,"0"0"-5296,0 0 0,0-1 0,0 1 0,0 0 0,-1 0 0,1 0 0,0 0 0,0 0 0,0 0 0,0-1 0,-1 1 0,1 0 0,0 0 0,0 0 0,0 0 0,-1 0 0,1 0 0,0 0-1,0 0 1,0 0 0,-1 0 0,1 0 0,0 0 0,0 0 0,0 0 0,-1 0 0,1 0 0,0 0 0,0 0 0,0 0 0,0 1 0,-1-1 0,1 0 0,0 0 0,0 0 0,0 0 0,0 0 0,-1 0 0,1 1 0,0-1 0,0 0-1,1 6-33,1 0-1,0 0 0,0 0 0,0 0 0,1-1 1,0 1-1,0-1 0,1 1 0,4 4 0,38 45 527,-38-45-482,-4-5-109,-1-1 1,1 1-1,0-1 0,0 0 0,0 0 1,1 0-1,-1-1 0,1 1 0,0-1 0,0 0 1,0 0-1,0-1 0,0 0 0,9 3 1,-12-5-15,-1-1 1,1 1-1,-1-1 1,0 0 0,1 1-1,-1-1 1,0 0 0,1 0-1,-1 0 1,0 0 0,0 0-1,0 0 1,0 0-1,0 0 1,0 0 0,0-1-1,0 1 1,-1 0 0,1-1-1,0 1 1,-1 0-1,1-1 1,-1 1 0,1-2-1,11-42-8,-10 37-32,0-5-702,0 0-1,0-1 0,-1-17 1,-1 10-2952</inkml:trace>
+</inkml:ink>
+</file>
+
+<file path=word/ink/ink65.xml><?xml version="1.0" encoding="utf-8"?>
+<inkml:ink xmlns:inkml="http://www.w3.org/2003/InkML">
+  <inkml:definitions>
+    <inkml:context xml:id="ctx0">
+      <inkml:inkSource xml:id="inkSrc0">
+        <inkml:traceFormat>
+          <inkml:channel name="X" type="integer" min="-2.14748E9" max="2.14748E9" units="cm"/>
+          <inkml:channel name="Y" type="integer" min="-2.14748E9" max="2.14748E9" units="cm"/>
+          <inkml:channel name="F" type="integer" max="32767" units="dev"/>
+        </inkml:traceFormat>
+        <inkml:channelProperties>
+          <inkml:channelProperty channel="X" name="resolution" value="1000" units="1/cm"/>
+          <inkml:channelProperty channel="Y" name="resolution" value="1000" units="1/cm"/>
+          <inkml:channelProperty channel="F" name="resolution" value="0" units="1/dev"/>
+        </inkml:channelProperties>
+      </inkml:inkSource>
+      <inkml:timestamp xml:id="ts0" timeString="2024-03-21T05:18:47.450"/>
+    </inkml:context>
+    <inkml:brush xml:id="br0">
+      <inkml:brushProperty name="width" value="0.035" units="cm"/>
+      <inkml:brushProperty name="height" value="0.035" units="cm"/>
+      <inkml:brushProperty name="color" value="#E71224"/>
+    </inkml:brush>
+  </inkml:definitions>
+  <inkml:trace contextRef="#ctx0" brushRef="#br0">135 129 528,'0'0'2732,"-6"3"2351,4 2-5438,-8 65 1051,4-1 1,3 80 0,0-30 25,-16 302 738,-13 535-909,34-707-495,-4 267 64,0-476-516,-15 80 0,2-55-4348,9-44-2691</inkml:trace>
+  <inkml:trace contextRef="#ctx0" brushRef="#br0" timeOffset="1193.49">143 255 1217,'0'0'3222,"-1"-6"-3030,-3-31 411,8 21 2391,27 14-3025,-15 2 51,170-25 221,232-61 0,-75 10-296,-331 72 561,-19 1-59,6 3-439,-1 1 0,1-1 0,0 0 0,0 0 0,-1 0 0,1 1-1,0-1 1,0 1 0,0-1 0,-1 1 0,1-1 0,0 1 0,0 0-1,0-1 1,0 1 0,0 0 0,0 0 0,0 0 0,1 0 0,-1 0-1,0 0 1,0 0 0,1 0 0,-1 0 0,-1 2 0,-2 19 20,0-1 1,1 1-1,1 0 1,1 22 0,-2 18 73,-52 546 1766,-36 635-1047,89-1035-2324,2-158-2679,0-37-2853</inkml:trace>
+  <inkml:trace contextRef="#ctx0" brushRef="#br0" timeOffset="2057.3">75 2959 1345,'0'0'6653,"-1"0"-6520,1-1 0,-1 1 0,0 0-1,0-1 1,1 1 0,-1-1-1,0 1 1,1-1 0,-1 1 0,1-1-1,-1 1 1,1-1 0,-1 0 0,1 1-1,-1-1 1,1 0 0,0 1-1,-1-1 1,1 0 0,0 0 0,-1 1-1,1-1 1,0-1 0,30-10 382,1 1 1,49-11-1,-31 10-263,49-10-36,144-14 1,-124 22-778,-96 11 119,26-4-511,-19-4-3521,-25 8-270</inkml:trace>
+  <inkml:trace contextRef="#ctx0" brushRef="#br0" timeOffset="2827.51">983 2280 1857,'0'0'5640,"-2"-7"-4706,-10 258 3008,3-21-3008,9-227-912,0-1 0,-1 0 0,1 1-1,-1-1 1,0 0 0,1 0 0,-1 1-1,0-1 1,0 0 0,-1 0 0,1 0-1,0 0 1,-1 0 0,1 0 0,-1 0-1,1-1 1,-1 1 0,0 0-1,0-1 1,0 0 0,0 1 0,0-1-1,0 0 1,0 0 0,0 0 0,0 0-1,-1 0 1,-3 0 0,-8 5-71,-39 20 31,10-5-456,-55 19 0,22-19-3069</inkml:trace>
+  <inkml:trace contextRef="#ctx0" brushRef="#br0" timeOffset="4350.53">171 695 2881,'0'0'2364,"-16"-6"3441,58 3-5322,-1-2 1,0-2-1,69-20 0,-25 5-239,308-50 266,-222 62-3575,-147 10-2869</inkml:trace>
+  <inkml:trace contextRef="#ctx0" brushRef="#br0" timeOffset="4932.08">457 319 4194,'0'0'5805,"-7"1"-5341,5-1-435,0 1-1,0-1 1,-1 1-1,1 0 0,0 0 1,0 0-1,0 0 1,0 0-1,0 0 0,0 0 1,0 1-1,0-1 0,1 1 1,-1-1-1,0 1 1,1 0-1,-1 0 0,1-1 1,0 1-1,0 0 0,0 0 1,0 0-1,0 1 1,0-1-1,0 0 0,0 0 1,1 0-1,0 1 1,-1-1-1,1 0 0,0 0 1,0 1-1,0-1 0,0 0 1,0 1-1,1-1 1,-1 0-1,1 0 0,-1 1 1,1-1-1,0 0 1,0 0-1,0 0 0,0 0 1,0 0-1,3 3 0,2 2 50,0-1-1,1 1 0,0-1 0,1 0 0,13 8 1,-13-10-19,-1 1 1,1 1-1,-1-1 1,-1 1 0,1 0-1,9 13 1,-15-19-60,0 1 1,-1 0 0,1 0-1,-1 0 1,1 0 0,-1 0-1,1 0 1,-1 0-1,0 0 1,1 0 0,-1 1-1,0-1 1,0 0 0,0 0-1,0 0 1,0 0 0,0 0-1,0 0 1,0 0-1,-1 0 1,1 1 0,0-1-1,-1 0 1,1 0 0,0 0-1,-1 0 1,0 0 0,1 0-1,-1-1 1,1 1-1,-1 0 1,0 0 0,0 0-1,1 0 1,-1-1 0,0 1-1,0 0 1,0-1-1,0 1 1,0-1 0,-2 1-1,-44 17-36,47-18 35,-13 3-636,0 0-1,-1-1 0,-17-1 1,-1 0-3237</inkml:trace>
+  <inkml:trace contextRef="#ctx0" brushRef="#br0" timeOffset="5354.86">473 287 6371,'0'0'3201,"93"-10"-3393,-65 10-608,4 0-6179</inkml:trace>
+  <inkml:trace contextRef="#ctx0" brushRef="#br0" timeOffset="7190.21">398 864 5475,'0'0'5901,"3"-1"-5490,-1 0-369,-1 0 1,1 0 0,-1 0-1,1 0 1,-1 1-1,1-1 1,0 0 0,-1 1-1,1 0 1,0-1-1,-1 1 1,1 0 0,0 0-1,0 0 1,-1 0-1,1 0 1,0 0 0,0 1-1,-1-1 1,1 0-1,2 2 1,-2-1-27,-1 0 0,0 0-1,0 0 1,0 1 0,1-1 0,-1 0 0,0 1-1,-1-1 1,1 1 0,0-1 0,0 1 0,-1-1-1,1 1 1,-1-1 0,1 1 0,-1 0 0,0-1 0,1 3-1,-1 3 11,1 0 0,-2 1-1,1-1 1,-1 0 0,0 0-1,0 0 1,-1 0-1,0 0 1,-5 13 0,6-19-28,0 1 1,0 0-1,1-1 1,-1 1-1,0 0 1,1 0-1,-1 0 1,1 0-1,0 0 1,0 0-1,0 0 1,0 2-1,0-4 6,0 1 0,0 0 0,1-1 0,-1 1 0,0 0 0,0-1 0,1 1-1,-1-1 1,0 1 0,1-1 0,-1 1 0,1-1 0,-1 1 0,1-1 0,-1 1 0,1-1 0,-1 0 0,1 1 0,-1-1-1,1 0 1,0 1 0,-1-1 0,2 0 0,4 1 24,0 0 1,-1-1-1,1 0 0,0 0 0,0 0 1,10-3-1,67-19-161,-39 9-785,-4 3-1756</inkml:trace>
+  <inkml:trace contextRef="#ctx0" brushRef="#br0" timeOffset="7585.56">0 1280 5763,'0'0'5538,"147"-35"-4609,-33 12-321,19-2-384,5 7-128,-5 5-96,-17 6 0,-22 7-320,-26 0-320,-22 0-1922,-13 0-2272</inkml:trace>
+  <inkml:trace contextRef="#ctx0" brushRef="#br0" timeOffset="9876.03">560 1302 4738,'0'0'8617,"-3"-3"-7896,2 2-707,1 1 0,-1-1 0,0 1 0,1 0 0,-1-1 0,1 1 1,-1-1-1,0 1 0,1 0 0,-1-1 0,0 1 0,0 0 0,1 0 0,-1 0 0,0-1 0,1 1 1,-1 0-1,0 0 0,0 0 0,1 0 0,-1 0 0,0 0 0,0 1 0,1-1 0,-1 0 1,0 0-1,0 0 0,1 1 0,-1-1 0,0 0 0,1 1 0,-1-1 0,0 1 0,1-1 0,-1 0 1,1 1-1,-1 0 0,-2 3 19,0-1 1,0 1-1,1-1 0,0 1 1,0 0-1,0 0 1,-2 7-1,-2 5-6,2 0 1,0 1-1,-3 26 0,6-34-25,0 0 0,1 0 0,0 1 0,1-1 0,0 0 0,0 0 0,1-1 0,4 13 0,-5-18-2,1 1 0,-1-1 1,1 0-1,0 0 0,0-1 1,0 1-1,1 0 1,-1-1-1,0 1 0,1-1 1,0 0-1,0 0 0,-1 0 1,1 0-1,0 0 1,1-1-1,-1 1 0,0-1 1,0 0-1,1 0 0,-1 0 1,0 0-1,1-1 0,4 1 1,-4-1-15,0 1 0,0-1 0,0-1-1,0 1 1,0-1 0,-1 1 0,1-1 0,0 0 0,0-1 0,-1 1 0,1 0 0,-1-1 0,6-3-1,-8 4 8,0 0 0,0 0-1,0 0 1,0 0-1,0 0 1,0 0 0,0 0-1,0 0 1,-1-1-1,1 1 1,-1 0 0,1 0-1,-1-1 1,1 1-1,-1 0 1,1-1 0,-1 1-1,0 0 1,0-1 0,0 1-1,0 0 1,0-1-1,0 1 1,0-1 0,0 1-1,-1 0 1,1-1-1,0 1 1,-1 0 0,1 0-1,-1-1 1,0 1-1,1 0 1,-1 0 0,0 0-1,0-1 1,0 1-1,0 0 1,0 0 0,0 1-1,0-1 1,0 0-1,-1-1 1,-3-2-81,0 1 0,0-1 0,0 1-1,-1 0 1,1 0 0,-1 1 0,1-1 0,-1 1 0,0 1 0,0-1-1,0 1 1,0 0 0,0 0 0,-1 1 0,1 0 0,0 0 0,0 0-1,-6 2 1,0-1-457,1 0 1,0 1-1,0 1 0,0 0 0,1 1 0,-1-1 0,1 2 0,-1 0 1,-8 6-1,-7 10-5768</inkml:trace>
+  <inkml:trace contextRef="#ctx0" brushRef="#br0" timeOffset="10236.35">79 1867 7139,'0'0'6019,"74"3"-5603,24-24-192,22-4-128,18-7-96,-1 6 0,-13 6 0,-21 9-192,-28 8-1120,-23 1-6788</inkml:trace>
+  <inkml:trace contextRef="#ctx0" brushRef="#br0" timeOffset="10848.38">427 2024 3874,'0'0'12389,"-1"-16"-12389,-2 31 129,1 12-129,-1 11 256,-2 11-160,4 4-96,1 4-128,0 0-1825,0-11-11493</inkml:trace>
+  <inkml:trace contextRef="#ctx0" brushRef="#br0" timeOffset="11508.24">101 2450 3618,'0'0'6563,"-45"0"-5795,51 0-608,25 0 865,23 0 63,26-8-512,22-12-288,22-5-224,7-3-64,-4 6-32,-14 5-160,-23 6-960,-26 2-5763</inkml:trace>
+  <inkml:trace contextRef="#ctx0" brushRef="#br0" timeOffset="12355.73">518 2572 912,'0'0'8442,"1"-11"-7487,-1 4-858,1 4-35,-1 0 0,1 0 0,-1 0 0,0 0 0,-1 1 0,1-1 0,0 0 0,-1 0 0,-1-5 0,1 7-40,1 0 0,-1 0 0,0 0 0,0 0 0,0 0 0,0 0 0,0 0 0,0 0 0,0 1 0,0-1 0,-1 0 0,1 1 0,0-1 0,0 1-1,-1-1 1,1 1 0,0-1 0,-1 1 0,1 0 0,0 0 0,-1 0 0,1 0 0,0 0 0,-1 0 0,1 0 0,0 0 0,-1 0 0,1 1 0,0-1 0,-2 1 0,-3 0 24,0 1 0,1 0 0,-1 0-1,0 0 1,1 1 0,0 0 0,-1 0 0,-6 5 0,11-7-35,-1 0 1,0 1-1,0-1 0,1 0 0,-1 1 0,1-1 0,-1 1 1,1 0-1,0-1 0,0 1 0,-1 0 0,1 0 0,0 0 1,1 0-1,-1 0 0,0 0 0,1 0 0,-1 0 0,1 0 1,-1 0-1,1 0 0,0 0 0,0 0 0,0 1 0,0-1 1,1 4-1,0-4-2,0-1 0,1 1 1,-1-1-1,0 1 0,1-1 1,-1 1-1,1-1 1,0 0-1,-1 0 0,1 0 1,0 0-1,0 0 0,0 0 1,-1-1-1,1 1 0,0 0 1,0-1-1,0 1 0,2-1 1,51 8 319,-35-6-221,-8 1-75,-1-1 0,1 2 0,-1 0 0,0 0 1,13 7-1,-21-9-33,-1-1 1,0 0-1,0 1 1,1 0-1,-1-1 1,0 1-1,0 0 1,-1 0-1,1 0 1,0 0 0,-1 0-1,1 1 1,1 2-1,-3-3 0,1-1-1,-1 1 0,0-1 1,0 1-1,0-1 1,0 1-1,0 0 1,0-1-1,0 1 1,-1-1-1,1 1 1,-1-1-1,1 1 1,-1-1-1,1 0 0,-1 1 1,0-1-1,1 1 1,-1-1-1,0 0 1,0 0-1,0 0 1,0 1-1,0-1 1,-3 1-1,-3 3 17,0 0 1,-1-1-1,0 0 1,0-1-1,0 0 0,-1 0 1,1 0-1,0-1 0,-1-1 1,0 1-1,1-1 0,-1-1 1,0 0-1,-14-1 1,22 1-16,0 0 0,-1 0 0,1 0 0,-1 0 0,1 0 0,-1-1 1,1 1-1,0 0 0,-1-1 0,1 1 0,0-1 0,-1 0 1,1 1-1,0-1 0,-1 0 0,1 0 0,0 0 0,0 0 0,0 0 1,0 0-1,0 0 0,0 0 0,0 0 0,1 0 0,-1-1 1,0 1-1,0 0 0,1 0 0,-1-1 0,1 1 0,-1-1 1,1 1-1,0 0 0,0-1 0,-1 1 0,1-1 0,0 1 0,0-1 1,0 1-1,1-1 0,-1 1 0,0 0 0,0-1 0,1 1 1,-1-1-1,1 1 0,0-2 0,2-4-10,-1 1-1,1 0 1,0 0 0,0 1 0,1-1-1,0 0 1,0 1 0,0 0-1,6-6 1,23-14-1098,69-40 0,-98 62 936,48-26-2918</inkml:trace>
+  <inkml:trace contextRef="#ctx0" brushRef="#br0" timeOffset="13218.8">74 2984 2657,'0'0'7321,"1"0"-7309,-1 0 0,0 0 0,0 0 0,0 1-1,0-1 1,0 0 0,0 0 0,0 0 0,1 0 0,-1 1 0,0-1 0,0 0 0,0 0 0,0 0 0,0 1-1,0-1 1,0 0 0,0 0 0,0 0 0,0 1 0,0-1 0,0 0 0,0 0 0,0 0 0,0 1 0,-1-1-1,1 0 1,0 0 0,0 0 0,0 0 0,0 1 0,0-1 0,0 0 0,0 0 0,-1 0 0,1 0 0,0 0-1,0 1 1,0-1 0,0 0 0,0 0 0,-1 0 0,1 0 0,0 0 0,0 0 0,0 0 0,-1 0 0,1 0-1,0 0 1,0 1 0,0-1 0,-1 0 0,1 0 0,0 0 0,0 0 0,0 0 0,-1-1 0,1 1 0,0 0-1,0 0 1,0 0 0,-1 0 0,1 0 0,0 0 0,0 0 0,0 0 0,0 0 0,-1-1 0,-8 181 1527,4-110-1386,5 129 1,1-194-158,-1-1 0,1 1 0,0 0 0,0-1 0,1 1 0,-1-1 0,1 1 0,0-1 0,1 0 0,-1 0 1,1 0-1,-1 0 0,1 0 0,0-1 0,0 1 0,1-1 0,-1 1 0,1-1 0,0-1 0,0 1 0,0 0 0,0-1 0,0 0 0,0 0 0,1 0 1,-1 0-1,1-1 0,-1 0 0,1 0 0,8 1 0,10 0-21,0 0 0,1-2 1,-1 0-1,47-8 0,161-33-1112,89-11 444,-244 50 687,-51 2 16,0 0-1,0-2 1,39-8-1,-61 9 27,1 0 1,-1-1-1,-1 0 0,1 1 1,0-1-1,0 0 0,-1 0 1,1 0-1,-1-1 0,1 1 0,-1 0 1,0-1-1,0 0 0,0 1 1,-1-1-1,1 0 0,0 0 1,-1 0-1,0 0 0,0 0 0,0-1 1,0 1-1,0-5 0,1-1 28,0-1-1,-2 1 0,1-1 0,-1 1 0,0-1 0,-1 1 1,-2-11-1,-5-9 121,-1 0 1,-2 0-1,-15-27 0,-14-41 151,30 70-645,1-1 0,1 1-1,2-1 1,1-1-1,-3-40 1,8 59-3324</inkml:trace>
+  <inkml:trace contextRef="#ctx0" brushRef="#br0" timeOffset="13752.7">398 3176 4450,'0'0'9215,"0"-4"-8815,0 2-391,0 1 0,0 0 0,1-1 0,-1 1 0,0-1 0,1 1 0,-1 0 0,1-1 0,0 1 0,-1 0 0,1 0 0,0 0 0,0-1 0,0 1 0,0 0 0,0 0 0,0 0 0,0 0 0,0 0 0,0 1 0,0-1 0,1 0 0,-1 0 0,0 1 0,0-1 0,1 1 0,-1-1 0,1 1 0,-1 0 0,0-1 0,1 1 0,-1 0 0,1 0 0,-1 0 0,1 0 0,-1 0 0,0 0 0,1 1 0,-1-1 0,1 0 0,-1 1 0,0-1 0,1 1 0,-1-1 0,0 1 0,0 0 0,2 0 0,-2 0-12,0 0 0,0 0 1,1 0-1,-1 0 0,0 0 0,0 0 0,-1 0 0,1 0 0,0 0 0,0 1 0,0-1 0,-1 0 0,1 0 0,-1 1 0,1-1 0,-1 0 1,1 1-1,-1-1 0,0 1 0,0-1 0,0 0 0,0 1 0,0-1 0,0 1 0,0-1 0,0 0 0,0 1 0,-1-1 0,1 1 0,0-1 0,-2 3 1,-21 46 266,16-39-264,6-9 1,0 0 0,0 1 0,0-1 0,0 0-1,0 1 1,1-1 0,-1 1 0,1-1 0,-1 1 0,1 2 0,0-4-1,0 0 1,0 0-1,1 0 0,-1-1 1,0 1-1,0 0 0,1 0 1,-1-1-1,0 1 1,1 0-1,-1 0 0,1-1 1,-1 1-1,1-1 1,-1 1-1,1 0 0,-1-1 1,1 1-1,0-1 1,-1 1-1,2 0 0,3 0 15,0 1-1,0-1 1,0 0 0,0 0-1,0-1 1,0 1 0,10-2-1,14 2 155,7 7-30,-22 1-115,-14-9-24,0 1-1,0-1 0,0 0 1,0 1-1,0-1 0,0 1 1,0-1-1,0 1 0,-1-1 0,1 0 1,0 1-1,0-1 0,0 1 1,0-1-1,-1 0 0,1 1 1,0-1-1,0 1 0,-1-1 1,1 0-1,0 0 0,0 1 1,-1-1-1,1 0 0,0 1 1,-1-1-1,1 0 0,-1 0 1,1 0-1,0 1 0,-1-1 1,1 0-1,-1 0 0,1 0 1,-1 0-1,-21 9-366,0-1 1,0-1-1,-1-2 0,0 0 1,0-1-1,-44 1 0,6-4-5774</inkml:trace>
+</inkml:ink>
+</file>
+
+<file path=word/ink/ink66.xml><?xml version="1.0" encoding="utf-8"?>
+<inkml:ink xmlns:inkml="http://www.w3.org/2003/InkML">
+  <inkml:definitions>
+    <inkml:context xml:id="ctx0">
+      <inkml:inkSource xml:id="inkSrc0">
+        <inkml:traceFormat>
+          <inkml:channel name="X" type="integer" min="-2.14748E9" max="2.14748E9" units="cm"/>
+          <inkml:channel name="Y" type="integer" min="-2.14748E9" max="2.14748E9" units="cm"/>
+          <inkml:channel name="F" type="integer" max="32767" units="dev"/>
+        </inkml:traceFormat>
+        <inkml:channelProperties>
+          <inkml:channelProperty channel="X" name="resolution" value="1000" units="1/cm"/>
+          <inkml:channelProperty channel="Y" name="resolution" value="1000" units="1/cm"/>
+          <inkml:channelProperty channel="F" name="resolution" value="0" units="1/dev"/>
+        </inkml:channelProperties>
+      </inkml:inkSource>
+      <inkml:timestamp xml:id="ts0" timeString="2024-03-21T05:17:49.350"/>
+    </inkml:context>
+    <inkml:brush xml:id="br0">
+      <inkml:brushProperty name="width" value="0.05" units="cm"/>
+      <inkml:brushProperty name="height" value="0.05" units="cm"/>
+    </inkml:brush>
+  </inkml:definitions>
+  <inkml:trace contextRef="#ctx0" brushRef="#br0">28 57 720,'0'0'7620,"-17"-14"79,12 168-6702,-1 4-4672,6-150-786</inkml:trace>
+  <inkml:trace contextRef="#ctx0" brushRef="#br0" timeOffset="377.33">89 122 2433,'0'0'6691,"-2"9"-6477,1-2-213,-11 71 697,12-74-653,-1 1 0,1-1 0,0 1 0,0-1 0,0 1 0,1-1 0,-1 1 0,1-1 0,0 1 0,1-1 0,-1 0 0,1 1 0,-1-1 0,1 0 0,5 6 0,-6-8-39,0-1 0,0 0 0,1 0 0,-1 0 0,1 0 0,-1 0 0,0 0 0,1 0 0,0 0 0,-1-1 1,1 1-1,0-1 0,-1 1 0,1-1 0,0 1 0,-1-1 0,1 0 0,0 0 0,0 0 0,-1 0 0,1 0 0,0 0 0,0-1 0,-1 1 0,1 0 0,0-1 0,-1 1 0,1-1 0,-1 0 1,1 0-1,0 1 0,-1-1 0,0 0 0,1 0 0,-1-1 0,0 1 0,2-2 0,1 0 2,-1 0 1,-1-1-1,1 0 0,0 1 1,-1-1-1,0 0 0,0 0 1,0 0-1,0 0 0,-1-1 1,0 1-1,0 0 0,1-7 1,-1 6 2,-1 1 0,0 0 0,0 0 1,-1-1-1,1 1 0,-1 0 0,0 0 0,0 0 1,-1 0-1,1 0 0,-1 0 0,-3-6 0,4 8-24,0 1 0,0-1-1,-1 0 1,1 1-1,-1-1 1,1 1 0,-1 0-1,0-1 1,0 1-1,1 0 1,-1 0 0,0 0-1,0 0 1,0 0-1,0 1 1,0-1 0,0 1-1,0-1 1,0 1-1,-1 0 1,1-1 0,0 1-1,0 0 1,0 1 0,0-1-1,0 0 1,-3 1-1,5-1-97,-1 1-1,0-1 0,1 0 0,-1 1 0,1-1 1,-1 0-1,1 1 0,0-1 0,-1 0 0,1 1 1,-1-1-1,1 1 0,0-1 0,-1 1 0,1-1 1,0 1-1,-1-1 0,1 1 0,0-1 0,0 1 1,0 0-1,-1-1 0,1 1 0,0-1 0,0 1 1,0-1-1,0 2 0,0-1-29,0 9-4901</inkml:trace>
+  <inkml:trace contextRef="#ctx0" brushRef="#br0" timeOffset="723">339 108 4130,'0'0'5576,"-7"5"-5405,3-2-119,0 1 1,1 0 0,-1 0-1,1 1 1,0-1 0,0 1-1,1-1 1,-1 1 0,1 0-1,-2 7 1,3-10-31,1 0 1,-1 0-1,0 0 0,1 0 1,0 0-1,-1 1 1,1-1-1,0 0 0,0 0 1,0 1-1,0-1 0,1 0 1,-1 0-1,1 0 1,-1 0-1,1 1 0,0-1 1,0 0-1,0 0 1,0 0-1,0 0 0,0-1 1,0 1-1,1 0 0,-1 0 1,1-1-1,-1 1 1,1-1-1,0 1 0,-1-1 1,1 0-1,4 2 0,-5-1-14,1-1 0,0 0 0,0 0 0,0-1 0,-1 1 0,1 0 0,0 0 0,0-1-1,0 0 1,0 1 0,0-1 0,0 0 0,0 0 0,0 0 0,0 0 0,0 0 0,0 0-1,0-1 1,0 1 0,0-1 0,0 1 0,4-3 0,-5 2-1,1-1 0,-1 1 0,1-1 0,-1 0 0,0 0 1,1 0-1,-1 0 0,0 0 0,0 0 0,-1 0 0,1 0 0,0 0 0,-1 0 0,1-1 1,-1 1-1,1 0 0,-1 0 0,0-1 0,0 1 0,-1-2 0,2-2-37,-1 0 0,-1 1-1,1-1 1,-1 0 0,0 1-1,0-1 1,-4-10-1,4 14-1,0 0 0,0 1 0,0-1 0,-1 1 0,1-1 0,0 0 0,-1 1 0,1 0-1,-1-1 1,0 1 0,1 0 0,-1 0 0,0 0 0,0 0 0,1 0 0,-1 0 0,0 1-1,0-1 1,0 1 0,0-1 0,0 1 0,0 0 0,0 0 0,0-1 0,-4 2-1,-1 0-1647,3 6-716</inkml:trace>
+  <inkml:trace contextRef="#ctx0" brushRef="#br0" timeOffset="1115.69">474 0 4354,'0'0'8308,"0"4"-8084,-12 49 682,8-39-831,0 0-1,1 1 1,1-1 0,0 16 0,2-29-67,0 0 0,1 0 0,-1 1 0,1-1 0,-1 0 0,1 0 0,0 0 0,-1 0 0,1 0 0,0 0 0,0 0 0,0 0 0,0 0 0,0 0 0,0 0 0,0 0 0,0 0 0,0-1-1,0 1 1,0-1 0,1 1 0,-1-1 0,0 1 0,0-1 0,1 1 0,-1-1 0,0 0 0,1 0 0,-1 0 0,0 0 0,1 0 0,-1 0 0,0 0 0,0 0 0,1 0 0,-1-1 0,2 0-1,1 1-70,-1 0 0,1-1 0,-1 0 0,1 1 0,-1-1 0,1-1 0,-1 1 0,0 0-1,0-1 1,0 1 0,0-1 0,0 0 0,5-4 0,3-32-2010,-10 37 2134,-1 0 0,0 0 0,1 0 0,-1 0 0,0 0 1,0 1-1,0-1 0,0 0 0,0 0 0,0 0 0,0 0 0,0 0 1,0 0-1,0 0 0,0 0 0,-1 0 0,1 1 0,0-1 0,-1 0 1,1 0-1,0 0 0,-1 0 0,1 1 0,-1-1 0,1 0 1,-1 1-1,0-1 0,1 0 0,-1 1 0,0-1 0,0 0 0,1 1 1,-1-1-1,0 1 0,-1-1 0,1 1-12,1 1 0,-1-1 1,0 0-1,1 1 0,-1-1 0,0 0 1,1 1-1,-1-1 0,1 1 0,-1-1 1,1 1-1,-1-1 0,1 1 0,0-1 1,-1 1-1,1 0 0,-1-1 0,1 1 1,0 0-1,0-1 0,-1 1 0,1 0 1,0-1-1,0 1 0,0 0 0,0 0 1,-4 24 57,4-21-2,-3 190 115,4-110-3012,-1-32-4865</inkml:trace>
 </inkml:ink>
 </file>
 

</xml_diff>